<commit_message>
Modification rapport projet l3.docx(nbre d'heure pour romain). Pensez à modifer le nombre de ligne de code  si nécessaire.
</commit_message>
<xml_diff>
--- a/rapport projet l3.docx
+++ b/rapport projet l3.docx
@@ -2136,30 +2136,29 @@
         <w:jc w:val="both"/>
       </w:pPr>
     </w:p>
-    <w:bookmarkStart w:id="5" w:name="_Toc383078278"/>
     <w:p>
       <w:pPr>
         <w:pStyle w:val="Titre2"/>
         <w:jc w:val="both"/>
       </w:pPr>
+      <w:bookmarkStart w:id="5" w:name="_Toc383078278"/>
       <w:r>
         <w:rPr>
           <w:noProof/>
-          <w:lang w:eastAsia="fr-FR"/>
         </w:rPr>
         <w:lastRenderedPageBreak/>
         <mc:AlternateContent>
           <mc:Choice Requires="wps">
             <w:drawing>
-              <wp:anchor distT="45720" distB="45720" distL="114300" distR="114300" simplePos="0" relativeHeight="251663360" behindDoc="0" locked="0" layoutInCell="1" allowOverlap="1">
+              <wp:anchor distT="45720" distB="45720" distL="114300" distR="114300" simplePos="0" relativeHeight="251666432" behindDoc="0" locked="0" layoutInCell="1" allowOverlap="1">
                 <wp:simplePos x="0" y="0"/>
                 <wp:positionH relativeFrom="column">
-                  <wp:posOffset>-699770</wp:posOffset>
+                  <wp:posOffset>-652145</wp:posOffset>
                 </wp:positionH>
                 <wp:positionV relativeFrom="paragraph">
-                  <wp:posOffset>3691255</wp:posOffset>
+                  <wp:posOffset>3415030</wp:posOffset>
                 </wp:positionV>
-                <wp:extent cx="2638425" cy="266700"/>
+                <wp:extent cx="2619375" cy="1404620"/>
                 <wp:effectExtent l="0" t="0" r="0" b="0"/>
                 <wp:wrapSquare wrapText="bothSides"/>
                 <wp:docPr id="217" name="Zone de texte 2"/>
@@ -2175,7 +2174,7 @@
                       <wps:spPr bwMode="auto">
                         <a:xfrm>
                           <a:off x="0" y="0"/>
-                          <a:ext cx="2638425" cy="266700"/>
+                          <a:ext cx="2619375" cy="1404620"/>
                         </a:xfrm>
                         <a:prstGeom prst="rect">
                           <a:avLst/>
@@ -2198,7 +2197,7 @@
                         </w:txbxContent>
                       </wps:txbx>
                       <wps:bodyPr rot="0" vert="horz" wrap="square" lIns="91440" tIns="45720" rIns="91440" bIns="45720" anchor="t" anchorCtr="0">
-                        <a:noAutofit/>
+                        <a:spAutoFit/>
                       </wps:bodyPr>
                     </wps:wsp>
                   </a:graphicData>
@@ -2207,15 +2206,19 @@
                   <wp14:pctWidth>0</wp14:pctWidth>
                 </wp14:sizeRelH>
                 <wp14:sizeRelV relativeFrom="margin">
-                  <wp14:pctHeight>0</wp14:pctHeight>
+                  <wp14:pctHeight>20000</wp14:pctHeight>
                 </wp14:sizeRelV>
               </wp:anchor>
             </w:drawing>
           </mc:Choice>
           <mc:Fallback>
             <w:pict>
-              <v:shape id="Zone de texte 2" o:spid="_x0000_s1028" type="#_x0000_t202" style="position:absolute;left:0;text-align:left;margin-left:-55.1pt;margin-top:290.65pt;width:207.75pt;height:21pt;z-index:251663360;visibility:visible;mso-wrap-style:square;mso-width-percent:0;mso-height-percent:0;mso-wrap-distance-left:9pt;mso-wrap-distance-top:3.6pt;mso-wrap-distance-right:9pt;mso-wrap-distance-bottom:3.6pt;mso-position-horizontal:absolute;mso-position-horizontal-relative:text;mso-position-vertical:absolute;mso-position-vertical-relative:text;mso-width-percent:0;mso-height-percent:0;mso-width-relative:margin;mso-height-relative:margin;v-text-anchor:top" o:gfxdata="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" filled="f" stroked="f">
-                <v:textbox>
+              <v:shapetype id="_x0000_t202" coordsize="21600,21600" o:spt="202" path="m,l,21600r21600,l21600,xe">
+                <v:stroke joinstyle="miter"/>
+                <v:path gradientshapeok="t" o:connecttype="rect"/>
+              </v:shapetype>
+              <v:shape id="Zone de texte 2" o:spid="_x0000_s1028" type="#_x0000_t202" style="position:absolute;left:0;text-align:left;margin-left:-51.35pt;margin-top:268.9pt;width:206.25pt;height:110.6pt;z-index:251666432;visibility:visible;mso-wrap-style:square;mso-width-percent:0;mso-height-percent:200;mso-wrap-distance-left:9pt;mso-wrap-distance-top:3.6pt;mso-wrap-distance-right:9pt;mso-wrap-distance-bottom:3.6pt;mso-position-horizontal:absolute;mso-position-horizontal-relative:text;mso-position-vertical:absolute;mso-position-vertical-relative:text;mso-width-percent:0;mso-height-percent:200;mso-width-relative:margin;mso-height-relative:margin;v-text-anchor:top" o:gfxdata="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" filled="f" stroked="f">
+                <v:textbox style="mso-fit-shape-to-text:t">
                   <w:txbxContent>
                     <w:p>
                       <w:r>
@@ -2236,18 +2239,18 @@
           <w:lang w:eastAsia="fr-FR"/>
         </w:rPr>
         <w:drawing>
-          <wp:anchor distT="0" distB="0" distL="114300" distR="114300" simplePos="0" relativeHeight="251661312" behindDoc="0" locked="0" layoutInCell="1" allowOverlap="1" wp14:anchorId="549B0AB0" wp14:editId="5AF5E67D">
+          <wp:anchor distT="0" distB="0" distL="114300" distR="114300" simplePos="0" relativeHeight="251664384" behindDoc="0" locked="0" layoutInCell="1" allowOverlap="1" wp14:anchorId="6C4642F5" wp14:editId="5E8395B5">
             <wp:simplePos x="0" y="0"/>
             <wp:positionH relativeFrom="page">
               <wp:align>left</wp:align>
             </wp:positionH>
             <wp:positionV relativeFrom="paragraph">
-              <wp:posOffset>266700</wp:posOffset>
+              <wp:posOffset>257175</wp:posOffset>
             </wp:positionV>
-            <wp:extent cx="7553325" cy="3836035"/>
+            <wp:extent cx="7553325" cy="3830320"/>
             <wp:effectExtent l="0" t="0" r="9525" b="0"/>
             <wp:wrapTopAndBottom/>
-            <wp:docPr id="4" name="Image 4"/>
+            <wp:docPr id="2" name="Image 2"/>
             <wp:cNvGraphicFramePr>
               <a:graphicFrameLocks xmlns:a="http://schemas.openxmlformats.org/drawingml/2006/main" noChangeAspect="1"/>
             </wp:cNvGraphicFramePr>
@@ -2255,10 +2258,8 @@
               <a:graphicData uri="http://schemas.openxmlformats.org/drawingml/2006/picture">
                 <pic:pic xmlns:pic="http://schemas.openxmlformats.org/drawingml/2006/picture">
                   <pic:nvPicPr>
-                    <pic:cNvPr id="0" name="Picture 15"/>
-                    <pic:cNvPicPr>
-                      <a:picLocks noChangeAspect="1" noChangeArrowheads="1"/>
-                    </pic:cNvPicPr>
+                    <pic:cNvPr id="1" name=""/>
+                    <pic:cNvPicPr/>
                   </pic:nvPicPr>
                   <pic:blipFill>
                     <a:blip r:embed="rId9">
@@ -2268,23 +2269,18 @@
                         </a:ext>
                       </a:extLst>
                     </a:blip>
-                    <a:srcRect/>
                     <a:stretch>
                       <a:fillRect/>
                     </a:stretch>
                   </pic:blipFill>
-                  <pic:spPr bwMode="auto">
+                  <pic:spPr>
                     <a:xfrm>
                       <a:off x="0" y="0"/>
-                      <a:ext cx="7553325" cy="3836035"/>
+                      <a:ext cx="7553325" cy="3830320"/>
                     </a:xfrm>
                     <a:prstGeom prst="rect">
                       <a:avLst/>
                     </a:prstGeom>
-                    <a:noFill/>
-                    <a:ln>
-                      <a:noFill/>
-                    </a:ln>
                   </pic:spPr>
                 </pic:pic>
               </a:graphicData>
@@ -4105,6 +4101,8 @@
             </w:r>
           </w:p>
         </w:tc>
+        <w:bookmarkStart w:id="6" w:name="_GoBack"/>
+        <w:bookmarkEnd w:id="6"/>
       </w:tr>
       <w:tr>
         <w:trPr>
@@ -7672,25 +7670,25 @@
         <w:pStyle w:val="Titre1"/>
         <w:jc w:val="both"/>
       </w:pPr>
-      <w:bookmarkStart w:id="6" w:name="_Toc383078279"/>
+      <w:bookmarkStart w:id="7" w:name="_Toc383078279"/>
       <w:r>
         <w:t>Architecture</w:t>
-      </w:r>
-      <w:bookmarkEnd w:id="6"/>
-    </w:p>
-    <w:p>
-      <w:pPr>
-        <w:pStyle w:val="Titre2"/>
-        <w:jc w:val="both"/>
-      </w:pPr>
-      <w:bookmarkStart w:id="7" w:name="_Toc383078280"/>
-      <w:r>
-        <w:t>Présentation de l’architecture</w:t>
       </w:r>
       <w:bookmarkEnd w:id="7"/>
     </w:p>
     <w:p>
       <w:pPr>
+        <w:pStyle w:val="Titre2"/>
+        <w:jc w:val="both"/>
+      </w:pPr>
+      <w:bookmarkStart w:id="8" w:name="_Toc383078280"/>
+      <w:r>
+        <w:t>Présentation de l’architecture</w:t>
+      </w:r>
+      <w:bookmarkEnd w:id="8"/>
+    </w:p>
+    <w:p>
+      <w:pPr>
         <w:ind w:firstLine="708"/>
         <w:jc w:val="both"/>
       </w:pPr>
@@ -7711,11 +7709,11 @@
         <w:pStyle w:val="Titre3"/>
         <w:jc w:val="both"/>
       </w:pPr>
-      <w:bookmarkStart w:id="8" w:name="_Toc383078281"/>
+      <w:bookmarkStart w:id="9" w:name="_Toc383078281"/>
       <w:r>
         <w:t>Le contrôleur</w:t>
       </w:r>
-      <w:bookmarkEnd w:id="8"/>
+      <w:bookmarkEnd w:id="9"/>
     </w:p>
     <w:p>
       <w:pPr>
@@ -7951,11 +7949,11 @@
         <w:pStyle w:val="Titre3"/>
         <w:jc w:val="both"/>
       </w:pPr>
-      <w:bookmarkStart w:id="9" w:name="_Toc383078282"/>
+      <w:bookmarkStart w:id="10" w:name="_Toc383078282"/>
       <w:r>
         <w:t>Le niveau</w:t>
       </w:r>
-      <w:bookmarkEnd w:id="9"/>
+      <w:bookmarkEnd w:id="10"/>
     </w:p>
     <w:p>
       <w:pPr>
@@ -8259,11 +8257,11 @@
         <w:pStyle w:val="Titre3"/>
         <w:jc w:val="both"/>
       </w:pPr>
-      <w:bookmarkStart w:id="10" w:name="_Toc383078283"/>
+      <w:bookmarkStart w:id="11" w:name="_Toc383078283"/>
       <w:r>
         <w:t>Les cases</w:t>
       </w:r>
-      <w:bookmarkEnd w:id="10"/>
+      <w:bookmarkEnd w:id="11"/>
     </w:p>
     <w:p>
       <w:pPr>
@@ -8413,12 +8411,12 @@
         <w:pStyle w:val="Titre3"/>
         <w:jc w:val="both"/>
       </w:pPr>
-      <w:bookmarkStart w:id="11" w:name="_Toc383078284"/>
+      <w:bookmarkStart w:id="12" w:name="_Toc383078284"/>
       <w:r>
         <w:lastRenderedPageBreak/>
         <w:t>Les bonbons</w:t>
       </w:r>
-      <w:bookmarkEnd w:id="11"/>
+      <w:bookmarkEnd w:id="12"/>
     </w:p>
     <w:p>
       <w:pPr>
@@ -8487,12 +8485,10 @@
       <w:pPr>
         <w:pStyle w:val="Titre2"/>
       </w:pPr>
-      <w:bookmarkStart w:id="12" w:name="_Toc383078285"/>
+      <w:bookmarkStart w:id="13" w:name="_Toc383078285"/>
       <w:r>
         <w:t>Scénario du déroulement du jeu/commutation de deux bonbons</w:t>
       </w:r>
-      <w:bookmarkStart w:id="13" w:name="_GoBack"/>
-      <w:bookmarkEnd w:id="12"/>
       <w:bookmarkEnd w:id="13"/>
     </w:p>
     <w:sectPr>
@@ -8636,7 +8632,7 @@
                                   <w:noProof/>
                                   <w:color w:val="5B9BD5" w:themeColor="accent1"/>
                                 </w:rPr>
-                                <w:t>4</w:t>
+                                <w:t>3</w:t>
                               </w:r>
                               <w:r>
                                 <w:rPr>
@@ -8747,7 +8743,7 @@
                             <w:noProof/>
                             <w:color w:val="5B9BD5" w:themeColor="accent1"/>
                           </w:rPr>
-                          <w:t>4</w:t>
+                          <w:t>3</w:t>
                         </w:r>
                         <w:r>
                           <w:rPr>
@@ -10980,7 +10976,7 @@
 </file>
 
 <file path=customXml/itemProps2.xml><?xml version="1.0" encoding="utf-8"?>
-<ds:datastoreItem xmlns:ds="http://schemas.openxmlformats.org/officeDocument/2006/customXml" ds:itemID="{58DD2DE6-F8C9-4E51-876A-2196B698CBC2}">
+<ds:datastoreItem xmlns:ds="http://schemas.openxmlformats.org/officeDocument/2006/customXml" ds:itemID="{3C6095E2-77B9-49E7-B1DA-1DC46BD029DB}">
   <ds:schemaRefs>
     <ds:schemaRef ds:uri="http://schemas.openxmlformats.org/officeDocument/2006/bibliography"/>
   </ds:schemaRefs>

</xml_diff>

<commit_message>
RAPPORT Ajout annexe + conclusion
</commit_message>
<xml_diff>
--- a/rapport projet l3.docx
+++ b/rapport projet l3.docx
@@ -587,7 +587,12 @@
             <w:jc w:val="both"/>
           </w:pPr>
           <w:r>
-            <w:t>Table des matières</w:t>
+            <w:t>Table de</w:t>
+          </w:r>
+          <w:bookmarkStart w:id="0" w:name="_GoBack"/>
+          <w:bookmarkEnd w:id="0"/>
+          <w:r>
+            <w:t>s matières</w:t>
           </w:r>
         </w:p>
         <w:p>
@@ -612,7 +617,7 @@
           <w:r>
             <w:fldChar w:fldCharType="separate"/>
           </w:r>
-          <w:hyperlink w:anchor="_Toc383078273" w:history="1">
+          <w:hyperlink w:anchor="_Toc383114965" w:history="1">
             <w:r>
               <w:rPr>
                 <w:rStyle w:val="Lienhypertexte"/>
@@ -654,7 +659,7 @@
                 <w:noProof/>
                 <w:webHidden/>
               </w:rPr>
-              <w:instrText xml:space="preserve"> PAGEREF _Toc383078273 \h </w:instrText>
+              <w:instrText xml:space="preserve"> PAGEREF _Toc383114965 \h </w:instrText>
             </w:r>
             <w:r>
               <w:rPr>
@@ -698,7 +703,7 @@
               <w:lang w:eastAsia="fr-FR"/>
             </w:rPr>
           </w:pPr>
-          <w:hyperlink w:anchor="_Toc383078274" w:history="1">
+          <w:hyperlink w:anchor="_Toc383114966" w:history="1">
             <w:r>
               <w:rPr>
                 <w:rStyle w:val="Lienhypertexte"/>
@@ -740,7 +745,7 @@
                 <w:noProof/>
                 <w:webHidden/>
               </w:rPr>
-              <w:instrText xml:space="preserve"> PAGEREF _Toc383078274 \h </w:instrText>
+              <w:instrText xml:space="preserve"> PAGEREF _Toc383114966 \h </w:instrText>
             </w:r>
             <w:r>
               <w:rPr>
@@ -784,7 +789,7 @@
               <w:lang w:eastAsia="fr-FR"/>
             </w:rPr>
           </w:pPr>
-          <w:hyperlink w:anchor="_Toc383078275" w:history="1">
+          <w:hyperlink w:anchor="_Toc383114967" w:history="1">
             <w:r>
               <w:rPr>
                 <w:rStyle w:val="Lienhypertexte"/>
@@ -826,7 +831,7 @@
                 <w:noProof/>
                 <w:webHidden/>
               </w:rPr>
-              <w:instrText xml:space="preserve"> PAGEREF _Toc383078275 \h </w:instrText>
+              <w:instrText xml:space="preserve"> PAGEREF _Toc383114967 \h </w:instrText>
             </w:r>
             <w:r>
               <w:rPr>
@@ -870,7 +875,7 @@
               <w:lang w:eastAsia="fr-FR"/>
             </w:rPr>
           </w:pPr>
-          <w:hyperlink w:anchor="_Toc383078276" w:history="1">
+          <w:hyperlink w:anchor="_Toc383114968" w:history="1">
             <w:r>
               <w:rPr>
                 <w:rStyle w:val="Lienhypertexte"/>
@@ -912,7 +917,7 @@
                 <w:noProof/>
                 <w:webHidden/>
               </w:rPr>
-              <w:instrText xml:space="preserve"> PAGEREF _Toc383078276 \h </w:instrText>
+              <w:instrText xml:space="preserve"> PAGEREF _Toc383114968 \h </w:instrText>
             </w:r>
             <w:r>
               <w:rPr>
@@ -956,7 +961,7 @@
               <w:lang w:eastAsia="fr-FR"/>
             </w:rPr>
           </w:pPr>
-          <w:hyperlink w:anchor="_Toc383078277" w:history="1">
+          <w:hyperlink w:anchor="_Toc383114969" w:history="1">
             <w:r>
               <w:rPr>
                 <w:rStyle w:val="Lienhypertexte"/>
@@ -998,7 +1003,7 @@
                 <w:noProof/>
                 <w:webHidden/>
               </w:rPr>
-              <w:instrText xml:space="preserve"> PAGEREF _Toc383078277 \h </w:instrText>
+              <w:instrText xml:space="preserve"> PAGEREF _Toc383114969 \h </w:instrText>
             </w:r>
             <w:r>
               <w:rPr>
@@ -1042,7 +1047,7 @@
               <w:lang w:eastAsia="fr-FR"/>
             </w:rPr>
           </w:pPr>
-          <w:hyperlink w:anchor="_Toc383078278" w:history="1">
+          <w:hyperlink w:anchor="_Toc383114970" w:history="1">
             <w:r>
               <w:rPr>
                 <w:rStyle w:val="Lienhypertexte"/>
@@ -1084,7 +1089,7 @@
                 <w:noProof/>
                 <w:webHidden/>
               </w:rPr>
-              <w:instrText xml:space="preserve"> PAGEREF _Toc383078278 \h </w:instrText>
+              <w:instrText xml:space="preserve"> PAGEREF _Toc383114970 \h </w:instrText>
             </w:r>
             <w:r>
               <w:rPr>
@@ -1128,7 +1133,7 @@
               <w:lang w:eastAsia="fr-FR"/>
             </w:rPr>
           </w:pPr>
-          <w:hyperlink w:anchor="_Toc383078279" w:history="1">
+          <w:hyperlink w:anchor="_Toc383114971" w:history="1">
             <w:r>
               <w:rPr>
                 <w:rStyle w:val="Lienhypertexte"/>
@@ -1170,7 +1175,7 @@
                 <w:noProof/>
                 <w:webHidden/>
               </w:rPr>
-              <w:instrText xml:space="preserve"> PAGEREF _Toc383078279 \h </w:instrText>
+              <w:instrText xml:space="preserve"> PAGEREF _Toc383114971 \h </w:instrText>
             </w:r>
             <w:r>
               <w:rPr>
@@ -1214,7 +1219,7 @@
               <w:lang w:eastAsia="fr-FR"/>
             </w:rPr>
           </w:pPr>
-          <w:hyperlink w:anchor="_Toc383078280" w:history="1">
+          <w:hyperlink w:anchor="_Toc383114972" w:history="1">
             <w:r>
               <w:rPr>
                 <w:rStyle w:val="Lienhypertexte"/>
@@ -1256,7 +1261,7 @@
                 <w:noProof/>
                 <w:webHidden/>
               </w:rPr>
-              <w:instrText xml:space="preserve"> PAGEREF _Toc383078280 \h </w:instrText>
+              <w:instrText xml:space="preserve"> PAGEREF _Toc383114972 \h </w:instrText>
             </w:r>
             <w:r>
               <w:rPr>
@@ -1300,7 +1305,7 @@
               <w:lang w:eastAsia="fr-FR"/>
             </w:rPr>
           </w:pPr>
-          <w:hyperlink w:anchor="_Toc383078281" w:history="1">
+          <w:hyperlink w:anchor="_Toc383114973" w:history="1">
             <w:r>
               <w:rPr>
                 <w:rStyle w:val="Lienhypertexte"/>
@@ -1342,7 +1347,7 @@
                 <w:noProof/>
                 <w:webHidden/>
               </w:rPr>
-              <w:instrText xml:space="preserve"> PAGEREF _Toc383078281 \h </w:instrText>
+              <w:instrText xml:space="preserve"> PAGEREF _Toc383114973 \h </w:instrText>
             </w:r>
             <w:r>
               <w:rPr>
@@ -1386,7 +1391,7 @@
               <w:lang w:eastAsia="fr-FR"/>
             </w:rPr>
           </w:pPr>
-          <w:hyperlink w:anchor="_Toc383078282" w:history="1">
+          <w:hyperlink w:anchor="_Toc383114974" w:history="1">
             <w:r>
               <w:rPr>
                 <w:rStyle w:val="Lienhypertexte"/>
@@ -1428,7 +1433,7 @@
                 <w:noProof/>
                 <w:webHidden/>
               </w:rPr>
-              <w:instrText xml:space="preserve"> PAGEREF _Toc383078282 \h </w:instrText>
+              <w:instrText xml:space="preserve"> PAGEREF _Toc383114974 \h </w:instrText>
             </w:r>
             <w:r>
               <w:rPr>
@@ -1472,7 +1477,7 @@
               <w:lang w:eastAsia="fr-FR"/>
             </w:rPr>
           </w:pPr>
-          <w:hyperlink w:anchor="_Toc383078283" w:history="1">
+          <w:hyperlink w:anchor="_Toc383114975" w:history="1">
             <w:r>
               <w:rPr>
                 <w:rStyle w:val="Lienhypertexte"/>
@@ -1514,7 +1519,7 @@
                 <w:noProof/>
                 <w:webHidden/>
               </w:rPr>
-              <w:instrText xml:space="preserve"> PAGEREF _Toc383078283 \h </w:instrText>
+              <w:instrText xml:space="preserve"> PAGEREF _Toc383114975 \h </w:instrText>
             </w:r>
             <w:r>
               <w:rPr>
@@ -1558,7 +1563,7 @@
               <w:lang w:eastAsia="fr-FR"/>
             </w:rPr>
           </w:pPr>
-          <w:hyperlink w:anchor="_Toc383078284" w:history="1">
+          <w:hyperlink w:anchor="_Toc383114976" w:history="1">
             <w:r>
               <w:rPr>
                 <w:rStyle w:val="Lienhypertexte"/>
@@ -1600,7 +1605,7 @@
                 <w:noProof/>
                 <w:webHidden/>
               </w:rPr>
-              <w:instrText xml:space="preserve"> PAGEREF _Toc383078284 \h </w:instrText>
+              <w:instrText xml:space="preserve"> PAGEREF _Toc383114976 \h </w:instrText>
             </w:r>
             <w:r>
               <w:rPr>
@@ -1644,7 +1649,7 @@
               <w:lang w:eastAsia="fr-FR"/>
             </w:rPr>
           </w:pPr>
-          <w:hyperlink w:anchor="_Toc383078285" w:history="1">
+          <w:hyperlink w:anchor="_Toc383114977" w:history="1">
             <w:r>
               <w:rPr>
                 <w:rStyle w:val="Lienhypertexte"/>
@@ -1686,7 +1691,7 @@
                 <w:noProof/>
                 <w:webHidden/>
               </w:rPr>
-              <w:instrText xml:space="preserve"> PAGEREF _Toc383078285 \h </w:instrText>
+              <w:instrText xml:space="preserve"> PAGEREF _Toc383114977 \h </w:instrText>
             </w:r>
             <w:r>
               <w:rPr>
@@ -1707,6 +1712,350 @@
                 <w:webHidden/>
               </w:rPr>
               <w:t>4</w:t>
+            </w:r>
+            <w:r>
+              <w:rPr>
+                <w:noProof/>
+                <w:webHidden/>
+              </w:rPr>
+              <w:fldChar w:fldCharType="end"/>
+            </w:r>
+          </w:hyperlink>
+        </w:p>
+        <w:p>
+          <w:pPr>
+            <w:pStyle w:val="TM1"/>
+            <w:tabs>
+              <w:tab w:val="left" w:pos="440"/>
+              <w:tab w:val="right" w:leader="dot" w:pos="9062"/>
+            </w:tabs>
+            <w:rPr>
+              <w:rFonts w:eastAsiaTheme="minorEastAsia"/>
+              <w:noProof/>
+              <w:lang w:eastAsia="fr-FR"/>
+            </w:rPr>
+          </w:pPr>
+          <w:hyperlink w:anchor="_Toc383114978" w:history="1">
+            <w:r>
+              <w:rPr>
+                <w:rStyle w:val="Lienhypertexte"/>
+                <w:noProof/>
+              </w:rPr>
+              <w:t>3</w:t>
+            </w:r>
+            <w:r>
+              <w:rPr>
+                <w:rFonts w:eastAsiaTheme="minorEastAsia"/>
+                <w:noProof/>
+                <w:lang w:eastAsia="fr-FR"/>
+              </w:rPr>
+              <w:tab/>
+            </w:r>
+            <w:r>
+              <w:rPr>
+                <w:rStyle w:val="Lienhypertexte"/>
+                <w:noProof/>
+              </w:rPr>
+              <w:t>Conclusion</w:t>
+            </w:r>
+            <w:r>
+              <w:rPr>
+                <w:noProof/>
+                <w:webHidden/>
+              </w:rPr>
+              <w:tab/>
+            </w:r>
+            <w:r>
+              <w:rPr>
+                <w:noProof/>
+                <w:webHidden/>
+              </w:rPr>
+              <w:fldChar w:fldCharType="begin"/>
+            </w:r>
+            <w:r>
+              <w:rPr>
+                <w:noProof/>
+                <w:webHidden/>
+              </w:rPr>
+              <w:instrText xml:space="preserve"> PAGEREF _Toc383114978 \h </w:instrText>
+            </w:r>
+            <w:r>
+              <w:rPr>
+                <w:noProof/>
+                <w:webHidden/>
+              </w:rPr>
+            </w:r>
+            <w:r>
+              <w:rPr>
+                <w:noProof/>
+                <w:webHidden/>
+              </w:rPr>
+              <w:fldChar w:fldCharType="separate"/>
+            </w:r>
+            <w:r>
+              <w:rPr>
+                <w:noProof/>
+                <w:webHidden/>
+              </w:rPr>
+              <w:t>4</w:t>
+            </w:r>
+            <w:r>
+              <w:rPr>
+                <w:noProof/>
+                <w:webHidden/>
+              </w:rPr>
+              <w:fldChar w:fldCharType="end"/>
+            </w:r>
+          </w:hyperlink>
+        </w:p>
+        <w:p>
+          <w:pPr>
+            <w:pStyle w:val="TM1"/>
+            <w:tabs>
+              <w:tab w:val="left" w:pos="440"/>
+              <w:tab w:val="right" w:leader="dot" w:pos="9062"/>
+            </w:tabs>
+            <w:rPr>
+              <w:rFonts w:eastAsiaTheme="minorEastAsia"/>
+              <w:noProof/>
+              <w:lang w:eastAsia="fr-FR"/>
+            </w:rPr>
+          </w:pPr>
+          <w:hyperlink w:anchor="_Toc383114979" w:history="1">
+            <w:r>
+              <w:rPr>
+                <w:rStyle w:val="Lienhypertexte"/>
+                <w:noProof/>
+              </w:rPr>
+              <w:t>4</w:t>
+            </w:r>
+            <w:r>
+              <w:rPr>
+                <w:rFonts w:eastAsiaTheme="minorEastAsia"/>
+                <w:noProof/>
+                <w:lang w:eastAsia="fr-FR"/>
+              </w:rPr>
+              <w:tab/>
+            </w:r>
+            <w:r>
+              <w:rPr>
+                <w:rStyle w:val="Lienhypertexte"/>
+                <w:noProof/>
+              </w:rPr>
+              <w:t>Annexe</w:t>
+            </w:r>
+            <w:r>
+              <w:rPr>
+                <w:noProof/>
+                <w:webHidden/>
+              </w:rPr>
+              <w:tab/>
+            </w:r>
+            <w:r>
+              <w:rPr>
+                <w:noProof/>
+                <w:webHidden/>
+              </w:rPr>
+              <w:fldChar w:fldCharType="begin"/>
+            </w:r>
+            <w:r>
+              <w:rPr>
+                <w:noProof/>
+                <w:webHidden/>
+              </w:rPr>
+              <w:instrText xml:space="preserve"> PAGEREF _Toc383114979 \h </w:instrText>
+            </w:r>
+            <w:r>
+              <w:rPr>
+                <w:noProof/>
+                <w:webHidden/>
+              </w:rPr>
+            </w:r>
+            <w:r>
+              <w:rPr>
+                <w:noProof/>
+                <w:webHidden/>
+              </w:rPr>
+              <w:fldChar w:fldCharType="separate"/>
+            </w:r>
+            <w:r>
+              <w:rPr>
+                <w:noProof/>
+                <w:webHidden/>
+              </w:rPr>
+              <w:t>5</w:t>
+            </w:r>
+            <w:r>
+              <w:rPr>
+                <w:noProof/>
+                <w:webHidden/>
+              </w:rPr>
+              <w:fldChar w:fldCharType="end"/>
+            </w:r>
+          </w:hyperlink>
+        </w:p>
+        <w:p>
+          <w:pPr>
+            <w:pStyle w:val="TM2"/>
+            <w:tabs>
+              <w:tab w:val="left" w:pos="880"/>
+              <w:tab w:val="right" w:leader="dot" w:pos="9062"/>
+            </w:tabs>
+            <w:rPr>
+              <w:rFonts w:eastAsiaTheme="minorEastAsia"/>
+              <w:noProof/>
+              <w:lang w:eastAsia="fr-FR"/>
+            </w:rPr>
+          </w:pPr>
+          <w:hyperlink w:anchor="_Toc383114980" w:history="1">
+            <w:r>
+              <w:rPr>
+                <w:rStyle w:val="Lienhypertexte"/>
+                <w:noProof/>
+              </w:rPr>
+              <w:t>4.1</w:t>
+            </w:r>
+            <w:r>
+              <w:rPr>
+                <w:rFonts w:eastAsiaTheme="minorEastAsia"/>
+                <w:noProof/>
+                <w:lang w:eastAsia="fr-FR"/>
+              </w:rPr>
+              <w:tab/>
+            </w:r>
+            <w:r>
+              <w:rPr>
+                <w:rStyle w:val="Lienhypertexte"/>
+                <w:noProof/>
+              </w:rPr>
+              <w:t>Sources des images</w:t>
+            </w:r>
+            <w:r>
+              <w:rPr>
+                <w:noProof/>
+                <w:webHidden/>
+              </w:rPr>
+              <w:tab/>
+            </w:r>
+            <w:r>
+              <w:rPr>
+                <w:noProof/>
+                <w:webHidden/>
+              </w:rPr>
+              <w:fldChar w:fldCharType="begin"/>
+            </w:r>
+            <w:r>
+              <w:rPr>
+                <w:noProof/>
+                <w:webHidden/>
+              </w:rPr>
+              <w:instrText xml:space="preserve"> PAGEREF _Toc383114980 \h </w:instrText>
+            </w:r>
+            <w:r>
+              <w:rPr>
+                <w:noProof/>
+                <w:webHidden/>
+              </w:rPr>
+            </w:r>
+            <w:r>
+              <w:rPr>
+                <w:noProof/>
+                <w:webHidden/>
+              </w:rPr>
+              <w:fldChar w:fldCharType="separate"/>
+            </w:r>
+            <w:r>
+              <w:rPr>
+                <w:noProof/>
+                <w:webHidden/>
+              </w:rPr>
+              <w:t>5</w:t>
+            </w:r>
+            <w:r>
+              <w:rPr>
+                <w:noProof/>
+                <w:webHidden/>
+              </w:rPr>
+              <w:fldChar w:fldCharType="end"/>
+            </w:r>
+          </w:hyperlink>
+        </w:p>
+        <w:p>
+          <w:pPr>
+            <w:pStyle w:val="TM2"/>
+            <w:tabs>
+              <w:tab w:val="left" w:pos="880"/>
+              <w:tab w:val="right" w:leader="dot" w:pos="9062"/>
+            </w:tabs>
+            <w:rPr>
+              <w:rFonts w:eastAsiaTheme="minorEastAsia"/>
+              <w:noProof/>
+              <w:lang w:eastAsia="fr-FR"/>
+            </w:rPr>
+          </w:pPr>
+          <w:hyperlink w:anchor="_Toc383114981" w:history="1">
+            <w:r>
+              <w:rPr>
+                <w:rStyle w:val="Lienhypertexte"/>
+                <w:noProof/>
+              </w:rPr>
+              <w:t>4.2</w:t>
+            </w:r>
+            <w:r>
+              <w:rPr>
+                <w:rFonts w:eastAsiaTheme="minorEastAsia"/>
+                <w:noProof/>
+                <w:lang w:eastAsia="fr-FR"/>
+              </w:rPr>
+              <w:tab/>
+            </w:r>
+            <w:r>
+              <w:rPr>
+                <w:rStyle w:val="Lienhypertexte"/>
+                <w:noProof/>
+              </w:rPr>
+              <w:t>Adresse du serveur svn google</w:t>
+            </w:r>
+            <w:r>
+              <w:rPr>
+                <w:noProof/>
+                <w:webHidden/>
+              </w:rPr>
+              <w:tab/>
+            </w:r>
+            <w:r>
+              <w:rPr>
+                <w:noProof/>
+                <w:webHidden/>
+              </w:rPr>
+              <w:fldChar w:fldCharType="begin"/>
+            </w:r>
+            <w:r>
+              <w:rPr>
+                <w:noProof/>
+                <w:webHidden/>
+              </w:rPr>
+              <w:instrText xml:space="preserve"> PAGEREF _Toc383114981 \h </w:instrText>
+            </w:r>
+            <w:r>
+              <w:rPr>
+                <w:noProof/>
+                <w:webHidden/>
+              </w:rPr>
+            </w:r>
+            <w:r>
+              <w:rPr>
+                <w:noProof/>
+                <w:webHidden/>
+              </w:rPr>
+              <w:fldChar w:fldCharType="separate"/>
+            </w:r>
+            <w:r>
+              <w:rPr>
+                <w:noProof/>
+                <w:webHidden/>
+              </w:rPr>
+              <w:t>5</w:t>
             </w:r>
             <w:r>
               <w:rPr>
@@ -1752,12 +2101,12 @@
         <w:pStyle w:val="Titre1"/>
         <w:jc w:val="both"/>
       </w:pPr>
-      <w:bookmarkStart w:id="0" w:name="_Toc383078273"/>
+      <w:bookmarkStart w:id="1" w:name="_Toc383114965"/>
       <w:r>
         <w:lastRenderedPageBreak/>
         <w:t>Introduction</w:t>
       </w:r>
-      <w:bookmarkEnd w:id="0"/>
+      <w:bookmarkEnd w:id="1"/>
     </w:p>
     <w:p>
       <w:pPr>
@@ -1769,11 +2118,11 @@
         <w:pStyle w:val="Titre2"/>
         <w:jc w:val="both"/>
       </w:pPr>
-      <w:bookmarkStart w:id="1" w:name="_Toc383078274"/>
+      <w:bookmarkStart w:id="2" w:name="_Toc383114966"/>
       <w:r>
         <w:t>Travail Effectué</w:t>
       </w:r>
-      <w:bookmarkEnd w:id="1"/>
+      <w:bookmarkEnd w:id="2"/>
     </w:p>
     <w:p>
       <w:pPr>
@@ -1960,11 +2309,11 @@
         <w:pStyle w:val="Titre2"/>
         <w:jc w:val="both"/>
       </w:pPr>
-      <w:bookmarkStart w:id="2" w:name="_Toc383078275"/>
+      <w:bookmarkStart w:id="3" w:name="_Toc383114967"/>
       <w:r>
         <w:t>Choix de langage et de librairie graphique</w:t>
       </w:r>
-      <w:bookmarkEnd w:id="2"/>
+      <w:bookmarkEnd w:id="3"/>
       <w:r>
         <w:t> </w:t>
       </w:r>
@@ -1980,11 +2329,11 @@
         <w:pStyle w:val="Titre3"/>
         <w:jc w:val="both"/>
       </w:pPr>
-      <w:bookmarkStart w:id="3" w:name="_Toc383078276"/>
+      <w:bookmarkStart w:id="4" w:name="_Toc383114968"/>
       <w:r>
         <w:t>Le langage</w:t>
       </w:r>
-      <w:bookmarkEnd w:id="3"/>
+      <w:bookmarkEnd w:id="4"/>
     </w:p>
     <w:p>
       <w:pPr>
@@ -2009,11 +2358,11 @@
         <w:pStyle w:val="Titre3"/>
         <w:jc w:val="both"/>
       </w:pPr>
-      <w:bookmarkStart w:id="4" w:name="_Toc383078277"/>
+      <w:bookmarkStart w:id="5" w:name="_Toc383114969"/>
       <w:r>
         <w:t>La librairie graphique</w:t>
       </w:r>
-      <w:bookmarkEnd w:id="4"/>
+      <w:bookmarkEnd w:id="5"/>
     </w:p>
     <w:p>
       <w:pPr>
@@ -2136,15 +2485,16 @@
         <w:jc w:val="both"/>
       </w:pPr>
     </w:p>
+    <w:bookmarkStart w:id="6" w:name="_Toc383114970"/>
     <w:p>
       <w:pPr>
         <w:pStyle w:val="Titre2"/>
         <w:jc w:val="both"/>
       </w:pPr>
-      <w:bookmarkStart w:id="5" w:name="_Toc383078278"/>
       <w:r>
         <w:rPr>
           <w:noProof/>
+          <w:lang w:eastAsia="fr-FR"/>
         </w:rPr>
         <w:lastRenderedPageBreak/>
         <mc:AlternateContent>
@@ -2297,7 +2647,7 @@
       <w:r>
         <w:t>Organisation</w:t>
       </w:r>
-      <w:bookmarkEnd w:id="5"/>
+      <w:bookmarkEnd w:id="6"/>
     </w:p>
     <w:p>
       <w:pPr>
@@ -4101,8 +4451,6 @@
             </w:r>
           </w:p>
         </w:tc>
-        <w:bookmarkStart w:id="6" w:name="_GoBack"/>
-        <w:bookmarkEnd w:id="6"/>
       </w:tr>
       <w:tr>
         <w:trPr>
@@ -7667,10 +8015,27 @@
     </w:p>
     <w:p>
       <w:pPr>
+        <w:ind w:firstLine="708"/>
+        <w:jc w:val="both"/>
+      </w:pPr>
+      <w:r>
+        <w:t xml:space="preserve">Pour finir, nous avons utilisez l’IDE </w:t>
+      </w:r>
+      <w:proofErr w:type="spellStart"/>
+      <w:r>
+        <w:t>QtCreator</w:t>
+      </w:r>
+      <w:proofErr w:type="spellEnd"/>
+      <w:r>
+        <w:t xml:space="preserve"> sur Windows, ainsi tous les tests ont étés effectués sur Windows. De plus, la version de déploiement est disponible uniquement sur Windows.</w:t>
+      </w:r>
+    </w:p>
+    <w:p>
+      <w:pPr>
         <w:pStyle w:val="Titre1"/>
         <w:jc w:val="both"/>
       </w:pPr>
-      <w:bookmarkStart w:id="7" w:name="_Toc383078279"/>
+      <w:bookmarkStart w:id="7" w:name="_Toc383114971"/>
       <w:r>
         <w:t>Architecture</w:t>
       </w:r>
@@ -7681,7 +8046,7 @@
         <w:pStyle w:val="Titre2"/>
         <w:jc w:val="both"/>
       </w:pPr>
-      <w:bookmarkStart w:id="8" w:name="_Toc383078280"/>
+      <w:bookmarkStart w:id="8" w:name="_Toc383114972"/>
       <w:r>
         <w:t>Présentation de l’architecture</w:t>
       </w:r>
@@ -7709,7 +8074,7 @@
         <w:pStyle w:val="Titre3"/>
         <w:jc w:val="both"/>
       </w:pPr>
-      <w:bookmarkStart w:id="9" w:name="_Toc383078281"/>
+      <w:bookmarkStart w:id="9" w:name="_Toc383114973"/>
       <w:r>
         <w:t>Le contrôleur</w:t>
       </w:r>
@@ -7949,7 +8314,7 @@
         <w:pStyle w:val="Titre3"/>
         <w:jc w:val="both"/>
       </w:pPr>
-      <w:bookmarkStart w:id="10" w:name="_Toc383078282"/>
+      <w:bookmarkStart w:id="10" w:name="_Toc383114974"/>
       <w:r>
         <w:t>Le niveau</w:t>
       </w:r>
@@ -8257,7 +8622,7 @@
         <w:pStyle w:val="Titre3"/>
         <w:jc w:val="both"/>
       </w:pPr>
-      <w:bookmarkStart w:id="11" w:name="_Toc383078283"/>
+      <w:bookmarkStart w:id="11" w:name="_Toc383114975"/>
       <w:r>
         <w:t>Les cases</w:t>
       </w:r>
@@ -8371,6 +8736,7 @@
         <w:jc w:val="both"/>
       </w:pPr>
       <w:r>
+        <w:lastRenderedPageBreak/>
         <w:t xml:space="preserve">De son côté </w:t>
       </w:r>
       <w:proofErr w:type="spellStart"/>
@@ -8411,9 +8777,8 @@
         <w:pStyle w:val="Titre3"/>
         <w:jc w:val="both"/>
       </w:pPr>
-      <w:bookmarkStart w:id="12" w:name="_Toc383078284"/>
-      <w:r>
-        <w:lastRenderedPageBreak/>
+      <w:bookmarkStart w:id="12" w:name="_Toc383114976"/>
+      <w:r>
         <w:t>Les bonbons</w:t>
       </w:r>
       <w:bookmarkEnd w:id="12"/>
@@ -8485,16 +8850,314 @@
       <w:pPr>
         <w:pStyle w:val="Titre2"/>
       </w:pPr>
-      <w:bookmarkStart w:id="13" w:name="_Toc383078285"/>
+      <w:bookmarkStart w:id="13" w:name="_Toc383114977"/>
       <w:r>
         <w:t>Scénario du déroulement du jeu/commutation de deux bonbons</w:t>
       </w:r>
       <w:bookmarkEnd w:id="13"/>
     </w:p>
+    <w:p/>
+    <w:p>
+      <w:pPr>
+        <w:pStyle w:val="Titre1"/>
+      </w:pPr>
+      <w:bookmarkStart w:id="14" w:name="_Toc383114978"/>
+      <w:r>
+        <w:t>Conclusion</w:t>
+      </w:r>
+      <w:bookmarkEnd w:id="14"/>
+    </w:p>
+    <w:p>
+      <w:pPr>
+        <w:ind w:left="432" w:firstLine="276"/>
+      </w:pPr>
+      <w:r>
+        <w:t>Le projet a été bénéfique suivant différent niveau</w:t>
+      </w:r>
+      <w:r>
+        <w:t xml:space="preserve"> pour chaque personne puisque par exemple Romain BEAUMESNIL avait déjà utilisé un SVN et avais déjà créé des interfaces graphiques, bien que ce n’était pas en </w:t>
+      </w:r>
+      <w:proofErr w:type="spellStart"/>
+      <w:r>
+        <w:t>Qt</w:t>
+      </w:r>
+      <w:proofErr w:type="spellEnd"/>
+      <w:r>
+        <w:t>, cependant pour les autres ce fut une découverte. Cela nous également permit d’apprendre à travailler à plus de 2 personnes (comme c’était souvent le cas dans les projets précédents).</w:t>
+      </w:r>
+    </w:p>
+    <w:p>
+      <w:r>
+        <w:br w:type="page"/>
+      </w:r>
+    </w:p>
+    <w:p>
+      <w:pPr>
+        <w:pStyle w:val="Titre1"/>
+      </w:pPr>
+      <w:bookmarkStart w:id="15" w:name="_Toc383114979"/>
+      <w:r>
+        <w:lastRenderedPageBreak/>
+        <w:t>Annexe</w:t>
+      </w:r>
+      <w:bookmarkEnd w:id="15"/>
+    </w:p>
+    <w:p>
+      <w:pPr>
+        <w:pStyle w:val="Titre2"/>
+      </w:pPr>
+      <w:bookmarkStart w:id="16" w:name="_Toc383114980"/>
+      <w:r>
+        <w:t>Sources des images</w:t>
+      </w:r>
+      <w:bookmarkEnd w:id="16"/>
+    </w:p>
+    <w:p>
+      <w:r>
+        <w:t xml:space="preserve"> </w:t>
+      </w:r>
+      <w:r>
+        <w:tab/>
+        <w:t>Toutes les images utilisées dans le projet sont répertoriées dans le tableau suivant :</w:t>
+      </w:r>
+    </w:p>
+    <w:tbl>
+      <w:tblPr>
+        <w:tblStyle w:val="Grilledutableau"/>
+        <w:tblW w:w="0" w:type="auto"/>
+        <w:tblLayout w:type="fixed"/>
+        <w:tblLook w:val="04A0" w:firstRow="1" w:lastRow="0" w:firstColumn="1" w:lastColumn="0" w:noHBand="0" w:noVBand="1"/>
+      </w:tblPr>
+      <w:tblGrid>
+        <w:gridCol w:w="2972"/>
+        <w:gridCol w:w="2410"/>
+        <w:gridCol w:w="3680"/>
+      </w:tblGrid>
+      <w:tr>
+        <w:tc>
+          <w:tcPr>
+            <w:tcW w:w="2972" w:type="dxa"/>
+          </w:tcPr>
+          <w:p>
+            <w:r>
+              <w:t>Nom image</w:t>
+            </w:r>
+          </w:p>
+        </w:tc>
+        <w:tc>
+          <w:tcPr>
+            <w:tcW w:w="2410" w:type="dxa"/>
+          </w:tcPr>
+          <w:p>
+            <w:r>
+              <w:t>Licence</w:t>
+            </w:r>
+          </w:p>
+        </w:tc>
+        <w:tc>
+          <w:tcPr>
+            <w:tcW w:w="3680" w:type="dxa"/>
+          </w:tcPr>
+          <w:p>
+            <w:r>
+              <w:t>Lien</w:t>
+            </w:r>
+          </w:p>
+        </w:tc>
+      </w:tr>
+      <w:tr>
+        <w:tc>
+          <w:tcPr>
+            <w:tcW w:w="2972" w:type="dxa"/>
+          </w:tcPr>
+          <w:p>
+            <w:r>
+              <w:t>Tous les bonbons + explosion</w:t>
+            </w:r>
+          </w:p>
+        </w:tc>
+        <w:tc>
+          <w:tcPr>
+            <w:tcW w:w="2410" w:type="dxa"/>
+          </w:tcPr>
+          <w:p>
+            <w:r>
+              <w:t>Domaine public</w:t>
+            </w:r>
+          </w:p>
+        </w:tc>
+        <w:tc>
+          <w:tcPr>
+            <w:tcW w:w="3680" w:type="dxa"/>
+          </w:tcPr>
+          <w:p>
+            <w:hyperlink r:id="rId10" w:history="1">
+              <w:r>
+                <w:rPr>
+                  <w:rStyle w:val="Lienhypertexte"/>
+                </w:rPr>
+                <w:t>http://opengameart.org/content/candy-pack-1</w:t>
+              </w:r>
+            </w:hyperlink>
+          </w:p>
+        </w:tc>
+      </w:tr>
+      <w:tr>
+        <w:tc>
+          <w:tcPr>
+            <w:tcW w:w="2972" w:type="dxa"/>
+          </w:tcPr>
+          <w:p>
+            <w:r>
+              <w:t>Fond paysage</w:t>
+            </w:r>
+          </w:p>
+        </w:tc>
+        <w:tc>
+          <w:tcPr>
+            <w:tcW w:w="2410" w:type="dxa"/>
+          </w:tcPr>
+          <w:p>
+            <w:r>
+              <w:t>Domaine Public</w:t>
+            </w:r>
+          </w:p>
+        </w:tc>
+        <w:tc>
+          <w:tcPr>
+            <w:tcW w:w="3680" w:type="dxa"/>
+          </w:tcPr>
+          <w:p>
+            <w:hyperlink r:id="rId11" w:history="1">
+              <w:r>
+                <w:rPr>
+                  <w:rStyle w:val="Lienhypertexte"/>
+                </w:rPr>
+                <w:t>http://opengameart.org/content/country-field</w:t>
+              </w:r>
+            </w:hyperlink>
+          </w:p>
+        </w:tc>
+      </w:tr>
+      <w:tr>
+        <w:tc>
+          <w:tcPr>
+            <w:tcW w:w="2972" w:type="dxa"/>
+          </w:tcPr>
+          <w:p>
+            <w:r>
+              <w:t>Bouton rejouer</w:t>
+            </w:r>
+          </w:p>
+        </w:tc>
+        <w:tc>
+          <w:tcPr>
+            <w:tcW w:w="2410" w:type="dxa"/>
+          </w:tcPr>
+          <w:p>
+            <w:r>
+              <w:t>GPL/Domaine Public</w:t>
+            </w:r>
+          </w:p>
+        </w:tc>
+        <w:tc>
+          <w:tcPr>
+            <w:tcW w:w="3680" w:type="dxa"/>
+          </w:tcPr>
+          <w:p>
+            <w:hyperlink r:id="rId12" w:history="1">
+              <w:r>
+                <w:rPr>
+                  <w:rStyle w:val="Lienhypertexte"/>
+                </w:rPr>
+                <w:t>http://openiconlibrary.sourceforge.net/gallery2/?./Icons/actions/view-refresh-5.png</w:t>
+              </w:r>
+            </w:hyperlink>
+          </w:p>
+        </w:tc>
+      </w:tr>
+      <w:tr>
+        <w:tc>
+          <w:tcPr>
+            <w:tcW w:w="2972" w:type="dxa"/>
+          </w:tcPr>
+          <w:p>
+            <w:r>
+              <w:t>Bouton accueil</w:t>
+            </w:r>
+          </w:p>
+        </w:tc>
+        <w:tc>
+          <w:tcPr>
+            <w:tcW w:w="2410" w:type="dxa"/>
+          </w:tcPr>
+          <w:p>
+            <w:r>
+              <w:t>GPL</w:t>
+            </w:r>
+          </w:p>
+        </w:tc>
+        <w:tc>
+          <w:tcPr>
+            <w:tcW w:w="3680" w:type="dxa"/>
+          </w:tcPr>
+          <w:p>
+            <w:hyperlink r:id="rId13" w:history="1">
+              <w:r>
+                <w:rPr>
+                  <w:rStyle w:val="Lienhypertexte"/>
+                </w:rPr>
+                <w:t>http://openiconlibrary.sourceforge.net/gallery2/?./Icons/actions/go-home-4.png</w:t>
+              </w:r>
+            </w:hyperlink>
+          </w:p>
+        </w:tc>
+      </w:tr>
+    </w:tbl>
+    <w:p/>
+    <w:p>
+      <w:pPr>
+        <w:pStyle w:val="Titre2"/>
+      </w:pPr>
+      <w:bookmarkStart w:id="17" w:name="_Toc383114981"/>
+      <w:r>
+        <w:t xml:space="preserve">Adresse du serveur </w:t>
+      </w:r>
+      <w:proofErr w:type="spellStart"/>
+      <w:r>
+        <w:t>svn</w:t>
+      </w:r>
+      <w:proofErr w:type="spellEnd"/>
+      <w:r>
+        <w:t xml:space="preserve"> </w:t>
+      </w:r>
+      <w:proofErr w:type="spellStart"/>
+      <w:r>
+        <w:t>google</w:t>
+      </w:r>
+      <w:bookmarkEnd w:id="17"/>
+      <w:proofErr w:type="spellEnd"/>
+    </w:p>
+    <w:p>
+      <w:pPr>
+        <w:ind w:left="708"/>
+      </w:pPr>
+      <w:r>
+        <w:t xml:space="preserve">Si nécessaire, vous pouvez consulter notre SVN de travail à l’adresse suivante : </w:t>
+      </w:r>
+      <w:hyperlink r:id="rId14" w:history="1">
+        <w:r>
+          <w:rPr>
+            <w:rStyle w:val="Lienhypertexte"/>
+          </w:rPr>
+          <w:t>https://code.google.com/p/candy-crush-like/source/browse/</w:t>
+        </w:r>
+      </w:hyperlink>
+    </w:p>
     <w:sectPr>
-      <w:headerReference w:type="default" r:id="rId10"/>
-      <w:footerReference w:type="default" r:id="rId11"/>
-      <w:footerReference w:type="first" r:id="rId12"/>
+      <w:headerReference w:type="default" r:id="rId15"/>
+      <w:footerReference w:type="default" r:id="rId16"/>
+      <w:footerReference w:type="first" r:id="rId17"/>
       <w:pgSz w:w="11906" w:h="16838"/>
       <w:pgMar w:top="1417" w:right="1417" w:bottom="1417" w:left="1417" w:header="708" w:footer="708" w:gutter="0"/>
       <w:pgNumType w:start="1"/>
@@ -8632,7 +9295,7 @@
                                   <w:noProof/>
                                   <w:color w:val="5B9BD5" w:themeColor="accent1"/>
                                 </w:rPr>
-                                <w:t>3</w:t>
+                                <w:t>5</w:t>
                               </w:r>
                               <w:r>
                                 <w:rPr>
@@ -8743,7 +9406,7 @@
                             <w:noProof/>
                             <w:color w:val="5B9BD5" w:themeColor="accent1"/>
                           </w:rPr>
-                          <w:t>3</w:t>
+                          <w:t>5</w:t>
                         </w:r>
                         <w:r>
                           <w:rPr>
@@ -10688,6 +11351,18 @@
       <w:spacing w:val="15"/>
     </w:rPr>
   </w:style>
+  <w:style w:type="character" w:styleId="Lienhypertextesuivivisit">
+    <w:name w:val="FollowedHyperlink"/>
+    <w:basedOn w:val="Policepardfaut"/>
+    <w:uiPriority w:val="99"/>
+    <w:semiHidden/>
+    <w:unhideWhenUsed/>
+    <w:rsid w:val="006F57DD"/>
+    <w:rPr>
+      <w:color w:val="954F72" w:themeColor="followedHyperlink"/>
+      <w:u w:val="single"/>
+    </w:rPr>
+  </w:style>
 </w:styles>
 </file>
 
@@ -10976,7 +11651,7 @@
 </file>
 
 <file path=customXml/itemProps2.xml><?xml version="1.0" encoding="utf-8"?>
-<ds:datastoreItem xmlns:ds="http://schemas.openxmlformats.org/officeDocument/2006/customXml" ds:itemID="{3C6095E2-77B9-49E7-B1DA-1DC46BD029DB}">
+<ds:datastoreItem xmlns:ds="http://schemas.openxmlformats.org/officeDocument/2006/customXml" ds:itemID="{58A4F83B-C81B-4915-B6C0-0115FB666C4B}">
   <ds:schemaRefs>
     <ds:schemaRef ds:uri="http://schemas.openxmlformats.org/officeDocument/2006/bibliography"/>
   </ds:schemaRefs>

</xml_diff>

<commit_message>
ajout du diagramme de séquence + description
</commit_message>
<xml_diff>
--- a/rapport projet l3.docx
+++ b/rapport projet l3.docx
@@ -587,12 +587,7 @@
             <w:jc w:val="both"/>
           </w:pPr>
           <w:r>
-            <w:t>Table de</w:t>
-          </w:r>
-          <w:bookmarkStart w:id="0" w:name="_GoBack"/>
-          <w:bookmarkEnd w:id="0"/>
-          <w:r>
-            <w:t>s matières</w:t>
+            <w:t>Table des matières</w:t>
           </w:r>
         </w:p>
         <w:p>
@@ -1797,7 +1792,7 @@
                 <w:noProof/>
                 <w:webHidden/>
               </w:rPr>
-              <w:t>4</w:t>
+              <w:t>5</w:t>
             </w:r>
             <w:r>
               <w:rPr>
@@ -1883,7 +1878,7 @@
                 <w:noProof/>
                 <w:webHidden/>
               </w:rPr>
-              <w:t>5</w:t>
+              <w:t>6</w:t>
             </w:r>
             <w:r>
               <w:rPr>
@@ -1969,7 +1964,7 @@
                 <w:noProof/>
                 <w:webHidden/>
               </w:rPr>
-              <w:t>5</w:t>
+              <w:t>6</w:t>
             </w:r>
             <w:r>
               <w:rPr>
@@ -2055,7 +2050,7 @@
                 <w:noProof/>
                 <w:webHidden/>
               </w:rPr>
-              <w:t>5</w:t>
+              <w:t>6</w:t>
             </w:r>
             <w:r>
               <w:rPr>
@@ -2101,12 +2096,12 @@
         <w:pStyle w:val="Titre1"/>
         <w:jc w:val="both"/>
       </w:pPr>
-      <w:bookmarkStart w:id="1" w:name="_Toc383114965"/>
+      <w:bookmarkStart w:id="0" w:name="_Toc383114965"/>
       <w:r>
         <w:lastRenderedPageBreak/>
         <w:t>Introduction</w:t>
       </w:r>
-      <w:bookmarkEnd w:id="1"/>
+      <w:bookmarkEnd w:id="0"/>
     </w:p>
     <w:p>
       <w:pPr>
@@ -2118,11 +2113,11 @@
         <w:pStyle w:val="Titre2"/>
         <w:jc w:val="both"/>
       </w:pPr>
-      <w:bookmarkStart w:id="2" w:name="_Toc383114966"/>
+      <w:bookmarkStart w:id="1" w:name="_Toc383114966"/>
       <w:r>
         <w:t>Travail Effectué</w:t>
       </w:r>
-      <w:bookmarkEnd w:id="2"/>
+      <w:bookmarkEnd w:id="1"/>
     </w:p>
     <w:p>
       <w:pPr>
@@ -2309,11 +2304,11 @@
         <w:pStyle w:val="Titre2"/>
         <w:jc w:val="both"/>
       </w:pPr>
-      <w:bookmarkStart w:id="3" w:name="_Toc383114967"/>
+      <w:bookmarkStart w:id="2" w:name="_Toc383114967"/>
       <w:r>
         <w:t>Choix de langage et de librairie graphique</w:t>
       </w:r>
-      <w:bookmarkEnd w:id="3"/>
+      <w:bookmarkEnd w:id="2"/>
       <w:r>
         <w:t> </w:t>
       </w:r>
@@ -2329,11 +2324,11 @@
         <w:pStyle w:val="Titre3"/>
         <w:jc w:val="both"/>
       </w:pPr>
-      <w:bookmarkStart w:id="4" w:name="_Toc383114968"/>
+      <w:bookmarkStart w:id="3" w:name="_Toc383114968"/>
       <w:r>
         <w:t>Le langage</w:t>
       </w:r>
-      <w:bookmarkEnd w:id="4"/>
+      <w:bookmarkEnd w:id="3"/>
     </w:p>
     <w:p>
       <w:pPr>
@@ -2358,11 +2353,11 @@
         <w:pStyle w:val="Titre3"/>
         <w:jc w:val="both"/>
       </w:pPr>
-      <w:bookmarkStart w:id="5" w:name="_Toc383114969"/>
+      <w:bookmarkStart w:id="4" w:name="_Toc383114969"/>
       <w:r>
         <w:t>La librairie graphique</w:t>
       </w:r>
-      <w:bookmarkEnd w:id="5"/>
+      <w:bookmarkEnd w:id="4"/>
     </w:p>
     <w:p>
       <w:pPr>
@@ -2485,7 +2480,7 @@
         <w:jc w:val="both"/>
       </w:pPr>
     </w:p>
-    <w:bookmarkStart w:id="6" w:name="_Toc383114970"/>
+    <w:bookmarkStart w:id="5" w:name="_Toc383114970"/>
     <w:p>
       <w:pPr>
         <w:pStyle w:val="Titre2"/>
@@ -2647,7 +2642,7 @@
       <w:r>
         <w:t>Organisation</w:t>
       </w:r>
-      <w:bookmarkEnd w:id="6"/>
+      <w:bookmarkEnd w:id="5"/>
     </w:p>
     <w:p>
       <w:pPr>
@@ -8035,20 +8030,48 @@
         <w:pStyle w:val="Titre1"/>
         <w:jc w:val="both"/>
       </w:pPr>
-      <w:bookmarkStart w:id="7" w:name="_Toc383114971"/>
+      <w:bookmarkStart w:id="6" w:name="_Toc383114971"/>
       <w:r>
         <w:t>Architecture</w:t>
+      </w:r>
+      <w:bookmarkEnd w:id="6"/>
+    </w:p>
+    <w:p>
+      <w:pPr>
+        <w:pStyle w:val="Titre2"/>
+        <w:jc w:val="both"/>
+      </w:pPr>
+      <w:bookmarkStart w:id="7" w:name="_Toc383114972"/>
+      <w:r>
+        <w:t>Présentation de l’architecture</w:t>
       </w:r>
       <w:bookmarkEnd w:id="7"/>
     </w:p>
     <w:p>
       <w:pPr>
-        <w:pStyle w:val="Titre2"/>
+        <w:ind w:firstLine="708"/>
         <w:jc w:val="both"/>
       </w:pPr>
-      <w:bookmarkStart w:id="8" w:name="_Toc383114972"/>
-      <w:r>
-        <w:t>Présentation de l’architecture</w:t>
+      <w:r>
+        <w:t xml:space="preserve">De par son système de signaux et de slots, </w:t>
+      </w:r>
+      <w:proofErr w:type="spellStart"/>
+      <w:r>
+        <w:t>Qt</w:t>
+      </w:r>
+      <w:proofErr w:type="spellEnd"/>
+      <w:r>
+        <w:t xml:space="preserve"> à une architecture dite modèle-vue, néanmoins pour être au plus près du sujet nous avons utilisé une architecture modèle-vue-contrôleur.</w:t>
+      </w:r>
+    </w:p>
+    <w:p>
+      <w:pPr>
+        <w:pStyle w:val="Titre3"/>
+        <w:jc w:val="both"/>
+      </w:pPr>
+      <w:bookmarkStart w:id="8" w:name="_Toc383114973"/>
+      <w:r>
+        <w:t>Le contrôleur</w:t>
       </w:r>
       <w:bookmarkEnd w:id="8"/>
     </w:p>
@@ -8056,27 +8079,239 @@
       <w:pPr>
         <w:ind w:firstLine="708"/>
         <w:jc w:val="both"/>
-      </w:pPr>
-      <w:r>
-        <w:t xml:space="preserve">De par son système de signaux et de slots, </w:t>
+        <w:rPr>
+          <w:i/>
+        </w:rPr>
+      </w:pPr>
+      <w:r>
+        <w:t xml:space="preserve">Le contrôleur fait le lien entre le niveau et l’affichage graphique, il s’occupe de toute la logique de déroulement du jeu, grâce aux fonctions </w:t>
       </w:r>
       <w:proofErr w:type="spellStart"/>
-      <w:r>
-        <w:t>Qt</w:t>
+      <w:proofErr w:type="gramStart"/>
+      <w:r>
+        <w:rPr>
+          <w:i/>
+        </w:rPr>
+        <w:t>chargerNiveau</w:t>
       </w:r>
       <w:proofErr w:type="spellEnd"/>
       <w:r>
-        <w:t xml:space="preserve"> à une architecture dite modèle-vue, néanmoins pour être au plus près du sujet nous avons utilisé une architecture modèle-vue-contrôleur.</w:t>
+        <w:rPr>
+          <w:i/>
+        </w:rPr>
+        <w:t>(</w:t>
+      </w:r>
+      <w:proofErr w:type="spellStart"/>
+      <w:proofErr w:type="gramEnd"/>
+      <w:r>
+        <w:rPr>
+          <w:i/>
+        </w:rPr>
+        <w:t>int</w:t>
+      </w:r>
+      <w:proofErr w:type="spellEnd"/>
+      <w:r>
+        <w:rPr>
+          <w:i/>
+        </w:rPr>
+        <w:t xml:space="preserve"> n),</w:t>
+      </w:r>
+      <w:r>
+        <w:rPr>
+          <w:i/>
+        </w:rPr>
+        <w:t xml:space="preserve"> </w:t>
+      </w:r>
+      <w:proofErr w:type="spellStart"/>
+      <w:r>
+        <w:rPr>
+          <w:i/>
+        </w:rPr>
+        <w:t>deroulementJeux</w:t>
+      </w:r>
+      <w:proofErr w:type="spellEnd"/>
+      <w:r>
+        <w:rPr>
+          <w:i/>
+        </w:rPr>
+        <w:t>()</w:t>
+      </w:r>
+      <w:r>
+        <w:t>,</w:t>
+      </w:r>
+      <w:r>
+        <w:t xml:space="preserve"> </w:t>
+      </w:r>
+      <w:r>
+        <w:rPr>
+          <w:i/>
+        </w:rPr>
+        <w:t>selectionBonbon1(</w:t>
+      </w:r>
+      <w:proofErr w:type="spellStart"/>
+      <w:r>
+        <w:rPr>
+          <w:i/>
+        </w:rPr>
+        <w:t>int</w:t>
+      </w:r>
+      <w:proofErr w:type="spellEnd"/>
+      <w:r>
+        <w:rPr>
+          <w:i/>
+        </w:rPr>
+        <w:t xml:space="preserve"> </w:t>
+      </w:r>
+      <w:proofErr w:type="spellStart"/>
+      <w:r>
+        <w:rPr>
+          <w:i/>
+        </w:rPr>
+        <w:t>x,int</w:t>
+      </w:r>
+      <w:proofErr w:type="spellEnd"/>
+      <w:r>
+        <w:rPr>
+          <w:i/>
+        </w:rPr>
+        <w:t xml:space="preserve"> y)</w:t>
+      </w:r>
+      <w:r>
+        <w:t xml:space="preserve"> et </w:t>
+      </w:r>
+      <w:r>
+        <w:rPr>
+          <w:i/>
+        </w:rPr>
+        <w:t>selectionBonbon2(</w:t>
+      </w:r>
+      <w:proofErr w:type="spellStart"/>
+      <w:r>
+        <w:rPr>
+          <w:i/>
+        </w:rPr>
+        <w:t>int</w:t>
+      </w:r>
+      <w:proofErr w:type="spellEnd"/>
+      <w:r>
+        <w:rPr>
+          <w:i/>
+        </w:rPr>
+        <w:t xml:space="preserve"> </w:t>
+      </w:r>
+      <w:proofErr w:type="spellStart"/>
+      <w:r>
+        <w:rPr>
+          <w:i/>
+        </w:rPr>
+        <w:t>x,int</w:t>
+      </w:r>
+      <w:proofErr w:type="spellEnd"/>
+      <w:r>
+        <w:rPr>
+          <w:i/>
+        </w:rPr>
+        <w:t xml:space="preserve"> y).</w:t>
       </w:r>
     </w:p>
     <w:p>
       <w:pPr>
+        <w:ind w:firstLine="708"/>
+        <w:jc w:val="both"/>
+      </w:pPr>
+      <w:r>
+        <w:t xml:space="preserve">Il fournit également des signaux afin de notifier de changements de valeur, et/ou d’évènement la vue. </w:t>
+      </w:r>
+    </w:p>
+    <w:p>
+      <w:pPr>
+        <w:ind w:firstLine="708"/>
+        <w:jc w:val="both"/>
+      </w:pPr>
+      <w:r>
+        <w:t>Pour finir, il contient un pointeur vers le niveau en cours, les coordonnées des bonbons sélectionnés, des informations pour le déroulement du jeux (</w:t>
+      </w:r>
+      <w:proofErr w:type="spellStart"/>
+      <w:r>
+        <w:rPr>
+          <w:i/>
+        </w:rPr>
+        <w:t>timer</w:t>
+      </w:r>
+      <w:proofErr w:type="gramStart"/>
+      <w:r>
+        <w:rPr>
+          <w:i/>
+        </w:rPr>
+        <w:t>,coefScore,etape</w:t>
+      </w:r>
+      <w:proofErr w:type="spellEnd"/>
+      <w:proofErr w:type="gramEnd"/>
+      <w:r>
+        <w:t>) ou pour l’affichage (</w:t>
+      </w:r>
+      <w:proofErr w:type="spellStart"/>
+      <w:r>
+        <w:rPr>
+          <w:i/>
+        </w:rPr>
+        <w:t>resolutionBonbon</w:t>
+      </w:r>
+      <w:proofErr w:type="spellEnd"/>
+      <w:r>
+        <w:rPr>
+          <w:i/>
+        </w:rPr>
+        <w:t xml:space="preserve">, </w:t>
+      </w:r>
+      <w:proofErr w:type="spellStart"/>
+      <w:r>
+        <w:rPr>
+          <w:i/>
+        </w:rPr>
+        <w:t>tailleBonbon</w:t>
+      </w:r>
+      <w:proofErr w:type="spellEnd"/>
+      <w:r>
+        <w:rPr>
+          <w:i/>
+        </w:rPr>
+        <w:t xml:space="preserve">, </w:t>
+      </w:r>
+      <w:proofErr w:type="spellStart"/>
+      <w:r>
+        <w:rPr>
+          <w:i/>
+        </w:rPr>
+        <w:t>animationX</w:t>
+      </w:r>
+      <w:proofErr w:type="spellEnd"/>
+      <w:r>
+        <w:rPr>
+          <w:i/>
+        </w:rPr>
+        <w:t xml:space="preserve">, </w:t>
+      </w:r>
+      <w:proofErr w:type="spellStart"/>
+      <w:r>
+        <w:rPr>
+          <w:i/>
+        </w:rPr>
+        <w:t>animationY</w:t>
+      </w:r>
+      <w:proofErr w:type="spellEnd"/>
+      <w:r>
+        <w:t>).</w:t>
+      </w:r>
+    </w:p>
+    <w:p>
+      <w:pPr>
         <w:pStyle w:val="Titre3"/>
         <w:jc w:val="both"/>
       </w:pPr>
-      <w:bookmarkStart w:id="9" w:name="_Toc383114973"/>
-      <w:r>
-        <w:t>Le contrôleur</w:t>
+      <w:bookmarkStart w:id="9" w:name="_Toc383114974"/>
+      <w:r>
+        <w:t>Le niveau</w:t>
       </w:r>
       <w:bookmarkEnd w:id="9"/>
     </w:p>
@@ -8084,139 +8319,266 @@
       <w:pPr>
         <w:ind w:firstLine="708"/>
         <w:jc w:val="both"/>
+      </w:pPr>
+      <w:r>
+        <w:t xml:space="preserve">Le niveau contient toutes les cases (qui contiennent les bonbons) dans </w:t>
+      </w:r>
+      <w:r>
         <w:rPr>
           <w:i/>
         </w:rPr>
-      </w:pPr>
-      <w:r>
-        <w:t xml:space="preserve">Le contrôleur fait le lien entre le niveau et l’affichage graphique, il s’occupe de toute la logique de déroulement du jeu, grâce aux fonctions </w:t>
+        <w:t>liste</w:t>
+      </w:r>
+      <w:r>
+        <w:t>, ainsi que toutes les fonctions appelées par le contrôleur pour le déroulement du jeu en public (</w:t>
       </w:r>
       <w:proofErr w:type="spellStart"/>
+      <w:r>
+        <w:rPr>
+          <w:i/>
+        </w:rPr>
+        <w:t>completer</w:t>
+      </w:r>
+      <w:proofErr w:type="spellEnd"/>
+      <w:r>
+        <w:rPr>
+          <w:i/>
+        </w:rPr>
+        <w:t>,</w:t>
+      </w:r>
+      <w:r>
+        <w:rPr>
+          <w:i/>
+        </w:rPr>
+        <w:t xml:space="preserve"> </w:t>
+      </w:r>
+      <w:proofErr w:type="spellStart"/>
+      <w:r>
+        <w:rPr>
+          <w:i/>
+        </w:rPr>
+        <w:t>estPossible</w:t>
+      </w:r>
+      <w:proofErr w:type="spellEnd"/>
+      <w:r>
+        <w:rPr>
+          <w:i/>
+        </w:rPr>
+        <w:t>,</w:t>
+      </w:r>
+      <w:r>
+        <w:rPr>
+          <w:i/>
+        </w:rPr>
+        <w:t xml:space="preserve"> </w:t>
+      </w:r>
+      <w:proofErr w:type="spellStart"/>
+      <w:r>
+        <w:rPr>
+          <w:i/>
+        </w:rPr>
+        <w:t>detruire</w:t>
+      </w:r>
+      <w:proofErr w:type="spellEnd"/>
+      <w:r>
+        <w:rPr>
+          <w:i/>
+        </w:rPr>
+        <w:t>,</w:t>
+      </w:r>
+      <w:r>
+        <w:rPr>
+          <w:i/>
+        </w:rPr>
+        <w:t xml:space="preserve"> </w:t>
+      </w:r>
+      <w:proofErr w:type="spellStart"/>
+      <w:r>
+        <w:rPr>
+          <w:i/>
+        </w:rPr>
+        <w:t>commuterBonbon</w:t>
+      </w:r>
+      <w:proofErr w:type="spellEnd"/>
+      <w:r>
+        <w:rPr>
+          <w:i/>
+        </w:rPr>
+        <w:t>,</w:t>
+      </w:r>
+      <w:r>
+        <w:rPr>
+          <w:i/>
+        </w:rPr>
+        <w:t xml:space="preserve"> </w:t>
+      </w:r>
+      <w:proofErr w:type="spellStart"/>
+      <w:r>
+        <w:rPr>
+          <w:i/>
+        </w:rPr>
+        <w:t>coupPossible</w:t>
+      </w:r>
+      <w:proofErr w:type="spellEnd"/>
+      <w:r>
+        <w:rPr>
+          <w:i/>
+        </w:rPr>
+        <w:t>,</w:t>
+      </w:r>
+      <w:r>
+        <w:rPr>
+          <w:i/>
+        </w:rPr>
+        <w:t xml:space="preserve"> </w:t>
+      </w:r>
       <w:proofErr w:type="gramStart"/>
       <w:r>
         <w:rPr>
           <w:i/>
         </w:rPr>
-        <w:t>chargerNiveau</w:t>
+        <w:t>tomber</w:t>
+      </w:r>
+      <w:proofErr w:type="gramEnd"/>
+      <w:r>
+        <w:rPr>
+          <w:i/>
+        </w:rPr>
+        <w:t>,</w:t>
+      </w:r>
+      <w:r>
+        <w:rPr>
+          <w:i/>
+        </w:rPr>
+        <w:t xml:space="preserve"> </w:t>
+      </w:r>
+      <w:proofErr w:type="spellStart"/>
+      <w:r>
+        <w:rPr>
+          <w:i/>
+        </w:rPr>
+        <w:t>compterScore</w:t>
       </w:r>
       <w:proofErr w:type="spellEnd"/>
       <w:r>
         <w:rPr>
           <w:i/>
         </w:rPr>
+        <w:t>,</w:t>
+      </w:r>
+      <w:r>
+        <w:rPr>
+          <w:i/>
+        </w:rPr>
+        <w:t xml:space="preserve"> </w:t>
+      </w:r>
+      <w:r>
+        <w:rPr>
+          <w:i/>
+        </w:rPr>
+        <w:t>redistribuer,</w:t>
+      </w:r>
+      <w:r>
+        <w:rPr>
+          <w:i/>
+        </w:rPr>
+        <w:t xml:space="preserve"> </w:t>
+      </w:r>
+      <w:proofErr w:type="spellStart"/>
+      <w:r>
+        <w:rPr>
+          <w:i/>
+        </w:rPr>
+        <w:t>estFini</w:t>
+      </w:r>
+      <w:proofErr w:type="spellEnd"/>
+      <w:r>
+        <w:rPr>
+          <w:i/>
+        </w:rPr>
+        <w:t xml:space="preserve">, </w:t>
+      </w:r>
+      <w:proofErr w:type="spellStart"/>
+      <w:r>
+        <w:rPr>
+          <w:i/>
+        </w:rPr>
+        <w:t>estBombe</w:t>
+      </w:r>
+      <w:proofErr w:type="spellEnd"/>
+      <w:r>
+        <w:rPr>
+          <w:i/>
+        </w:rPr>
+        <w:t xml:space="preserve">, </w:t>
+      </w:r>
+      <w:proofErr w:type="spellStart"/>
+      <w:r>
+        <w:rPr>
+          <w:i/>
+        </w:rPr>
+        <w:t>estSpecial</w:t>
+      </w:r>
+      <w:proofErr w:type="spellEnd"/>
+      <w:r>
+        <w:rPr>
+          <w:i/>
+        </w:rPr>
+        <w:t xml:space="preserve">, </w:t>
+      </w:r>
+      <w:proofErr w:type="spellStart"/>
+      <w:r>
+        <w:rPr>
+          <w:i/>
+        </w:rPr>
+        <w:t>ajouterBonbonSpeciaux</w:t>
+      </w:r>
+      <w:proofErr w:type="spellEnd"/>
+      <w:r>
+        <w:rPr>
+          <w:i/>
+        </w:rPr>
+        <w:t xml:space="preserve">, </w:t>
+      </w:r>
+      <w:proofErr w:type="spellStart"/>
+      <w:r>
+        <w:rPr>
+          <w:i/>
+        </w:rPr>
+        <w:t>ajouterDeplace</w:t>
+      </w:r>
+      <w:proofErr w:type="spellEnd"/>
+      <w:r>
+        <w:rPr>
+          <w:i/>
+        </w:rPr>
+        <w:t xml:space="preserve">, </w:t>
+      </w:r>
+      <w:proofErr w:type="spellStart"/>
+      <w:r>
+        <w:rPr>
+          <w:i/>
+        </w:rPr>
+        <w:t>plusAucuneGelatine</w:t>
+      </w:r>
+      <w:proofErr w:type="spellEnd"/>
+      <w:r>
+        <w:t>) et d’autre en privé</w:t>
+      </w:r>
+      <w:r>
+        <w:t xml:space="preserve"> </w:t>
+      </w:r>
+      <w:r>
         <w:t>(</w:t>
       </w:r>
-      <w:proofErr w:type="spellStart"/>
-      <w:proofErr w:type="gramEnd"/>
       <w:r>
         <w:rPr>
           <w:i/>
         </w:rPr>
-        <w:t>int</w:t>
-      </w:r>
-      <w:proofErr w:type="spellEnd"/>
-      <w:r>
-        <w:rPr>
-          <w:i/>
-        </w:rPr>
-        <w:t xml:space="preserve"> n),</w:t>
-      </w:r>
-      <w:r>
-        <w:rPr>
-          <w:i/>
-        </w:rPr>
-        <w:t xml:space="preserve"> </w:t>
-      </w:r>
-      <w:proofErr w:type="spellStart"/>
-      <w:r>
-        <w:rPr>
-          <w:i/>
-        </w:rPr>
-        <w:t>deroulementJeux</w:t>
-      </w:r>
-      <w:proofErr w:type="spellEnd"/>
-      <w:r>
-        <w:rPr>
-          <w:i/>
-        </w:rPr>
-        <w:t>()</w:t>
-      </w:r>
-      <w:r>
-        <w:t>,</w:t>
-      </w:r>
-      <w:r>
-        <w:t xml:space="preserve"> </w:t>
-      </w:r>
-      <w:r>
-        <w:rPr>
-          <w:i/>
-        </w:rPr>
-        <w:t>selectionBonbon1(</w:t>
-      </w:r>
-      <w:proofErr w:type="spellStart"/>
-      <w:r>
-        <w:rPr>
-          <w:i/>
-        </w:rPr>
-        <w:t>int</w:t>
-      </w:r>
-      <w:proofErr w:type="spellEnd"/>
-      <w:r>
-        <w:rPr>
-          <w:i/>
-        </w:rPr>
-        <w:t xml:space="preserve"> </w:t>
-      </w:r>
-      <w:proofErr w:type="spellStart"/>
-      <w:r>
-        <w:rPr>
-          <w:i/>
-        </w:rPr>
-        <w:t>x,int</w:t>
-      </w:r>
-      <w:proofErr w:type="spellEnd"/>
-      <w:r>
-        <w:rPr>
-          <w:i/>
-        </w:rPr>
-        <w:t xml:space="preserve"> y)</w:t>
-      </w:r>
-      <w:r>
-        <w:t xml:space="preserve"> et </w:t>
-      </w:r>
-      <w:r>
-        <w:rPr>
-          <w:i/>
-        </w:rPr>
-        <w:t>selectionBonbon2(</w:t>
-      </w:r>
-      <w:proofErr w:type="spellStart"/>
-      <w:r>
-        <w:rPr>
-          <w:i/>
-        </w:rPr>
-        <w:t>int</w:t>
-      </w:r>
-      <w:proofErr w:type="spellEnd"/>
-      <w:r>
-        <w:rPr>
-          <w:i/>
-        </w:rPr>
-        <w:t xml:space="preserve"> </w:t>
-      </w:r>
-      <w:proofErr w:type="spellStart"/>
-      <w:r>
-        <w:rPr>
-          <w:i/>
-        </w:rPr>
-        <w:t>x,int</w:t>
-      </w:r>
-      <w:proofErr w:type="spellEnd"/>
-      <w:r>
-        <w:rPr>
-          <w:i/>
-        </w:rPr>
-        <w:t xml:space="preserve"> y).</w:t>
+        <w:t>remplir, combo</w:t>
+      </w:r>
+      <w:r>
+        <w:t>).</w:t>
       </w:r>
     </w:p>
     <w:p>
@@ -8225,98 +8587,39 @@
         <w:jc w:val="both"/>
       </w:pPr>
       <w:r>
-        <w:t xml:space="preserve">Il fournit également des signaux afin de notifier de changements de valeur, et/ou d’évènement la vue. </w:t>
+        <w:t xml:space="preserve">En plus de cela, niveau contient des données </w:t>
+      </w:r>
+      <w:proofErr w:type="spellStart"/>
+      <w:r>
+        <w:rPr>
+          <w:i/>
+        </w:rPr>
+        <w:t>static</w:t>
+      </w:r>
+      <w:proofErr w:type="spellEnd"/>
+      <w:r>
+        <w:t xml:space="preserve">, </w:t>
+      </w:r>
+      <w:proofErr w:type="spellStart"/>
+      <w:r>
+        <w:rPr>
+          <w:i/>
+        </w:rPr>
+        <w:t>viewer</w:t>
+      </w:r>
+      <w:proofErr w:type="spellEnd"/>
+      <w:r>
+        <w:t xml:space="preserve"> et grille, ces données sont nécessaires pour la création des bonbons et des cases (graphique et modèle en même temps).</w:t>
       </w:r>
     </w:p>
     <w:p>
       <w:pPr>
-        <w:ind w:firstLine="708"/>
-        <w:jc w:val="both"/>
-      </w:pPr>
-      <w:r>
-        <w:t>Pour finir, il contient un pointeur vers le niveau en cours, les coordonnées des bonbons sélectionnés, des informations pour le déroulement du jeux (</w:t>
-      </w:r>
-      <w:proofErr w:type="spellStart"/>
-      <w:r>
-        <w:rPr>
-          <w:i/>
-        </w:rPr>
-        <w:t>timer</w:t>
-      </w:r>
-      <w:proofErr w:type="gramStart"/>
-      <w:r>
-        <w:rPr>
-          <w:i/>
-        </w:rPr>
-        <w:t>,coefScore,etape</w:t>
-      </w:r>
-      <w:proofErr w:type="spellEnd"/>
-      <w:proofErr w:type="gramEnd"/>
-      <w:r>
-        <w:t>) ou pour l’affichage (</w:t>
-      </w:r>
-      <w:proofErr w:type="spellStart"/>
-      <w:r>
-        <w:rPr>
-          <w:i/>
-        </w:rPr>
-        <w:t>resolutionBonbon</w:t>
-      </w:r>
-      <w:proofErr w:type="spellEnd"/>
-      <w:r>
-        <w:rPr>
-          <w:i/>
-        </w:rPr>
-        <w:t xml:space="preserve">, </w:t>
-      </w:r>
-      <w:proofErr w:type="spellStart"/>
-      <w:r>
-        <w:rPr>
-          <w:i/>
-        </w:rPr>
-        <w:t>tailleBonbon</w:t>
-      </w:r>
-      <w:proofErr w:type="spellEnd"/>
-      <w:r>
-        <w:rPr>
-          <w:i/>
-        </w:rPr>
-        <w:t xml:space="preserve">, </w:t>
-      </w:r>
-      <w:proofErr w:type="spellStart"/>
-      <w:r>
-        <w:rPr>
-          <w:i/>
-        </w:rPr>
-        <w:t>animationX</w:t>
-      </w:r>
-      <w:proofErr w:type="spellEnd"/>
-      <w:r>
-        <w:rPr>
-          <w:i/>
-        </w:rPr>
-        <w:t xml:space="preserve">, </w:t>
-      </w:r>
-      <w:proofErr w:type="spellStart"/>
-      <w:r>
-        <w:rPr>
-          <w:i/>
-        </w:rPr>
-        <w:t>animationY</w:t>
-      </w:r>
-      <w:proofErr w:type="spellEnd"/>
-      <w:r>
-        <w:t>).</w:t>
-      </w:r>
-    </w:p>
-    <w:p>
-      <w:pPr>
         <w:pStyle w:val="Titre3"/>
         <w:jc w:val="both"/>
       </w:pPr>
-      <w:bookmarkStart w:id="10" w:name="_Toc383114974"/>
-      <w:r>
-        <w:t>Le niveau</w:t>
+      <w:bookmarkStart w:id="10" w:name="_Toc383114975"/>
+      <w:r>
+        <w:t>Les cases</w:t>
       </w:r>
       <w:bookmarkEnd w:id="10"/>
     </w:p>
@@ -8326,264 +8629,7 @@
         <w:jc w:val="both"/>
       </w:pPr>
       <w:r>
-        <w:t xml:space="preserve">Le niveau contient toutes les cases (qui contiennent les bonbons) dans </w:t>
-      </w:r>
-      <w:r>
-        <w:rPr>
-          <w:i/>
-        </w:rPr>
-        <w:t>liste</w:t>
-      </w:r>
-      <w:r>
-        <w:t>, ainsi que toutes les fonctions appelées par le contrôleur pour le déroulement du jeu en public (</w:t>
-      </w:r>
-      <w:proofErr w:type="spellStart"/>
-      <w:r>
-        <w:rPr>
-          <w:i/>
-        </w:rPr>
-        <w:t>completer</w:t>
-      </w:r>
-      <w:proofErr w:type="spellEnd"/>
-      <w:r>
-        <w:rPr>
-          <w:i/>
-        </w:rPr>
-        <w:t>,</w:t>
-      </w:r>
-      <w:r>
-        <w:rPr>
-          <w:i/>
-        </w:rPr>
-        <w:t xml:space="preserve"> </w:t>
-      </w:r>
-      <w:proofErr w:type="spellStart"/>
-      <w:r>
-        <w:rPr>
-          <w:i/>
-        </w:rPr>
-        <w:t>estPossible</w:t>
-      </w:r>
-      <w:proofErr w:type="spellEnd"/>
-      <w:r>
-        <w:rPr>
-          <w:i/>
-        </w:rPr>
-        <w:t>,</w:t>
-      </w:r>
-      <w:r>
-        <w:rPr>
-          <w:i/>
-        </w:rPr>
-        <w:t xml:space="preserve"> </w:t>
-      </w:r>
-      <w:proofErr w:type="spellStart"/>
-      <w:r>
-        <w:rPr>
-          <w:i/>
-        </w:rPr>
-        <w:t>detruire</w:t>
-      </w:r>
-      <w:proofErr w:type="spellEnd"/>
-      <w:r>
-        <w:rPr>
-          <w:i/>
-        </w:rPr>
-        <w:t>,</w:t>
-      </w:r>
-      <w:r>
-        <w:rPr>
-          <w:i/>
-        </w:rPr>
-        <w:t xml:space="preserve"> </w:t>
-      </w:r>
-      <w:proofErr w:type="spellStart"/>
-      <w:r>
-        <w:rPr>
-          <w:i/>
-        </w:rPr>
-        <w:t>commuterBonbon</w:t>
-      </w:r>
-      <w:proofErr w:type="spellEnd"/>
-      <w:r>
-        <w:rPr>
-          <w:i/>
-        </w:rPr>
-        <w:t>,</w:t>
-      </w:r>
-      <w:r>
-        <w:rPr>
-          <w:i/>
-        </w:rPr>
-        <w:t xml:space="preserve"> </w:t>
-      </w:r>
-      <w:proofErr w:type="spellStart"/>
-      <w:r>
-        <w:rPr>
-          <w:i/>
-        </w:rPr>
-        <w:t>coupPossible</w:t>
-      </w:r>
-      <w:proofErr w:type="spellEnd"/>
-      <w:r>
-        <w:rPr>
-          <w:i/>
-        </w:rPr>
-        <w:t>,</w:t>
-      </w:r>
-      <w:r>
-        <w:rPr>
-          <w:i/>
-        </w:rPr>
-        <w:t xml:space="preserve"> </w:t>
-      </w:r>
-      <w:proofErr w:type="gramStart"/>
-      <w:r>
-        <w:rPr>
-          <w:i/>
-        </w:rPr>
-        <w:t>tomber</w:t>
-      </w:r>
-      <w:proofErr w:type="gramEnd"/>
-      <w:r>
-        <w:rPr>
-          <w:i/>
-        </w:rPr>
-        <w:t>,</w:t>
-      </w:r>
-      <w:r>
-        <w:rPr>
-          <w:i/>
-        </w:rPr>
-        <w:t xml:space="preserve"> </w:t>
-      </w:r>
-      <w:proofErr w:type="spellStart"/>
-      <w:r>
-        <w:rPr>
-          <w:i/>
-        </w:rPr>
-        <w:t>compterScore</w:t>
-      </w:r>
-      <w:proofErr w:type="spellEnd"/>
-      <w:r>
-        <w:rPr>
-          <w:i/>
-        </w:rPr>
-        <w:t>,</w:t>
-      </w:r>
-      <w:r>
-        <w:rPr>
-          <w:i/>
-        </w:rPr>
-        <w:t xml:space="preserve"> </w:t>
-      </w:r>
-      <w:r>
-        <w:rPr>
-          <w:i/>
-        </w:rPr>
-        <w:t>redistribuer,</w:t>
-      </w:r>
-      <w:r>
-        <w:rPr>
-          <w:i/>
-        </w:rPr>
-        <w:t xml:space="preserve"> </w:t>
-      </w:r>
-      <w:proofErr w:type="spellStart"/>
-      <w:r>
-        <w:rPr>
-          <w:i/>
-        </w:rPr>
-        <w:t>estFini</w:t>
-      </w:r>
-      <w:proofErr w:type="spellEnd"/>
-      <w:r>
-        <w:rPr>
-          <w:i/>
-        </w:rPr>
-        <w:t xml:space="preserve">, </w:t>
-      </w:r>
-      <w:proofErr w:type="spellStart"/>
-      <w:r>
-        <w:rPr>
-          <w:i/>
-        </w:rPr>
-        <w:t>estBombe</w:t>
-      </w:r>
-      <w:proofErr w:type="spellEnd"/>
-      <w:r>
-        <w:rPr>
-          <w:i/>
-        </w:rPr>
-        <w:t xml:space="preserve">, </w:t>
-      </w:r>
-      <w:proofErr w:type="spellStart"/>
-      <w:r>
-        <w:rPr>
-          <w:i/>
-        </w:rPr>
-        <w:t>estSpecial</w:t>
-      </w:r>
-      <w:proofErr w:type="spellEnd"/>
-      <w:r>
-        <w:rPr>
-          <w:i/>
-        </w:rPr>
-        <w:t xml:space="preserve">, </w:t>
-      </w:r>
-      <w:proofErr w:type="spellStart"/>
-      <w:r>
-        <w:rPr>
-          <w:i/>
-        </w:rPr>
-        <w:t>ajouterBonbonSpeciaux</w:t>
-      </w:r>
-      <w:proofErr w:type="spellEnd"/>
-      <w:r>
-        <w:rPr>
-          <w:i/>
-        </w:rPr>
-        <w:t xml:space="preserve">, </w:t>
-      </w:r>
-      <w:proofErr w:type="spellStart"/>
-      <w:r>
-        <w:rPr>
-          <w:i/>
-        </w:rPr>
-        <w:t>ajouterDeplace</w:t>
-      </w:r>
-      <w:proofErr w:type="spellEnd"/>
-      <w:r>
-        <w:rPr>
-          <w:i/>
-        </w:rPr>
-        <w:t xml:space="preserve">, </w:t>
-      </w:r>
-      <w:proofErr w:type="spellStart"/>
-      <w:r>
-        <w:rPr>
-          <w:i/>
-        </w:rPr>
-        <w:t>plusAucuneGelatine</w:t>
-      </w:r>
-      <w:proofErr w:type="spellEnd"/>
-      <w:r>
-        <w:t>) et d’autre en privé</w:t>
-      </w:r>
-      <w:r>
-        <w:t xml:space="preserve"> </w:t>
-      </w:r>
-      <w:r>
-        <w:t>(</w:t>
-      </w:r>
-      <w:r>
-        <w:rPr>
-          <w:i/>
-        </w:rPr>
-        <w:t>remplir, combo</w:t>
-      </w:r>
-      <w:r>
-        <w:t>).</w:t>
+        <w:t>Une case contient un pointeur sur un bonbon, des booléens pour savoir si la case est une case de début, de fin ou si elle est franchissable, ainsi que le niveau de gélatine.</w:t>
       </w:r>
     </w:p>
     <w:p>
@@ -8592,144 +8638,98 @@
         <w:jc w:val="both"/>
       </w:pPr>
       <w:r>
-        <w:t xml:space="preserve">En plus de cela, niveau contient des données </w:t>
+        <w:t xml:space="preserve">La classe </w:t>
+      </w:r>
+      <w:r>
+        <w:rPr>
+          <w:i/>
+        </w:rPr>
+        <w:t>Case</w:t>
+      </w:r>
+      <w:r>
+        <w:t xml:space="preserve"> est hérité de </w:t>
       </w:r>
       <w:proofErr w:type="spellStart"/>
       <w:r>
         <w:rPr>
           <w:i/>
         </w:rPr>
-        <w:t>static</w:t>
+        <w:t>QQuickItem</w:t>
       </w:r>
       <w:proofErr w:type="spellEnd"/>
       <w:r>
-        <w:t xml:space="preserve">, </w:t>
+        <w:t xml:space="preserve"> ce qui signifie que la vue et le modèle sont directement lié. En effet, pour créer une case </w:t>
       </w:r>
       <w:proofErr w:type="spellStart"/>
       <w:r>
+        <w:t>on</w:t>
+      </w:r>
+      <w:proofErr w:type="spellEnd"/>
+      <w:r>
+        <w:t xml:space="preserve"> créé un composant </w:t>
+      </w:r>
+      <w:proofErr w:type="spellStart"/>
+      <w:r>
+        <w:t>qml</w:t>
+      </w:r>
+      <w:proofErr w:type="spellEnd"/>
+      <w:r>
+        <w:t xml:space="preserve"> </w:t>
+      </w:r>
+      <w:proofErr w:type="spellStart"/>
+      <w:r>
         <w:rPr>
           <w:i/>
         </w:rPr>
-        <w:t>viewer</w:t>
+        <w:t>VueCase</w:t>
       </w:r>
       <w:proofErr w:type="spellEnd"/>
       <w:r>
-        <w:t xml:space="preserve"> et grille, ces données sont nécessaires pour la création des bonbons et des cases (graphique et modèle en même temps).</w:t>
+        <w:t xml:space="preserve"> qui sera immédiatement lié à l’instance correspondante de </w:t>
+      </w:r>
+      <w:r>
+        <w:rPr>
+          <w:i/>
+        </w:rPr>
+        <w:t>Case</w:t>
+      </w:r>
+      <w:r>
+        <w:t xml:space="preserve">. C’est pourquoi </w:t>
+      </w:r>
+      <w:r>
+        <w:rPr>
+          <w:i/>
+        </w:rPr>
+        <w:t>Case</w:t>
+      </w:r>
+      <w:r>
+        <w:t xml:space="preserve"> a des signaux, cela permet de notifier les </w:t>
+      </w:r>
+      <w:bookmarkStart w:id="11" w:name="_GoBack"/>
+      <w:r>
+        <w:t xml:space="preserve">changements au composant </w:t>
+      </w:r>
+      <w:proofErr w:type="spellStart"/>
+      <w:r>
+        <w:t>qml</w:t>
+      </w:r>
+      <w:proofErr w:type="spellEnd"/>
+      <w:r>
+        <w:t xml:space="preserve"> </w:t>
+      </w:r>
+      <w:proofErr w:type="spellStart"/>
+      <w:r>
+        <w:rPr>
+          <w:i/>
+        </w:rPr>
+        <w:t>VueCase</w:t>
+      </w:r>
+      <w:proofErr w:type="spellEnd"/>
+      <w:r>
+        <w:t>.</w:t>
       </w:r>
     </w:p>
-    <w:p>
-      <w:pPr>
-        <w:pStyle w:val="Titre3"/>
-        <w:jc w:val="both"/>
-      </w:pPr>
-      <w:bookmarkStart w:id="11" w:name="_Toc383114975"/>
-      <w:r>
-        <w:t>Les cases</w:t>
-      </w:r>
-      <w:bookmarkEnd w:id="11"/>
-    </w:p>
-    <w:p>
-      <w:pPr>
-        <w:ind w:firstLine="708"/>
-        <w:jc w:val="both"/>
-      </w:pPr>
-      <w:r>
-        <w:t>Une case contient un pointeur sur un bonbon, des booléens pour savoir si la case est une case de début, de fin ou si elle est franchissable, ainsi que le niveau de gélatine.</w:t>
-      </w:r>
-    </w:p>
-    <w:p>
-      <w:pPr>
-        <w:ind w:firstLine="708"/>
-        <w:jc w:val="both"/>
-      </w:pPr>
-      <w:r>
-        <w:t xml:space="preserve">La classe </w:t>
-      </w:r>
-      <w:r>
-        <w:rPr>
-          <w:i/>
-        </w:rPr>
-        <w:t>Case</w:t>
-      </w:r>
-      <w:r>
-        <w:t xml:space="preserve"> est hérité de </w:t>
-      </w:r>
-      <w:proofErr w:type="spellStart"/>
-      <w:r>
-        <w:rPr>
-          <w:i/>
-        </w:rPr>
-        <w:t>QQuickItem</w:t>
-      </w:r>
-      <w:proofErr w:type="spellEnd"/>
-      <w:r>
-        <w:t xml:space="preserve"> ce qui signifie que la vue et le modèle sont directement lié. En effet, pour créer une case </w:t>
-      </w:r>
-      <w:proofErr w:type="spellStart"/>
-      <w:r>
-        <w:t>on</w:t>
-      </w:r>
-      <w:proofErr w:type="spellEnd"/>
-      <w:r>
-        <w:t xml:space="preserve"> créé un composant </w:t>
-      </w:r>
-      <w:proofErr w:type="spellStart"/>
-      <w:r>
-        <w:t>qml</w:t>
-      </w:r>
-      <w:proofErr w:type="spellEnd"/>
-      <w:r>
-        <w:t xml:space="preserve"> </w:t>
-      </w:r>
-      <w:proofErr w:type="spellStart"/>
-      <w:r>
-        <w:rPr>
-          <w:i/>
-        </w:rPr>
-        <w:t>VueCase</w:t>
-      </w:r>
-      <w:proofErr w:type="spellEnd"/>
-      <w:r>
-        <w:t xml:space="preserve"> qui sera immédiatement lié à l’instance correspondante de </w:t>
-      </w:r>
-      <w:r>
-        <w:rPr>
-          <w:i/>
-        </w:rPr>
-        <w:t>Case</w:t>
-      </w:r>
-      <w:r>
-        <w:t xml:space="preserve">. C’est pourquoi </w:t>
-      </w:r>
-      <w:r>
-        <w:rPr>
-          <w:i/>
-        </w:rPr>
-        <w:t>Case</w:t>
-      </w:r>
-      <w:r>
-        <w:t xml:space="preserve"> a des signaux, cela permet de notifier les changements au composant </w:t>
-      </w:r>
-      <w:proofErr w:type="spellStart"/>
-      <w:r>
-        <w:t>qml</w:t>
-      </w:r>
-      <w:proofErr w:type="spellEnd"/>
-      <w:r>
-        <w:t xml:space="preserve"> </w:t>
-      </w:r>
-      <w:proofErr w:type="spellStart"/>
-      <w:r>
-        <w:rPr>
-          <w:i/>
-        </w:rPr>
-        <w:t>VueCase</w:t>
-      </w:r>
-      <w:proofErr w:type="spellEnd"/>
-      <w:r>
-        <w:t>.</w:t>
-      </w:r>
-    </w:p>
+    <w:bookmarkEnd w:id="11"/>
     <w:p>
       <w:pPr>
         <w:ind w:firstLine="708"/>
@@ -8852,10 +8852,459 @@
       </w:pPr>
       <w:bookmarkStart w:id="13" w:name="_Toc383114977"/>
       <w:r>
+        <w:rPr>
+          <w:noProof/>
+          <w:lang w:eastAsia="fr-FR"/>
+        </w:rPr>
+        <w:drawing>
+          <wp:anchor distT="0" distB="0" distL="114300" distR="114300" simplePos="0" relativeHeight="251667456" behindDoc="1" locked="0" layoutInCell="1" allowOverlap="1" wp14:anchorId="7A090AE1" wp14:editId="47F34316">
+            <wp:simplePos x="0" y="0"/>
+            <wp:positionH relativeFrom="column">
+              <wp:posOffset>205105</wp:posOffset>
+            </wp:positionH>
+            <wp:positionV relativeFrom="paragraph">
+              <wp:posOffset>322580</wp:posOffset>
+            </wp:positionV>
+            <wp:extent cx="5276850" cy="7266305"/>
+            <wp:effectExtent l="0" t="0" r="0" b="0"/>
+            <wp:wrapTight wrapText="bothSides">
+              <wp:wrapPolygon edited="0">
+                <wp:start x="0" y="0"/>
+                <wp:lineTo x="0" y="21519"/>
+                <wp:lineTo x="21522" y="21519"/>
+                <wp:lineTo x="21522" y="0"/>
+                <wp:lineTo x="0" y="0"/>
+              </wp:wrapPolygon>
+            </wp:wrapTight>
+            <wp:docPr id="3" name="Image 3" descr="C:\Users\Thomas\Documents\Diagrammedeséquence.png"/>
+            <wp:cNvGraphicFramePr>
+              <a:graphicFrameLocks xmlns:a="http://schemas.openxmlformats.org/drawingml/2006/main" noChangeAspect="1"/>
+            </wp:cNvGraphicFramePr>
+            <a:graphic xmlns:a="http://schemas.openxmlformats.org/drawingml/2006/main">
+              <a:graphicData uri="http://schemas.openxmlformats.org/drawingml/2006/picture">
+                <pic:pic xmlns:pic="http://schemas.openxmlformats.org/drawingml/2006/picture">
+                  <pic:nvPicPr>
+                    <pic:cNvPr id="0" name="Picture 1" descr="C:\Users\Thomas\Documents\Diagrammedeséquence.png"/>
+                    <pic:cNvPicPr>
+                      <a:picLocks noChangeAspect="1" noChangeArrowheads="1"/>
+                    </pic:cNvPicPr>
+                  </pic:nvPicPr>
+                  <pic:blipFill>
+                    <a:blip r:embed="rId10">
+                      <a:extLst>
+                        <a:ext uri="{28A0092B-C50C-407E-A947-70E740481C1C}">
+                          <a14:useLocalDpi xmlns:a14="http://schemas.microsoft.com/office/drawing/2010/main" val="0"/>
+                        </a:ext>
+                      </a:extLst>
+                    </a:blip>
+                    <a:srcRect/>
+                    <a:stretch>
+                      <a:fillRect/>
+                    </a:stretch>
+                  </pic:blipFill>
+                  <pic:spPr bwMode="auto">
+                    <a:xfrm>
+                      <a:off x="0" y="0"/>
+                      <a:ext cx="5276850" cy="7266305"/>
+                    </a:xfrm>
+                    <a:prstGeom prst="rect">
+                      <a:avLst/>
+                    </a:prstGeom>
+                    <a:noFill/>
+                    <a:ln>
+                      <a:noFill/>
+                    </a:ln>
+                  </pic:spPr>
+                </pic:pic>
+              </a:graphicData>
+            </a:graphic>
+            <wp14:sizeRelH relativeFrom="margin">
+              <wp14:pctWidth>0</wp14:pctWidth>
+            </wp14:sizeRelH>
+          </wp:anchor>
+        </w:drawing>
+      </w:r>
+      <w:r>
         <w:t>Scénario du déroulement du jeu/commutation de deux bonbons</w:t>
       </w:r>
       <w:bookmarkEnd w:id="13"/>
     </w:p>
+    <w:p/>
+    <w:p>
+      <w:pPr>
+        <w:jc w:val="both"/>
+      </w:pPr>
+      <w:r>
+        <w:lastRenderedPageBreak/>
+        <w:t>Lors de la commutation de deux</w:t>
+      </w:r>
+      <w:r>
+        <w:t xml:space="preserve"> </w:t>
+      </w:r>
+      <w:r>
+        <w:t>bonbons</w:t>
+      </w:r>
+      <w:r>
+        <w:t xml:space="preserve">, un timer est déclenché, représenté par </w:t>
+      </w:r>
+      <w:proofErr w:type="spellStart"/>
+      <w:proofErr w:type="gramStart"/>
+      <w:r>
+        <w:rPr>
+          <w:i/>
+        </w:rPr>
+        <w:t>timer.start</w:t>
+      </w:r>
+      <w:proofErr w:type="spellEnd"/>
+      <w:r>
+        <w:rPr>
+          <w:i/>
+        </w:rPr>
+        <w:t>(</w:t>
+      </w:r>
+      <w:proofErr w:type="gramEnd"/>
+      <w:r>
+        <w:rPr>
+          <w:i/>
+        </w:rPr>
+        <w:t>)</w:t>
+      </w:r>
+      <w:r>
+        <w:t xml:space="preserve"> et </w:t>
+      </w:r>
+      <w:proofErr w:type="spellStart"/>
+      <w:r>
+        <w:rPr>
+          <w:i/>
+        </w:rPr>
+        <w:t>timer.timeout</w:t>
+      </w:r>
+      <w:proofErr w:type="spellEnd"/>
+      <w:r>
+        <w:rPr>
+          <w:i/>
+        </w:rPr>
+        <w:t>()</w:t>
+      </w:r>
+      <w:r>
+        <w:t>, UML n’ayant pas de représentation de temps. Le timer permet la fluidité des différentes</w:t>
+      </w:r>
+      <w:r>
+        <w:t xml:space="preserve"> </w:t>
+      </w:r>
+      <w:r>
+        <w:t>animations en chaque fonction appelé</w:t>
+      </w:r>
+      <w:r>
+        <w:t xml:space="preserve">e. </w:t>
+      </w:r>
+    </w:p>
+    <w:p>
+      <w:pPr>
+        <w:jc w:val="both"/>
+      </w:pPr>
+      <w:r>
+        <w:t>Puis, l</w:t>
+      </w:r>
+      <w:r>
+        <w:t xml:space="preserve">a fonction </w:t>
+      </w:r>
+      <w:proofErr w:type="spellStart"/>
+      <w:r>
+        <w:rPr>
+          <w:i/>
+        </w:rPr>
+        <w:t>estPossible</w:t>
+      </w:r>
+      <w:proofErr w:type="spellEnd"/>
+      <w:r>
+        <w:t xml:space="preserve"> est appelée </w:t>
+      </w:r>
+      <w:r>
+        <w:t xml:space="preserve">(correspondant à l’étape 1 de </w:t>
+      </w:r>
+      <w:proofErr w:type="spellStart"/>
+      <w:proofErr w:type="gramStart"/>
+      <w:r>
+        <w:rPr>
+          <w:i/>
+        </w:rPr>
+        <w:t>deroulementJeu</w:t>
+      </w:r>
+      <w:proofErr w:type="spellEnd"/>
+      <w:r>
+        <w:rPr>
+          <w:i/>
+        </w:rPr>
+        <w:t>(</w:t>
+      </w:r>
+      <w:proofErr w:type="gramEnd"/>
+      <w:r>
+        <w:rPr>
+          <w:i/>
+        </w:rPr>
+        <w:t>)</w:t>
+      </w:r>
+      <w:r>
+        <w:rPr>
+          <w:i/>
+        </w:rPr>
+        <w:t xml:space="preserve"> </w:t>
+      </w:r>
+      <w:r>
+        <w:t xml:space="preserve">dans le </w:t>
+      </w:r>
+      <w:r>
+        <w:t>contrôleur</w:t>
+      </w:r>
+      <w:r>
+        <w:t xml:space="preserve">), vérifie si la commutation est possible et détruit ce qu’il faut si un des bonbons commuté est une bombe ou si les deux bonbons sont spéciaux. </w:t>
+      </w:r>
+    </w:p>
+    <w:p>
+      <w:pPr>
+        <w:jc w:val="both"/>
+        <w:rPr>
+          <w:color w:val="000000"/>
+        </w:rPr>
+      </w:pPr>
+      <w:r>
+        <w:t xml:space="preserve">Ensuite,  </w:t>
+      </w:r>
+      <w:proofErr w:type="spellStart"/>
+      <w:r>
+        <w:rPr>
+          <w:i/>
+          <w:color w:val="000000"/>
+        </w:rPr>
+        <w:t>marquerDestruction</w:t>
+      </w:r>
+      <w:proofErr w:type="spellEnd"/>
+      <w:r>
+        <w:rPr>
+          <w:color w:val="000000"/>
+        </w:rPr>
+        <w:t xml:space="preserve"> </w:t>
+      </w:r>
+      <w:r>
+        <w:rPr>
+          <w:color w:val="000000"/>
+        </w:rPr>
+        <w:t xml:space="preserve">(étape 2) marque les bonbons à détruire, </w:t>
+      </w:r>
+      <w:proofErr w:type="spellStart"/>
+      <w:r>
+        <w:rPr>
+          <w:i/>
+          <w:color w:val="000000"/>
+        </w:rPr>
+        <w:t>compterScore</w:t>
+      </w:r>
+      <w:proofErr w:type="spellEnd"/>
+      <w:r>
+        <w:rPr>
+          <w:i/>
+          <w:color w:val="000000"/>
+        </w:rPr>
+        <w:t xml:space="preserve"> </w:t>
+      </w:r>
+      <w:r>
+        <w:rPr>
+          <w:color w:val="000000"/>
+        </w:rPr>
+        <w:t>compte</w:t>
+      </w:r>
+      <w:r>
+        <w:rPr>
+          <w:color w:val="000000"/>
+        </w:rPr>
+        <w:t xml:space="preserve"> le score en fonction des bonbons marqué à détruire et </w:t>
+      </w:r>
+      <w:proofErr w:type="spellStart"/>
+      <w:r>
+        <w:rPr>
+          <w:i/>
+          <w:color w:val="000000"/>
+        </w:rPr>
+        <w:t>ajouterDeplacer</w:t>
+      </w:r>
+      <w:proofErr w:type="spellEnd"/>
+      <w:r>
+        <w:rPr>
+          <w:color w:val="000000"/>
+        </w:rPr>
+        <w:t xml:space="preserve"> gère s’il y a formation de bonbons spéciaux sur ceux qui ont été déplacé.</w:t>
+      </w:r>
+      <w:r>
+        <w:rPr>
+          <w:color w:val="000000"/>
+        </w:rPr>
+        <w:t xml:space="preserve"> </w:t>
+      </w:r>
+    </w:p>
+    <w:p>
+      <w:pPr>
+        <w:jc w:val="both"/>
+        <w:rPr>
+          <w:color w:val="000000"/>
+        </w:rPr>
+      </w:pPr>
+      <w:r>
+        <w:rPr>
+          <w:color w:val="000000"/>
+        </w:rPr>
+        <w:t xml:space="preserve">Après, </w:t>
+      </w:r>
+      <w:proofErr w:type="spellStart"/>
+      <w:r>
+        <w:rPr>
+          <w:i/>
+          <w:color w:val="000000"/>
+        </w:rPr>
+        <w:t>detruire</w:t>
+      </w:r>
+      <w:proofErr w:type="spellEnd"/>
+      <w:r>
+        <w:rPr>
+          <w:color w:val="000000"/>
+        </w:rPr>
+        <w:t xml:space="preserve"> est appelé (étape 3), puis  </w:t>
+      </w:r>
+      <w:proofErr w:type="spellStart"/>
+      <w:r>
+        <w:rPr>
+          <w:i/>
+          <w:color w:val="000000"/>
+        </w:rPr>
+        <w:t>completer</w:t>
+      </w:r>
+      <w:proofErr w:type="spellEnd"/>
+      <w:r>
+        <w:rPr>
+          <w:color w:val="000000"/>
+        </w:rPr>
+        <w:t xml:space="preserve"> et </w:t>
+      </w:r>
+      <w:r>
+        <w:rPr>
+          <w:i/>
+          <w:color w:val="000000"/>
+        </w:rPr>
+        <w:t>tomber</w:t>
+      </w:r>
+      <w:r>
+        <w:rPr>
+          <w:color w:val="000000"/>
+        </w:rPr>
+        <w:t xml:space="preserve"> remplissent les cases tant que cela est possible (étape 4). </w:t>
+      </w:r>
+    </w:p>
+    <w:p>
+      <w:pPr>
+        <w:jc w:val="both"/>
+        <w:rPr>
+          <w:color w:val="000000"/>
+        </w:rPr>
+      </w:pPr>
+      <w:r>
+        <w:rPr>
+          <w:color w:val="000000"/>
+        </w:rPr>
+        <w:t xml:space="preserve">Dès que </w:t>
+      </w:r>
+      <w:r>
+        <w:rPr>
+          <w:i/>
+          <w:color w:val="000000"/>
+        </w:rPr>
+        <w:t>tomber</w:t>
+      </w:r>
+      <w:r>
+        <w:rPr>
+          <w:color w:val="000000"/>
+        </w:rPr>
+        <w:t xml:space="preserve"> renvoie faux, </w:t>
+      </w:r>
+      <w:r>
+        <w:rPr>
+          <w:color w:val="000000"/>
+        </w:rPr>
+        <w:t>on recommence à partir de</w:t>
+      </w:r>
+      <w:r>
+        <w:rPr>
+          <w:color w:val="000000"/>
+        </w:rPr>
+        <w:t xml:space="preserve"> l’étape 2 </w:t>
+      </w:r>
+      <w:r>
+        <w:rPr>
+          <w:color w:val="000000"/>
+        </w:rPr>
+        <w:t xml:space="preserve">tant qu’il reste des combos à détruire. </w:t>
+      </w:r>
+    </w:p>
+    <w:p>
+      <w:pPr>
+        <w:jc w:val="both"/>
+      </w:pPr>
+      <w:r>
+        <w:rPr>
+          <w:color w:val="000000"/>
+        </w:rPr>
+        <w:t xml:space="preserve">Enfin, (étape -1) </w:t>
+      </w:r>
+      <w:proofErr w:type="spellStart"/>
+      <w:r>
+        <w:rPr>
+          <w:i/>
+          <w:color w:val="000000"/>
+        </w:rPr>
+        <w:t>estFini</w:t>
+      </w:r>
+      <w:proofErr w:type="spellEnd"/>
+      <w:r>
+        <w:rPr>
+          <w:color w:val="000000"/>
+        </w:rPr>
+        <w:t xml:space="preserve"> vérifie si le jeu est fini, et </w:t>
+      </w:r>
+      <w:proofErr w:type="spellStart"/>
+      <w:r>
+        <w:rPr>
+          <w:i/>
+          <w:color w:val="000000"/>
+        </w:rPr>
+        <w:t>coupPossible</w:t>
+      </w:r>
+      <w:proofErr w:type="spellEnd"/>
+      <w:r>
+        <w:rPr>
+          <w:color w:val="000000"/>
+        </w:rPr>
+        <w:t xml:space="preserve"> vérifie </w:t>
+      </w:r>
+      <w:r>
+        <w:rPr>
+          <w:color w:val="000000"/>
+        </w:rPr>
+        <w:t xml:space="preserve">si il reste des coups possible et appelle </w:t>
+      </w:r>
+      <w:r>
+        <w:rPr>
+          <w:i/>
+          <w:color w:val="000000"/>
+        </w:rPr>
+        <w:t>redistribuer</w:t>
+      </w:r>
+      <w:r>
+        <w:rPr>
+          <w:color w:val="000000"/>
+        </w:rPr>
+        <w:t xml:space="preserve"> s’il n’en reste pas.</w:t>
+      </w:r>
+    </w:p>
+    <w:p/>
     <w:p/>
     <w:p>
       <w:pPr>
@@ -8991,7 +9440,7 @@
             <w:tcW w:w="3680" w:type="dxa"/>
           </w:tcPr>
           <w:p>
-            <w:hyperlink r:id="rId10" w:history="1">
+            <w:hyperlink r:id="rId11" w:history="1">
               <w:r>
                 <w:rPr>
                   <w:rStyle w:val="Lienhypertexte"/>
@@ -9028,7 +9477,7 @@
             <w:tcW w:w="3680" w:type="dxa"/>
           </w:tcPr>
           <w:p>
-            <w:hyperlink r:id="rId11" w:history="1">
+            <w:hyperlink r:id="rId12" w:history="1">
               <w:r>
                 <w:rPr>
                   <w:rStyle w:val="Lienhypertexte"/>
@@ -9065,7 +9514,7 @@
             <w:tcW w:w="3680" w:type="dxa"/>
           </w:tcPr>
           <w:p>
-            <w:hyperlink r:id="rId12" w:history="1">
+            <w:hyperlink r:id="rId13" w:history="1">
               <w:r>
                 <w:rPr>
                   <w:rStyle w:val="Lienhypertexte"/>
@@ -9102,7 +9551,7 @@
             <w:tcW w:w="3680" w:type="dxa"/>
           </w:tcPr>
           <w:p>
-            <w:hyperlink r:id="rId13" w:history="1">
+            <w:hyperlink r:id="rId14" w:history="1">
               <w:r>
                 <w:rPr>
                   <w:rStyle w:val="Lienhypertexte"/>
@@ -9145,7 +9594,7 @@
       <w:r>
         <w:t xml:space="preserve">Si nécessaire, vous pouvez consulter notre SVN de travail à l’adresse suivante : </w:t>
       </w:r>
-      <w:hyperlink r:id="rId14" w:history="1">
+      <w:hyperlink r:id="rId15" w:history="1">
         <w:r>
           <w:rPr>
             <w:rStyle w:val="Lienhypertexte"/>
@@ -9155,9 +9604,9 @@
       </w:hyperlink>
     </w:p>
     <w:sectPr>
-      <w:headerReference w:type="default" r:id="rId15"/>
-      <w:footerReference w:type="default" r:id="rId16"/>
-      <w:footerReference w:type="first" r:id="rId17"/>
+      <w:headerReference w:type="default" r:id="rId16"/>
+      <w:footerReference w:type="default" r:id="rId17"/>
+      <w:footerReference w:type="first" r:id="rId18"/>
       <w:pgSz w:w="11906" w:h="16838"/>
       <w:pgMar w:top="1417" w:right="1417" w:bottom="1417" w:left="1417" w:header="708" w:footer="708" w:gutter="0"/>
       <w:pgNumType w:start="1"/>
@@ -9295,7 +9744,7 @@
                                   <w:noProof/>
                                   <w:color w:val="5B9BD5" w:themeColor="accent1"/>
                                 </w:rPr>
-                                <w:t>5</w:t>
+                                <w:t>4</w:t>
                               </w:r>
                               <w:r>
                                 <w:rPr>
@@ -9406,7 +9855,7 @@
                             <w:noProof/>
                             <w:color w:val="5B9BD5" w:themeColor="accent1"/>
                           </w:rPr>
-                          <w:t>5</w:t>
+                          <w:t>4</w:t>
                         </w:r>
                         <w:r>
                           <w:rPr>
@@ -11651,7 +12100,7 @@
 </file>
 
 <file path=customXml/itemProps2.xml><?xml version="1.0" encoding="utf-8"?>
-<ds:datastoreItem xmlns:ds="http://schemas.openxmlformats.org/officeDocument/2006/customXml" ds:itemID="{58A4F83B-C81B-4915-B6C0-0115FB666C4B}">
+<ds:datastoreItem xmlns:ds="http://schemas.openxmlformats.org/officeDocument/2006/customXml" ds:itemID="{0B72631E-D1AC-4301-9037-544E5F18837D}">
   <ds:schemaRefs>
     <ds:schemaRef ds:uri="http://schemas.openxmlformats.org/officeDocument/2006/bibliography"/>
   </ds:schemaRefs>

</xml_diff>

<commit_message>
Correction de quelque fautes d'orthographe dans le rapport
</commit_message>
<xml_diff>
--- a/rapport projet l3.docx
+++ b/rapport projet l3.docx
@@ -1,6 +1,6 @@
 
 <file path=word/document.xml><?xml version="1.0" encoding="utf-8"?>
-<w:document xmlns:wpc="http://schemas.microsoft.com/office/word/2010/wordprocessingCanvas" xmlns:mc="http://schemas.openxmlformats.org/markup-compatibility/2006" xmlns:o="urn:schemas-microsoft-com:office:office" xmlns:r="http://schemas.openxmlformats.org/officeDocument/2006/relationships" xmlns:m="http://schemas.openxmlformats.org/officeDocument/2006/math" xmlns:v="urn:schemas-microsoft-com:vml" xmlns:wp14="http://schemas.microsoft.com/office/word/2010/wordprocessingDrawing" xmlns:wp="http://schemas.openxmlformats.org/drawingml/2006/wordprocessingDrawing" xmlns:w10="urn:schemas-microsoft-com:office:word" xmlns:w="http://schemas.openxmlformats.org/wordprocessingml/2006/main" xmlns:w14="http://schemas.microsoft.com/office/word/2010/wordml" xmlns:w15="http://schemas.microsoft.com/office/word/2012/wordml" xmlns:wpg="http://schemas.microsoft.com/office/word/2010/wordprocessingGroup" xmlns:wpi="http://schemas.microsoft.com/office/word/2010/wordprocessingInk" xmlns:wne="http://schemas.microsoft.com/office/word/2006/wordml" xmlns:wps="http://schemas.microsoft.com/office/word/2010/wordprocessingShape" mc:Ignorable="w14 w15 wp14">
+<w:document xmlns:wpc="http://schemas.microsoft.com/office/word/2010/wordprocessingCanvas" xmlns:mc="http://schemas.openxmlformats.org/markup-compatibility/2006" xmlns:o="urn:schemas-microsoft-com:office:office" xmlns:r="http://schemas.openxmlformats.org/officeDocument/2006/relationships" xmlns:m="http://schemas.openxmlformats.org/officeDocument/2006/math" xmlns:v="urn:schemas-microsoft-com:vml" xmlns:wp14="http://schemas.microsoft.com/office/word/2010/wordprocessingDrawing" xmlns:wp="http://schemas.openxmlformats.org/drawingml/2006/wordprocessingDrawing" xmlns:w10="urn:schemas-microsoft-com:office:word" xmlns:w="http://schemas.openxmlformats.org/wordprocessingml/2006/main" xmlns:w14="http://schemas.microsoft.com/office/word/2010/wordml" xmlns:wpg="http://schemas.microsoft.com/office/word/2010/wordprocessingGroup" xmlns:wpi="http://schemas.microsoft.com/office/word/2010/wordprocessingInk" xmlns:wne="http://schemas.microsoft.com/office/word/2006/wordml" xmlns:wps="http://schemas.microsoft.com/office/word/2010/wordprocessingShape" mc:Ignorable="w14 wp14">
   <w:body>
     <w:sdt>
       <w:sdtPr>
@@ -136,7 +136,7 @@
                   </wp:anchor>
                 </w:drawing>
               </mc:Choice>
-              <mc:Fallback>
+              <mc:Fallback xmlns:w15="http://schemas.microsoft.com/office/word/2012/wordml">
                 <w:pict>
                   <v:rect id="Rectangle 132" o:spid="_x0000_s1026" style="position:absolute;left:0;text-align:left;margin-left:21.8pt;margin-top:19.5pt;width:73pt;height:77.75pt;z-index:251659264;visibility:visible;mso-wrap-style:square;mso-width-percent:0;mso-height-percent:98;mso-wrap-distance-left:9pt;mso-wrap-distance-top:0;mso-wrap-distance-right:9pt;mso-wrap-distance-bottom:0;mso-position-horizontal:right;mso-position-horizontal-relative:margin;mso-position-vertical:absolute;mso-position-vertical-relative:page;mso-width-percent:0;mso-height-percent:98;mso-width-relative:page;mso-height-relative:page;v-text-anchor:bottom" o:gfxdata="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" fillcolor="#5b9bd5 [3204]" stroked="f" strokeweight="1pt">
                     <v:path arrowok="t"/>
@@ -413,7 +413,7 @@
                   </wp:anchor>
                 </w:drawing>
               </mc:Choice>
-              <mc:Fallback>
+              <mc:Fallback xmlns:w15="http://schemas.microsoft.com/office/word/2012/wordml">
                 <w:pict>
                   <v:shapetype id="_x0000_t202" coordsize="21600,21600" o:spt="202" path="m,l,21600r21600,l21600,xe">
                     <v:stroke joinstyle="miter"/>
@@ -2235,7 +2235,13 @@
         <w:jc w:val="both"/>
       </w:pPr>
       <w:r>
-        <w:t>Bombes qui détruisent tous les bonbons avec lesquelles les bombes sont interverties.</w:t>
+        <w:t xml:space="preserve">Bombes qui détruisent tous </w:t>
+      </w:r>
+      <w:r>
+        <w:t xml:space="preserve">les bonbons de la même couleur que le bonbon avec lequel elles </w:t>
+      </w:r>
+      <w:r>
+        <w:t>sont interverties.</w:t>
       </w:r>
     </w:p>
     <w:p>
@@ -2520,7 +2526,6 @@
           <w:noProof/>
           <w:lang w:eastAsia="fr-FR"/>
         </w:rPr>
-        <w:lastRenderedPageBreak/>
         <mc:AlternateContent>
           <mc:Choice Requires="wps">
             <w:drawing>
@@ -2588,7 +2593,7 @@
               </wp:anchor>
             </w:drawing>
           </mc:Choice>
-          <mc:Fallback>
+          <mc:Fallback xmlns:w15="http://schemas.microsoft.com/office/word/2012/wordml">
             <w:pict>
               <v:shapetype id="_x0000_t202" coordsize="21600,21600" o:spt="202" path="m,l,21600r21600,l21600,xe">
                 <v:stroke joinstyle="miter"/>
@@ -2642,7 +2647,7 @@
                     <pic:cNvPicPr/>
                   </pic:nvPicPr>
                   <pic:blipFill>
-                    <a:blip r:embed="rId9">
+                    <a:blip r:embed="rId10">
                       <a:extLst>
                         <a:ext uri="{28A0092B-C50C-407E-A947-70E740481C1C}">
                           <a14:useLocalDpi xmlns:a14="http://schemas.microsoft.com/office/drawing/2010/main" val="0"/>
@@ -7736,6 +7741,7 @@
                 <w:szCs w:val="20"/>
                 <w:lang w:eastAsia="fr-FR"/>
               </w:rPr>
+              <w:lastRenderedPageBreak/>
               <w:t>Règles de</w:t>
             </w:r>
             <w:r>
@@ -7955,8 +7961,10 @@
         <w:jc w:val="both"/>
       </w:pPr>
       <w:r>
-        <w:lastRenderedPageBreak/>
-        <w:t xml:space="preserve">Après avoir effectués nos choix de langage et  </w:t>
+        <w:t>Après avoir effectué</w:t>
+      </w:r>
+      <w:r>
+        <w:t xml:space="preserve"> nos choix de langage et  </w:t>
       </w:r>
       <w:r>
         <w:t>de librairie graphique</w:t>
@@ -8049,7 +8057,10 @@
         <w:jc w:val="both"/>
       </w:pPr>
       <w:r>
-        <w:t xml:space="preserve">Pour finir, nous avons utilisez l’IDE </w:t>
+        <w:t>Pour finir, nous avons utilisé</w:t>
+      </w:r>
+      <w:r>
+        <w:t xml:space="preserve"> l’IDE </w:t>
       </w:r>
       <w:proofErr w:type="spellStart"/>
       <w:r>
@@ -8057,7 +8068,13 @@
       </w:r>
       <w:proofErr w:type="spellEnd"/>
       <w:r>
-        <w:t xml:space="preserve"> sur Windows, ainsi tous les tests ont étés effectués sur Windows. De plus, la version de déploiement est disponible uniquement sur Windows.</w:t>
+        <w:t xml:space="preserve"> sur Window</w:t>
+      </w:r>
+      <w:r>
+        <w:t>s, ainsi tous les tests ont été</w:t>
+      </w:r>
+      <w:r>
+        <w:t xml:space="preserve"> effectués sur Windows. De plus, la version de déploiement est disponible uniquement sur Windows.</w:t>
       </w:r>
     </w:p>
     <w:p>
@@ -8604,7 +8621,13 @@
       </w:r>
       <w:proofErr w:type="spellEnd"/>
       <w:r>
-        <w:t>) et d’autre en privé</w:t>
+        <w:t>) et d’autre</w:t>
+      </w:r>
+      <w:r>
+        <w:t>s</w:t>
+      </w:r>
+      <w:r>
+        <w:t xml:space="preserve"> en privé</w:t>
       </w:r>
       <w:r>
         <w:t xml:space="preserve"> </w:t>
@@ -8688,7 +8711,13 @@
         <w:t>Case</w:t>
       </w:r>
       <w:r>
-        <w:t xml:space="preserve"> est hérité de </w:t>
+        <w:t xml:space="preserve"> est hérité</w:t>
+      </w:r>
+      <w:r>
+        <w:t>e</w:t>
+      </w:r>
+      <w:r>
+        <w:t xml:space="preserve"> de </w:t>
       </w:r>
       <w:proofErr w:type="spellStart"/>
       <w:r>
@@ -8705,39 +8734,42 @@
         <w:t>s</w:t>
       </w:r>
       <w:r>
-        <w:t xml:space="preserve">. En effet, pour créer une case </w:t>
+        <w:t>. En effet, pour créer une case</w:t>
+      </w:r>
+      <w:r>
+        <w:t>,</w:t>
+      </w:r>
+      <w:r>
+        <w:t xml:space="preserve"> on cré</w:t>
+      </w:r>
+      <w:r>
+        <w:t>e</w:t>
+      </w:r>
+      <w:r>
+        <w:t xml:space="preserve"> un composant </w:t>
       </w:r>
       <w:proofErr w:type="spellStart"/>
       <w:r>
-        <w:t>o</w:t>
-      </w:r>
-      <w:bookmarkStart w:id="11" w:name="_GoBack"/>
-      <w:bookmarkEnd w:id="11"/>
-      <w:r>
-        <w:t>n</w:t>
+        <w:t>qml</w:t>
       </w:r>
       <w:proofErr w:type="spellEnd"/>
       <w:r>
-        <w:t xml:space="preserve"> créé un composant </w:t>
+        <w:t xml:space="preserve"> </w:t>
       </w:r>
       <w:proofErr w:type="spellStart"/>
       <w:r>
-        <w:t>qml</w:t>
+        <w:rPr>
+          <w:i/>
+        </w:rPr>
+        <w:t>VueCase</w:t>
       </w:r>
       <w:proofErr w:type="spellEnd"/>
       <w:r>
-        <w:t xml:space="preserve"> </w:t>
-      </w:r>
-      <w:proofErr w:type="spellStart"/>
-      <w:r>
-        <w:rPr>
-          <w:i/>
-        </w:rPr>
-        <w:t>VueCase</w:t>
-      </w:r>
-      <w:proofErr w:type="spellEnd"/>
-      <w:r>
-        <w:t xml:space="preserve"> qui sera immédiatement lié à l’instance correspondante de </w:t>
+        <w:t xml:space="preserve"> qui sera </w:t>
+      </w:r>
+      <w:r>
+        <w:lastRenderedPageBreak/>
+        <w:t xml:space="preserve">immédiatement lié à l’instance correspondante de </w:t>
       </w:r>
       <w:r>
         <w:rPr>
@@ -8783,7 +8815,6 @@
         <w:jc w:val="both"/>
       </w:pPr>
       <w:r>
-        <w:lastRenderedPageBreak/>
         <w:t xml:space="preserve">De son côté </w:t>
       </w:r>
       <w:proofErr w:type="spellStart"/>
@@ -8824,11 +8855,11 @@
         <w:pStyle w:val="Titre3"/>
         <w:jc w:val="both"/>
       </w:pPr>
-      <w:bookmarkStart w:id="12" w:name="_Toc383125389"/>
+      <w:bookmarkStart w:id="11" w:name="_Toc383125389"/>
       <w:r>
         <w:t>Les bonbons</w:t>
       </w:r>
-      <w:bookmarkEnd w:id="12"/>
+      <w:bookmarkEnd w:id="11"/>
     </w:p>
     <w:p>
       <w:pPr>
@@ -8898,7 +8929,7 @@
         <w:pStyle w:val="Titre2"/>
         <w:jc w:val="both"/>
       </w:pPr>
-      <w:bookmarkStart w:id="13" w:name="_Toc383125390"/>
+      <w:bookmarkStart w:id="12" w:name="_Toc383125390"/>
       <w:r>
         <w:rPr>
           <w:noProof/>
@@ -8938,7 +8969,7 @@
                     </pic:cNvPicPr>
                   </pic:nvPicPr>
                   <pic:blipFill>
-                    <a:blip r:embed="rId10">
+                    <a:blip r:embed="rId11">
                       <a:extLst>
                         <a:ext uri="{28A0092B-C50C-407E-A947-70E740481C1C}">
                           <a14:useLocalDpi xmlns:a14="http://schemas.microsoft.com/office/drawing/2010/main" val="0"/>
@@ -8975,7 +9006,7 @@
       <w:r>
         <w:t>Scénario du déroulement du jeu/commutation de deux bonbons</w:t>
       </w:r>
-      <w:bookmarkEnd w:id="13"/>
+      <w:bookmarkEnd w:id="12"/>
     </w:p>
     <w:p>
       <w:pPr>
@@ -9015,7 +9046,15 @@
         <w:t>déclenche</w:t>
       </w:r>
       <w:r>
-        <w:t xml:space="preserve"> un timer, représenté par </w:t>
+        <w:t xml:space="preserve"> un </w:t>
+      </w:r>
+      <w:proofErr w:type="spellStart"/>
+      <w:r>
+        <w:t>timer</w:t>
+      </w:r>
+      <w:proofErr w:type="spellEnd"/>
+      <w:r>
+        <w:t xml:space="preserve">, représenté par </w:t>
       </w:r>
       <w:proofErr w:type="spellStart"/>
       <w:proofErr w:type="gramStart"/>
@@ -9209,7 +9248,19 @@
         <w:rPr>
           <w:color w:val="000000"/>
         </w:rPr>
-        <w:t xml:space="preserve"> le score en fonction des bonbons marqué à détruire et </w:t>
+        <w:t xml:space="preserve"> le score en fonction des bonbons marqué</w:t>
+      </w:r>
+      <w:r>
+        <w:rPr>
+          <w:color w:val="000000"/>
+        </w:rPr>
+        <w:t>s</w:t>
+      </w:r>
+      <w:r>
+        <w:rPr>
+          <w:color w:val="000000"/>
+        </w:rPr>
+        <w:t xml:space="preserve"> à détruire et </w:t>
       </w:r>
       <w:proofErr w:type="spellStart"/>
       <w:r>
@@ -9397,7 +9448,21 @@
         <w:rPr>
           <w:color w:val="000000"/>
         </w:rPr>
-        <w:t xml:space="preserve">si il reste des coups possible et appelle </w:t>
+        <w:t>si il reste des coups possible</w:t>
+      </w:r>
+      <w:r>
+        <w:rPr>
+          <w:color w:val="000000"/>
+        </w:rPr>
+        <w:t>s</w:t>
+      </w:r>
+      <w:bookmarkStart w:id="13" w:name="_GoBack"/>
+      <w:bookmarkEnd w:id="13"/>
+      <w:r>
+        <w:rPr>
+          <w:color w:val="000000"/>
+        </w:rPr>
+        <w:t xml:space="preserve"> et appelle </w:t>
       </w:r>
       <w:r>
         <w:rPr>
@@ -9451,7 +9516,13 @@
       </w:r>
       <w:proofErr w:type="spellEnd"/>
       <w:r>
-        <w:t>, cependant pour les autres ce fut une découverte. Cela nous également permit d’apprendre à travailler à plus de 2 personnes (comme c’était souvent le cas dans les projets précédents).</w:t>
+        <w:t>, cependant pour les autres ce fut une découv</w:t>
+      </w:r>
+      <w:r>
+        <w:t>erte. Cela nous également permis</w:t>
+      </w:r>
+      <w:r>
+        <w:t xml:space="preserve"> d’apprendre à travailler à plus de 2 personnes (comme c’était souvent le cas dans les projets précédents).</w:t>
       </w:r>
     </w:p>
     <w:p>
@@ -9585,7 +9656,7 @@
             <w:pPr>
               <w:jc w:val="both"/>
             </w:pPr>
-            <w:hyperlink r:id="rId11" w:history="1">
+            <w:hyperlink r:id="rId12" w:history="1">
               <w:r>
                 <w:rPr>
                   <w:rStyle w:val="Lienhypertexte"/>
@@ -9631,7 +9702,7 @@
             <w:pPr>
               <w:jc w:val="both"/>
             </w:pPr>
-            <w:hyperlink r:id="rId12" w:history="1">
+            <w:hyperlink r:id="rId13" w:history="1">
               <w:r>
                 <w:rPr>
                   <w:rStyle w:val="Lienhypertexte"/>
@@ -9677,7 +9748,7 @@
             <w:pPr>
               <w:jc w:val="both"/>
             </w:pPr>
-            <w:hyperlink r:id="rId13" w:history="1">
+            <w:hyperlink r:id="rId14" w:history="1">
               <w:r>
                 <w:rPr>
                   <w:rStyle w:val="Lienhypertexte"/>
@@ -9723,7 +9794,7 @@
             <w:pPr>
               <w:jc w:val="both"/>
             </w:pPr>
-            <w:hyperlink r:id="rId14" w:history="1">
+            <w:hyperlink r:id="rId15" w:history="1">
               <w:r>
                 <w:rPr>
                   <w:rStyle w:val="Lienhypertexte"/>
@@ -9772,7 +9843,7 @@
       <w:r>
         <w:t xml:space="preserve">Si nécessaire, vous pouvez consulter notre SVN de travail à l’adresse suivante : </w:t>
       </w:r>
-      <w:hyperlink r:id="rId15" w:history="1">
+      <w:hyperlink r:id="rId16" w:history="1">
         <w:r>
           <w:rPr>
             <w:rStyle w:val="Lienhypertexte"/>
@@ -9782,9 +9853,9 @@
       </w:hyperlink>
     </w:p>
     <w:sectPr>
-      <w:headerReference w:type="default" r:id="rId16"/>
-      <w:footerReference w:type="default" r:id="rId17"/>
-      <w:footerReference w:type="first" r:id="rId18"/>
+      <w:headerReference w:type="default" r:id="rId17"/>
+      <w:footerReference w:type="default" r:id="rId18"/>
+      <w:footerReference w:type="first" r:id="rId19"/>
       <w:pgSz w:w="11906" w:h="16838"/>
       <w:pgMar w:top="1417" w:right="1417" w:bottom="1417" w:left="1417" w:header="708" w:footer="708" w:gutter="0"/>
       <w:pgNumType w:start="1"/>
@@ -9796,7 +9867,7 @@
 </file>
 
 <file path=word/endnotes.xml><?xml version="1.0" encoding="utf-8"?>
-<w:endnotes xmlns:wpc="http://schemas.microsoft.com/office/word/2010/wordprocessingCanvas" xmlns:mc="http://schemas.openxmlformats.org/markup-compatibility/2006" xmlns:o="urn:schemas-microsoft-com:office:office" xmlns:r="http://schemas.openxmlformats.org/officeDocument/2006/relationships" xmlns:m="http://schemas.openxmlformats.org/officeDocument/2006/math" xmlns:v="urn:schemas-microsoft-com:vml" xmlns:wp14="http://schemas.microsoft.com/office/word/2010/wordprocessingDrawing" xmlns:wp="http://schemas.openxmlformats.org/drawingml/2006/wordprocessingDrawing" xmlns:w10="urn:schemas-microsoft-com:office:word" xmlns:w="http://schemas.openxmlformats.org/wordprocessingml/2006/main" xmlns:w14="http://schemas.microsoft.com/office/word/2010/wordml" xmlns:w15="http://schemas.microsoft.com/office/word/2012/wordml" xmlns:wpg="http://schemas.microsoft.com/office/word/2010/wordprocessingGroup" xmlns:wpi="http://schemas.microsoft.com/office/word/2010/wordprocessingInk" xmlns:wne="http://schemas.microsoft.com/office/word/2006/wordml" xmlns:wps="http://schemas.microsoft.com/office/word/2010/wordprocessingShape" mc:Ignorable="w14 w15 wp14">
+<w:endnotes xmlns:wpc="http://schemas.microsoft.com/office/word/2010/wordprocessingCanvas" xmlns:mc="http://schemas.openxmlformats.org/markup-compatibility/2006" xmlns:o="urn:schemas-microsoft-com:office:office" xmlns:r="http://schemas.openxmlformats.org/officeDocument/2006/relationships" xmlns:m="http://schemas.openxmlformats.org/officeDocument/2006/math" xmlns:v="urn:schemas-microsoft-com:vml" xmlns:wp14="http://schemas.microsoft.com/office/word/2010/wordprocessingDrawing" xmlns:wp="http://schemas.openxmlformats.org/drawingml/2006/wordprocessingDrawing" xmlns:w10="urn:schemas-microsoft-com:office:word" xmlns:w="http://schemas.openxmlformats.org/wordprocessingml/2006/main" xmlns:w14="http://schemas.microsoft.com/office/word/2010/wordml" xmlns:wpg="http://schemas.microsoft.com/office/word/2010/wordprocessingGroup" xmlns:wpi="http://schemas.microsoft.com/office/word/2010/wordprocessingInk" xmlns:wne="http://schemas.microsoft.com/office/word/2006/wordml" xmlns:wps="http://schemas.microsoft.com/office/word/2010/wordprocessingShape" mc:Ignorable="w14 wp14">
   <w:endnote w:type="separator" w:id="-1">
     <w:p>
       <w:pPr>
@@ -9821,7 +9892,7 @@
 </file>
 
 <file path=word/footer1.xml><?xml version="1.0" encoding="utf-8"?>
-<w:ftr xmlns:wpc="http://schemas.microsoft.com/office/word/2010/wordprocessingCanvas" xmlns:mc="http://schemas.openxmlformats.org/markup-compatibility/2006" xmlns:o="urn:schemas-microsoft-com:office:office" xmlns:r="http://schemas.openxmlformats.org/officeDocument/2006/relationships" xmlns:m="http://schemas.openxmlformats.org/officeDocument/2006/math" xmlns:v="urn:schemas-microsoft-com:vml" xmlns:wp14="http://schemas.microsoft.com/office/word/2010/wordprocessingDrawing" xmlns:wp="http://schemas.openxmlformats.org/drawingml/2006/wordprocessingDrawing" xmlns:w10="urn:schemas-microsoft-com:office:word" xmlns:w="http://schemas.openxmlformats.org/wordprocessingml/2006/main" xmlns:w14="http://schemas.microsoft.com/office/word/2010/wordml" xmlns:w15="http://schemas.microsoft.com/office/word/2012/wordml" xmlns:wpg="http://schemas.microsoft.com/office/word/2010/wordprocessingGroup" xmlns:wpi="http://schemas.microsoft.com/office/word/2010/wordprocessingInk" xmlns:wne="http://schemas.microsoft.com/office/word/2006/wordml" xmlns:wps="http://schemas.microsoft.com/office/word/2010/wordprocessingShape" mc:Ignorable="w14 w15 wp14">
+<w:ftr xmlns:wpc="http://schemas.microsoft.com/office/word/2010/wordprocessingCanvas" xmlns:mc="http://schemas.openxmlformats.org/markup-compatibility/2006" xmlns:o="urn:schemas-microsoft-com:office:office" xmlns:r="http://schemas.openxmlformats.org/officeDocument/2006/relationships" xmlns:m="http://schemas.openxmlformats.org/officeDocument/2006/math" xmlns:v="urn:schemas-microsoft-com:vml" xmlns:wp14="http://schemas.microsoft.com/office/word/2010/wordprocessingDrawing" xmlns:wp="http://schemas.openxmlformats.org/drawingml/2006/wordprocessingDrawing" xmlns:w10="urn:schemas-microsoft-com:office:word" xmlns:w="http://schemas.openxmlformats.org/wordprocessingml/2006/main" xmlns:w14="http://schemas.microsoft.com/office/word/2010/wordml" xmlns:wpg="http://schemas.microsoft.com/office/word/2010/wordprocessingGroup" xmlns:wpi="http://schemas.microsoft.com/office/word/2010/wordprocessingInk" xmlns:wne="http://schemas.microsoft.com/office/word/2006/wordml" xmlns:wps="http://schemas.microsoft.com/office/word/2010/wordprocessingShape" mc:Ignorable="w14 wp14">
   <w:sdt>
     <w:sdtPr>
       <w:id w:val="-1466119250"/>
@@ -9922,7 +9993,7 @@
                                   <w:noProof/>
                                   <w:color w:val="5B9BD5" w:themeColor="accent1"/>
                                 </w:rPr>
-                                <w:t>6</w:t>
+                                <w:t>5</w:t>
                               </w:r>
                               <w:r>
                                 <w:rPr>
@@ -10033,7 +10104,7 @@
                             <w:noProof/>
                             <w:color w:val="5B9BD5" w:themeColor="accent1"/>
                           </w:rPr>
-                          <w:t>6</w:t>
+                          <w:t>5</w:t>
                         </w:r>
                         <w:r>
                           <w:rPr>
@@ -10057,7 +10128,7 @@
 </file>
 
 <file path=word/footer2.xml><?xml version="1.0" encoding="utf-8"?>
-<w:ftr xmlns:wpc="http://schemas.microsoft.com/office/word/2010/wordprocessingCanvas" xmlns:mc="http://schemas.openxmlformats.org/markup-compatibility/2006" xmlns:o="urn:schemas-microsoft-com:office:office" xmlns:r="http://schemas.openxmlformats.org/officeDocument/2006/relationships" xmlns:m="http://schemas.openxmlformats.org/officeDocument/2006/math" xmlns:v="urn:schemas-microsoft-com:vml" xmlns:wp14="http://schemas.microsoft.com/office/word/2010/wordprocessingDrawing" xmlns:wp="http://schemas.openxmlformats.org/drawingml/2006/wordprocessingDrawing" xmlns:w10="urn:schemas-microsoft-com:office:word" xmlns:w="http://schemas.openxmlformats.org/wordprocessingml/2006/main" xmlns:w14="http://schemas.microsoft.com/office/word/2010/wordml" xmlns:w15="http://schemas.microsoft.com/office/word/2012/wordml" xmlns:wpg="http://schemas.microsoft.com/office/word/2010/wordprocessingGroup" xmlns:wpi="http://schemas.microsoft.com/office/word/2010/wordprocessingInk" xmlns:wne="http://schemas.microsoft.com/office/word/2006/wordml" xmlns:wps="http://schemas.microsoft.com/office/word/2010/wordprocessingShape" mc:Ignorable="w14 w15 wp14">
+<w:ftr xmlns:wpc="http://schemas.microsoft.com/office/word/2010/wordprocessingCanvas" xmlns:mc="http://schemas.openxmlformats.org/markup-compatibility/2006" xmlns:o="urn:schemas-microsoft-com:office:office" xmlns:r="http://schemas.openxmlformats.org/officeDocument/2006/relationships" xmlns:m="http://schemas.openxmlformats.org/officeDocument/2006/math" xmlns:v="urn:schemas-microsoft-com:vml" xmlns:wp14="http://schemas.microsoft.com/office/word/2010/wordprocessingDrawing" xmlns:wp="http://schemas.openxmlformats.org/drawingml/2006/wordprocessingDrawing" xmlns:w10="urn:schemas-microsoft-com:office:word" xmlns:w="http://schemas.openxmlformats.org/wordprocessingml/2006/main" xmlns:w14="http://schemas.microsoft.com/office/word/2010/wordml" xmlns:wpg="http://schemas.microsoft.com/office/word/2010/wordprocessingGroup" xmlns:wpi="http://schemas.microsoft.com/office/word/2010/wordprocessingInk" xmlns:wne="http://schemas.microsoft.com/office/word/2006/wordml" xmlns:wps="http://schemas.microsoft.com/office/word/2010/wordprocessingShape" mc:Ignorable="w14 wp14">
   <w:p>
     <w:pPr>
       <w:pBdr>
@@ -10130,7 +10201,7 @@
 </file>
 
 <file path=word/footnotes.xml><?xml version="1.0" encoding="utf-8"?>
-<w:footnotes xmlns:wpc="http://schemas.microsoft.com/office/word/2010/wordprocessingCanvas" xmlns:mc="http://schemas.openxmlformats.org/markup-compatibility/2006" xmlns:o="urn:schemas-microsoft-com:office:office" xmlns:r="http://schemas.openxmlformats.org/officeDocument/2006/relationships" xmlns:m="http://schemas.openxmlformats.org/officeDocument/2006/math" xmlns:v="urn:schemas-microsoft-com:vml" xmlns:wp14="http://schemas.microsoft.com/office/word/2010/wordprocessingDrawing" xmlns:wp="http://schemas.openxmlformats.org/drawingml/2006/wordprocessingDrawing" xmlns:w10="urn:schemas-microsoft-com:office:word" xmlns:w="http://schemas.openxmlformats.org/wordprocessingml/2006/main" xmlns:w14="http://schemas.microsoft.com/office/word/2010/wordml" xmlns:w15="http://schemas.microsoft.com/office/word/2012/wordml" xmlns:wpg="http://schemas.microsoft.com/office/word/2010/wordprocessingGroup" xmlns:wpi="http://schemas.microsoft.com/office/word/2010/wordprocessingInk" xmlns:wne="http://schemas.microsoft.com/office/word/2006/wordml" xmlns:wps="http://schemas.microsoft.com/office/word/2010/wordprocessingShape" mc:Ignorable="w14 w15 wp14">
+<w:footnotes xmlns:wpc="http://schemas.microsoft.com/office/word/2010/wordprocessingCanvas" xmlns:mc="http://schemas.openxmlformats.org/markup-compatibility/2006" xmlns:o="urn:schemas-microsoft-com:office:office" xmlns:r="http://schemas.openxmlformats.org/officeDocument/2006/relationships" xmlns:m="http://schemas.openxmlformats.org/officeDocument/2006/math" xmlns:v="urn:schemas-microsoft-com:vml" xmlns:wp14="http://schemas.microsoft.com/office/word/2010/wordprocessingDrawing" xmlns:wp="http://schemas.openxmlformats.org/drawingml/2006/wordprocessingDrawing" xmlns:w10="urn:schemas-microsoft-com:office:word" xmlns:w="http://schemas.openxmlformats.org/wordprocessingml/2006/main" xmlns:w14="http://schemas.microsoft.com/office/word/2010/wordml" xmlns:wpg="http://schemas.microsoft.com/office/word/2010/wordprocessingGroup" xmlns:wpi="http://schemas.microsoft.com/office/word/2010/wordprocessingInk" xmlns:wne="http://schemas.microsoft.com/office/word/2006/wordml" xmlns:wps="http://schemas.microsoft.com/office/word/2010/wordprocessingShape" mc:Ignorable="w14 wp14">
   <w:footnote w:type="separator" w:id="-1">
     <w:p>
       <w:pPr>
@@ -10155,7 +10226,7 @@
 </file>
 
 <file path=word/header1.xml><?xml version="1.0" encoding="utf-8"?>
-<w:hdr xmlns:wpc="http://schemas.microsoft.com/office/word/2010/wordprocessingCanvas" xmlns:mc="http://schemas.openxmlformats.org/markup-compatibility/2006" xmlns:o="urn:schemas-microsoft-com:office:office" xmlns:r="http://schemas.openxmlformats.org/officeDocument/2006/relationships" xmlns:m="http://schemas.openxmlformats.org/officeDocument/2006/math" xmlns:v="urn:schemas-microsoft-com:vml" xmlns:wp14="http://schemas.microsoft.com/office/word/2010/wordprocessingDrawing" xmlns:wp="http://schemas.openxmlformats.org/drawingml/2006/wordprocessingDrawing" xmlns:w10="urn:schemas-microsoft-com:office:word" xmlns:w="http://schemas.openxmlformats.org/wordprocessingml/2006/main" xmlns:w14="http://schemas.microsoft.com/office/word/2010/wordml" xmlns:w15="http://schemas.microsoft.com/office/word/2012/wordml" xmlns:wpg="http://schemas.microsoft.com/office/word/2010/wordprocessingGroup" xmlns:wpi="http://schemas.microsoft.com/office/word/2010/wordprocessingInk" xmlns:wne="http://schemas.microsoft.com/office/word/2006/wordml" xmlns:wps="http://schemas.microsoft.com/office/word/2010/wordprocessingShape" mc:Ignorable="w14 w15 wp14">
+<w:hdr xmlns:wpc="http://schemas.microsoft.com/office/word/2010/wordprocessingCanvas" xmlns:mc="http://schemas.openxmlformats.org/markup-compatibility/2006" xmlns:o="urn:schemas-microsoft-com:office:office" xmlns:r="http://schemas.openxmlformats.org/officeDocument/2006/relationships" xmlns:m="http://schemas.openxmlformats.org/officeDocument/2006/math" xmlns:v="urn:schemas-microsoft-com:vml" xmlns:wp14="http://schemas.microsoft.com/office/word/2010/wordprocessingDrawing" xmlns:wp="http://schemas.openxmlformats.org/drawingml/2006/wordprocessingDrawing" xmlns:w10="urn:schemas-microsoft-com:office:word" xmlns:w="http://schemas.openxmlformats.org/wordprocessingml/2006/main" xmlns:w14="http://schemas.microsoft.com/office/word/2010/wordml" xmlns:wpg="http://schemas.microsoft.com/office/word/2010/wordprocessingGroup" xmlns:wpi="http://schemas.microsoft.com/office/word/2010/wordprocessingInk" xmlns:wne="http://schemas.microsoft.com/office/word/2006/wordml" xmlns:wps="http://schemas.microsoft.com/office/word/2010/wordprocessingShape" mc:Ignorable="w14 wp14">
   <w:p>
     <w:pPr>
       <w:pStyle w:val="En-tte"/>
@@ -10165,7 +10236,7 @@
 </file>
 
 <file path=word/numbering.xml><?xml version="1.0" encoding="utf-8"?>
-<w:numbering xmlns:wpc="http://schemas.microsoft.com/office/word/2010/wordprocessingCanvas" xmlns:mc="http://schemas.openxmlformats.org/markup-compatibility/2006" xmlns:o="urn:schemas-microsoft-com:office:office" xmlns:r="http://schemas.openxmlformats.org/officeDocument/2006/relationships" xmlns:m="http://schemas.openxmlformats.org/officeDocument/2006/math" xmlns:v="urn:schemas-microsoft-com:vml" xmlns:wp14="http://schemas.microsoft.com/office/word/2010/wordprocessingDrawing" xmlns:wp="http://schemas.openxmlformats.org/drawingml/2006/wordprocessingDrawing" xmlns:w10="urn:schemas-microsoft-com:office:word" xmlns:w="http://schemas.openxmlformats.org/wordprocessingml/2006/main" xmlns:w14="http://schemas.microsoft.com/office/word/2010/wordml" xmlns:w15="http://schemas.microsoft.com/office/word/2012/wordml" xmlns:wpg="http://schemas.microsoft.com/office/word/2010/wordprocessingGroup" xmlns:wpi="http://schemas.microsoft.com/office/word/2010/wordprocessingInk" xmlns:wne="http://schemas.microsoft.com/office/word/2006/wordml" xmlns:wps="http://schemas.microsoft.com/office/word/2010/wordprocessingShape" mc:Ignorable="w14 w15 wp14">
+<w:numbering xmlns:wpc="http://schemas.microsoft.com/office/word/2010/wordprocessingCanvas" xmlns:mc="http://schemas.openxmlformats.org/markup-compatibility/2006" xmlns:o="urn:schemas-microsoft-com:office:office" xmlns:r="http://schemas.openxmlformats.org/officeDocument/2006/relationships" xmlns:m="http://schemas.openxmlformats.org/officeDocument/2006/math" xmlns:v="urn:schemas-microsoft-com:vml" xmlns:wp14="http://schemas.microsoft.com/office/word/2010/wordprocessingDrawing" xmlns:wp="http://schemas.openxmlformats.org/drawingml/2006/wordprocessingDrawing" xmlns:w10="urn:schemas-microsoft-com:office:word" xmlns:w="http://schemas.openxmlformats.org/wordprocessingml/2006/main" xmlns:w14="http://schemas.microsoft.com/office/word/2010/wordml" xmlns:wpg="http://schemas.microsoft.com/office/word/2010/wordprocessingGroup" xmlns:wpi="http://schemas.microsoft.com/office/word/2010/wordprocessingInk" xmlns:wne="http://schemas.microsoft.com/office/word/2006/wordml" xmlns:wps="http://schemas.microsoft.com/office/word/2010/wordprocessingShape" mc:Ignorable="w14 wp14">
   <w:abstractNum w:abstractNumId="0">
     <w:nsid w:val="1BE8429B"/>
     <w:multiLevelType w:val="hybridMultilevel"/>
@@ -10964,7 +11035,7 @@
 </file>
 
 <file path=word/styles.xml><?xml version="1.0" encoding="utf-8"?>
-<w:styles xmlns:mc="http://schemas.openxmlformats.org/markup-compatibility/2006" xmlns:r="http://schemas.openxmlformats.org/officeDocument/2006/relationships" xmlns:w="http://schemas.openxmlformats.org/wordprocessingml/2006/main" xmlns:w14="http://schemas.microsoft.com/office/word/2010/wordml" xmlns:w15="http://schemas.microsoft.com/office/word/2012/wordml" mc:Ignorable="w14 w15">
+<w:styles xmlns:mc="http://schemas.openxmlformats.org/markup-compatibility/2006" xmlns:r="http://schemas.openxmlformats.org/officeDocument/2006/relationships" xmlns:w="http://schemas.openxmlformats.org/wordprocessingml/2006/main" xmlns:w14="http://schemas.microsoft.com/office/word/2010/wordml" mc:Ignorable="w14">
   <w:docDefaults>
     <w:rPrDefault>
       <w:rPr>
@@ -10980,378 +11051,940 @@
       </w:pPr>
     </w:pPrDefault>
   </w:docDefaults>
-  <w:latentStyles w:defLockedState="0" w:defUIPriority="99" w:defSemiHidden="0" w:defUnhideWhenUsed="0" w:defQFormat="0" w:count="371">
-    <w:lsdException w:name="Normal" w:uiPriority="0" w:qFormat="1"/>
-    <w:lsdException w:name="heading 1" w:uiPriority="9" w:qFormat="1"/>
-    <w:lsdException w:name="heading 2" w:semiHidden="1" w:uiPriority="9" w:unhideWhenUsed="1" w:qFormat="1"/>
-    <w:lsdException w:name="heading 3" w:semiHidden="1" w:uiPriority="9" w:unhideWhenUsed="1" w:qFormat="1"/>
-    <w:lsdException w:name="heading 4" w:semiHidden="1" w:uiPriority="9" w:unhideWhenUsed="1" w:qFormat="1"/>
-    <w:lsdException w:name="heading 5" w:semiHidden="1" w:uiPriority="9" w:unhideWhenUsed="1" w:qFormat="1"/>
-    <w:lsdException w:name="heading 6" w:semiHidden="1" w:uiPriority="9" w:unhideWhenUsed="1" w:qFormat="1"/>
-    <w:lsdException w:name="heading 7" w:semiHidden="1" w:uiPriority="9" w:unhideWhenUsed="1" w:qFormat="1"/>
-    <w:lsdException w:name="heading 8" w:semiHidden="1" w:uiPriority="9" w:unhideWhenUsed="1" w:qFormat="1"/>
-    <w:lsdException w:name="heading 9" w:semiHidden="1" w:uiPriority="9" w:unhideWhenUsed="1" w:qFormat="1"/>
-    <w:lsdException w:name="index 1" w:semiHidden="1" w:unhideWhenUsed="1"/>
-    <w:lsdException w:name="index 2" w:semiHidden="1" w:unhideWhenUsed="1"/>
-    <w:lsdException w:name="index 3" w:semiHidden="1" w:unhideWhenUsed="1"/>
-    <w:lsdException w:name="index 4" w:semiHidden="1" w:unhideWhenUsed="1"/>
-    <w:lsdException w:name="index 5" w:semiHidden="1" w:unhideWhenUsed="1"/>
-    <w:lsdException w:name="index 6" w:semiHidden="1" w:unhideWhenUsed="1"/>
-    <w:lsdException w:name="index 7" w:semiHidden="1" w:unhideWhenUsed="1"/>
-    <w:lsdException w:name="index 8" w:semiHidden="1" w:unhideWhenUsed="1"/>
-    <w:lsdException w:name="index 9" w:semiHidden="1" w:unhideWhenUsed="1"/>
-    <w:lsdException w:name="toc 1" w:semiHidden="1" w:uiPriority="39" w:unhideWhenUsed="1"/>
-    <w:lsdException w:name="toc 2" w:semiHidden="1" w:uiPriority="39" w:unhideWhenUsed="1"/>
-    <w:lsdException w:name="toc 3" w:semiHidden="1" w:uiPriority="39" w:unhideWhenUsed="1"/>
-    <w:lsdException w:name="toc 4" w:semiHidden="1" w:uiPriority="39" w:unhideWhenUsed="1"/>
-    <w:lsdException w:name="toc 5" w:semiHidden="1" w:uiPriority="39" w:unhideWhenUsed="1"/>
-    <w:lsdException w:name="toc 6" w:semiHidden="1" w:uiPriority="39" w:unhideWhenUsed="1"/>
-    <w:lsdException w:name="toc 7" w:semiHidden="1" w:uiPriority="39" w:unhideWhenUsed="1"/>
-    <w:lsdException w:name="toc 8" w:semiHidden="1" w:uiPriority="39" w:unhideWhenUsed="1"/>
-    <w:lsdException w:name="toc 9" w:semiHidden="1" w:uiPriority="39" w:unhideWhenUsed="1"/>
-    <w:lsdException w:name="Normal Indent" w:semiHidden="1" w:unhideWhenUsed="1"/>
-    <w:lsdException w:name="footnote text" w:semiHidden="1" w:unhideWhenUsed="1"/>
-    <w:lsdException w:name="annotation text" w:semiHidden="1" w:unhideWhenUsed="1"/>
-    <w:lsdException w:name="header" w:semiHidden="1" w:unhideWhenUsed="1"/>
-    <w:lsdException w:name="footer" w:semiHidden="1" w:unhideWhenUsed="1"/>
-    <w:lsdException w:name="index heading" w:semiHidden="1" w:unhideWhenUsed="1"/>
-    <w:lsdException w:name="caption" w:semiHidden="1" w:uiPriority="35" w:unhideWhenUsed="1" w:qFormat="1"/>
-    <w:lsdException w:name="table of figures" w:semiHidden="1" w:unhideWhenUsed="1"/>
-    <w:lsdException w:name="envelope address" w:semiHidden="1" w:unhideWhenUsed="1"/>
-    <w:lsdException w:name="envelope return" w:semiHidden="1" w:unhideWhenUsed="1"/>
-    <w:lsdException w:name="footnote reference" w:semiHidden="1" w:unhideWhenUsed="1"/>
-    <w:lsdException w:name="annotation reference" w:semiHidden="1" w:unhideWhenUsed="1"/>
-    <w:lsdException w:name="line number" w:semiHidden="1" w:unhideWhenUsed="1"/>
-    <w:lsdException w:name="page number" w:semiHidden="1" w:unhideWhenUsed="1"/>
-    <w:lsdException w:name="endnote reference" w:semiHidden="1" w:unhideWhenUsed="1"/>
-    <w:lsdException w:name="endnote text" w:semiHidden="1" w:unhideWhenUsed="1"/>
-    <w:lsdException w:name="table of authorities" w:semiHidden="1" w:unhideWhenUsed="1"/>
-    <w:lsdException w:name="macro" w:semiHidden="1" w:unhideWhenUsed="1"/>
-    <w:lsdException w:name="toa heading" w:semiHidden="1" w:unhideWhenUsed="1"/>
-    <w:lsdException w:name="List" w:semiHidden="1" w:unhideWhenUsed="1"/>
-    <w:lsdException w:name="List Bullet" w:semiHidden="1" w:unhideWhenUsed="1"/>
-    <w:lsdException w:name="List Number" w:semiHidden="1" w:unhideWhenUsed="1"/>
-    <w:lsdException w:name="List 2" w:semiHidden="1" w:unhideWhenUsed="1"/>
-    <w:lsdException w:name="List 3" w:semiHidden="1" w:unhideWhenUsed="1"/>
-    <w:lsdException w:name="List 4" w:semiHidden="1" w:unhideWhenUsed="1"/>
-    <w:lsdException w:name="List 5" w:semiHidden="1" w:unhideWhenUsed="1"/>
-    <w:lsdException w:name="List Bullet 2" w:semiHidden="1" w:unhideWhenUsed="1"/>
-    <w:lsdException w:name="List Bullet 3" w:semiHidden="1" w:unhideWhenUsed="1"/>
-    <w:lsdException w:name="List Bullet 4" w:semiHidden="1" w:unhideWhenUsed="1"/>
-    <w:lsdException w:name="List Bullet 5" w:semiHidden="1" w:unhideWhenUsed="1"/>
-    <w:lsdException w:name="List Number 2" w:semiHidden="1" w:unhideWhenUsed="1"/>
-    <w:lsdException w:name="List Number 3" w:semiHidden="1" w:unhideWhenUsed="1"/>
-    <w:lsdException w:name="List Number 4" w:semiHidden="1" w:unhideWhenUsed="1"/>
-    <w:lsdException w:name="List Number 5" w:semiHidden="1" w:unhideWhenUsed="1"/>
-    <w:lsdException w:name="Title" w:uiPriority="10" w:qFormat="1"/>
-    <w:lsdException w:name="Closing" w:semiHidden="1" w:unhideWhenUsed="1"/>
-    <w:lsdException w:name="Signature" w:semiHidden="1" w:unhideWhenUsed="1"/>
-    <w:lsdException w:name="Default Paragraph Font" w:semiHidden="1" w:uiPriority="1" w:unhideWhenUsed="1"/>
-    <w:lsdException w:name="Body Text" w:semiHidden="1" w:unhideWhenUsed="1"/>
-    <w:lsdException w:name="Body Text Indent" w:semiHidden="1" w:unhideWhenUsed="1"/>
-    <w:lsdException w:name="List Continue" w:semiHidden="1" w:unhideWhenUsed="1"/>
-    <w:lsdException w:name="List Continue 2" w:semiHidden="1" w:unhideWhenUsed="1"/>
-    <w:lsdException w:name="List Continue 3" w:semiHidden="1" w:unhideWhenUsed="1"/>
-    <w:lsdException w:name="List Continue 4" w:semiHidden="1" w:unhideWhenUsed="1"/>
-    <w:lsdException w:name="List Continue 5" w:semiHidden="1" w:unhideWhenUsed="1"/>
-    <w:lsdException w:name="Message Header" w:semiHidden="1" w:unhideWhenUsed="1"/>
-    <w:lsdException w:name="Subtitle" w:uiPriority="11" w:qFormat="1"/>
-    <w:lsdException w:name="Salutation" w:semiHidden="1" w:unhideWhenUsed="1"/>
-    <w:lsdException w:name="Date" w:semiHidden="1" w:unhideWhenUsed="1"/>
-    <w:lsdException w:name="Body Text First Indent" w:semiHidden="1" w:unhideWhenUsed="1"/>
-    <w:lsdException w:name="Body Text First Indent 2" w:semiHidden="1" w:unhideWhenUsed="1"/>
-    <w:lsdException w:name="Note Heading" w:semiHidden="1" w:unhideWhenUsed="1"/>
-    <w:lsdException w:name="Body Text 2" w:semiHidden="1" w:unhideWhenUsed="1"/>
-    <w:lsdException w:name="Body Text 3" w:semiHidden="1" w:unhideWhenUsed="1"/>
-    <w:lsdException w:name="Body Text Indent 2" w:semiHidden="1" w:unhideWhenUsed="1"/>
-    <w:lsdException w:name="Body Text Indent 3" w:semiHidden="1" w:unhideWhenUsed="1"/>
-    <w:lsdException w:name="Block Text" w:semiHidden="1" w:unhideWhenUsed="1"/>
-    <w:lsdException w:name="Hyperlink" w:semiHidden="1" w:unhideWhenUsed="1"/>
-    <w:lsdException w:name="FollowedHyperlink" w:semiHidden="1" w:unhideWhenUsed="1"/>
-    <w:lsdException w:name="Strong" w:uiPriority="22" w:qFormat="1"/>
-    <w:lsdException w:name="Emphasis" w:uiPriority="20" w:qFormat="1"/>
-    <w:lsdException w:name="Document Map" w:semiHidden="1" w:unhideWhenUsed="1"/>
-    <w:lsdException w:name="Plain Text" w:semiHidden="1" w:unhideWhenUsed="1"/>
-    <w:lsdException w:name="E-mail Signature" w:semiHidden="1" w:unhideWhenUsed="1"/>
-    <w:lsdException w:name="HTML Top of Form" w:semiHidden="1" w:unhideWhenUsed="1"/>
-    <w:lsdException w:name="HTML Bottom of Form" w:semiHidden="1" w:unhideWhenUsed="1"/>
-    <w:lsdException w:name="Normal (Web)" w:semiHidden="1" w:unhideWhenUsed="1"/>
-    <w:lsdException w:name="HTML Acronym" w:semiHidden="1" w:unhideWhenUsed="1"/>
-    <w:lsdException w:name="HTML Address" w:semiHidden="1" w:unhideWhenUsed="1"/>
-    <w:lsdException w:name="HTML Cite" w:semiHidden="1" w:unhideWhenUsed="1"/>
-    <w:lsdException w:name="HTML Code" w:semiHidden="1" w:unhideWhenUsed="1"/>
-    <w:lsdException w:name="HTML Definition" w:semiHidden="1" w:unhideWhenUsed="1"/>
-    <w:lsdException w:name="HTML Keyboard" w:semiHidden="1" w:unhideWhenUsed="1"/>
-    <w:lsdException w:name="HTML Preformatted" w:semiHidden="1" w:unhideWhenUsed="1"/>
-    <w:lsdException w:name="HTML Sample" w:semiHidden="1" w:unhideWhenUsed="1"/>
-    <w:lsdException w:name="HTML Typewriter" w:semiHidden="1" w:unhideWhenUsed="1"/>
-    <w:lsdException w:name="HTML Variable" w:semiHidden="1" w:unhideWhenUsed="1"/>
-    <w:lsdException w:name="Normal Table" w:semiHidden="1" w:unhideWhenUsed="1"/>
-    <w:lsdException w:name="annotation subject" w:semiHidden="1" w:unhideWhenUsed="1"/>
-    <w:lsdException w:name="No List" w:semiHidden="1" w:unhideWhenUsed="1"/>
-    <w:lsdException w:name="Outline List 1" w:semiHidden="1" w:unhideWhenUsed="1"/>
-    <w:lsdException w:name="Outline List 2" w:semiHidden="1" w:unhideWhenUsed="1"/>
-    <w:lsdException w:name="Outline List 3" w:semiHidden="1" w:unhideWhenUsed="1"/>
-    <w:lsdException w:name="Table Simple 1" w:semiHidden="1" w:unhideWhenUsed="1"/>
-    <w:lsdException w:name="Table Simple 2" w:semiHidden="1" w:unhideWhenUsed="1"/>
-    <w:lsdException w:name="Table Simple 3" w:semiHidden="1" w:unhideWhenUsed="1"/>
-    <w:lsdException w:name="Table Classic 1" w:semiHidden="1" w:unhideWhenUsed="1"/>
-    <w:lsdException w:name="Table Classic 2" w:semiHidden="1" w:unhideWhenUsed="1"/>
-    <w:lsdException w:name="Table Classic 3" w:semiHidden="1" w:unhideWhenUsed="1"/>
-    <w:lsdException w:name="Table Classic 4" w:semiHidden="1" w:unhideWhenUsed="1"/>
-    <w:lsdException w:name="Table Colorful 1" w:semiHidden="1" w:unhideWhenUsed="1"/>
-    <w:lsdException w:name="Table Colorful 2" w:semiHidden="1" w:unhideWhenUsed="1"/>
-    <w:lsdException w:name="Table Colorful 3" w:semiHidden="1" w:unhideWhenUsed="1"/>
-    <w:lsdException w:name="Table Columns 1" w:semiHidden="1" w:unhideWhenUsed="1"/>
-    <w:lsdException w:name="Table Columns 2" w:semiHidden="1" w:unhideWhenUsed="1"/>
-    <w:lsdException w:name="Table Columns 3" w:semiHidden="1" w:unhideWhenUsed="1"/>
-    <w:lsdException w:name="Table Columns 4" w:semiHidden="1" w:unhideWhenUsed="1"/>
-    <w:lsdException w:name="Table Columns 5" w:semiHidden="1" w:unhideWhenUsed="1"/>
-    <w:lsdException w:name="Table Grid 1" w:semiHidden="1" w:unhideWhenUsed="1"/>
-    <w:lsdException w:name="Table Grid 2" w:semiHidden="1" w:unhideWhenUsed="1"/>
-    <w:lsdException w:name="Table Grid 3" w:semiHidden="1" w:unhideWhenUsed="1"/>
-    <w:lsdException w:name="Table Grid 4" w:semiHidden="1" w:unhideWhenUsed="1"/>
-    <w:lsdException w:name="Table Grid 5" w:semiHidden="1" w:unhideWhenUsed="1"/>
-    <w:lsdException w:name="Table Grid 6" w:semiHidden="1" w:unhideWhenUsed="1"/>
-    <w:lsdException w:name="Table Grid 7" w:semiHidden="1" w:unhideWhenUsed="1"/>
-    <w:lsdException w:name="Table Grid 8" w:semiHidden="1" w:unhideWhenUsed="1"/>
-    <w:lsdException w:name="Table List 1" w:semiHidden="1" w:unhideWhenUsed="1"/>
-    <w:lsdException w:name="Table List 2" w:semiHidden="1" w:unhideWhenUsed="1"/>
-    <w:lsdException w:name="Table List 3" w:semiHidden="1" w:unhideWhenUsed="1"/>
-    <w:lsdException w:name="Table List 4" w:semiHidden="1" w:unhideWhenUsed="1"/>
-    <w:lsdException w:name="Table List 5" w:semiHidden="1" w:unhideWhenUsed="1"/>
-    <w:lsdException w:name="Table List 6" w:semiHidden="1" w:unhideWhenUsed="1"/>
-    <w:lsdException w:name="Table List 7" w:semiHidden="1" w:unhideWhenUsed="1"/>
-    <w:lsdException w:name="Table List 8" w:semiHidden="1" w:unhideWhenUsed="1"/>
-    <w:lsdException w:name="Table 3D effects 1" w:semiHidden="1" w:unhideWhenUsed="1"/>
-    <w:lsdException w:name="Table 3D effects 2" w:semiHidden="1" w:unhideWhenUsed="1"/>
-    <w:lsdException w:name="Table 3D effects 3" w:semiHidden="1" w:unhideWhenUsed="1"/>
-    <w:lsdException w:name="Table Contemporary" w:semiHidden="1" w:unhideWhenUsed="1"/>
-    <w:lsdException w:name="Table Elegant" w:semiHidden="1" w:unhideWhenUsed="1"/>
-    <w:lsdException w:name="Table Professional" w:semiHidden="1" w:unhideWhenUsed="1"/>
-    <w:lsdException w:name="Table Subtle 1" w:semiHidden="1" w:unhideWhenUsed="1"/>
-    <w:lsdException w:name="Table Subtle 2" w:semiHidden="1" w:unhideWhenUsed="1"/>
-    <w:lsdException w:name="Table Web 1" w:semiHidden="1" w:unhideWhenUsed="1"/>
-    <w:lsdException w:name="Table Web 2" w:semiHidden="1" w:unhideWhenUsed="1"/>
-    <w:lsdException w:name="Table Web 3" w:semiHidden="1" w:unhideWhenUsed="1"/>
-    <w:lsdException w:name="Balloon Text" w:semiHidden="1" w:unhideWhenUsed="1"/>
-    <w:lsdException w:name="Table Grid" w:uiPriority="39"/>
-    <w:lsdException w:name="Table Theme" w:semiHidden="1" w:unhideWhenUsed="1"/>
-    <w:lsdException w:name="Placeholder Text" w:semiHidden="1"/>
-    <w:lsdException w:name="No Spacing" w:uiPriority="1" w:qFormat="1"/>
-    <w:lsdException w:name="Light Shading" w:uiPriority="60"/>
-    <w:lsdException w:name="Light List" w:uiPriority="61"/>
-    <w:lsdException w:name="Light Grid" w:uiPriority="62"/>
-    <w:lsdException w:name="Medium Shading 1" w:uiPriority="63"/>
-    <w:lsdException w:name="Medium Shading 2" w:uiPriority="64"/>
-    <w:lsdException w:name="Medium List 1" w:uiPriority="65"/>
-    <w:lsdException w:name="Medium List 2" w:uiPriority="66"/>
-    <w:lsdException w:name="Medium Grid 1" w:uiPriority="67"/>
-    <w:lsdException w:name="Medium Grid 2" w:uiPriority="68"/>
-    <w:lsdException w:name="Medium Grid 3" w:uiPriority="69"/>
-    <w:lsdException w:name="Dark List" w:uiPriority="70"/>
-    <w:lsdException w:name="Colorful Shading" w:uiPriority="71"/>
-    <w:lsdException w:name="Colorful List" w:uiPriority="72"/>
-    <w:lsdException w:name="Colorful Grid" w:uiPriority="73"/>
-    <w:lsdException w:name="Light Shading Accent 1" w:uiPriority="60"/>
-    <w:lsdException w:name="Light List Accent 1" w:uiPriority="61"/>
-    <w:lsdException w:name="Light Grid Accent 1" w:uiPriority="62"/>
-    <w:lsdException w:name="Medium Shading 1 Accent 1" w:uiPriority="63"/>
-    <w:lsdException w:name="Medium Shading 2 Accent 1" w:uiPriority="64"/>
-    <w:lsdException w:name="Medium List 1 Accent 1" w:uiPriority="65"/>
-    <w:lsdException w:name="Revision" w:semiHidden="1"/>
-    <w:lsdException w:name="List Paragraph" w:uiPriority="34" w:qFormat="1"/>
-    <w:lsdException w:name="Quote" w:uiPriority="29" w:qFormat="1"/>
-    <w:lsdException w:name="Intense Quote" w:uiPriority="30" w:qFormat="1"/>
-    <w:lsdException w:name="Medium List 2 Accent 1" w:uiPriority="66"/>
-    <w:lsdException w:name="Medium Grid 1 Accent 1" w:uiPriority="67"/>
-    <w:lsdException w:name="Medium Grid 2 Accent 1" w:uiPriority="68"/>
-    <w:lsdException w:name="Medium Grid 3 Accent 1" w:uiPriority="69"/>
-    <w:lsdException w:name="Dark List Accent 1" w:uiPriority="70"/>
-    <w:lsdException w:name="Colorful Shading Accent 1" w:uiPriority="71"/>
-    <w:lsdException w:name="Colorful List Accent 1" w:uiPriority="72"/>
-    <w:lsdException w:name="Colorful Grid Accent 1" w:uiPriority="73"/>
-    <w:lsdException w:name="Light Shading Accent 2" w:uiPriority="60"/>
-    <w:lsdException w:name="Light List Accent 2" w:uiPriority="61"/>
-    <w:lsdException w:name="Light Grid Accent 2" w:uiPriority="62"/>
-    <w:lsdException w:name="Medium Shading 1 Accent 2" w:uiPriority="63"/>
-    <w:lsdException w:name="Medium Shading 2 Accent 2" w:uiPriority="64"/>
-    <w:lsdException w:name="Medium List 1 Accent 2" w:uiPriority="65"/>
-    <w:lsdException w:name="Medium List 2 Accent 2" w:uiPriority="66"/>
-    <w:lsdException w:name="Medium Grid 1 Accent 2" w:uiPriority="67"/>
-    <w:lsdException w:name="Medium Grid 2 Accent 2" w:uiPriority="68"/>
-    <w:lsdException w:name="Medium Grid 3 Accent 2" w:uiPriority="69"/>
-    <w:lsdException w:name="Dark List Accent 2" w:uiPriority="70"/>
-    <w:lsdException w:name="Colorful Shading Accent 2" w:uiPriority="71"/>
-    <w:lsdException w:name="Colorful List Accent 2" w:uiPriority="72"/>
-    <w:lsdException w:name="Colorful Grid Accent 2" w:uiPriority="73"/>
-    <w:lsdException w:name="Light Shading Accent 3" w:uiPriority="60"/>
-    <w:lsdException w:name="Light List Accent 3" w:uiPriority="61"/>
-    <w:lsdException w:name="Light Grid Accent 3" w:uiPriority="62"/>
-    <w:lsdException w:name="Medium Shading 1 Accent 3" w:uiPriority="63"/>
-    <w:lsdException w:name="Medium Shading 2 Accent 3" w:uiPriority="64"/>
-    <w:lsdException w:name="Medium List 1 Accent 3" w:uiPriority="65"/>
-    <w:lsdException w:name="Medium List 2 Accent 3" w:uiPriority="66"/>
-    <w:lsdException w:name="Medium Grid 1 Accent 3" w:uiPriority="67"/>
-    <w:lsdException w:name="Medium Grid 2 Accent 3" w:uiPriority="68"/>
-    <w:lsdException w:name="Medium Grid 3 Accent 3" w:uiPriority="69"/>
-    <w:lsdException w:name="Dark List Accent 3" w:uiPriority="70"/>
-    <w:lsdException w:name="Colorful Shading Accent 3" w:uiPriority="71"/>
-    <w:lsdException w:name="Colorful List Accent 3" w:uiPriority="72"/>
-    <w:lsdException w:name="Colorful Grid Accent 3" w:uiPriority="73"/>
-    <w:lsdException w:name="Light Shading Accent 4" w:uiPriority="60"/>
-    <w:lsdException w:name="Light List Accent 4" w:uiPriority="61"/>
-    <w:lsdException w:name="Light Grid Accent 4" w:uiPriority="62"/>
-    <w:lsdException w:name="Medium Shading 1 Accent 4" w:uiPriority="63"/>
-    <w:lsdException w:name="Medium Shading 2 Accent 4" w:uiPriority="64"/>
-    <w:lsdException w:name="Medium List 1 Accent 4" w:uiPriority="65"/>
-    <w:lsdException w:name="Medium List 2 Accent 4" w:uiPriority="66"/>
-    <w:lsdException w:name="Medium Grid 1 Accent 4" w:uiPriority="67"/>
-    <w:lsdException w:name="Medium Grid 2 Accent 4" w:uiPriority="68"/>
-    <w:lsdException w:name="Medium Grid 3 Accent 4" w:uiPriority="69"/>
-    <w:lsdException w:name="Dark List Accent 4" w:uiPriority="70"/>
-    <w:lsdException w:name="Colorful Shading Accent 4" w:uiPriority="71"/>
-    <w:lsdException w:name="Colorful List Accent 4" w:uiPriority="72"/>
-    <w:lsdException w:name="Colorful Grid Accent 4" w:uiPriority="73"/>
-    <w:lsdException w:name="Light Shading Accent 5" w:uiPriority="60"/>
-    <w:lsdException w:name="Light List Accent 5" w:uiPriority="61"/>
-    <w:lsdException w:name="Light Grid Accent 5" w:uiPriority="62"/>
-    <w:lsdException w:name="Medium Shading 1 Accent 5" w:uiPriority="63"/>
-    <w:lsdException w:name="Medium Shading 2 Accent 5" w:uiPriority="64"/>
-    <w:lsdException w:name="Medium List 1 Accent 5" w:uiPriority="65"/>
-    <w:lsdException w:name="Medium List 2 Accent 5" w:uiPriority="66"/>
-    <w:lsdException w:name="Medium Grid 1 Accent 5" w:uiPriority="67"/>
-    <w:lsdException w:name="Medium Grid 2 Accent 5" w:uiPriority="68"/>
-    <w:lsdException w:name="Medium Grid 3 Accent 5" w:uiPriority="69"/>
-    <w:lsdException w:name="Dark List Accent 5" w:uiPriority="70"/>
-    <w:lsdException w:name="Colorful Shading Accent 5" w:uiPriority="71"/>
-    <w:lsdException w:name="Colorful List Accent 5" w:uiPriority="72"/>
-    <w:lsdException w:name="Colorful Grid Accent 5" w:uiPriority="73"/>
-    <w:lsdException w:name="Light Shading Accent 6" w:uiPriority="60"/>
-    <w:lsdException w:name="Light List Accent 6" w:uiPriority="61"/>
-    <w:lsdException w:name="Light Grid Accent 6" w:uiPriority="62"/>
-    <w:lsdException w:name="Medium Shading 1 Accent 6" w:uiPriority="63"/>
-    <w:lsdException w:name="Medium Shading 2 Accent 6" w:uiPriority="64"/>
-    <w:lsdException w:name="Medium List 1 Accent 6" w:uiPriority="65"/>
-    <w:lsdException w:name="Medium List 2 Accent 6" w:uiPriority="66"/>
-    <w:lsdException w:name="Medium Grid 1 Accent 6" w:uiPriority="67"/>
-    <w:lsdException w:name="Medium Grid 2 Accent 6" w:uiPriority="68"/>
-    <w:lsdException w:name="Medium Grid 3 Accent 6" w:uiPriority="69"/>
-    <w:lsdException w:name="Dark List Accent 6" w:uiPriority="70"/>
-    <w:lsdException w:name="Colorful Shading Accent 6" w:uiPriority="71"/>
-    <w:lsdException w:name="Colorful List Accent 6" w:uiPriority="72"/>
-    <w:lsdException w:name="Colorful Grid Accent 6" w:uiPriority="73"/>
-    <w:lsdException w:name="Subtle Emphasis" w:uiPriority="19" w:qFormat="1"/>
-    <w:lsdException w:name="Intense Emphasis" w:uiPriority="21" w:qFormat="1"/>
-    <w:lsdException w:name="Subtle Reference" w:uiPriority="31" w:qFormat="1"/>
-    <w:lsdException w:name="Intense Reference" w:uiPriority="32" w:qFormat="1"/>
-    <w:lsdException w:name="Book Title" w:uiPriority="33" w:qFormat="1"/>
-    <w:lsdException w:name="Bibliography" w:semiHidden="1" w:uiPriority="37" w:unhideWhenUsed="1"/>
-    <w:lsdException w:name="TOC Heading" w:semiHidden="1" w:uiPriority="39" w:unhideWhenUsed="1" w:qFormat="1"/>
-    <w:lsdException w:name="Plain Table 1" w:uiPriority="41"/>
-    <w:lsdException w:name="Plain Table 2" w:uiPriority="42"/>
-    <w:lsdException w:name="Plain Table 3" w:uiPriority="43"/>
-    <w:lsdException w:name="Plain Table 4" w:uiPriority="44"/>
-    <w:lsdException w:name="Plain Table 5" w:uiPriority="45"/>
-    <w:lsdException w:name="Grid Table Light" w:uiPriority="40"/>
-    <w:lsdException w:name="Grid Table 1 Light" w:uiPriority="46"/>
-    <w:lsdException w:name="Grid Table 2" w:uiPriority="47"/>
-    <w:lsdException w:name="Grid Table 3" w:uiPriority="48"/>
-    <w:lsdException w:name="Grid Table 4" w:uiPriority="49"/>
-    <w:lsdException w:name="Grid Table 5 Dark" w:uiPriority="50"/>
-    <w:lsdException w:name="Grid Table 6 Colorful" w:uiPriority="51"/>
-    <w:lsdException w:name="Grid Table 7 Colorful" w:uiPriority="52"/>
-    <w:lsdException w:name="Grid Table 1 Light Accent 1" w:uiPriority="46"/>
-    <w:lsdException w:name="Grid Table 2 Accent 1" w:uiPriority="47"/>
-    <w:lsdException w:name="Grid Table 3 Accent 1" w:uiPriority="48"/>
-    <w:lsdException w:name="Grid Table 4 Accent 1" w:uiPriority="49"/>
-    <w:lsdException w:name="Grid Table 5 Dark Accent 1" w:uiPriority="50"/>
-    <w:lsdException w:name="Grid Table 6 Colorful Accent 1" w:uiPriority="51"/>
-    <w:lsdException w:name="Grid Table 7 Colorful Accent 1" w:uiPriority="52"/>
-    <w:lsdException w:name="Grid Table 1 Light Accent 2" w:uiPriority="46"/>
-    <w:lsdException w:name="Grid Table 2 Accent 2" w:uiPriority="47"/>
-    <w:lsdException w:name="Grid Table 3 Accent 2" w:uiPriority="48"/>
-    <w:lsdException w:name="Grid Table 4 Accent 2" w:uiPriority="49"/>
-    <w:lsdException w:name="Grid Table 5 Dark Accent 2" w:uiPriority="50"/>
-    <w:lsdException w:name="Grid Table 6 Colorful Accent 2" w:uiPriority="51"/>
-    <w:lsdException w:name="Grid Table 7 Colorful Accent 2" w:uiPriority="52"/>
-    <w:lsdException w:name="Grid Table 1 Light Accent 3" w:uiPriority="46"/>
-    <w:lsdException w:name="Grid Table 2 Accent 3" w:uiPriority="47"/>
-    <w:lsdException w:name="Grid Table 3 Accent 3" w:uiPriority="48"/>
-    <w:lsdException w:name="Grid Table 4 Accent 3" w:uiPriority="49"/>
-    <w:lsdException w:name="Grid Table 5 Dark Accent 3" w:uiPriority="50"/>
-    <w:lsdException w:name="Grid Table 6 Colorful Accent 3" w:uiPriority="51"/>
-    <w:lsdException w:name="Grid Table 7 Colorful Accent 3" w:uiPriority="52"/>
-    <w:lsdException w:name="Grid Table 1 Light Accent 4" w:uiPriority="46"/>
-    <w:lsdException w:name="Grid Table 2 Accent 4" w:uiPriority="47"/>
-    <w:lsdException w:name="Grid Table 3 Accent 4" w:uiPriority="48"/>
-    <w:lsdException w:name="Grid Table 4 Accent 4" w:uiPriority="49"/>
-    <w:lsdException w:name="Grid Table 5 Dark Accent 4" w:uiPriority="50"/>
-    <w:lsdException w:name="Grid Table 6 Colorful Accent 4" w:uiPriority="51"/>
-    <w:lsdException w:name="Grid Table 7 Colorful Accent 4" w:uiPriority="52"/>
-    <w:lsdException w:name="Grid Table 1 Light Accent 5" w:uiPriority="46"/>
-    <w:lsdException w:name="Grid Table 2 Accent 5" w:uiPriority="47"/>
-    <w:lsdException w:name="Grid Table 3 Accent 5" w:uiPriority="48"/>
-    <w:lsdException w:name="Grid Table 4 Accent 5" w:uiPriority="49"/>
-    <w:lsdException w:name="Grid Table 5 Dark Accent 5" w:uiPriority="50"/>
-    <w:lsdException w:name="Grid Table 6 Colorful Accent 5" w:uiPriority="51"/>
-    <w:lsdException w:name="Grid Table 7 Colorful Accent 5" w:uiPriority="52"/>
-    <w:lsdException w:name="Grid Table 1 Light Accent 6" w:uiPriority="46"/>
-    <w:lsdException w:name="Grid Table 2 Accent 6" w:uiPriority="47"/>
-    <w:lsdException w:name="Grid Table 3 Accent 6" w:uiPriority="48"/>
-    <w:lsdException w:name="Grid Table 4 Accent 6" w:uiPriority="49"/>
-    <w:lsdException w:name="Grid Table 5 Dark Accent 6" w:uiPriority="50"/>
-    <w:lsdException w:name="Grid Table 6 Colorful Accent 6" w:uiPriority="51"/>
-    <w:lsdException w:name="Grid Table 7 Colorful Accent 6" w:uiPriority="52"/>
-    <w:lsdException w:name="List Table 1 Light" w:uiPriority="46"/>
-    <w:lsdException w:name="List Table 2" w:uiPriority="47"/>
-    <w:lsdException w:name="List Table 3" w:uiPriority="48"/>
-    <w:lsdException w:name="List Table 4" w:uiPriority="49"/>
-    <w:lsdException w:name="List Table 5 Dark" w:uiPriority="50"/>
-    <w:lsdException w:name="List Table 6 Colorful" w:uiPriority="51"/>
-    <w:lsdException w:name="List Table 7 Colorful" w:uiPriority="52"/>
-    <w:lsdException w:name="List Table 1 Light Accent 1" w:uiPriority="46"/>
-    <w:lsdException w:name="List Table 2 Accent 1" w:uiPriority="47"/>
-    <w:lsdException w:name="List Table 3 Accent 1" w:uiPriority="48"/>
-    <w:lsdException w:name="List Table 4 Accent 1" w:uiPriority="49"/>
-    <w:lsdException w:name="List Table 5 Dark Accent 1" w:uiPriority="50"/>
-    <w:lsdException w:name="List Table 6 Colorful Accent 1" w:uiPriority="51"/>
-    <w:lsdException w:name="List Table 7 Colorful Accent 1" w:uiPriority="52"/>
-    <w:lsdException w:name="List Table 1 Light Accent 2" w:uiPriority="46"/>
-    <w:lsdException w:name="List Table 2 Accent 2" w:uiPriority="47"/>
-    <w:lsdException w:name="List Table 3 Accent 2" w:uiPriority="48"/>
-    <w:lsdException w:name="List Table 4 Accent 2" w:uiPriority="49"/>
-    <w:lsdException w:name="List Table 5 Dark Accent 2" w:uiPriority="50"/>
-    <w:lsdException w:name="List Table 6 Colorful Accent 2" w:uiPriority="51"/>
-    <w:lsdException w:name="List Table 7 Colorful Accent 2" w:uiPriority="52"/>
-    <w:lsdException w:name="List Table 1 Light Accent 3" w:uiPriority="46"/>
-    <w:lsdException w:name="List Table 2 Accent 3" w:uiPriority="47"/>
-    <w:lsdException w:name="List Table 3 Accent 3" w:uiPriority="48"/>
-    <w:lsdException w:name="List Table 4 Accent 3" w:uiPriority="49"/>
-    <w:lsdException w:name="List Table 5 Dark Accent 3" w:uiPriority="50"/>
-    <w:lsdException w:name="List Table 6 Colorful Accent 3" w:uiPriority="51"/>
-    <w:lsdException w:name="List Table 7 Colorful Accent 3" w:uiPriority="52"/>
-    <w:lsdException w:name="List Table 1 Light Accent 4" w:uiPriority="46"/>
-    <w:lsdException w:name="List Table 2 Accent 4" w:uiPriority="47"/>
-    <w:lsdException w:name="List Table 3 Accent 4" w:uiPriority="48"/>
-    <w:lsdException w:name="List Table 4 Accent 4" w:uiPriority="49"/>
-    <w:lsdException w:name="List Table 5 Dark Accent 4" w:uiPriority="50"/>
-    <w:lsdException w:name="List Table 6 Colorful Accent 4" w:uiPriority="51"/>
-    <w:lsdException w:name="List Table 7 Colorful Accent 4" w:uiPriority="52"/>
-    <w:lsdException w:name="List Table 1 Light Accent 5" w:uiPriority="46"/>
-    <w:lsdException w:name="List Table 2 Accent 5" w:uiPriority="47"/>
-    <w:lsdException w:name="List Table 3 Accent 5" w:uiPriority="48"/>
-    <w:lsdException w:name="List Table 4 Accent 5" w:uiPriority="49"/>
-    <w:lsdException w:name="List Table 5 Dark Accent 5" w:uiPriority="50"/>
-    <w:lsdException w:name="List Table 6 Colorful Accent 5" w:uiPriority="51"/>
-    <w:lsdException w:name="List Table 7 Colorful Accent 5" w:uiPriority="52"/>
-    <w:lsdException w:name="List Table 1 Light Accent 6" w:uiPriority="46"/>
-    <w:lsdException w:name="List Table 2 Accent 6" w:uiPriority="47"/>
-    <w:lsdException w:name="List Table 3 Accent 6" w:uiPriority="48"/>
-    <w:lsdException w:name="List Table 4 Accent 6" w:uiPriority="49"/>
-    <w:lsdException w:name="List Table 5 Dark Accent 6" w:uiPriority="50"/>
-    <w:lsdException w:name="List Table 6 Colorful Accent 6" w:uiPriority="51"/>
-    <w:lsdException w:name="List Table 7 Colorful Accent 6" w:uiPriority="52"/>
+  <w:latentStyles w:defLockedState="0" w:defUIPriority="99" w:defSemiHidden="1" w:defUnhideWhenUsed="1" w:defQFormat="0" w:count="267">
+    <w:lsdException w:name="Normal" w:semiHidden="0" w:uiPriority="0" w:unhideWhenUsed="0" w:qFormat="1"/>
+    <w:lsdException w:name="heading 1" w:semiHidden="0" w:uiPriority="9" w:unhideWhenUsed="0" w:qFormat="1"/>
+    <w:lsdException w:name="heading 2" w:uiPriority="9" w:qFormat="1"/>
+    <w:lsdException w:name="heading 3" w:uiPriority="9" w:qFormat="1"/>
+    <w:lsdException w:name="heading 4" w:uiPriority="9" w:qFormat="1"/>
+    <w:lsdException w:name="heading 5" w:uiPriority="9" w:qFormat="1"/>
+    <w:lsdException w:name="heading 6" w:uiPriority="9" w:qFormat="1"/>
+    <w:lsdException w:name="heading 7" w:uiPriority="9" w:qFormat="1"/>
+    <w:lsdException w:name="heading 8" w:uiPriority="9" w:qFormat="1"/>
+    <w:lsdException w:name="heading 9" w:uiPriority="9" w:qFormat="1"/>
+    <w:lsdException w:name="toc 1" w:uiPriority="39"/>
+    <w:lsdException w:name="toc 2" w:uiPriority="39"/>
+    <w:lsdException w:name="toc 3" w:uiPriority="39"/>
+    <w:lsdException w:name="toc 4" w:uiPriority="39"/>
+    <w:lsdException w:name="toc 5" w:uiPriority="39"/>
+    <w:lsdException w:name="toc 6" w:uiPriority="39"/>
+    <w:lsdException w:name="toc 7" w:uiPriority="39"/>
+    <w:lsdException w:name="toc 8" w:uiPriority="39"/>
+    <w:lsdException w:name="toc 9" w:uiPriority="39"/>
+    <w:lsdException w:name="caption" w:uiPriority="35" w:qFormat="1"/>
+    <w:lsdException w:name="Title" w:semiHidden="0" w:uiPriority="10" w:unhideWhenUsed="0" w:qFormat="1"/>
+    <w:lsdException w:name="Default Paragraph Font" w:uiPriority="1"/>
+    <w:lsdException w:name="Subtitle" w:semiHidden="0" w:uiPriority="11" w:unhideWhenUsed="0" w:qFormat="1"/>
+    <w:lsdException w:name="Strong" w:semiHidden="0" w:uiPriority="22" w:unhideWhenUsed="0" w:qFormat="1"/>
+    <w:lsdException w:name="Emphasis" w:semiHidden="0" w:uiPriority="20" w:unhideWhenUsed="0" w:qFormat="1"/>
+    <w:lsdException w:name="Table Grid" w:semiHidden="0" w:uiPriority="39" w:unhideWhenUsed="0"/>
+    <w:lsdException w:name="Placeholder Text" w:unhideWhenUsed="0"/>
+    <w:lsdException w:name="No Spacing" w:semiHidden="0" w:uiPriority="1" w:unhideWhenUsed="0" w:qFormat="1"/>
+    <w:lsdException w:name="Light Shading" w:semiHidden="0" w:uiPriority="60" w:unhideWhenUsed="0"/>
+    <w:lsdException w:name="Light List" w:semiHidden="0" w:uiPriority="61" w:unhideWhenUsed="0"/>
+    <w:lsdException w:name="Light Grid" w:semiHidden="0" w:uiPriority="62" w:unhideWhenUsed="0"/>
+    <w:lsdException w:name="Medium Shading 1" w:semiHidden="0" w:uiPriority="63" w:unhideWhenUsed="0"/>
+    <w:lsdException w:name="Medium Shading 2" w:semiHidden="0" w:uiPriority="64" w:unhideWhenUsed="0"/>
+    <w:lsdException w:name="Medium List 1" w:semiHidden="0" w:uiPriority="65" w:unhideWhenUsed="0"/>
+    <w:lsdException w:name="Medium List 2" w:semiHidden="0" w:uiPriority="66" w:unhideWhenUsed="0"/>
+    <w:lsdException w:name="Medium Grid 1" w:semiHidden="0" w:uiPriority="67" w:unhideWhenUsed="0"/>
+    <w:lsdException w:name="Medium Grid 2" w:semiHidden="0" w:uiPriority="68" w:unhideWhenUsed="0"/>
+    <w:lsdException w:name="Medium Grid 3" w:semiHidden="0" w:uiPriority="69" w:unhideWhenUsed="0"/>
+    <w:lsdException w:name="Dark List" w:semiHidden="0" w:uiPriority="70" w:unhideWhenUsed="0"/>
+    <w:lsdException w:name="Colorful Shading" w:semiHidden="0" w:uiPriority="71" w:unhideWhenUsed="0"/>
+    <w:lsdException w:name="Colorful List" w:semiHidden="0" w:uiPriority="72" w:unhideWhenUsed="0"/>
+    <w:lsdException w:name="Colorful Grid" w:semiHidden="0" w:uiPriority="73" w:unhideWhenUsed="0"/>
+    <w:lsdException w:name="Light Shading Accent 1" w:semiHidden="0" w:uiPriority="60" w:unhideWhenUsed="0"/>
+    <w:lsdException w:name="Light List Accent 1" w:semiHidden="0" w:uiPriority="61" w:unhideWhenUsed="0"/>
+    <w:lsdException w:name="Light Grid Accent 1" w:semiHidden="0" w:uiPriority="62" w:unhideWhenUsed="0"/>
+    <w:lsdException w:name="Medium Shading 1 Accent 1" w:semiHidden="0" w:uiPriority="63" w:unhideWhenUsed="0"/>
+    <w:lsdException w:name="Medium Shading 2 Accent 1" w:semiHidden="0" w:uiPriority="64" w:unhideWhenUsed="0"/>
+    <w:lsdException w:name="Medium List 1 Accent 1" w:semiHidden="0" w:uiPriority="65" w:unhideWhenUsed="0"/>
+    <w:lsdException w:name="Revision" w:unhideWhenUsed="0"/>
+    <w:lsdException w:name="List Paragraph" w:semiHidden="0" w:uiPriority="34" w:unhideWhenUsed="0" w:qFormat="1"/>
+    <w:lsdException w:name="Quote" w:semiHidden="0" w:uiPriority="29" w:unhideWhenUsed="0" w:qFormat="1"/>
+    <w:lsdException w:name="Intense Quote" w:semiHidden="0" w:uiPriority="30" w:unhideWhenUsed="0" w:qFormat="1"/>
+    <w:lsdException w:name="Medium List 2 Accent 1" w:semiHidden="0" w:uiPriority="66" w:unhideWhenUsed="0"/>
+    <w:lsdException w:name="Medium Grid 1 Accent 1" w:semiHidden="0" w:uiPriority="67" w:unhideWhenUsed="0"/>
+    <w:lsdException w:name="Medium Grid 2 Accent 1" w:semiHidden="0" w:uiPriority="68" w:unhideWhenUsed="0"/>
+    <w:lsdException w:name="Medium Grid 3 Accent 1" w:semiHidden="0" w:uiPriority="69" w:unhideWhenUsed="0"/>
+    <w:lsdException w:name="Dark List Accent 1" w:semiHidden="0" w:uiPriority="70" w:unhideWhenUsed="0"/>
+    <w:lsdException w:name="Colorful Shading Accent 1" w:semiHidden="0" w:uiPriority="71" w:unhideWhenUsed="0"/>
+    <w:lsdException w:name="Colorful List Accent 1" w:semiHidden="0" w:uiPriority="72" w:unhideWhenUsed="0"/>
+    <w:lsdException w:name="Colorful Grid Accent 1" w:semiHidden="0" w:uiPriority="73" w:unhideWhenUsed="0"/>
+    <w:lsdException w:name="Light Shading Accent 2" w:semiHidden="0" w:uiPriority="60" w:unhideWhenUsed="0"/>
+    <w:lsdException w:name="Light List Accent 2" w:semiHidden="0" w:uiPriority="61" w:unhideWhenUsed="0"/>
+    <w:lsdException w:name="Light Grid Accent 2" w:semiHidden="0" w:uiPriority="62" w:unhideWhenUsed="0"/>
+    <w:lsdException w:name="Medium Shading 1 Accent 2" w:semiHidden="0" w:uiPriority="63" w:unhideWhenUsed="0"/>
+    <w:lsdException w:name="Medium Shading 2 Accent 2" w:semiHidden="0" w:uiPriority="64" w:unhideWhenUsed="0"/>
+    <w:lsdException w:name="Medium List 1 Accent 2" w:semiHidden="0" w:uiPriority="65" w:unhideWhenUsed="0"/>
+    <w:lsdException w:name="Medium List 2 Accent 2" w:semiHidden="0" w:uiPriority="66" w:unhideWhenUsed="0"/>
+    <w:lsdException w:name="Medium Grid 1 Accent 2" w:semiHidden="0" w:uiPriority="67" w:unhideWhenUsed="0"/>
+    <w:lsdException w:name="Medium Grid 2 Accent 2" w:semiHidden="0" w:uiPriority="68" w:unhideWhenUsed="0"/>
+    <w:lsdException w:name="Medium Grid 3 Accent 2" w:semiHidden="0" w:uiPriority="69" w:unhideWhenUsed="0"/>
+    <w:lsdException w:name="Dark List Accent 2" w:semiHidden="0" w:uiPriority="70" w:unhideWhenUsed="0"/>
+    <w:lsdException w:name="Colorful Shading Accent 2" w:semiHidden="0" w:uiPriority="71" w:unhideWhenUsed="0"/>
+    <w:lsdException w:name="Colorful List Accent 2" w:semiHidden="0" w:uiPriority="72" w:unhideWhenUsed="0"/>
+    <w:lsdException w:name="Colorful Grid Accent 2" w:semiHidden="0" w:uiPriority="73" w:unhideWhenUsed="0"/>
+    <w:lsdException w:name="Light Shading Accent 3" w:semiHidden="0" w:uiPriority="60" w:unhideWhenUsed="0"/>
+    <w:lsdException w:name="Light List Accent 3" w:semiHidden="0" w:uiPriority="61" w:unhideWhenUsed="0"/>
+    <w:lsdException w:name="Light Grid Accent 3" w:semiHidden="0" w:uiPriority="62" w:unhideWhenUsed="0"/>
+    <w:lsdException w:name="Medium Shading 1 Accent 3" w:semiHidden="0" w:uiPriority="63" w:unhideWhenUsed="0"/>
+    <w:lsdException w:name="Medium Shading 2 Accent 3" w:semiHidden="0" w:uiPriority="64" w:unhideWhenUsed="0"/>
+    <w:lsdException w:name="Medium List 1 Accent 3" w:semiHidden="0" w:uiPriority="65" w:unhideWhenUsed="0"/>
+    <w:lsdException w:name="Medium List 2 Accent 3" w:semiHidden="0" w:uiPriority="66" w:unhideWhenUsed="0"/>
+    <w:lsdException w:name="Medium Grid 1 Accent 3" w:semiHidden="0" w:uiPriority="67" w:unhideWhenUsed="0"/>
+    <w:lsdException w:name="Medium Grid 2 Accent 3" w:semiHidden="0" w:uiPriority="68" w:unhideWhenUsed="0"/>
+    <w:lsdException w:name="Medium Grid 3 Accent 3" w:semiHidden="0" w:uiPriority="69" w:unhideWhenUsed="0"/>
+    <w:lsdException w:name="Dark List Accent 3" w:semiHidden="0" w:uiPriority="70" w:unhideWhenUsed="0"/>
+    <w:lsdException w:name="Colorful Shading Accent 3" w:semiHidden="0" w:uiPriority="71" w:unhideWhenUsed="0"/>
+    <w:lsdException w:name="Colorful List Accent 3" w:semiHidden="0" w:uiPriority="72" w:unhideWhenUsed="0"/>
+    <w:lsdException w:name="Colorful Grid Accent 3" w:semiHidden="0" w:uiPriority="73" w:unhideWhenUsed="0"/>
+    <w:lsdException w:name="Light Shading Accent 4" w:semiHidden="0" w:uiPriority="60" w:unhideWhenUsed="0"/>
+    <w:lsdException w:name="Light List Accent 4" w:semiHidden="0" w:uiPriority="61" w:unhideWhenUsed="0"/>
+    <w:lsdException w:name="Light Grid Accent 4" w:semiHidden="0" w:uiPriority="62" w:unhideWhenUsed="0"/>
+    <w:lsdException w:name="Medium Shading 1 Accent 4" w:semiHidden="0" w:uiPriority="63" w:unhideWhenUsed="0"/>
+    <w:lsdException w:name="Medium Shading 2 Accent 4" w:semiHidden="0" w:uiPriority="64" w:unhideWhenUsed="0"/>
+    <w:lsdException w:name="Medium List 1 Accent 4" w:semiHidden="0" w:uiPriority="65" w:unhideWhenUsed="0"/>
+    <w:lsdException w:name="Medium List 2 Accent 4" w:semiHidden="0" w:uiPriority="66" w:unhideWhenUsed="0"/>
+    <w:lsdException w:name="Medium Grid 1 Accent 4" w:semiHidden="0" w:uiPriority="67" w:unhideWhenUsed="0"/>
+    <w:lsdException w:name="Medium Grid 2 Accent 4" w:semiHidden="0" w:uiPriority="68" w:unhideWhenUsed="0"/>
+    <w:lsdException w:name="Medium Grid 3 Accent 4" w:semiHidden="0" w:uiPriority="69" w:unhideWhenUsed="0"/>
+    <w:lsdException w:name="Dark List Accent 4" w:semiHidden="0" w:uiPriority="70" w:unhideWhenUsed="0"/>
+    <w:lsdException w:name="Colorful Shading Accent 4" w:semiHidden="0" w:uiPriority="71" w:unhideWhenUsed="0"/>
+    <w:lsdException w:name="Colorful List Accent 4" w:semiHidden="0" w:uiPriority="72" w:unhideWhenUsed="0"/>
+    <w:lsdException w:name="Colorful Grid Accent 4" w:semiHidden="0" w:uiPriority="73" w:unhideWhenUsed="0"/>
+    <w:lsdException w:name="Light Shading Accent 5" w:semiHidden="0" w:uiPriority="60" w:unhideWhenUsed="0"/>
+    <w:lsdException w:name="Light List Accent 5" w:semiHidden="0" w:uiPriority="61" w:unhideWhenUsed="0"/>
+    <w:lsdException w:name="Light Grid Accent 5" w:semiHidden="0" w:uiPriority="62" w:unhideWhenUsed="0"/>
+    <w:lsdException w:name="Medium Shading 1 Accent 5" w:semiHidden="0" w:uiPriority="63" w:unhideWhenUsed="0"/>
+    <w:lsdException w:name="Medium Shading 2 Accent 5" w:semiHidden="0" w:uiPriority="64" w:unhideWhenUsed="0"/>
+    <w:lsdException w:name="Medium List 1 Accent 5" w:semiHidden="0" w:uiPriority="65" w:unhideWhenUsed="0"/>
+    <w:lsdException w:name="Medium List 2 Accent 5" w:semiHidden="0" w:uiPriority="66" w:unhideWhenUsed="0"/>
+    <w:lsdException w:name="Medium Grid 1 Accent 5" w:semiHidden="0" w:uiPriority="67" w:unhideWhenUsed="0"/>
+    <w:lsdException w:name="Medium Grid 2 Accent 5" w:semiHidden="0" w:uiPriority="68" w:unhideWhenUsed="0"/>
+    <w:lsdException w:name="Medium Grid 3 Accent 5" w:semiHidden="0" w:uiPriority="69" w:unhideWhenUsed="0"/>
+    <w:lsdException w:name="Dark List Accent 5" w:semiHidden="0" w:uiPriority="70" w:unhideWhenUsed="0"/>
+    <w:lsdException w:name="Colorful Shading Accent 5" w:semiHidden="0" w:uiPriority="71" w:unhideWhenUsed="0"/>
+    <w:lsdException w:name="Colorful List Accent 5" w:semiHidden="0" w:uiPriority="72" w:unhideWhenUsed="0"/>
+    <w:lsdException w:name="Colorful Grid Accent 5" w:semiHidden="0" w:uiPriority="73" w:unhideWhenUsed="0"/>
+    <w:lsdException w:name="Light Shading Accent 6" w:semiHidden="0" w:uiPriority="60" w:unhideWhenUsed="0"/>
+    <w:lsdException w:name="Light List Accent 6" w:semiHidden="0" w:uiPriority="61" w:unhideWhenUsed="0"/>
+    <w:lsdException w:name="Light Grid Accent 6" w:semiHidden="0" w:uiPriority="62" w:unhideWhenUsed="0"/>
+    <w:lsdException w:name="Medium Shading 1 Accent 6" w:semiHidden="0" w:uiPriority="63" w:unhideWhenUsed="0"/>
+    <w:lsdException w:name="Medium Shading 2 Accent 6" w:semiHidden="0" w:uiPriority="64" w:unhideWhenUsed="0"/>
+    <w:lsdException w:name="Medium List 1 Accent 6" w:semiHidden="0" w:uiPriority="65" w:unhideWhenUsed="0"/>
+    <w:lsdException w:name="Medium List 2 Accent 6" w:semiHidden="0" w:uiPriority="66" w:unhideWhenUsed="0"/>
+    <w:lsdException w:name="Medium Grid 1 Accent 6" w:semiHidden="0" w:uiPriority="67" w:unhideWhenUsed="0"/>
+    <w:lsdException w:name="Medium Grid 2 Accent 6" w:semiHidden="0" w:uiPriority="68" w:unhideWhenUsed="0"/>
+    <w:lsdException w:name="Medium Grid 3 Accent 6" w:semiHidden="0" w:uiPriority="69" w:unhideWhenUsed="0"/>
+    <w:lsdException w:name="Dark List Accent 6" w:semiHidden="0" w:uiPriority="70" w:unhideWhenUsed="0"/>
+    <w:lsdException w:name="Colorful Shading Accent 6" w:semiHidden="0" w:uiPriority="71" w:unhideWhenUsed="0"/>
+    <w:lsdException w:name="Colorful List Accent 6" w:semiHidden="0" w:uiPriority="72" w:unhideWhenUsed="0"/>
+    <w:lsdException w:name="Colorful Grid Accent 6" w:semiHidden="0" w:uiPriority="73" w:unhideWhenUsed="0"/>
+    <w:lsdException w:name="Subtle Emphasis" w:semiHidden="0" w:uiPriority="19" w:unhideWhenUsed="0" w:qFormat="1"/>
+    <w:lsdException w:name="Intense Emphasis" w:semiHidden="0" w:uiPriority="21" w:unhideWhenUsed="0" w:qFormat="1"/>
+    <w:lsdException w:name="Subtle Reference" w:semiHidden="0" w:uiPriority="31" w:unhideWhenUsed="0" w:qFormat="1"/>
+    <w:lsdException w:name="Intense Reference" w:semiHidden="0" w:uiPriority="32" w:unhideWhenUsed="0" w:qFormat="1"/>
+    <w:lsdException w:name="Book Title" w:semiHidden="0" w:uiPriority="33" w:unhideWhenUsed="0" w:qFormat="1"/>
+    <w:lsdException w:name="Bibliography" w:uiPriority="37"/>
+    <w:lsdException w:name="TOC Heading" w:uiPriority="39" w:qFormat="1"/>
+  </w:latentStyles>
+  <w:style w:type="paragraph" w:default="1" w:styleId="Normal">
+    <w:name w:val="Normal"/>
+    <w:qFormat/>
+  </w:style>
+  <w:style w:type="paragraph" w:styleId="Titre1">
+    <w:name w:val="heading 1"/>
+    <w:basedOn w:val="Normal"/>
+    <w:next w:val="Normal"/>
+    <w:link w:val="Titre1Car"/>
+    <w:uiPriority w:val="9"/>
+    <w:qFormat/>
+    <w:rsid w:val="00101765"/>
+    <w:pPr>
+      <w:keepNext/>
+      <w:keepLines/>
+      <w:numPr>
+        <w:numId w:val="1"/>
+      </w:numPr>
+      <w:spacing w:before="240" w:after="0"/>
+      <w:outlineLvl w:val="0"/>
+    </w:pPr>
+    <w:rPr>
+      <w:rFonts w:asciiTheme="majorHAnsi" w:eastAsiaTheme="majorEastAsia" w:hAnsiTheme="majorHAnsi" w:cstheme="majorBidi"/>
+      <w:color w:val="2E74B5" w:themeColor="accent1" w:themeShade="BF"/>
+      <w:sz w:val="32"/>
+      <w:szCs w:val="32"/>
+    </w:rPr>
+  </w:style>
+  <w:style w:type="paragraph" w:styleId="Titre2">
+    <w:name w:val="heading 2"/>
+    <w:basedOn w:val="Normal"/>
+    <w:next w:val="Normal"/>
+    <w:link w:val="Titre2Car"/>
+    <w:uiPriority w:val="9"/>
+    <w:unhideWhenUsed/>
+    <w:qFormat/>
+    <w:rsid w:val="00464285"/>
+    <w:pPr>
+      <w:keepNext/>
+      <w:keepLines/>
+      <w:numPr>
+        <w:ilvl w:val="1"/>
+        <w:numId w:val="1"/>
+      </w:numPr>
+      <w:pBdr>
+        <w:bottom w:val="dotted" w:sz="4" w:space="1" w:color="5B9BD5" w:themeColor="accent1"/>
+      </w:pBdr>
+      <w:spacing w:before="40" w:after="0"/>
+      <w:outlineLvl w:val="1"/>
+    </w:pPr>
+    <w:rPr>
+      <w:rFonts w:asciiTheme="majorHAnsi" w:eastAsiaTheme="majorEastAsia" w:hAnsiTheme="majorHAnsi" w:cstheme="majorBidi"/>
+      <w:color w:val="2E74B5" w:themeColor="accent1" w:themeShade="BF"/>
+      <w:sz w:val="26"/>
+      <w:szCs w:val="26"/>
+    </w:rPr>
+  </w:style>
+  <w:style w:type="paragraph" w:styleId="Titre3">
+    <w:name w:val="heading 3"/>
+    <w:basedOn w:val="Normal"/>
+    <w:next w:val="Normal"/>
+    <w:link w:val="Titre3Car"/>
+    <w:uiPriority w:val="9"/>
+    <w:unhideWhenUsed/>
+    <w:qFormat/>
+    <w:rsid w:val="001C7E1B"/>
+    <w:pPr>
+      <w:keepNext/>
+      <w:keepLines/>
+      <w:numPr>
+        <w:ilvl w:val="2"/>
+        <w:numId w:val="1"/>
+      </w:numPr>
+      <w:spacing w:before="40" w:after="0"/>
+      <w:outlineLvl w:val="2"/>
+    </w:pPr>
+    <w:rPr>
+      <w:rFonts w:asciiTheme="majorHAnsi" w:eastAsiaTheme="majorEastAsia" w:hAnsiTheme="majorHAnsi" w:cstheme="majorBidi"/>
+      <w:color w:val="1F4D78" w:themeColor="accent1" w:themeShade="7F"/>
+      <w:sz w:val="24"/>
+      <w:szCs w:val="24"/>
+    </w:rPr>
+  </w:style>
+  <w:style w:type="paragraph" w:styleId="Titre4">
+    <w:name w:val="heading 4"/>
+    <w:basedOn w:val="Normal"/>
+    <w:next w:val="Normal"/>
+    <w:link w:val="Titre4Car"/>
+    <w:uiPriority w:val="9"/>
+    <w:semiHidden/>
+    <w:unhideWhenUsed/>
+    <w:qFormat/>
+    <w:rsid w:val="00464285"/>
+    <w:pPr>
+      <w:keepNext/>
+      <w:keepLines/>
+      <w:numPr>
+        <w:ilvl w:val="3"/>
+        <w:numId w:val="1"/>
+      </w:numPr>
+      <w:spacing w:before="40" w:after="0"/>
+      <w:outlineLvl w:val="3"/>
+    </w:pPr>
+    <w:rPr>
+      <w:rFonts w:asciiTheme="majorHAnsi" w:eastAsiaTheme="majorEastAsia" w:hAnsiTheme="majorHAnsi" w:cstheme="majorBidi"/>
+      <w:i/>
+      <w:iCs/>
+      <w:color w:val="2E74B5" w:themeColor="accent1" w:themeShade="BF"/>
+    </w:rPr>
+  </w:style>
+  <w:style w:type="paragraph" w:styleId="Titre5">
+    <w:name w:val="heading 5"/>
+    <w:basedOn w:val="Normal"/>
+    <w:next w:val="Normal"/>
+    <w:link w:val="Titre5Car"/>
+    <w:uiPriority w:val="9"/>
+    <w:semiHidden/>
+    <w:unhideWhenUsed/>
+    <w:qFormat/>
+    <w:rsid w:val="00464285"/>
+    <w:pPr>
+      <w:keepNext/>
+      <w:keepLines/>
+      <w:numPr>
+        <w:ilvl w:val="4"/>
+        <w:numId w:val="1"/>
+      </w:numPr>
+      <w:spacing w:before="40" w:after="0"/>
+      <w:outlineLvl w:val="4"/>
+    </w:pPr>
+    <w:rPr>
+      <w:rFonts w:asciiTheme="majorHAnsi" w:eastAsiaTheme="majorEastAsia" w:hAnsiTheme="majorHAnsi" w:cstheme="majorBidi"/>
+      <w:color w:val="2E74B5" w:themeColor="accent1" w:themeShade="BF"/>
+    </w:rPr>
+  </w:style>
+  <w:style w:type="paragraph" w:styleId="Titre6">
+    <w:name w:val="heading 6"/>
+    <w:basedOn w:val="Normal"/>
+    <w:next w:val="Normal"/>
+    <w:link w:val="Titre6Car"/>
+    <w:uiPriority w:val="9"/>
+    <w:semiHidden/>
+    <w:unhideWhenUsed/>
+    <w:qFormat/>
+    <w:rsid w:val="00464285"/>
+    <w:pPr>
+      <w:keepNext/>
+      <w:keepLines/>
+      <w:numPr>
+        <w:ilvl w:val="5"/>
+        <w:numId w:val="1"/>
+      </w:numPr>
+      <w:spacing w:before="40" w:after="0"/>
+      <w:outlineLvl w:val="5"/>
+    </w:pPr>
+    <w:rPr>
+      <w:rFonts w:asciiTheme="majorHAnsi" w:eastAsiaTheme="majorEastAsia" w:hAnsiTheme="majorHAnsi" w:cstheme="majorBidi"/>
+      <w:color w:val="1F4D78" w:themeColor="accent1" w:themeShade="7F"/>
+    </w:rPr>
+  </w:style>
+  <w:style w:type="paragraph" w:styleId="Titre7">
+    <w:name w:val="heading 7"/>
+    <w:basedOn w:val="Normal"/>
+    <w:next w:val="Normal"/>
+    <w:link w:val="Titre7Car"/>
+    <w:uiPriority w:val="9"/>
+    <w:semiHidden/>
+    <w:unhideWhenUsed/>
+    <w:qFormat/>
+    <w:rsid w:val="00464285"/>
+    <w:pPr>
+      <w:keepNext/>
+      <w:keepLines/>
+      <w:numPr>
+        <w:ilvl w:val="6"/>
+        <w:numId w:val="1"/>
+      </w:numPr>
+      <w:spacing w:before="40" w:after="0"/>
+      <w:outlineLvl w:val="6"/>
+    </w:pPr>
+    <w:rPr>
+      <w:rFonts w:asciiTheme="majorHAnsi" w:eastAsiaTheme="majorEastAsia" w:hAnsiTheme="majorHAnsi" w:cstheme="majorBidi"/>
+      <w:i/>
+      <w:iCs/>
+      <w:color w:val="1F4D78" w:themeColor="accent1" w:themeShade="7F"/>
+    </w:rPr>
+  </w:style>
+  <w:style w:type="paragraph" w:styleId="Titre8">
+    <w:name w:val="heading 8"/>
+    <w:basedOn w:val="Normal"/>
+    <w:next w:val="Normal"/>
+    <w:link w:val="Titre8Car"/>
+    <w:uiPriority w:val="9"/>
+    <w:semiHidden/>
+    <w:unhideWhenUsed/>
+    <w:qFormat/>
+    <w:rsid w:val="00464285"/>
+    <w:pPr>
+      <w:keepNext/>
+      <w:keepLines/>
+      <w:numPr>
+        <w:ilvl w:val="7"/>
+        <w:numId w:val="1"/>
+      </w:numPr>
+      <w:spacing w:before="40" w:after="0"/>
+      <w:outlineLvl w:val="7"/>
+    </w:pPr>
+    <w:rPr>
+      <w:rFonts w:asciiTheme="majorHAnsi" w:eastAsiaTheme="majorEastAsia" w:hAnsiTheme="majorHAnsi" w:cstheme="majorBidi"/>
+      <w:color w:val="272727" w:themeColor="text1" w:themeTint="D8"/>
+      <w:sz w:val="21"/>
+      <w:szCs w:val="21"/>
+    </w:rPr>
+  </w:style>
+  <w:style w:type="paragraph" w:styleId="Titre9">
+    <w:name w:val="heading 9"/>
+    <w:basedOn w:val="Normal"/>
+    <w:next w:val="Normal"/>
+    <w:link w:val="Titre9Car"/>
+    <w:uiPriority w:val="9"/>
+    <w:semiHidden/>
+    <w:unhideWhenUsed/>
+    <w:qFormat/>
+    <w:rsid w:val="00464285"/>
+    <w:pPr>
+      <w:keepNext/>
+      <w:keepLines/>
+      <w:numPr>
+        <w:ilvl w:val="8"/>
+        <w:numId w:val="1"/>
+      </w:numPr>
+      <w:spacing w:before="40" w:after="0"/>
+      <w:outlineLvl w:val="8"/>
+    </w:pPr>
+    <w:rPr>
+      <w:rFonts w:asciiTheme="majorHAnsi" w:eastAsiaTheme="majorEastAsia" w:hAnsiTheme="majorHAnsi" w:cstheme="majorBidi"/>
+      <w:i/>
+      <w:iCs/>
+      <w:color w:val="272727" w:themeColor="text1" w:themeTint="D8"/>
+      <w:sz w:val="21"/>
+      <w:szCs w:val="21"/>
+    </w:rPr>
+  </w:style>
+  <w:style w:type="character" w:default="1" w:styleId="Policepardfaut">
+    <w:name w:val="Default Paragraph Font"/>
+    <w:uiPriority w:val="1"/>
+    <w:semiHidden/>
+    <w:unhideWhenUsed/>
+  </w:style>
+  <w:style w:type="table" w:default="1" w:styleId="TableauNormal">
+    <w:name w:val="Normal Table"/>
+    <w:uiPriority w:val="99"/>
+    <w:semiHidden/>
+    <w:unhideWhenUsed/>
+    <w:tblPr>
+      <w:tblInd w:w="0" w:type="dxa"/>
+      <w:tblCellMar>
+        <w:top w:w="0" w:type="dxa"/>
+        <w:left w:w="108" w:type="dxa"/>
+        <w:bottom w:w="0" w:type="dxa"/>
+        <w:right w:w="108" w:type="dxa"/>
+      </w:tblCellMar>
+    </w:tblPr>
+  </w:style>
+  <w:style w:type="numbering" w:default="1" w:styleId="Aucuneliste">
+    <w:name w:val="No List"/>
+    <w:uiPriority w:val="99"/>
+    <w:semiHidden/>
+    <w:unhideWhenUsed/>
+  </w:style>
+  <w:style w:type="paragraph" w:styleId="Sansinterligne">
+    <w:name w:val="No Spacing"/>
+    <w:link w:val="SansinterligneCar"/>
+    <w:uiPriority w:val="1"/>
+    <w:qFormat/>
+    <w:rsid w:val="006801C8"/>
+    <w:pPr>
+      <w:spacing w:after="0" w:line="240" w:lineRule="auto"/>
+    </w:pPr>
+    <w:rPr>
+      <w:rFonts w:eastAsiaTheme="minorEastAsia"/>
+      <w:lang w:eastAsia="fr-FR"/>
+    </w:rPr>
+  </w:style>
+  <w:style w:type="character" w:customStyle="1" w:styleId="SansinterligneCar">
+    <w:name w:val="Sans interligne Car"/>
+    <w:basedOn w:val="Policepardfaut"/>
+    <w:link w:val="Sansinterligne"/>
+    <w:uiPriority w:val="1"/>
+    <w:rsid w:val="006801C8"/>
+    <w:rPr>
+      <w:rFonts w:eastAsiaTheme="minorEastAsia"/>
+      <w:lang w:eastAsia="fr-FR"/>
+    </w:rPr>
+  </w:style>
+  <w:style w:type="character" w:customStyle="1" w:styleId="Titre1Car">
+    <w:name w:val="Titre 1 Car"/>
+    <w:basedOn w:val="Policepardfaut"/>
+    <w:link w:val="Titre1"/>
+    <w:uiPriority w:val="9"/>
+    <w:rsid w:val="00101765"/>
+    <w:rPr>
+      <w:rFonts w:asciiTheme="majorHAnsi" w:eastAsiaTheme="majorEastAsia" w:hAnsiTheme="majorHAnsi" w:cstheme="majorBidi"/>
+      <w:color w:val="2E74B5" w:themeColor="accent1" w:themeShade="BF"/>
+      <w:sz w:val="32"/>
+      <w:szCs w:val="32"/>
+    </w:rPr>
+  </w:style>
+  <w:style w:type="character" w:customStyle="1" w:styleId="Titre2Car">
+    <w:name w:val="Titre 2 Car"/>
+    <w:basedOn w:val="Policepardfaut"/>
+    <w:link w:val="Titre2"/>
+    <w:uiPriority w:val="9"/>
+    <w:rsid w:val="00464285"/>
+    <w:rPr>
+      <w:rFonts w:asciiTheme="majorHAnsi" w:eastAsiaTheme="majorEastAsia" w:hAnsiTheme="majorHAnsi" w:cstheme="majorBidi"/>
+      <w:color w:val="2E74B5" w:themeColor="accent1" w:themeShade="BF"/>
+      <w:sz w:val="26"/>
+      <w:szCs w:val="26"/>
+    </w:rPr>
+  </w:style>
+  <w:style w:type="character" w:customStyle="1" w:styleId="Titre3Car">
+    <w:name w:val="Titre 3 Car"/>
+    <w:basedOn w:val="Policepardfaut"/>
+    <w:link w:val="Titre3"/>
+    <w:uiPriority w:val="9"/>
+    <w:rsid w:val="001C7E1B"/>
+    <w:rPr>
+      <w:rFonts w:asciiTheme="majorHAnsi" w:eastAsiaTheme="majorEastAsia" w:hAnsiTheme="majorHAnsi" w:cstheme="majorBidi"/>
+      <w:color w:val="1F4D78" w:themeColor="accent1" w:themeShade="7F"/>
+      <w:sz w:val="24"/>
+      <w:szCs w:val="24"/>
+    </w:rPr>
+  </w:style>
+  <w:style w:type="character" w:customStyle="1" w:styleId="Titre4Car">
+    <w:name w:val="Titre 4 Car"/>
+    <w:basedOn w:val="Policepardfaut"/>
+    <w:link w:val="Titre4"/>
+    <w:uiPriority w:val="9"/>
+    <w:semiHidden/>
+    <w:rsid w:val="00464285"/>
+    <w:rPr>
+      <w:rFonts w:asciiTheme="majorHAnsi" w:eastAsiaTheme="majorEastAsia" w:hAnsiTheme="majorHAnsi" w:cstheme="majorBidi"/>
+      <w:i/>
+      <w:iCs/>
+      <w:color w:val="2E74B5" w:themeColor="accent1" w:themeShade="BF"/>
+    </w:rPr>
+  </w:style>
+  <w:style w:type="character" w:customStyle="1" w:styleId="Titre5Car">
+    <w:name w:val="Titre 5 Car"/>
+    <w:basedOn w:val="Policepardfaut"/>
+    <w:link w:val="Titre5"/>
+    <w:uiPriority w:val="9"/>
+    <w:semiHidden/>
+    <w:rsid w:val="00464285"/>
+    <w:rPr>
+      <w:rFonts w:asciiTheme="majorHAnsi" w:eastAsiaTheme="majorEastAsia" w:hAnsiTheme="majorHAnsi" w:cstheme="majorBidi"/>
+      <w:color w:val="2E74B5" w:themeColor="accent1" w:themeShade="BF"/>
+    </w:rPr>
+  </w:style>
+  <w:style w:type="character" w:customStyle="1" w:styleId="Titre6Car">
+    <w:name w:val="Titre 6 Car"/>
+    <w:basedOn w:val="Policepardfaut"/>
+    <w:link w:val="Titre6"/>
+    <w:uiPriority w:val="9"/>
+    <w:semiHidden/>
+    <w:rsid w:val="00464285"/>
+    <w:rPr>
+      <w:rFonts w:asciiTheme="majorHAnsi" w:eastAsiaTheme="majorEastAsia" w:hAnsiTheme="majorHAnsi" w:cstheme="majorBidi"/>
+      <w:color w:val="1F4D78" w:themeColor="accent1" w:themeShade="7F"/>
+    </w:rPr>
+  </w:style>
+  <w:style w:type="character" w:customStyle="1" w:styleId="Titre7Car">
+    <w:name w:val="Titre 7 Car"/>
+    <w:basedOn w:val="Policepardfaut"/>
+    <w:link w:val="Titre7"/>
+    <w:uiPriority w:val="9"/>
+    <w:semiHidden/>
+    <w:rsid w:val="00464285"/>
+    <w:rPr>
+      <w:rFonts w:asciiTheme="majorHAnsi" w:eastAsiaTheme="majorEastAsia" w:hAnsiTheme="majorHAnsi" w:cstheme="majorBidi"/>
+      <w:i/>
+      <w:iCs/>
+      <w:color w:val="1F4D78" w:themeColor="accent1" w:themeShade="7F"/>
+    </w:rPr>
+  </w:style>
+  <w:style w:type="character" w:customStyle="1" w:styleId="Titre8Car">
+    <w:name w:val="Titre 8 Car"/>
+    <w:basedOn w:val="Policepardfaut"/>
+    <w:link w:val="Titre8"/>
+    <w:uiPriority w:val="9"/>
+    <w:semiHidden/>
+    <w:rsid w:val="00464285"/>
+    <w:rPr>
+      <w:rFonts w:asciiTheme="majorHAnsi" w:eastAsiaTheme="majorEastAsia" w:hAnsiTheme="majorHAnsi" w:cstheme="majorBidi"/>
+      <w:color w:val="272727" w:themeColor="text1" w:themeTint="D8"/>
+      <w:sz w:val="21"/>
+      <w:szCs w:val="21"/>
+    </w:rPr>
+  </w:style>
+  <w:style w:type="character" w:customStyle="1" w:styleId="Titre9Car">
+    <w:name w:val="Titre 9 Car"/>
+    <w:basedOn w:val="Policepardfaut"/>
+    <w:link w:val="Titre9"/>
+    <w:uiPriority w:val="9"/>
+    <w:semiHidden/>
+    <w:rsid w:val="00464285"/>
+    <w:rPr>
+      <w:rFonts w:asciiTheme="majorHAnsi" w:eastAsiaTheme="majorEastAsia" w:hAnsiTheme="majorHAnsi" w:cstheme="majorBidi"/>
+      <w:i/>
+      <w:iCs/>
+      <w:color w:val="272727" w:themeColor="text1" w:themeTint="D8"/>
+      <w:sz w:val="21"/>
+      <w:szCs w:val="21"/>
+    </w:rPr>
+  </w:style>
+  <w:style w:type="table" w:styleId="Grilledutableau">
+    <w:name w:val="Table Grid"/>
+    <w:basedOn w:val="TableauNormal"/>
+    <w:uiPriority w:val="39"/>
+    <w:rsid w:val="00966280"/>
+    <w:pPr>
+      <w:spacing w:after="0" w:line="240" w:lineRule="auto"/>
+    </w:pPr>
+    <w:tblPr>
+      <w:tblInd w:w="0" w:type="dxa"/>
+      <w:tblBorders>
+        <w:top w:val="single" w:sz="4" w:space="0" w:color="auto"/>
+        <w:left w:val="single" w:sz="4" w:space="0" w:color="auto"/>
+        <w:bottom w:val="single" w:sz="4" w:space="0" w:color="auto"/>
+        <w:right w:val="single" w:sz="4" w:space="0" w:color="auto"/>
+        <w:insideH w:val="single" w:sz="4" w:space="0" w:color="auto"/>
+        <w:insideV w:val="single" w:sz="4" w:space="0" w:color="auto"/>
+      </w:tblBorders>
+      <w:tblCellMar>
+        <w:top w:w="0" w:type="dxa"/>
+        <w:left w:w="108" w:type="dxa"/>
+        <w:bottom w:w="0" w:type="dxa"/>
+        <w:right w:w="108" w:type="dxa"/>
+      </w:tblCellMar>
+    </w:tblPr>
+  </w:style>
+  <w:style w:type="paragraph" w:styleId="En-ttedetabledesmatires">
+    <w:name w:val="TOC Heading"/>
+    <w:basedOn w:val="Titre1"/>
+    <w:next w:val="Normal"/>
+    <w:uiPriority w:val="39"/>
+    <w:unhideWhenUsed/>
+    <w:qFormat/>
+    <w:rsid w:val="008839BD"/>
+    <w:pPr>
+      <w:numPr>
+        <w:numId w:val="0"/>
+      </w:numPr>
+      <w:outlineLvl w:val="9"/>
+    </w:pPr>
+    <w:rPr>
+      <w:lang w:eastAsia="fr-FR"/>
+    </w:rPr>
+  </w:style>
+  <w:style w:type="paragraph" w:styleId="TM1">
+    <w:name w:val="toc 1"/>
+    <w:basedOn w:val="Normal"/>
+    <w:next w:val="Normal"/>
+    <w:autoRedefine/>
+    <w:uiPriority w:val="39"/>
+    <w:unhideWhenUsed/>
+    <w:rsid w:val="008839BD"/>
+    <w:pPr>
+      <w:spacing w:after="100"/>
+    </w:pPr>
+  </w:style>
+  <w:style w:type="paragraph" w:styleId="TM2">
+    <w:name w:val="toc 2"/>
+    <w:basedOn w:val="Normal"/>
+    <w:next w:val="Normal"/>
+    <w:autoRedefine/>
+    <w:uiPriority w:val="39"/>
+    <w:unhideWhenUsed/>
+    <w:rsid w:val="008839BD"/>
+    <w:pPr>
+      <w:spacing w:after="100"/>
+      <w:ind w:left="220"/>
+    </w:pPr>
+  </w:style>
+  <w:style w:type="paragraph" w:styleId="TM3">
+    <w:name w:val="toc 3"/>
+    <w:basedOn w:val="Normal"/>
+    <w:next w:val="Normal"/>
+    <w:autoRedefine/>
+    <w:uiPriority w:val="39"/>
+    <w:unhideWhenUsed/>
+    <w:rsid w:val="008839BD"/>
+    <w:pPr>
+      <w:spacing w:after="100"/>
+      <w:ind w:left="440"/>
+    </w:pPr>
+  </w:style>
+  <w:style w:type="character" w:styleId="Lienhypertexte">
+    <w:name w:val="Hyperlink"/>
+    <w:basedOn w:val="Policepardfaut"/>
+    <w:uiPriority w:val="99"/>
+    <w:unhideWhenUsed/>
+    <w:rsid w:val="008839BD"/>
+    <w:rPr>
+      <w:color w:val="0563C1" w:themeColor="hyperlink"/>
+      <w:u w:val="single"/>
+    </w:rPr>
+  </w:style>
+  <w:style w:type="paragraph" w:styleId="En-tte">
+    <w:name w:val="header"/>
+    <w:basedOn w:val="Normal"/>
+    <w:link w:val="En-tteCar"/>
+    <w:uiPriority w:val="99"/>
+    <w:unhideWhenUsed/>
+    <w:rsid w:val="008839BD"/>
+    <w:pPr>
+      <w:tabs>
+        <w:tab w:val="center" w:pos="4536"/>
+        <w:tab w:val="right" w:pos="9072"/>
+      </w:tabs>
+      <w:spacing w:after="0" w:line="240" w:lineRule="auto"/>
+    </w:pPr>
+  </w:style>
+  <w:style w:type="character" w:customStyle="1" w:styleId="En-tteCar">
+    <w:name w:val="En-tête Car"/>
+    <w:basedOn w:val="Policepardfaut"/>
+    <w:link w:val="En-tte"/>
+    <w:uiPriority w:val="99"/>
+    <w:rsid w:val="008839BD"/>
+  </w:style>
+  <w:style w:type="paragraph" w:styleId="Pieddepage">
+    <w:name w:val="footer"/>
+    <w:basedOn w:val="Normal"/>
+    <w:link w:val="PieddepageCar"/>
+    <w:uiPriority w:val="99"/>
+    <w:unhideWhenUsed/>
+    <w:rsid w:val="008839BD"/>
+    <w:pPr>
+      <w:tabs>
+        <w:tab w:val="center" w:pos="4536"/>
+        <w:tab w:val="right" w:pos="9072"/>
+      </w:tabs>
+      <w:spacing w:after="0" w:line="240" w:lineRule="auto"/>
+    </w:pPr>
+  </w:style>
+  <w:style w:type="character" w:customStyle="1" w:styleId="PieddepageCar">
+    <w:name w:val="Pied de page Car"/>
+    <w:basedOn w:val="Policepardfaut"/>
+    <w:link w:val="Pieddepage"/>
+    <w:uiPriority w:val="99"/>
+    <w:rsid w:val="008839BD"/>
+  </w:style>
+  <w:style w:type="paragraph" w:styleId="Textedebulles">
+    <w:name w:val="Balloon Text"/>
+    <w:basedOn w:val="Normal"/>
+    <w:link w:val="TextedebullesCar"/>
+    <w:uiPriority w:val="99"/>
+    <w:semiHidden/>
+    <w:unhideWhenUsed/>
+    <w:rsid w:val="00BA0CDC"/>
+    <w:pPr>
+      <w:spacing w:after="0" w:line="240" w:lineRule="auto"/>
+    </w:pPr>
+    <w:rPr>
+      <w:rFonts w:ascii="Segoe UI" w:hAnsi="Segoe UI" w:cs="Segoe UI"/>
+      <w:sz w:val="18"/>
+      <w:szCs w:val="18"/>
+    </w:rPr>
+  </w:style>
+  <w:style w:type="character" w:customStyle="1" w:styleId="TextedebullesCar">
+    <w:name w:val="Texte de bulles Car"/>
+    <w:basedOn w:val="Policepardfaut"/>
+    <w:link w:val="Textedebulles"/>
+    <w:uiPriority w:val="99"/>
+    <w:semiHidden/>
+    <w:rsid w:val="00BA0CDC"/>
+    <w:rPr>
+      <w:rFonts w:ascii="Segoe UI" w:hAnsi="Segoe UI" w:cs="Segoe UI"/>
+      <w:sz w:val="18"/>
+      <w:szCs w:val="18"/>
+    </w:rPr>
+  </w:style>
+  <w:style w:type="paragraph" w:styleId="Paragraphedeliste">
+    <w:name w:val="List Paragraph"/>
+    <w:basedOn w:val="Normal"/>
+    <w:uiPriority w:val="34"/>
+    <w:qFormat/>
+    <w:rsid w:val="00854FBE"/>
+    <w:pPr>
+      <w:ind w:left="720"/>
+      <w:contextualSpacing/>
+    </w:pPr>
+  </w:style>
+  <w:style w:type="paragraph" w:styleId="Sous-titre">
+    <w:name w:val="Subtitle"/>
+    <w:basedOn w:val="Normal"/>
+    <w:next w:val="Normal"/>
+    <w:link w:val="Sous-titreCar"/>
+    <w:uiPriority w:val="11"/>
+    <w:qFormat/>
+    <w:rsid w:val="00662897"/>
+    <w:pPr>
+      <w:numPr>
+        <w:ilvl w:val="1"/>
+      </w:numPr>
+    </w:pPr>
+    <w:rPr>
+      <w:rFonts w:eastAsiaTheme="minorEastAsia"/>
+      <w:color w:val="5A5A5A" w:themeColor="text1" w:themeTint="A5"/>
+      <w:spacing w:val="15"/>
+    </w:rPr>
+  </w:style>
+  <w:style w:type="character" w:customStyle="1" w:styleId="Sous-titreCar">
+    <w:name w:val="Sous-titre Car"/>
+    <w:basedOn w:val="Policepardfaut"/>
+    <w:link w:val="Sous-titre"/>
+    <w:uiPriority w:val="11"/>
+    <w:rsid w:val="00662897"/>
+    <w:rPr>
+      <w:rFonts w:eastAsiaTheme="minorEastAsia"/>
+      <w:color w:val="5A5A5A" w:themeColor="text1" w:themeTint="A5"/>
+      <w:spacing w:val="15"/>
+    </w:rPr>
+  </w:style>
+  <w:style w:type="character" w:styleId="Lienhypertextesuivivisit">
+    <w:name w:val="FollowedHyperlink"/>
+    <w:basedOn w:val="Policepardfaut"/>
+    <w:uiPriority w:val="99"/>
+    <w:semiHidden/>
+    <w:unhideWhenUsed/>
+    <w:rsid w:val="006F57DD"/>
+    <w:rPr>
+      <w:color w:val="954F72" w:themeColor="followedHyperlink"/>
+      <w:u w:val="single"/>
+    </w:rPr>
+  </w:style>
+</w:styles>
+</file>
+
+<file path=word/stylesWithEffects.xml><?xml version="1.0" encoding="utf-8"?>
+<w:styles xmlns:wpc="http://schemas.microsoft.com/office/word/2010/wordprocessingCanvas" xmlns:mc="http://schemas.openxmlformats.org/markup-compatibility/2006" xmlns:o="urn:schemas-microsoft-com:office:office" xmlns:r="http://schemas.openxmlformats.org/officeDocument/2006/relationships" xmlns:m="http://schemas.openxmlformats.org/officeDocument/2006/math" xmlns:v="urn:schemas-microsoft-com:vml" xmlns:wp14="http://schemas.microsoft.com/office/word/2010/wordprocessingDrawing" xmlns:wp="http://schemas.openxmlformats.org/drawingml/2006/wordprocessingDrawing" xmlns:w10="urn:schemas-microsoft-com:office:word" xmlns:w="http://schemas.openxmlformats.org/wordprocessingml/2006/main" xmlns:w14="http://schemas.microsoft.com/office/word/2010/wordml" xmlns:wpg="http://schemas.microsoft.com/office/word/2010/wordprocessingGroup" xmlns:wpi="http://schemas.microsoft.com/office/word/2010/wordprocessingInk" xmlns:wne="http://schemas.microsoft.com/office/word/2006/wordml" xmlns:wps="http://schemas.microsoft.com/office/word/2010/wordprocessingShape" mc:Ignorable="w14 wp14">
+  <w:docDefaults>
+    <w:rPrDefault>
+      <w:rPr>
+        <w:rFonts w:asciiTheme="minorHAnsi" w:eastAsiaTheme="minorHAnsi" w:hAnsiTheme="minorHAnsi" w:cstheme="minorBidi"/>
+        <w:sz w:val="22"/>
+        <w:szCs w:val="22"/>
+        <w:lang w:val="fr-FR" w:eastAsia="en-US" w:bidi="ar-SA"/>
+      </w:rPr>
+    </w:rPrDefault>
+    <w:pPrDefault>
+      <w:pPr>
+        <w:spacing w:after="160" w:line="259" w:lineRule="auto"/>
+      </w:pPr>
+    </w:pPrDefault>
+  </w:docDefaults>
+  <w:latentStyles w:defLockedState="0" w:defUIPriority="99" w:defSemiHidden="1" w:defUnhideWhenUsed="1" w:defQFormat="0" w:count="267">
+    <w:lsdException w:name="Normal" w:semiHidden="0" w:uiPriority="0" w:unhideWhenUsed="0" w:qFormat="1"/>
+    <w:lsdException w:name="heading 1" w:semiHidden="0" w:uiPriority="9" w:unhideWhenUsed="0" w:qFormat="1"/>
+    <w:lsdException w:name="heading 2" w:uiPriority="9" w:qFormat="1"/>
+    <w:lsdException w:name="heading 3" w:uiPriority="9" w:qFormat="1"/>
+    <w:lsdException w:name="heading 4" w:uiPriority="9" w:qFormat="1"/>
+    <w:lsdException w:name="heading 5" w:uiPriority="9" w:qFormat="1"/>
+    <w:lsdException w:name="heading 6" w:uiPriority="9" w:qFormat="1"/>
+    <w:lsdException w:name="heading 7" w:uiPriority="9" w:qFormat="1"/>
+    <w:lsdException w:name="heading 8" w:uiPriority="9" w:qFormat="1"/>
+    <w:lsdException w:name="heading 9" w:uiPriority="9" w:qFormat="1"/>
+    <w:lsdException w:name="toc 1" w:uiPriority="39"/>
+    <w:lsdException w:name="toc 2" w:uiPriority="39"/>
+    <w:lsdException w:name="toc 3" w:uiPriority="39"/>
+    <w:lsdException w:name="toc 4" w:uiPriority="39"/>
+    <w:lsdException w:name="toc 5" w:uiPriority="39"/>
+    <w:lsdException w:name="toc 6" w:uiPriority="39"/>
+    <w:lsdException w:name="toc 7" w:uiPriority="39"/>
+    <w:lsdException w:name="toc 8" w:uiPriority="39"/>
+    <w:lsdException w:name="toc 9" w:uiPriority="39"/>
+    <w:lsdException w:name="caption" w:uiPriority="35" w:qFormat="1"/>
+    <w:lsdException w:name="Title" w:semiHidden="0" w:uiPriority="10" w:unhideWhenUsed="0" w:qFormat="1"/>
+    <w:lsdException w:name="Default Paragraph Font" w:uiPriority="1"/>
+    <w:lsdException w:name="Subtitle" w:semiHidden="0" w:uiPriority="11" w:unhideWhenUsed="0" w:qFormat="1"/>
+    <w:lsdException w:name="Strong" w:semiHidden="0" w:uiPriority="22" w:unhideWhenUsed="0" w:qFormat="1"/>
+    <w:lsdException w:name="Emphasis" w:semiHidden="0" w:uiPriority="20" w:unhideWhenUsed="0" w:qFormat="1"/>
+    <w:lsdException w:name="Table Grid" w:semiHidden="0" w:uiPriority="39" w:unhideWhenUsed="0"/>
+    <w:lsdException w:name="Placeholder Text" w:unhideWhenUsed="0"/>
+    <w:lsdException w:name="No Spacing" w:semiHidden="0" w:uiPriority="1" w:unhideWhenUsed="0" w:qFormat="1"/>
+    <w:lsdException w:name="Light Shading" w:semiHidden="0" w:uiPriority="60" w:unhideWhenUsed="0"/>
+    <w:lsdException w:name="Light List" w:semiHidden="0" w:uiPriority="61" w:unhideWhenUsed="0"/>
+    <w:lsdException w:name="Light Grid" w:semiHidden="0" w:uiPriority="62" w:unhideWhenUsed="0"/>
+    <w:lsdException w:name="Medium Shading 1" w:semiHidden="0" w:uiPriority="63" w:unhideWhenUsed="0"/>
+    <w:lsdException w:name="Medium Shading 2" w:semiHidden="0" w:uiPriority="64" w:unhideWhenUsed="0"/>
+    <w:lsdException w:name="Medium List 1" w:semiHidden="0" w:uiPriority="65" w:unhideWhenUsed="0"/>
+    <w:lsdException w:name="Medium List 2" w:semiHidden="0" w:uiPriority="66" w:unhideWhenUsed="0"/>
+    <w:lsdException w:name="Medium Grid 1" w:semiHidden="0" w:uiPriority="67" w:unhideWhenUsed="0"/>
+    <w:lsdException w:name="Medium Grid 2" w:semiHidden="0" w:uiPriority="68" w:unhideWhenUsed="0"/>
+    <w:lsdException w:name="Medium Grid 3" w:semiHidden="0" w:uiPriority="69" w:unhideWhenUsed="0"/>
+    <w:lsdException w:name="Dark List" w:semiHidden="0" w:uiPriority="70" w:unhideWhenUsed="0"/>
+    <w:lsdException w:name="Colorful Shading" w:semiHidden="0" w:uiPriority="71" w:unhideWhenUsed="0"/>
+    <w:lsdException w:name="Colorful List" w:semiHidden="0" w:uiPriority="72" w:unhideWhenUsed="0"/>
+    <w:lsdException w:name="Colorful Grid" w:semiHidden="0" w:uiPriority="73" w:unhideWhenUsed="0"/>
+    <w:lsdException w:name="Light Shading Accent 1" w:semiHidden="0" w:uiPriority="60" w:unhideWhenUsed="0"/>
+    <w:lsdException w:name="Light List Accent 1" w:semiHidden="0" w:uiPriority="61" w:unhideWhenUsed="0"/>
+    <w:lsdException w:name="Light Grid Accent 1" w:semiHidden="0" w:uiPriority="62" w:unhideWhenUsed="0"/>
+    <w:lsdException w:name="Medium Shading 1 Accent 1" w:semiHidden="0" w:uiPriority="63" w:unhideWhenUsed="0"/>
+    <w:lsdException w:name="Medium Shading 2 Accent 1" w:semiHidden="0" w:uiPriority="64" w:unhideWhenUsed="0"/>
+    <w:lsdException w:name="Medium List 1 Accent 1" w:semiHidden="0" w:uiPriority="65" w:unhideWhenUsed="0"/>
+    <w:lsdException w:name="Revision" w:unhideWhenUsed="0"/>
+    <w:lsdException w:name="List Paragraph" w:semiHidden="0" w:uiPriority="34" w:unhideWhenUsed="0" w:qFormat="1"/>
+    <w:lsdException w:name="Quote" w:semiHidden="0" w:uiPriority="29" w:unhideWhenUsed="0" w:qFormat="1"/>
+    <w:lsdException w:name="Intense Quote" w:semiHidden="0" w:uiPriority="30" w:unhideWhenUsed="0" w:qFormat="1"/>
+    <w:lsdException w:name="Medium List 2 Accent 1" w:semiHidden="0" w:uiPriority="66" w:unhideWhenUsed="0"/>
+    <w:lsdException w:name="Medium Grid 1 Accent 1" w:semiHidden="0" w:uiPriority="67" w:unhideWhenUsed="0"/>
+    <w:lsdException w:name="Medium Grid 2 Accent 1" w:semiHidden="0" w:uiPriority="68" w:unhideWhenUsed="0"/>
+    <w:lsdException w:name="Medium Grid 3 Accent 1" w:semiHidden="0" w:uiPriority="69" w:unhideWhenUsed="0"/>
+    <w:lsdException w:name="Dark List Accent 1" w:semiHidden="0" w:uiPriority="70" w:unhideWhenUsed="0"/>
+    <w:lsdException w:name="Colorful Shading Accent 1" w:semiHidden="0" w:uiPriority="71" w:unhideWhenUsed="0"/>
+    <w:lsdException w:name="Colorful List Accent 1" w:semiHidden="0" w:uiPriority="72" w:unhideWhenUsed="0"/>
+    <w:lsdException w:name="Colorful Grid Accent 1" w:semiHidden="0" w:uiPriority="73" w:unhideWhenUsed="0"/>
+    <w:lsdException w:name="Light Shading Accent 2" w:semiHidden="0" w:uiPriority="60" w:unhideWhenUsed="0"/>
+    <w:lsdException w:name="Light List Accent 2" w:semiHidden="0" w:uiPriority="61" w:unhideWhenUsed="0"/>
+    <w:lsdException w:name="Light Grid Accent 2" w:semiHidden="0" w:uiPriority="62" w:unhideWhenUsed="0"/>
+    <w:lsdException w:name="Medium Shading 1 Accent 2" w:semiHidden="0" w:uiPriority="63" w:unhideWhenUsed="0"/>
+    <w:lsdException w:name="Medium Shading 2 Accent 2" w:semiHidden="0" w:uiPriority="64" w:unhideWhenUsed="0"/>
+    <w:lsdException w:name="Medium List 1 Accent 2" w:semiHidden="0" w:uiPriority="65" w:unhideWhenUsed="0"/>
+    <w:lsdException w:name="Medium List 2 Accent 2" w:semiHidden="0" w:uiPriority="66" w:unhideWhenUsed="0"/>
+    <w:lsdException w:name="Medium Grid 1 Accent 2" w:semiHidden="0" w:uiPriority="67" w:unhideWhenUsed="0"/>
+    <w:lsdException w:name="Medium Grid 2 Accent 2" w:semiHidden="0" w:uiPriority="68" w:unhideWhenUsed="0"/>
+    <w:lsdException w:name="Medium Grid 3 Accent 2" w:semiHidden="0" w:uiPriority="69" w:unhideWhenUsed="0"/>
+    <w:lsdException w:name="Dark List Accent 2" w:semiHidden="0" w:uiPriority="70" w:unhideWhenUsed="0"/>
+    <w:lsdException w:name="Colorful Shading Accent 2" w:semiHidden="0" w:uiPriority="71" w:unhideWhenUsed="0"/>
+    <w:lsdException w:name="Colorful List Accent 2" w:semiHidden="0" w:uiPriority="72" w:unhideWhenUsed="0"/>
+    <w:lsdException w:name="Colorful Grid Accent 2" w:semiHidden="0" w:uiPriority="73" w:unhideWhenUsed="0"/>
+    <w:lsdException w:name="Light Shading Accent 3" w:semiHidden="0" w:uiPriority="60" w:unhideWhenUsed="0"/>
+    <w:lsdException w:name="Light List Accent 3" w:semiHidden="0" w:uiPriority="61" w:unhideWhenUsed="0"/>
+    <w:lsdException w:name="Light Grid Accent 3" w:semiHidden="0" w:uiPriority="62" w:unhideWhenUsed="0"/>
+    <w:lsdException w:name="Medium Shading 1 Accent 3" w:semiHidden="0" w:uiPriority="63" w:unhideWhenUsed="0"/>
+    <w:lsdException w:name="Medium Shading 2 Accent 3" w:semiHidden="0" w:uiPriority="64" w:unhideWhenUsed="0"/>
+    <w:lsdException w:name="Medium List 1 Accent 3" w:semiHidden="0" w:uiPriority="65" w:unhideWhenUsed="0"/>
+    <w:lsdException w:name="Medium List 2 Accent 3" w:semiHidden="0" w:uiPriority="66" w:unhideWhenUsed="0"/>
+    <w:lsdException w:name="Medium Grid 1 Accent 3" w:semiHidden="0" w:uiPriority="67" w:unhideWhenUsed="0"/>
+    <w:lsdException w:name="Medium Grid 2 Accent 3" w:semiHidden="0" w:uiPriority="68" w:unhideWhenUsed="0"/>
+    <w:lsdException w:name="Medium Grid 3 Accent 3" w:semiHidden="0" w:uiPriority="69" w:unhideWhenUsed="0"/>
+    <w:lsdException w:name="Dark List Accent 3" w:semiHidden="0" w:uiPriority="70" w:unhideWhenUsed="0"/>
+    <w:lsdException w:name="Colorful Shading Accent 3" w:semiHidden="0" w:uiPriority="71" w:unhideWhenUsed="0"/>
+    <w:lsdException w:name="Colorful List Accent 3" w:semiHidden="0" w:uiPriority="72" w:unhideWhenUsed="0"/>
+    <w:lsdException w:name="Colorful Grid Accent 3" w:semiHidden="0" w:uiPriority="73" w:unhideWhenUsed="0"/>
+    <w:lsdException w:name="Light Shading Accent 4" w:semiHidden="0" w:uiPriority="60" w:unhideWhenUsed="0"/>
+    <w:lsdException w:name="Light List Accent 4" w:semiHidden="0" w:uiPriority="61" w:unhideWhenUsed="0"/>
+    <w:lsdException w:name="Light Grid Accent 4" w:semiHidden="0" w:uiPriority="62" w:unhideWhenUsed="0"/>
+    <w:lsdException w:name="Medium Shading 1 Accent 4" w:semiHidden="0" w:uiPriority="63" w:unhideWhenUsed="0"/>
+    <w:lsdException w:name="Medium Shading 2 Accent 4" w:semiHidden="0" w:uiPriority="64" w:unhideWhenUsed="0"/>
+    <w:lsdException w:name="Medium List 1 Accent 4" w:semiHidden="0" w:uiPriority="65" w:unhideWhenUsed="0"/>
+    <w:lsdException w:name="Medium List 2 Accent 4" w:semiHidden="0" w:uiPriority="66" w:unhideWhenUsed="0"/>
+    <w:lsdException w:name="Medium Grid 1 Accent 4" w:semiHidden="0" w:uiPriority="67" w:unhideWhenUsed="0"/>
+    <w:lsdException w:name="Medium Grid 2 Accent 4" w:semiHidden="0" w:uiPriority="68" w:unhideWhenUsed="0"/>
+    <w:lsdException w:name="Medium Grid 3 Accent 4" w:semiHidden="0" w:uiPriority="69" w:unhideWhenUsed="0"/>
+    <w:lsdException w:name="Dark List Accent 4" w:semiHidden="0" w:uiPriority="70" w:unhideWhenUsed="0"/>
+    <w:lsdException w:name="Colorful Shading Accent 4" w:semiHidden="0" w:uiPriority="71" w:unhideWhenUsed="0"/>
+    <w:lsdException w:name="Colorful List Accent 4" w:semiHidden="0" w:uiPriority="72" w:unhideWhenUsed="0"/>
+    <w:lsdException w:name="Colorful Grid Accent 4" w:semiHidden="0" w:uiPriority="73" w:unhideWhenUsed="0"/>
+    <w:lsdException w:name="Light Shading Accent 5" w:semiHidden="0" w:uiPriority="60" w:unhideWhenUsed="0"/>
+    <w:lsdException w:name="Light List Accent 5" w:semiHidden="0" w:uiPriority="61" w:unhideWhenUsed="0"/>
+    <w:lsdException w:name="Light Grid Accent 5" w:semiHidden="0" w:uiPriority="62" w:unhideWhenUsed="0"/>
+    <w:lsdException w:name="Medium Shading 1 Accent 5" w:semiHidden="0" w:uiPriority="63" w:unhideWhenUsed="0"/>
+    <w:lsdException w:name="Medium Shading 2 Accent 5" w:semiHidden="0" w:uiPriority="64" w:unhideWhenUsed="0"/>
+    <w:lsdException w:name="Medium List 1 Accent 5" w:semiHidden="0" w:uiPriority="65" w:unhideWhenUsed="0"/>
+    <w:lsdException w:name="Medium List 2 Accent 5" w:semiHidden="0" w:uiPriority="66" w:unhideWhenUsed="0"/>
+    <w:lsdException w:name="Medium Grid 1 Accent 5" w:semiHidden="0" w:uiPriority="67" w:unhideWhenUsed="0"/>
+    <w:lsdException w:name="Medium Grid 2 Accent 5" w:semiHidden="0" w:uiPriority="68" w:unhideWhenUsed="0"/>
+    <w:lsdException w:name="Medium Grid 3 Accent 5" w:semiHidden="0" w:uiPriority="69" w:unhideWhenUsed="0"/>
+    <w:lsdException w:name="Dark List Accent 5" w:semiHidden="0" w:uiPriority="70" w:unhideWhenUsed="0"/>
+    <w:lsdException w:name="Colorful Shading Accent 5" w:semiHidden="0" w:uiPriority="71" w:unhideWhenUsed="0"/>
+    <w:lsdException w:name="Colorful List Accent 5" w:semiHidden="0" w:uiPriority="72" w:unhideWhenUsed="0"/>
+    <w:lsdException w:name="Colorful Grid Accent 5" w:semiHidden="0" w:uiPriority="73" w:unhideWhenUsed="0"/>
+    <w:lsdException w:name="Light Shading Accent 6" w:semiHidden="0" w:uiPriority="60" w:unhideWhenUsed="0"/>
+    <w:lsdException w:name="Light List Accent 6" w:semiHidden="0" w:uiPriority="61" w:unhideWhenUsed="0"/>
+    <w:lsdException w:name="Light Grid Accent 6" w:semiHidden="0" w:uiPriority="62" w:unhideWhenUsed="0"/>
+    <w:lsdException w:name="Medium Shading 1 Accent 6" w:semiHidden="0" w:uiPriority="63" w:unhideWhenUsed="0"/>
+    <w:lsdException w:name="Medium Shading 2 Accent 6" w:semiHidden="0" w:uiPriority="64" w:unhideWhenUsed="0"/>
+    <w:lsdException w:name="Medium List 1 Accent 6" w:semiHidden="0" w:uiPriority="65" w:unhideWhenUsed="0"/>
+    <w:lsdException w:name="Medium List 2 Accent 6" w:semiHidden="0" w:uiPriority="66" w:unhideWhenUsed="0"/>
+    <w:lsdException w:name="Medium Grid 1 Accent 6" w:semiHidden="0" w:uiPriority="67" w:unhideWhenUsed="0"/>
+    <w:lsdException w:name="Medium Grid 2 Accent 6" w:semiHidden="0" w:uiPriority="68" w:unhideWhenUsed="0"/>
+    <w:lsdException w:name="Medium Grid 3 Accent 6" w:semiHidden="0" w:uiPriority="69" w:unhideWhenUsed="0"/>
+    <w:lsdException w:name="Dark List Accent 6" w:semiHidden="0" w:uiPriority="70" w:unhideWhenUsed="0"/>
+    <w:lsdException w:name="Colorful Shading Accent 6" w:semiHidden="0" w:uiPriority="71" w:unhideWhenUsed="0"/>
+    <w:lsdException w:name="Colorful List Accent 6" w:semiHidden="0" w:uiPriority="72" w:unhideWhenUsed="0"/>
+    <w:lsdException w:name="Colorful Grid Accent 6" w:semiHidden="0" w:uiPriority="73" w:unhideWhenUsed="0"/>
+    <w:lsdException w:name="Subtle Emphasis" w:semiHidden="0" w:uiPriority="19" w:unhideWhenUsed="0" w:qFormat="1"/>
+    <w:lsdException w:name="Intense Emphasis" w:semiHidden="0" w:uiPriority="21" w:unhideWhenUsed="0" w:qFormat="1"/>
+    <w:lsdException w:name="Subtle Reference" w:semiHidden="0" w:uiPriority="31" w:unhideWhenUsed="0" w:qFormat="1"/>
+    <w:lsdException w:name="Intense Reference" w:semiHidden="0" w:uiPriority="32" w:unhideWhenUsed="0" w:qFormat="1"/>
+    <w:lsdException w:name="Book Title" w:semiHidden="0" w:uiPriority="33" w:unhideWhenUsed="0" w:qFormat="1"/>
+    <w:lsdException w:name="Bibliography" w:uiPriority="37"/>
+    <w:lsdException w:name="TOC Heading" w:uiPriority="39" w:qFormat="1"/>
   </w:latentStyles>
   <w:style w:type="paragraph" w:default="1" w:styleId="Normal">
     <w:name w:val="Normal"/>
@@ -12248,7 +12881,7 @@
   <a:extraClrSchemeLst/>
   <a:extLst>
     <a:ext uri="{05A4C25C-085E-4340-85A3-A5531E510DB2}">
-      <thm15:themeFamily xmlns:thm15="http://schemas.microsoft.com/office/thememl/2012/main" name="Office Theme" id="{62F939B6-93AF-4DB8-9C6B-D6C7DFDC589F}" vid="{4A3C46E8-61CC-4603-A589-7422A47A8E4A}"/>
+      <thm15:themeFamily xmlns:thm15="http://schemas.microsoft.com/office/thememl/2012/main" xmlns="" name="Office Theme" id="{62F939B6-93AF-4DB8-9C6B-D6C7DFDC589F}" vid="{4A3C46E8-61CC-4603-A589-7422A47A8E4A}"/>
     </a:ext>
   </a:extLst>
 </a:theme>
@@ -12278,7 +12911,7 @@
 </file>
 
 <file path=customXml/itemProps2.xml><?xml version="1.0" encoding="utf-8"?>
-<ds:datastoreItem xmlns:ds="http://schemas.openxmlformats.org/officeDocument/2006/customXml" ds:itemID="{75D0781B-2B4F-4DE6-96FE-969A71FD7573}">
+<ds:datastoreItem xmlns:ds="http://schemas.openxmlformats.org/officeDocument/2006/customXml" ds:itemID="{FABF8C93-12C9-400E-B82F-1CB2ED0D7D3F}">
   <ds:schemaRefs>
     <ds:schemaRef ds:uri="http://schemas.openxmlformats.org/officeDocument/2006/bibliography"/>
   </ds:schemaRefs>

</xml_diff>

<commit_message>
modif nbre ligne de code
</commit_message>
<xml_diff>
--- a/rapport projet l3.docx
+++ b/rapport projet l3.docx
@@ -1,6 +1,6 @@
 
 <file path=word/document.xml><?xml version="1.0" encoding="utf-8"?>
-<w:document xmlns:wpc="http://schemas.microsoft.com/office/word/2010/wordprocessingCanvas" xmlns:mc="http://schemas.openxmlformats.org/markup-compatibility/2006" xmlns:o="urn:schemas-microsoft-com:office:office" xmlns:r="http://schemas.openxmlformats.org/officeDocument/2006/relationships" xmlns:m="http://schemas.openxmlformats.org/officeDocument/2006/math" xmlns:v="urn:schemas-microsoft-com:vml" xmlns:wp14="http://schemas.microsoft.com/office/word/2010/wordprocessingDrawing" xmlns:wp="http://schemas.openxmlformats.org/drawingml/2006/wordprocessingDrawing" xmlns:w10="urn:schemas-microsoft-com:office:word" xmlns:w="http://schemas.openxmlformats.org/wordprocessingml/2006/main" xmlns:w14="http://schemas.microsoft.com/office/word/2010/wordml" xmlns:wpg="http://schemas.microsoft.com/office/word/2010/wordprocessingGroup" xmlns:wpi="http://schemas.microsoft.com/office/word/2010/wordprocessingInk" xmlns:wne="http://schemas.microsoft.com/office/word/2006/wordml" xmlns:wps="http://schemas.microsoft.com/office/word/2010/wordprocessingShape" mc:Ignorable="w14 wp14">
+<w:document xmlns:wpc="http://schemas.microsoft.com/office/word/2010/wordprocessingCanvas" xmlns:mc="http://schemas.openxmlformats.org/markup-compatibility/2006" xmlns:o="urn:schemas-microsoft-com:office:office" xmlns:r="http://schemas.openxmlformats.org/officeDocument/2006/relationships" xmlns:m="http://schemas.openxmlformats.org/officeDocument/2006/math" xmlns:v="urn:schemas-microsoft-com:vml" xmlns:wp14="http://schemas.microsoft.com/office/word/2010/wordprocessingDrawing" xmlns:wp="http://schemas.openxmlformats.org/drawingml/2006/wordprocessingDrawing" xmlns:w10="urn:schemas-microsoft-com:office:word" xmlns:w="http://schemas.openxmlformats.org/wordprocessingml/2006/main" xmlns:w14="http://schemas.microsoft.com/office/word/2010/wordml" xmlns:w15="http://schemas.microsoft.com/office/word/2012/wordml" xmlns:wpg="http://schemas.microsoft.com/office/word/2010/wordprocessingGroup" xmlns:wpi="http://schemas.microsoft.com/office/word/2010/wordprocessingInk" xmlns:wne="http://schemas.microsoft.com/office/word/2006/wordml" xmlns:wps="http://schemas.microsoft.com/office/word/2010/wordprocessingShape" mc:Ignorable="w14 w15 wp14">
   <w:body>
     <w:sdt>
       <w:sdtPr>
@@ -136,7 +136,7 @@
                   </wp:anchor>
                 </w:drawing>
               </mc:Choice>
-              <mc:Fallback xmlns:w15="http://schemas.microsoft.com/office/word/2012/wordml">
+              <mc:Fallback>
                 <w:pict>
                   <v:rect id="Rectangle 132" o:spid="_x0000_s1026" style="position:absolute;left:0;text-align:left;margin-left:21.8pt;margin-top:19.5pt;width:73pt;height:77.75pt;z-index:251659264;visibility:visible;mso-wrap-style:square;mso-width-percent:0;mso-height-percent:98;mso-wrap-distance-left:9pt;mso-wrap-distance-top:0;mso-wrap-distance-right:9pt;mso-wrap-distance-bottom:0;mso-position-horizontal:right;mso-position-horizontal-relative:margin;mso-position-vertical:absolute;mso-position-vertical-relative:page;mso-width-percent:0;mso-height-percent:98;mso-width-relative:page;mso-height-relative:page;v-text-anchor:bottom" o:gfxdata="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" fillcolor="#5b9bd5 [3204]" stroked="f" strokeweight="1pt">
                     <v:path arrowok="t"/>
@@ -413,7 +413,7 @@
                   </wp:anchor>
                 </w:drawing>
               </mc:Choice>
-              <mc:Fallback xmlns:w15="http://schemas.microsoft.com/office/word/2012/wordml">
+              <mc:Fallback>
                 <w:pict>
                   <v:shapetype id="_x0000_t202" coordsize="21600,21600" o:spt="202" path="m,l,21600r21600,l21600,xe">
                     <v:stroke joinstyle="miter"/>
@@ -597,7 +597,6 @@
               <w:tab w:val="left" w:pos="440"/>
               <w:tab w:val="right" w:leader="dot" w:pos="9062"/>
             </w:tabs>
-            <w:jc w:val="both"/>
             <w:rPr>
               <w:rFonts w:eastAsiaTheme="minorEastAsia"/>
               <w:noProof/>
@@ -613,7 +612,7 @@
           <w:r>
             <w:fldChar w:fldCharType="separate"/>
           </w:r>
-          <w:hyperlink w:anchor="_Toc383125378" w:history="1">
+          <w:hyperlink w:anchor="_Toc383167149" w:history="1">
             <w:r>
               <w:rPr>
                 <w:rStyle w:val="Lienhypertexte"/>
@@ -655,7 +654,7 @@
                 <w:noProof/>
                 <w:webHidden/>
               </w:rPr>
-              <w:instrText xml:space="preserve"> PAGEREF _Toc383125378 \h </w:instrText>
+              <w:instrText xml:space="preserve"> PAGEREF _Toc383167149 \h </w:instrText>
             </w:r>
             <w:r>
               <w:rPr>
@@ -693,14 +692,13 @@
               <w:tab w:val="left" w:pos="880"/>
               <w:tab w:val="right" w:leader="dot" w:pos="9062"/>
             </w:tabs>
-            <w:jc w:val="both"/>
             <w:rPr>
               <w:rFonts w:eastAsiaTheme="minorEastAsia"/>
               <w:noProof/>
               <w:lang w:eastAsia="fr-FR"/>
             </w:rPr>
           </w:pPr>
-          <w:hyperlink w:anchor="_Toc383125379" w:history="1">
+          <w:hyperlink w:anchor="_Toc383167150" w:history="1">
             <w:r>
               <w:rPr>
                 <w:rStyle w:val="Lienhypertexte"/>
@@ -742,7 +740,7 @@
                 <w:noProof/>
                 <w:webHidden/>
               </w:rPr>
-              <w:instrText xml:space="preserve"> PAGEREF _Toc383125379 \h </w:instrText>
+              <w:instrText xml:space="preserve"> PAGEREF _Toc383167150 \h </w:instrText>
             </w:r>
             <w:r>
               <w:rPr>
@@ -780,14 +778,13 @@
               <w:tab w:val="left" w:pos="880"/>
               <w:tab w:val="right" w:leader="dot" w:pos="9062"/>
             </w:tabs>
-            <w:jc w:val="both"/>
             <w:rPr>
               <w:rFonts w:eastAsiaTheme="minorEastAsia"/>
               <w:noProof/>
               <w:lang w:eastAsia="fr-FR"/>
             </w:rPr>
           </w:pPr>
-          <w:hyperlink w:anchor="_Toc383125380" w:history="1">
+          <w:hyperlink w:anchor="_Toc383167151" w:history="1">
             <w:r>
               <w:rPr>
                 <w:rStyle w:val="Lienhypertexte"/>
@@ -829,7 +826,7 @@
                 <w:noProof/>
                 <w:webHidden/>
               </w:rPr>
-              <w:instrText xml:space="preserve"> PAGEREF _Toc383125380 \h </w:instrText>
+              <w:instrText xml:space="preserve"> PAGEREF _Toc383167151 \h </w:instrText>
             </w:r>
             <w:r>
               <w:rPr>
@@ -867,14 +864,13 @@
               <w:tab w:val="left" w:pos="1320"/>
               <w:tab w:val="right" w:leader="dot" w:pos="9062"/>
             </w:tabs>
-            <w:jc w:val="both"/>
             <w:rPr>
               <w:rFonts w:eastAsiaTheme="minorEastAsia"/>
               <w:noProof/>
               <w:lang w:eastAsia="fr-FR"/>
             </w:rPr>
           </w:pPr>
-          <w:hyperlink w:anchor="_Toc383125381" w:history="1">
+          <w:hyperlink w:anchor="_Toc383167152" w:history="1">
             <w:r>
               <w:rPr>
                 <w:rStyle w:val="Lienhypertexte"/>
@@ -916,7 +912,7 @@
                 <w:noProof/>
                 <w:webHidden/>
               </w:rPr>
-              <w:instrText xml:space="preserve"> PAGEREF _Toc383125381 \h </w:instrText>
+              <w:instrText xml:space="preserve"> PAGEREF _Toc383167152 \h </w:instrText>
             </w:r>
             <w:r>
               <w:rPr>
@@ -954,14 +950,13 @@
               <w:tab w:val="left" w:pos="1320"/>
               <w:tab w:val="right" w:leader="dot" w:pos="9062"/>
             </w:tabs>
-            <w:jc w:val="both"/>
             <w:rPr>
               <w:rFonts w:eastAsiaTheme="minorEastAsia"/>
               <w:noProof/>
               <w:lang w:eastAsia="fr-FR"/>
             </w:rPr>
           </w:pPr>
-          <w:hyperlink w:anchor="_Toc383125382" w:history="1">
+          <w:hyperlink w:anchor="_Toc383167153" w:history="1">
             <w:r>
               <w:rPr>
                 <w:rStyle w:val="Lienhypertexte"/>
@@ -1003,7 +998,7 @@
                 <w:noProof/>
                 <w:webHidden/>
               </w:rPr>
-              <w:instrText xml:space="preserve"> PAGEREF _Toc383125382 \h </w:instrText>
+              <w:instrText xml:space="preserve"> PAGEREF _Toc383167153 \h </w:instrText>
             </w:r>
             <w:r>
               <w:rPr>
@@ -1041,14 +1036,13 @@
               <w:tab w:val="left" w:pos="880"/>
               <w:tab w:val="right" w:leader="dot" w:pos="9062"/>
             </w:tabs>
-            <w:jc w:val="both"/>
             <w:rPr>
               <w:rFonts w:eastAsiaTheme="minorEastAsia"/>
               <w:noProof/>
               <w:lang w:eastAsia="fr-FR"/>
             </w:rPr>
           </w:pPr>
-          <w:hyperlink w:anchor="_Toc383125383" w:history="1">
+          <w:hyperlink w:anchor="_Toc383167154" w:history="1">
             <w:r>
               <w:rPr>
                 <w:rStyle w:val="Lienhypertexte"/>
@@ -1090,7 +1084,7 @@
                 <w:noProof/>
                 <w:webHidden/>
               </w:rPr>
-              <w:instrText xml:space="preserve"> PAGEREF _Toc383125383 \h </w:instrText>
+              <w:instrText xml:space="preserve"> PAGEREF _Toc383167154 \h </w:instrText>
             </w:r>
             <w:r>
               <w:rPr>
@@ -1128,14 +1122,13 @@
               <w:tab w:val="left" w:pos="440"/>
               <w:tab w:val="right" w:leader="dot" w:pos="9062"/>
             </w:tabs>
-            <w:jc w:val="both"/>
             <w:rPr>
               <w:rFonts w:eastAsiaTheme="minorEastAsia"/>
               <w:noProof/>
               <w:lang w:eastAsia="fr-FR"/>
             </w:rPr>
           </w:pPr>
-          <w:hyperlink w:anchor="_Toc383125384" w:history="1">
+          <w:hyperlink w:anchor="_Toc383167155" w:history="1">
             <w:r>
               <w:rPr>
                 <w:rStyle w:val="Lienhypertexte"/>
@@ -1177,7 +1170,7 @@
                 <w:noProof/>
                 <w:webHidden/>
               </w:rPr>
-              <w:instrText xml:space="preserve"> PAGEREF _Toc383125384 \h </w:instrText>
+              <w:instrText xml:space="preserve"> PAGEREF _Toc383167155 \h </w:instrText>
             </w:r>
             <w:r>
               <w:rPr>
@@ -1215,14 +1208,13 @@
               <w:tab w:val="left" w:pos="880"/>
               <w:tab w:val="right" w:leader="dot" w:pos="9062"/>
             </w:tabs>
-            <w:jc w:val="both"/>
             <w:rPr>
               <w:rFonts w:eastAsiaTheme="minorEastAsia"/>
               <w:noProof/>
               <w:lang w:eastAsia="fr-FR"/>
             </w:rPr>
           </w:pPr>
-          <w:hyperlink w:anchor="_Toc383125385" w:history="1">
+          <w:hyperlink w:anchor="_Toc383167156" w:history="1">
             <w:r>
               <w:rPr>
                 <w:rStyle w:val="Lienhypertexte"/>
@@ -1264,7 +1256,7 @@
                 <w:noProof/>
                 <w:webHidden/>
               </w:rPr>
-              <w:instrText xml:space="preserve"> PAGEREF _Toc383125385 \h </w:instrText>
+              <w:instrText xml:space="preserve"> PAGEREF _Toc383167156 \h </w:instrText>
             </w:r>
             <w:r>
               <w:rPr>
@@ -1302,14 +1294,13 @@
               <w:tab w:val="left" w:pos="1320"/>
               <w:tab w:val="right" w:leader="dot" w:pos="9062"/>
             </w:tabs>
-            <w:jc w:val="both"/>
             <w:rPr>
               <w:rFonts w:eastAsiaTheme="minorEastAsia"/>
               <w:noProof/>
               <w:lang w:eastAsia="fr-FR"/>
             </w:rPr>
           </w:pPr>
-          <w:hyperlink w:anchor="_Toc383125386" w:history="1">
+          <w:hyperlink w:anchor="_Toc383167157" w:history="1">
             <w:r>
               <w:rPr>
                 <w:rStyle w:val="Lienhypertexte"/>
@@ -1351,7 +1342,7 @@
                 <w:noProof/>
                 <w:webHidden/>
               </w:rPr>
-              <w:instrText xml:space="preserve"> PAGEREF _Toc383125386 \h </w:instrText>
+              <w:instrText xml:space="preserve"> PAGEREF _Toc383167157 \h </w:instrText>
             </w:r>
             <w:r>
               <w:rPr>
@@ -1389,14 +1380,13 @@
               <w:tab w:val="left" w:pos="1320"/>
               <w:tab w:val="right" w:leader="dot" w:pos="9062"/>
             </w:tabs>
-            <w:jc w:val="both"/>
             <w:rPr>
               <w:rFonts w:eastAsiaTheme="minorEastAsia"/>
               <w:noProof/>
               <w:lang w:eastAsia="fr-FR"/>
             </w:rPr>
           </w:pPr>
-          <w:hyperlink w:anchor="_Toc383125387" w:history="1">
+          <w:hyperlink w:anchor="_Toc383167158" w:history="1">
             <w:r>
               <w:rPr>
                 <w:rStyle w:val="Lienhypertexte"/>
@@ -1438,7 +1428,7 @@
                 <w:noProof/>
                 <w:webHidden/>
               </w:rPr>
-              <w:instrText xml:space="preserve"> PAGEREF _Toc383125387 \h </w:instrText>
+              <w:instrText xml:space="preserve"> PAGEREF _Toc383167158 \h </w:instrText>
             </w:r>
             <w:r>
               <w:rPr>
@@ -1476,14 +1466,13 @@
               <w:tab w:val="left" w:pos="1320"/>
               <w:tab w:val="right" w:leader="dot" w:pos="9062"/>
             </w:tabs>
-            <w:jc w:val="both"/>
             <w:rPr>
               <w:rFonts w:eastAsiaTheme="minorEastAsia"/>
               <w:noProof/>
               <w:lang w:eastAsia="fr-FR"/>
             </w:rPr>
           </w:pPr>
-          <w:hyperlink w:anchor="_Toc383125388" w:history="1">
+          <w:hyperlink w:anchor="_Toc383167159" w:history="1">
             <w:r>
               <w:rPr>
                 <w:rStyle w:val="Lienhypertexte"/>
@@ -1525,7 +1514,7 @@
                 <w:noProof/>
                 <w:webHidden/>
               </w:rPr>
-              <w:instrText xml:space="preserve"> PAGEREF _Toc383125388 \h </w:instrText>
+              <w:instrText xml:space="preserve"> PAGEREF _Toc383167159 \h </w:instrText>
             </w:r>
             <w:r>
               <w:rPr>
@@ -1563,14 +1552,13 @@
               <w:tab w:val="left" w:pos="1320"/>
               <w:tab w:val="right" w:leader="dot" w:pos="9062"/>
             </w:tabs>
-            <w:jc w:val="both"/>
             <w:rPr>
               <w:rFonts w:eastAsiaTheme="minorEastAsia"/>
               <w:noProof/>
               <w:lang w:eastAsia="fr-FR"/>
             </w:rPr>
           </w:pPr>
-          <w:hyperlink w:anchor="_Toc383125389" w:history="1">
+          <w:hyperlink w:anchor="_Toc383167160" w:history="1">
             <w:r>
               <w:rPr>
                 <w:rStyle w:val="Lienhypertexte"/>
@@ -1612,7 +1600,7 @@
                 <w:noProof/>
                 <w:webHidden/>
               </w:rPr>
-              <w:instrText xml:space="preserve"> PAGEREF _Toc383125389 \h </w:instrText>
+              <w:instrText xml:space="preserve"> PAGEREF _Toc383167160 \h </w:instrText>
             </w:r>
             <w:r>
               <w:rPr>
@@ -1650,14 +1638,13 @@
               <w:tab w:val="left" w:pos="880"/>
               <w:tab w:val="right" w:leader="dot" w:pos="9062"/>
             </w:tabs>
-            <w:jc w:val="both"/>
             <w:rPr>
               <w:rFonts w:eastAsiaTheme="minorEastAsia"/>
               <w:noProof/>
               <w:lang w:eastAsia="fr-FR"/>
             </w:rPr>
           </w:pPr>
-          <w:hyperlink w:anchor="_Toc383125390" w:history="1">
+          <w:hyperlink w:anchor="_Toc383167161" w:history="1">
             <w:r>
               <w:rPr>
                 <w:rStyle w:val="Lienhypertexte"/>
@@ -1699,7 +1686,7 @@
                 <w:noProof/>
                 <w:webHidden/>
               </w:rPr>
-              <w:instrText xml:space="preserve"> PAGEREF _Toc383125390 \h </w:instrText>
+              <w:instrText xml:space="preserve"> PAGEREF _Toc383167161 \h </w:instrText>
             </w:r>
             <w:r>
               <w:rPr>
@@ -1737,14 +1724,13 @@
               <w:tab w:val="left" w:pos="440"/>
               <w:tab w:val="right" w:leader="dot" w:pos="9062"/>
             </w:tabs>
-            <w:jc w:val="both"/>
             <w:rPr>
               <w:rFonts w:eastAsiaTheme="minorEastAsia"/>
               <w:noProof/>
               <w:lang w:eastAsia="fr-FR"/>
             </w:rPr>
           </w:pPr>
-          <w:hyperlink w:anchor="_Toc383125391" w:history="1">
+          <w:hyperlink w:anchor="_Toc383167162" w:history="1">
             <w:r>
               <w:rPr>
                 <w:rStyle w:val="Lienhypertexte"/>
@@ -1786,7 +1772,7 @@
                 <w:noProof/>
                 <w:webHidden/>
               </w:rPr>
-              <w:instrText xml:space="preserve"> PAGEREF _Toc383125391 \h </w:instrText>
+              <w:instrText xml:space="preserve"> PAGEREF _Toc383167162 \h </w:instrText>
             </w:r>
             <w:r>
               <w:rPr>
@@ -1824,14 +1810,13 @@
               <w:tab w:val="left" w:pos="440"/>
               <w:tab w:val="right" w:leader="dot" w:pos="9062"/>
             </w:tabs>
-            <w:jc w:val="both"/>
             <w:rPr>
               <w:rFonts w:eastAsiaTheme="minorEastAsia"/>
               <w:noProof/>
               <w:lang w:eastAsia="fr-FR"/>
             </w:rPr>
           </w:pPr>
-          <w:hyperlink w:anchor="_Toc383125392" w:history="1">
+          <w:hyperlink w:anchor="_Toc383167163" w:history="1">
             <w:r>
               <w:rPr>
                 <w:rStyle w:val="Lienhypertexte"/>
@@ -1873,7 +1858,7 @@
                 <w:noProof/>
                 <w:webHidden/>
               </w:rPr>
-              <w:instrText xml:space="preserve"> PAGEREF _Toc383125392 \h </w:instrText>
+              <w:instrText xml:space="preserve"> PAGEREF _Toc383167163 \h </w:instrText>
             </w:r>
             <w:r>
               <w:rPr>
@@ -1911,14 +1896,13 @@
               <w:tab w:val="left" w:pos="880"/>
               <w:tab w:val="right" w:leader="dot" w:pos="9062"/>
             </w:tabs>
-            <w:jc w:val="both"/>
             <w:rPr>
               <w:rFonts w:eastAsiaTheme="minorEastAsia"/>
               <w:noProof/>
               <w:lang w:eastAsia="fr-FR"/>
             </w:rPr>
           </w:pPr>
-          <w:hyperlink w:anchor="_Toc383125393" w:history="1">
+          <w:hyperlink w:anchor="_Toc383167164" w:history="1">
             <w:r>
               <w:rPr>
                 <w:rStyle w:val="Lienhypertexte"/>
@@ -1960,7 +1944,7 @@
                 <w:noProof/>
                 <w:webHidden/>
               </w:rPr>
-              <w:instrText xml:space="preserve"> PAGEREF _Toc383125393 \h </w:instrText>
+              <w:instrText xml:space="preserve"> PAGEREF _Toc383167164 \h </w:instrText>
             </w:r>
             <w:r>
               <w:rPr>
@@ -1998,14 +1982,13 @@
               <w:tab w:val="left" w:pos="880"/>
               <w:tab w:val="right" w:leader="dot" w:pos="9062"/>
             </w:tabs>
-            <w:jc w:val="both"/>
             <w:rPr>
               <w:rFonts w:eastAsiaTheme="minorEastAsia"/>
               <w:noProof/>
               <w:lang w:eastAsia="fr-FR"/>
             </w:rPr>
           </w:pPr>
-          <w:hyperlink w:anchor="_Toc383125394" w:history="1">
+          <w:hyperlink w:anchor="_Toc383167165" w:history="1">
             <w:r>
               <w:rPr>
                 <w:rStyle w:val="Lienhypertexte"/>
@@ -2047,7 +2030,7 @@
                 <w:noProof/>
                 <w:webHidden/>
               </w:rPr>
-              <w:instrText xml:space="preserve"> PAGEREF _Toc383125394 \h </w:instrText>
+              <w:instrText xml:space="preserve"> PAGEREF _Toc383167165 \h </w:instrText>
             </w:r>
             <w:r>
               <w:rPr>
@@ -2113,7 +2096,7 @@
         <w:pStyle w:val="Titre1"/>
         <w:jc w:val="both"/>
       </w:pPr>
-      <w:bookmarkStart w:id="0" w:name="_Toc383125378"/>
+      <w:bookmarkStart w:id="0" w:name="_Toc383167149"/>
       <w:r>
         <w:lastRenderedPageBreak/>
         <w:t>Introduction</w:t>
@@ -2130,7 +2113,7 @@
         <w:pStyle w:val="Titre2"/>
         <w:jc w:val="both"/>
       </w:pPr>
-      <w:bookmarkStart w:id="1" w:name="_Toc383125379"/>
+      <w:bookmarkStart w:id="1" w:name="_Toc383167150"/>
       <w:r>
         <w:t>Travail Effectué</w:t>
       </w:r>
@@ -2333,7 +2316,7 @@
         <w:pStyle w:val="Titre2"/>
         <w:jc w:val="both"/>
       </w:pPr>
-      <w:bookmarkStart w:id="2" w:name="_Toc383125380"/>
+      <w:bookmarkStart w:id="2" w:name="_Toc383167151"/>
       <w:r>
         <w:t>Choix de langage et de librairie graphique</w:t>
       </w:r>
@@ -2353,7 +2336,7 @@
         <w:pStyle w:val="Titre3"/>
         <w:jc w:val="both"/>
       </w:pPr>
-      <w:bookmarkStart w:id="3" w:name="_Toc383125381"/>
+      <w:bookmarkStart w:id="3" w:name="_Toc383167152"/>
       <w:r>
         <w:t>Le langage</w:t>
       </w:r>
@@ -2382,7 +2365,7 @@
         <w:pStyle w:val="Titre3"/>
         <w:jc w:val="both"/>
       </w:pPr>
-      <w:bookmarkStart w:id="4" w:name="_Toc383125382"/>
+      <w:bookmarkStart w:id="4" w:name="_Toc383167153"/>
       <w:r>
         <w:t>La librairie graphique</w:t>
       </w:r>
@@ -2515,12 +2498,74 @@
         <w:jc w:val="both"/>
       </w:pPr>
     </w:p>
-    <w:bookmarkStart w:id="5" w:name="_Toc383125383"/>
     <w:p>
       <w:pPr>
         <w:pStyle w:val="Titre2"/>
         <w:jc w:val="both"/>
       </w:pPr>
+      <w:bookmarkStart w:id="5" w:name="_Toc383167154"/>
+      <w:r>
+        <w:rPr>
+          <w:noProof/>
+          <w:lang w:eastAsia="fr-FR"/>
+        </w:rPr>
+        <w:lastRenderedPageBreak/>
+        <w:drawing>
+          <wp:anchor distT="0" distB="0" distL="114300" distR="114300" simplePos="0" relativeHeight="251655680" behindDoc="0" locked="0" layoutInCell="1" allowOverlap="1" wp14:anchorId="5A5F2E41" wp14:editId="107E64AF">
+            <wp:simplePos x="0" y="0"/>
+            <wp:positionH relativeFrom="page">
+              <wp:posOffset>0</wp:posOffset>
+            </wp:positionH>
+            <wp:positionV relativeFrom="paragraph">
+              <wp:posOffset>247650</wp:posOffset>
+            </wp:positionV>
+            <wp:extent cx="7553325" cy="3830320"/>
+            <wp:effectExtent l="0" t="0" r="9525" b="0"/>
+            <wp:wrapTopAndBottom/>
+            <wp:docPr id="2" name="Image 2"/>
+            <wp:cNvGraphicFramePr>
+              <a:graphicFrameLocks xmlns:a="http://schemas.openxmlformats.org/drawingml/2006/main" noChangeAspect="1"/>
+            </wp:cNvGraphicFramePr>
+            <a:graphic xmlns:a="http://schemas.openxmlformats.org/drawingml/2006/main">
+              <a:graphicData uri="http://schemas.openxmlformats.org/drawingml/2006/picture">
+                <pic:pic xmlns:pic="http://schemas.openxmlformats.org/drawingml/2006/picture">
+                  <pic:nvPicPr>
+                    <pic:cNvPr id="1" name=""/>
+                    <pic:cNvPicPr/>
+                  </pic:nvPicPr>
+                  <pic:blipFill>
+                    <a:blip r:embed="rId9">
+                      <a:extLst>
+                        <a:ext uri="{28A0092B-C50C-407E-A947-70E740481C1C}">
+                          <a14:useLocalDpi xmlns:a14="http://schemas.microsoft.com/office/drawing/2010/main" val="0"/>
+                        </a:ext>
+                      </a:extLst>
+                    </a:blip>
+                    <a:stretch>
+                      <a:fillRect/>
+                    </a:stretch>
+                  </pic:blipFill>
+                  <pic:spPr>
+                    <a:xfrm>
+                      <a:off x="0" y="0"/>
+                      <a:ext cx="7553325" cy="3830320"/>
+                    </a:xfrm>
+                    <a:prstGeom prst="rect">
+                      <a:avLst/>
+                    </a:prstGeom>
+                  </pic:spPr>
+                </pic:pic>
+              </a:graphicData>
+            </a:graphic>
+            <wp14:sizeRelH relativeFrom="margin">
+              <wp14:pctWidth>0</wp14:pctWidth>
+            </wp14:sizeRelH>
+            <wp14:sizeRelV relativeFrom="margin">
+              <wp14:pctHeight>0</wp14:pctHeight>
+            </wp14:sizeRelV>
+          </wp:anchor>
+        </w:drawing>
+      </w:r>
       <w:r>
         <w:rPr>
           <w:noProof/>
@@ -2529,7 +2574,7 @@
         <mc:AlternateContent>
           <mc:Choice Requires="wps">
             <w:drawing>
-              <wp:anchor distT="45720" distB="45720" distL="114300" distR="114300" simplePos="0" relativeHeight="251666432" behindDoc="0" locked="0" layoutInCell="1" allowOverlap="1">
+              <wp:anchor distT="45720" distB="45720" distL="114300" distR="114300" simplePos="0" relativeHeight="251657728" behindDoc="0" locked="0" layoutInCell="1" allowOverlap="1" wp14:anchorId="08BE7D4E" wp14:editId="0ED9D0DC">
                 <wp:simplePos x="0" y="0"/>
                 <wp:positionH relativeFrom="column">
                   <wp:posOffset>-652145</wp:posOffset>
@@ -2573,7 +2618,7 @@
                               <w:t>Nomb</w:t>
                             </w:r>
                             <w:r>
-                              <w:t>re total de lignes de code : 2488</w:t>
+                              <w:t>re total de lignes de code : 2530</w:t>
                             </w:r>
                           </w:p>
                         </w:txbxContent>
@@ -2593,13 +2638,9 @@
               </wp:anchor>
             </w:drawing>
           </mc:Choice>
-          <mc:Fallback xmlns:w15="http://schemas.microsoft.com/office/word/2012/wordml">
+          <mc:Fallback>
             <w:pict>
-              <v:shapetype id="_x0000_t202" coordsize="21600,21600" o:spt="202" path="m,l,21600r21600,l21600,xe">
-                <v:stroke joinstyle="miter"/>
-                <v:path gradientshapeok="t" o:connecttype="rect"/>
-              </v:shapetype>
-              <v:shape id="Zone de texte 2" o:spid="_x0000_s1028" type="#_x0000_t202" style="position:absolute;left:0;text-align:left;margin-left:-51.35pt;margin-top:268.9pt;width:206.25pt;height:110.6pt;z-index:251666432;visibility:visible;mso-wrap-style:square;mso-width-percent:0;mso-height-percent:200;mso-wrap-distance-left:9pt;mso-wrap-distance-top:3.6pt;mso-wrap-distance-right:9pt;mso-wrap-distance-bottom:3.6pt;mso-position-horizontal:absolute;mso-position-horizontal-relative:text;mso-position-vertical:absolute;mso-position-vertical-relative:text;mso-width-percent:0;mso-height-percent:200;mso-width-relative:margin;mso-height-relative:margin;v-text-anchor:top" o:gfxdata="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" filled="f" stroked="f">
+              <v:shape w14:anchorId="08BE7D4E" id="Zone de texte 2" o:spid="_x0000_s1028" type="#_x0000_t202" style="position:absolute;left:0;text-align:left;margin-left:-51.35pt;margin-top:268.9pt;width:206.25pt;height:110.6pt;z-index:251657728;visibility:visible;mso-wrap-style:square;mso-width-percent:0;mso-height-percent:200;mso-wrap-distance-left:9pt;mso-wrap-distance-top:3.6pt;mso-wrap-distance-right:9pt;mso-wrap-distance-bottom:3.6pt;mso-position-horizontal:absolute;mso-position-horizontal-relative:text;mso-position-vertical:absolute;mso-position-vertical-relative:text;mso-width-percent:0;mso-height-percent:200;mso-width-relative:margin;mso-height-relative:margin;v-text-anchor:top" o:gfxdata="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" filled="f" stroked="f">
                 <v:textbox style="mso-fit-shape-to-text:t">
                   <w:txbxContent>
                     <w:p>
@@ -2607,7 +2648,7 @@
                         <w:t>Nomb</w:t>
                       </w:r>
                       <w:r>
-                        <w:t>re total de lignes de code : 2488</w:t>
+                        <w:t>re total de lignes de code : 2530</w:t>
                       </w:r>
                     </w:p>
                   </w:txbxContent>
@@ -2617,67 +2658,6 @@
             </w:pict>
           </mc:Fallback>
         </mc:AlternateContent>
-      </w:r>
-      <w:r>
-        <w:rPr>
-          <w:noProof/>
-          <w:lang w:eastAsia="fr-FR"/>
-        </w:rPr>
-        <w:drawing>
-          <wp:anchor distT="0" distB="0" distL="114300" distR="114300" simplePos="0" relativeHeight="251664384" behindDoc="0" locked="0" layoutInCell="1" allowOverlap="1" wp14:anchorId="6C4642F5" wp14:editId="5E8395B5">
-            <wp:simplePos x="0" y="0"/>
-            <wp:positionH relativeFrom="page">
-              <wp:align>left</wp:align>
-            </wp:positionH>
-            <wp:positionV relativeFrom="paragraph">
-              <wp:posOffset>257175</wp:posOffset>
-            </wp:positionV>
-            <wp:extent cx="7553325" cy="3830320"/>
-            <wp:effectExtent l="0" t="0" r="9525" b="0"/>
-            <wp:wrapTopAndBottom/>
-            <wp:docPr id="2" name="Image 2"/>
-            <wp:cNvGraphicFramePr>
-              <a:graphicFrameLocks xmlns:a="http://schemas.openxmlformats.org/drawingml/2006/main" noChangeAspect="1"/>
-            </wp:cNvGraphicFramePr>
-            <a:graphic xmlns:a="http://schemas.openxmlformats.org/drawingml/2006/main">
-              <a:graphicData uri="http://schemas.openxmlformats.org/drawingml/2006/picture">
-                <pic:pic xmlns:pic="http://schemas.openxmlformats.org/drawingml/2006/picture">
-                  <pic:nvPicPr>
-                    <pic:cNvPr id="1" name=""/>
-                    <pic:cNvPicPr/>
-                  </pic:nvPicPr>
-                  <pic:blipFill>
-                    <a:blip r:embed="rId10">
-                      <a:extLst>
-                        <a:ext uri="{28A0092B-C50C-407E-A947-70E740481C1C}">
-                          <a14:useLocalDpi xmlns:a14="http://schemas.microsoft.com/office/drawing/2010/main" val="0"/>
-                        </a:ext>
-                      </a:extLst>
-                    </a:blip>
-                    <a:stretch>
-                      <a:fillRect/>
-                    </a:stretch>
-                  </pic:blipFill>
-                  <pic:spPr>
-                    <a:xfrm>
-                      <a:off x="0" y="0"/>
-                      <a:ext cx="7553325" cy="3830320"/>
-                    </a:xfrm>
-                    <a:prstGeom prst="rect">
-                      <a:avLst/>
-                    </a:prstGeom>
-                  </pic:spPr>
-                </pic:pic>
-              </a:graphicData>
-            </a:graphic>
-            <wp14:sizeRelH relativeFrom="margin">
-              <wp14:pctWidth>0</wp14:pctWidth>
-            </wp14:sizeRelH>
-            <wp14:sizeRelV relativeFrom="margin">
-              <wp14:pctHeight>0</wp14:pctHeight>
-            </wp14:sizeRelV>
-          </wp:anchor>
-        </w:drawing>
       </w:r>
       <w:r>
         <w:t>Organisation</w:t>
@@ -7286,7 +7266,7 @@
       </w:tr>
       <w:tr>
         <w:trPr>
-          <w:trHeight w:val="255"/>
+          <w:trHeight w:val="70"/>
           <w:jc w:val="center"/>
         </w:trPr>
         <w:tc>
@@ -7661,7 +7641,18 @@
                 <w:szCs w:val="20"/>
                 <w:lang w:eastAsia="fr-FR"/>
               </w:rPr>
-              <w:t>18/03/14</w:t>
+              <w:t>18/03/1</w:t>
+            </w:r>
+            <w:bookmarkStart w:id="6" w:name="_GoBack"/>
+            <w:bookmarkEnd w:id="6"/>
+            <w:r>
+              <w:rPr>
+                <w:rFonts w:ascii="Calibri" w:eastAsia="Times New Roman" w:hAnsi="Calibri" w:cs="Arial"/>
+                <w:sz w:val="20"/>
+                <w:szCs w:val="20"/>
+                <w:lang w:eastAsia="fr-FR"/>
+              </w:rPr>
+              <w:t>4</w:t>
             </w:r>
           </w:p>
         </w:tc>
@@ -7741,7 +7732,6 @@
                 <w:szCs w:val="20"/>
                 <w:lang w:eastAsia="fr-FR"/>
               </w:rPr>
-              <w:lastRenderedPageBreak/>
               <w:t>Règles de</w:t>
             </w:r>
             <w:r>
@@ -7961,6 +7951,7 @@
         <w:jc w:val="both"/>
       </w:pPr>
       <w:r>
+        <w:lastRenderedPageBreak/>
         <w:t>Après avoir effectué</w:t>
       </w:r>
       <w:r>
@@ -8082,22 +8073,22 @@
         <w:pStyle w:val="Titre1"/>
         <w:jc w:val="both"/>
       </w:pPr>
-      <w:bookmarkStart w:id="6" w:name="_Toc383125384"/>
+      <w:bookmarkStart w:id="7" w:name="_Toc383167155"/>
       <w:r>
         <w:t>Architecture</w:t>
       </w:r>
-      <w:bookmarkEnd w:id="6"/>
+      <w:bookmarkEnd w:id="7"/>
     </w:p>
     <w:p>
       <w:pPr>
         <w:pStyle w:val="Titre2"/>
         <w:jc w:val="both"/>
       </w:pPr>
-      <w:bookmarkStart w:id="7" w:name="_Toc383125385"/>
+      <w:bookmarkStart w:id="8" w:name="_Toc383167156"/>
       <w:r>
         <w:t>Présentation de l’architecture</w:t>
       </w:r>
-      <w:bookmarkEnd w:id="7"/>
+      <w:bookmarkEnd w:id="8"/>
     </w:p>
     <w:p/>
     <w:p>
@@ -8126,7 +8117,7 @@
                     <pic:cNvPicPr/>
                   </pic:nvPicPr>
                   <pic:blipFill>
-                    <a:blip r:embed="rId11">
+                    <a:blip r:embed="rId10">
                       <a:extLst>
                         <a:ext uri="{28A0092B-C50C-407E-A947-70E740481C1C}">
                           <a14:useLocalDpi xmlns:a14="http://schemas.microsoft.com/office/drawing/2010/main" val="0"/>
@@ -8156,8 +8147,6 @@
           </wp:inline>
         </w:drawing>
       </w:r>
-      <w:bookmarkStart w:id="8" w:name="_GoBack"/>
-      <w:bookmarkEnd w:id="8"/>
     </w:p>
     <w:p>
       <w:pPr>
@@ -8182,7 +8171,7 @@
         <w:pStyle w:val="Titre3"/>
         <w:jc w:val="both"/>
       </w:pPr>
-      <w:bookmarkStart w:id="9" w:name="_Toc383125386"/>
+      <w:bookmarkStart w:id="9" w:name="_Toc383167157"/>
       <w:r>
         <w:t>Le contrôleur</w:t>
       </w:r>
@@ -8428,7 +8417,7 @@
         <w:pStyle w:val="Titre3"/>
         <w:jc w:val="both"/>
       </w:pPr>
-      <w:bookmarkStart w:id="10" w:name="_Toc383125387"/>
+      <w:bookmarkStart w:id="10" w:name="_Toc383167158"/>
       <w:r>
         <w:t>Le niveau</w:t>
       </w:r>
@@ -8742,7 +8731,7 @@
         <w:pStyle w:val="Titre3"/>
         <w:jc w:val="both"/>
       </w:pPr>
-      <w:bookmarkStart w:id="11" w:name="_Toc383125388"/>
+      <w:bookmarkStart w:id="11" w:name="_Toc383167159"/>
       <w:r>
         <w:t>Les cases</w:t>
       </w:r>
@@ -8912,7 +8901,7 @@
         <w:pStyle w:val="Titre3"/>
         <w:jc w:val="both"/>
       </w:pPr>
-      <w:bookmarkStart w:id="12" w:name="_Toc383125389"/>
+      <w:bookmarkStart w:id="12" w:name="_Toc383167160"/>
       <w:r>
         <w:t>Les bonbons</w:t>
       </w:r>
@@ -8986,7 +8975,7 @@
         <w:pStyle w:val="Titre2"/>
         <w:jc w:val="both"/>
       </w:pPr>
-      <w:bookmarkStart w:id="13" w:name="_Toc383125390"/>
+      <w:bookmarkStart w:id="13" w:name="_Toc383167161"/>
       <w:r>
         <w:rPr>
           <w:noProof/>
@@ -8994,7 +8983,7 @@
         </w:rPr>
         <w:lastRenderedPageBreak/>
         <w:drawing>
-          <wp:anchor distT="0" distB="0" distL="114300" distR="114300" simplePos="0" relativeHeight="251667456" behindDoc="1" locked="0" layoutInCell="1" allowOverlap="1" wp14:anchorId="7A090AE1" wp14:editId="47F34316">
+          <wp:anchor distT="0" distB="0" distL="114300" distR="114300" simplePos="0" relativeHeight="251659776" behindDoc="1" locked="0" layoutInCell="1" allowOverlap="1" wp14:anchorId="7A090AE1" wp14:editId="47F34316">
             <wp:simplePos x="0" y="0"/>
             <wp:positionH relativeFrom="column">
               <wp:posOffset>205105</wp:posOffset>
@@ -9027,7 +9016,7 @@
                     </pic:cNvPicPr>
                   </pic:nvPicPr>
                   <pic:blipFill>
-                    <a:blip r:embed="rId12">
+                    <a:blip r:embed="rId11">
                       <a:extLst>
                         <a:ext uri="{28A0092B-C50C-407E-A947-70E740481C1C}">
                           <a14:useLocalDpi xmlns:a14="http://schemas.microsoft.com/office/drawing/2010/main" val="0"/>
@@ -9185,6 +9174,7 @@
         <w:jc w:val="both"/>
       </w:pPr>
       <w:r>
+        <w:lastRenderedPageBreak/>
         <w:t>Puis, l</w:t>
       </w:r>
       <w:r>
@@ -9256,7 +9246,6 @@
         </w:rPr>
       </w:pPr>
       <w:r>
-        <w:lastRenderedPageBreak/>
         <w:t xml:space="preserve">Ensuite,  </w:t>
       </w:r>
       <w:proofErr w:type="spellStart"/>
@@ -9549,7 +9538,7 @@
         <w:pStyle w:val="Titre1"/>
         <w:jc w:val="both"/>
       </w:pPr>
-      <w:bookmarkStart w:id="14" w:name="_Toc383125391"/>
+      <w:bookmarkStart w:id="14" w:name="_Toc383167162"/>
       <w:r>
         <w:t>Conclusion</w:t>
       </w:r>
@@ -9594,7 +9583,7 @@
         <w:pStyle w:val="Titre1"/>
         <w:jc w:val="both"/>
       </w:pPr>
-      <w:bookmarkStart w:id="15" w:name="_Toc383125392"/>
+      <w:bookmarkStart w:id="15" w:name="_Toc383167163"/>
       <w:r>
         <w:lastRenderedPageBreak/>
         <w:t>Annexe</w:t>
@@ -9606,7 +9595,7 @@
         <w:pStyle w:val="Titre2"/>
         <w:jc w:val="both"/>
       </w:pPr>
-      <w:bookmarkStart w:id="16" w:name="_Toc383125393"/>
+      <w:bookmarkStart w:id="16" w:name="_Toc383167164"/>
       <w:r>
         <w:t>Sources des images</w:t>
       </w:r>
@@ -9712,7 +9701,7 @@
             <w:pPr>
               <w:jc w:val="both"/>
             </w:pPr>
-            <w:hyperlink r:id="rId13" w:history="1">
+            <w:hyperlink r:id="rId12" w:history="1">
               <w:r>
                 <w:rPr>
                   <w:rStyle w:val="Lienhypertexte"/>
@@ -9758,7 +9747,7 @@
             <w:pPr>
               <w:jc w:val="both"/>
             </w:pPr>
-            <w:hyperlink r:id="rId14" w:history="1">
+            <w:hyperlink r:id="rId13" w:history="1">
               <w:r>
                 <w:rPr>
                   <w:rStyle w:val="Lienhypertexte"/>
@@ -9804,7 +9793,7 @@
             <w:pPr>
               <w:jc w:val="both"/>
             </w:pPr>
-            <w:hyperlink r:id="rId15" w:history="1">
+            <w:hyperlink r:id="rId14" w:history="1">
               <w:r>
                 <w:rPr>
                   <w:rStyle w:val="Lienhypertexte"/>
@@ -9850,7 +9839,7 @@
             <w:pPr>
               <w:jc w:val="both"/>
             </w:pPr>
-            <w:hyperlink r:id="rId16" w:history="1">
+            <w:hyperlink r:id="rId15" w:history="1">
               <w:r>
                 <w:rPr>
                   <w:rStyle w:val="Lienhypertexte"/>
@@ -9872,7 +9861,7 @@
         <w:pStyle w:val="Titre2"/>
         <w:jc w:val="both"/>
       </w:pPr>
-      <w:bookmarkStart w:id="17" w:name="_Toc383125394"/>
+      <w:bookmarkStart w:id="17" w:name="_Toc383167165"/>
       <w:r>
         <w:t xml:space="preserve">Adresse du serveur </w:t>
       </w:r>
@@ -9899,7 +9888,7 @@
       <w:r>
         <w:t xml:space="preserve">Si nécessaire, vous pouvez consulter notre SVN de travail à l’adresse suivante : </w:t>
       </w:r>
-      <w:hyperlink r:id="rId17" w:history="1">
+      <w:hyperlink r:id="rId16" w:history="1">
         <w:r>
           <w:rPr>
             <w:rStyle w:val="Lienhypertexte"/>
@@ -9909,11 +9898,11 @@
       </w:hyperlink>
     </w:p>
     <w:sectPr>
-      <w:headerReference w:type="default" r:id="rId18"/>
-      <w:footerReference w:type="default" r:id="rId19"/>
-      <w:footerReference w:type="first" r:id="rId20"/>
+      <w:headerReference w:type="default" r:id="rId17"/>
+      <w:footerReference w:type="default" r:id="rId18"/>
+      <w:footerReference w:type="first" r:id="rId19"/>
       <w:pgSz w:w="11906" w:h="16838"/>
-      <w:pgMar w:top="1417" w:right="1417" w:bottom="1417" w:left="1417" w:header="708" w:footer="708" w:gutter="0"/>
+      <w:pgMar w:top="1440" w:right="1080" w:bottom="1440" w:left="1080" w:header="708" w:footer="708" w:gutter="0"/>
       <w:pgNumType w:start="1"/>
       <w:cols w:space="708"/>
       <w:docGrid w:linePitch="360"/>
@@ -9923,7 +9912,7 @@
 </file>
 
 <file path=word/endnotes.xml><?xml version="1.0" encoding="utf-8"?>
-<w:endnotes xmlns:wpc="http://schemas.microsoft.com/office/word/2010/wordprocessingCanvas" xmlns:mc="http://schemas.openxmlformats.org/markup-compatibility/2006" xmlns:o="urn:schemas-microsoft-com:office:office" xmlns:r="http://schemas.openxmlformats.org/officeDocument/2006/relationships" xmlns:m="http://schemas.openxmlformats.org/officeDocument/2006/math" xmlns:v="urn:schemas-microsoft-com:vml" xmlns:wp14="http://schemas.microsoft.com/office/word/2010/wordprocessingDrawing" xmlns:wp="http://schemas.openxmlformats.org/drawingml/2006/wordprocessingDrawing" xmlns:w10="urn:schemas-microsoft-com:office:word" xmlns:w="http://schemas.openxmlformats.org/wordprocessingml/2006/main" xmlns:w14="http://schemas.microsoft.com/office/word/2010/wordml" xmlns:wpg="http://schemas.microsoft.com/office/word/2010/wordprocessingGroup" xmlns:wpi="http://schemas.microsoft.com/office/word/2010/wordprocessingInk" xmlns:wne="http://schemas.microsoft.com/office/word/2006/wordml" xmlns:wps="http://schemas.microsoft.com/office/word/2010/wordprocessingShape" mc:Ignorable="w14 wp14">
+<w:endnotes xmlns:wpc="http://schemas.microsoft.com/office/word/2010/wordprocessingCanvas" xmlns:mc="http://schemas.openxmlformats.org/markup-compatibility/2006" xmlns:o="urn:schemas-microsoft-com:office:office" xmlns:r="http://schemas.openxmlformats.org/officeDocument/2006/relationships" xmlns:m="http://schemas.openxmlformats.org/officeDocument/2006/math" xmlns:v="urn:schemas-microsoft-com:vml" xmlns:wp14="http://schemas.microsoft.com/office/word/2010/wordprocessingDrawing" xmlns:wp="http://schemas.openxmlformats.org/drawingml/2006/wordprocessingDrawing" xmlns:w10="urn:schemas-microsoft-com:office:word" xmlns:w="http://schemas.openxmlformats.org/wordprocessingml/2006/main" xmlns:w14="http://schemas.microsoft.com/office/word/2010/wordml" xmlns:w15="http://schemas.microsoft.com/office/word/2012/wordml" xmlns:wpg="http://schemas.microsoft.com/office/word/2010/wordprocessingGroup" xmlns:wpi="http://schemas.microsoft.com/office/word/2010/wordprocessingInk" xmlns:wne="http://schemas.microsoft.com/office/word/2006/wordml" xmlns:wps="http://schemas.microsoft.com/office/word/2010/wordprocessingShape" mc:Ignorable="w14 w15 wp14">
   <w:endnote w:type="separator" w:id="-1">
     <w:p>
       <w:pPr>
@@ -9948,7 +9937,7 @@
 </file>
 
 <file path=word/footer1.xml><?xml version="1.0" encoding="utf-8"?>
-<w:ftr xmlns:wpc="http://schemas.microsoft.com/office/word/2010/wordprocessingCanvas" xmlns:mc="http://schemas.openxmlformats.org/markup-compatibility/2006" xmlns:o="urn:schemas-microsoft-com:office:office" xmlns:r="http://schemas.openxmlformats.org/officeDocument/2006/relationships" xmlns:m="http://schemas.openxmlformats.org/officeDocument/2006/math" xmlns:v="urn:schemas-microsoft-com:vml" xmlns:wp14="http://schemas.microsoft.com/office/word/2010/wordprocessingDrawing" xmlns:wp="http://schemas.openxmlformats.org/drawingml/2006/wordprocessingDrawing" xmlns:w10="urn:schemas-microsoft-com:office:word" xmlns:w="http://schemas.openxmlformats.org/wordprocessingml/2006/main" xmlns:w14="http://schemas.microsoft.com/office/word/2010/wordml" xmlns:wpg="http://schemas.microsoft.com/office/word/2010/wordprocessingGroup" xmlns:wpi="http://schemas.microsoft.com/office/word/2010/wordprocessingInk" xmlns:wne="http://schemas.microsoft.com/office/word/2006/wordml" xmlns:wps="http://schemas.microsoft.com/office/word/2010/wordprocessingShape" mc:Ignorable="w14 wp14">
+<w:ftr xmlns:wpc="http://schemas.microsoft.com/office/word/2010/wordprocessingCanvas" xmlns:mc="http://schemas.openxmlformats.org/markup-compatibility/2006" xmlns:o="urn:schemas-microsoft-com:office:office" xmlns:r="http://schemas.openxmlformats.org/officeDocument/2006/relationships" xmlns:m="http://schemas.openxmlformats.org/officeDocument/2006/math" xmlns:v="urn:schemas-microsoft-com:vml" xmlns:wp14="http://schemas.microsoft.com/office/word/2010/wordprocessingDrawing" xmlns:wp="http://schemas.openxmlformats.org/drawingml/2006/wordprocessingDrawing" xmlns:w10="urn:schemas-microsoft-com:office:word" xmlns:w="http://schemas.openxmlformats.org/wordprocessingml/2006/main" xmlns:w14="http://schemas.microsoft.com/office/word/2010/wordml" xmlns:w15="http://schemas.microsoft.com/office/word/2012/wordml" xmlns:wpg="http://schemas.microsoft.com/office/word/2010/wordprocessingGroup" xmlns:wpi="http://schemas.microsoft.com/office/word/2010/wordprocessingInk" xmlns:wne="http://schemas.microsoft.com/office/word/2006/wordml" xmlns:wps="http://schemas.microsoft.com/office/word/2010/wordprocessingShape" mc:Ignorable="w14 w15 wp14">
   <w:sdt>
     <w:sdtPr>
       <w:id w:val="-1466119250"/>
@@ -10049,7 +10038,7 @@
                                   <w:noProof/>
                                   <w:color w:val="5B9BD5" w:themeColor="accent1"/>
                                 </w:rPr>
-                                <w:t>3</w:t>
+                                <w:t>7</w:t>
                               </w:r>
                               <w:r>
                                 <w:rPr>
@@ -10160,7 +10149,7 @@
                             <w:noProof/>
                             <w:color w:val="5B9BD5" w:themeColor="accent1"/>
                           </w:rPr>
-                          <w:t>3</w:t>
+                          <w:t>7</w:t>
                         </w:r>
                         <w:r>
                           <w:rPr>
@@ -10184,7 +10173,7 @@
 </file>
 
 <file path=word/footer2.xml><?xml version="1.0" encoding="utf-8"?>
-<w:ftr xmlns:wpc="http://schemas.microsoft.com/office/word/2010/wordprocessingCanvas" xmlns:mc="http://schemas.openxmlformats.org/markup-compatibility/2006" xmlns:o="urn:schemas-microsoft-com:office:office" xmlns:r="http://schemas.openxmlformats.org/officeDocument/2006/relationships" xmlns:m="http://schemas.openxmlformats.org/officeDocument/2006/math" xmlns:v="urn:schemas-microsoft-com:vml" xmlns:wp14="http://schemas.microsoft.com/office/word/2010/wordprocessingDrawing" xmlns:wp="http://schemas.openxmlformats.org/drawingml/2006/wordprocessingDrawing" xmlns:w10="urn:schemas-microsoft-com:office:word" xmlns:w="http://schemas.openxmlformats.org/wordprocessingml/2006/main" xmlns:w14="http://schemas.microsoft.com/office/word/2010/wordml" xmlns:wpg="http://schemas.microsoft.com/office/word/2010/wordprocessingGroup" xmlns:wpi="http://schemas.microsoft.com/office/word/2010/wordprocessingInk" xmlns:wne="http://schemas.microsoft.com/office/word/2006/wordml" xmlns:wps="http://schemas.microsoft.com/office/word/2010/wordprocessingShape" mc:Ignorable="w14 wp14">
+<w:ftr xmlns:wpc="http://schemas.microsoft.com/office/word/2010/wordprocessingCanvas" xmlns:mc="http://schemas.openxmlformats.org/markup-compatibility/2006" xmlns:o="urn:schemas-microsoft-com:office:office" xmlns:r="http://schemas.openxmlformats.org/officeDocument/2006/relationships" xmlns:m="http://schemas.openxmlformats.org/officeDocument/2006/math" xmlns:v="urn:schemas-microsoft-com:vml" xmlns:wp14="http://schemas.microsoft.com/office/word/2010/wordprocessingDrawing" xmlns:wp="http://schemas.openxmlformats.org/drawingml/2006/wordprocessingDrawing" xmlns:w10="urn:schemas-microsoft-com:office:word" xmlns:w="http://schemas.openxmlformats.org/wordprocessingml/2006/main" xmlns:w14="http://schemas.microsoft.com/office/word/2010/wordml" xmlns:w15="http://schemas.microsoft.com/office/word/2012/wordml" xmlns:wpg="http://schemas.microsoft.com/office/word/2010/wordprocessingGroup" xmlns:wpi="http://schemas.microsoft.com/office/word/2010/wordprocessingInk" xmlns:wne="http://schemas.microsoft.com/office/word/2006/wordml" xmlns:wps="http://schemas.microsoft.com/office/word/2010/wordprocessingShape" mc:Ignorable="w14 w15 wp14">
   <w:p>
     <w:pPr>
       <w:pBdr>
@@ -10257,7 +10246,7 @@
 </file>
 
 <file path=word/footnotes.xml><?xml version="1.0" encoding="utf-8"?>
-<w:footnotes xmlns:wpc="http://schemas.microsoft.com/office/word/2010/wordprocessingCanvas" xmlns:mc="http://schemas.openxmlformats.org/markup-compatibility/2006" xmlns:o="urn:schemas-microsoft-com:office:office" xmlns:r="http://schemas.openxmlformats.org/officeDocument/2006/relationships" xmlns:m="http://schemas.openxmlformats.org/officeDocument/2006/math" xmlns:v="urn:schemas-microsoft-com:vml" xmlns:wp14="http://schemas.microsoft.com/office/word/2010/wordprocessingDrawing" xmlns:wp="http://schemas.openxmlformats.org/drawingml/2006/wordprocessingDrawing" xmlns:w10="urn:schemas-microsoft-com:office:word" xmlns:w="http://schemas.openxmlformats.org/wordprocessingml/2006/main" xmlns:w14="http://schemas.microsoft.com/office/word/2010/wordml" xmlns:wpg="http://schemas.microsoft.com/office/word/2010/wordprocessingGroup" xmlns:wpi="http://schemas.microsoft.com/office/word/2010/wordprocessingInk" xmlns:wne="http://schemas.microsoft.com/office/word/2006/wordml" xmlns:wps="http://schemas.microsoft.com/office/word/2010/wordprocessingShape" mc:Ignorable="w14 wp14">
+<w:footnotes xmlns:wpc="http://schemas.microsoft.com/office/word/2010/wordprocessingCanvas" xmlns:mc="http://schemas.openxmlformats.org/markup-compatibility/2006" xmlns:o="urn:schemas-microsoft-com:office:office" xmlns:r="http://schemas.openxmlformats.org/officeDocument/2006/relationships" xmlns:m="http://schemas.openxmlformats.org/officeDocument/2006/math" xmlns:v="urn:schemas-microsoft-com:vml" xmlns:wp14="http://schemas.microsoft.com/office/word/2010/wordprocessingDrawing" xmlns:wp="http://schemas.openxmlformats.org/drawingml/2006/wordprocessingDrawing" xmlns:w10="urn:schemas-microsoft-com:office:word" xmlns:w="http://schemas.openxmlformats.org/wordprocessingml/2006/main" xmlns:w14="http://schemas.microsoft.com/office/word/2010/wordml" xmlns:w15="http://schemas.microsoft.com/office/word/2012/wordml" xmlns:wpg="http://schemas.microsoft.com/office/word/2010/wordprocessingGroup" xmlns:wpi="http://schemas.microsoft.com/office/word/2010/wordprocessingInk" xmlns:wne="http://schemas.microsoft.com/office/word/2006/wordml" xmlns:wps="http://schemas.microsoft.com/office/word/2010/wordprocessingShape" mc:Ignorable="w14 w15 wp14">
   <w:footnote w:type="separator" w:id="-1">
     <w:p>
       <w:pPr>
@@ -10282,7 +10271,7 @@
 </file>
 
 <file path=word/header1.xml><?xml version="1.0" encoding="utf-8"?>
-<w:hdr xmlns:wpc="http://schemas.microsoft.com/office/word/2010/wordprocessingCanvas" xmlns:mc="http://schemas.openxmlformats.org/markup-compatibility/2006" xmlns:o="urn:schemas-microsoft-com:office:office" xmlns:r="http://schemas.openxmlformats.org/officeDocument/2006/relationships" xmlns:m="http://schemas.openxmlformats.org/officeDocument/2006/math" xmlns:v="urn:schemas-microsoft-com:vml" xmlns:wp14="http://schemas.microsoft.com/office/word/2010/wordprocessingDrawing" xmlns:wp="http://schemas.openxmlformats.org/drawingml/2006/wordprocessingDrawing" xmlns:w10="urn:schemas-microsoft-com:office:word" xmlns:w="http://schemas.openxmlformats.org/wordprocessingml/2006/main" xmlns:w14="http://schemas.microsoft.com/office/word/2010/wordml" xmlns:wpg="http://schemas.microsoft.com/office/word/2010/wordprocessingGroup" xmlns:wpi="http://schemas.microsoft.com/office/word/2010/wordprocessingInk" xmlns:wne="http://schemas.microsoft.com/office/word/2006/wordml" xmlns:wps="http://schemas.microsoft.com/office/word/2010/wordprocessingShape" mc:Ignorable="w14 wp14">
+<w:hdr xmlns:wpc="http://schemas.microsoft.com/office/word/2010/wordprocessingCanvas" xmlns:mc="http://schemas.openxmlformats.org/markup-compatibility/2006" xmlns:o="urn:schemas-microsoft-com:office:office" xmlns:r="http://schemas.openxmlformats.org/officeDocument/2006/relationships" xmlns:m="http://schemas.openxmlformats.org/officeDocument/2006/math" xmlns:v="urn:schemas-microsoft-com:vml" xmlns:wp14="http://schemas.microsoft.com/office/word/2010/wordprocessingDrawing" xmlns:wp="http://schemas.openxmlformats.org/drawingml/2006/wordprocessingDrawing" xmlns:w10="urn:schemas-microsoft-com:office:word" xmlns:w="http://schemas.openxmlformats.org/wordprocessingml/2006/main" xmlns:w14="http://schemas.microsoft.com/office/word/2010/wordml" xmlns:w15="http://schemas.microsoft.com/office/word/2012/wordml" xmlns:wpg="http://schemas.microsoft.com/office/word/2010/wordprocessingGroup" xmlns:wpi="http://schemas.microsoft.com/office/word/2010/wordprocessingInk" xmlns:wne="http://schemas.microsoft.com/office/word/2006/wordml" xmlns:wps="http://schemas.microsoft.com/office/word/2010/wordprocessingShape" mc:Ignorable="w14 w15 wp14">
   <w:p>
     <w:pPr>
       <w:pStyle w:val="En-tte"/>
@@ -10292,7 +10281,7 @@
 </file>
 
 <file path=word/numbering.xml><?xml version="1.0" encoding="utf-8"?>
-<w:numbering xmlns:wpc="http://schemas.microsoft.com/office/word/2010/wordprocessingCanvas" xmlns:mc="http://schemas.openxmlformats.org/markup-compatibility/2006" xmlns:o="urn:schemas-microsoft-com:office:office" xmlns:r="http://schemas.openxmlformats.org/officeDocument/2006/relationships" xmlns:m="http://schemas.openxmlformats.org/officeDocument/2006/math" xmlns:v="urn:schemas-microsoft-com:vml" xmlns:wp14="http://schemas.microsoft.com/office/word/2010/wordprocessingDrawing" xmlns:wp="http://schemas.openxmlformats.org/drawingml/2006/wordprocessingDrawing" xmlns:w10="urn:schemas-microsoft-com:office:word" xmlns:w="http://schemas.openxmlformats.org/wordprocessingml/2006/main" xmlns:w14="http://schemas.microsoft.com/office/word/2010/wordml" xmlns:wpg="http://schemas.microsoft.com/office/word/2010/wordprocessingGroup" xmlns:wpi="http://schemas.microsoft.com/office/word/2010/wordprocessingInk" xmlns:wne="http://schemas.microsoft.com/office/word/2006/wordml" xmlns:wps="http://schemas.microsoft.com/office/word/2010/wordprocessingShape" mc:Ignorable="w14 wp14">
+<w:numbering xmlns:wpc="http://schemas.microsoft.com/office/word/2010/wordprocessingCanvas" xmlns:mc="http://schemas.openxmlformats.org/markup-compatibility/2006" xmlns:o="urn:schemas-microsoft-com:office:office" xmlns:r="http://schemas.openxmlformats.org/officeDocument/2006/relationships" xmlns:m="http://schemas.openxmlformats.org/officeDocument/2006/math" xmlns:v="urn:schemas-microsoft-com:vml" xmlns:wp14="http://schemas.microsoft.com/office/word/2010/wordprocessingDrawing" xmlns:wp="http://schemas.openxmlformats.org/drawingml/2006/wordprocessingDrawing" xmlns:w10="urn:schemas-microsoft-com:office:word" xmlns:w="http://schemas.openxmlformats.org/wordprocessingml/2006/main" xmlns:w14="http://schemas.microsoft.com/office/word/2010/wordml" xmlns:w15="http://schemas.microsoft.com/office/word/2012/wordml" xmlns:wpg="http://schemas.microsoft.com/office/word/2010/wordprocessingGroup" xmlns:wpi="http://schemas.microsoft.com/office/word/2010/wordprocessingInk" xmlns:wne="http://schemas.microsoft.com/office/word/2006/wordml" xmlns:wps="http://schemas.microsoft.com/office/word/2010/wordprocessingShape" mc:Ignorable="w14 w15 wp14">
   <w:abstractNum w:abstractNumId="0">
     <w:nsid w:val="1BE8429B"/>
     <w:multiLevelType w:val="hybridMultilevel"/>
@@ -11091,7 +11080,7 @@
 </file>
 
 <file path=word/styles.xml><?xml version="1.0" encoding="utf-8"?>
-<w:styles xmlns:mc="http://schemas.openxmlformats.org/markup-compatibility/2006" xmlns:r="http://schemas.openxmlformats.org/officeDocument/2006/relationships" xmlns:w="http://schemas.openxmlformats.org/wordprocessingml/2006/main" xmlns:w14="http://schemas.microsoft.com/office/word/2010/wordml" mc:Ignorable="w14">
+<w:styles xmlns:mc="http://schemas.openxmlformats.org/markup-compatibility/2006" xmlns:r="http://schemas.openxmlformats.org/officeDocument/2006/relationships" xmlns:w="http://schemas.openxmlformats.org/wordprocessingml/2006/main" xmlns:w14="http://schemas.microsoft.com/office/word/2010/wordml" xmlns:w15="http://schemas.microsoft.com/office/word/2012/wordml" mc:Ignorable="w14 w15">
   <w:docDefaults>
     <w:rPrDefault>
       <w:rPr>
@@ -11107,940 +11096,378 @@
       </w:pPr>
     </w:pPrDefault>
   </w:docDefaults>
-  <w:latentStyles w:defLockedState="0" w:defUIPriority="99" w:defSemiHidden="1" w:defUnhideWhenUsed="1" w:defQFormat="0" w:count="267">
-    <w:lsdException w:name="Normal" w:semiHidden="0" w:uiPriority="0" w:unhideWhenUsed="0" w:qFormat="1"/>
-    <w:lsdException w:name="heading 1" w:semiHidden="0" w:uiPriority="9" w:unhideWhenUsed="0" w:qFormat="1"/>
-    <w:lsdException w:name="heading 2" w:uiPriority="9" w:qFormat="1"/>
-    <w:lsdException w:name="heading 3" w:uiPriority="9" w:qFormat="1"/>
-    <w:lsdException w:name="heading 4" w:uiPriority="9" w:qFormat="1"/>
-    <w:lsdException w:name="heading 5" w:uiPriority="9" w:qFormat="1"/>
-    <w:lsdException w:name="heading 6" w:uiPriority="9" w:qFormat="1"/>
-    <w:lsdException w:name="heading 7" w:uiPriority="9" w:qFormat="1"/>
-    <w:lsdException w:name="heading 8" w:uiPriority="9" w:qFormat="1"/>
-    <w:lsdException w:name="heading 9" w:uiPriority="9" w:qFormat="1"/>
-    <w:lsdException w:name="toc 1" w:uiPriority="39"/>
-    <w:lsdException w:name="toc 2" w:uiPriority="39"/>
-    <w:lsdException w:name="toc 3" w:uiPriority="39"/>
-    <w:lsdException w:name="toc 4" w:uiPriority="39"/>
-    <w:lsdException w:name="toc 5" w:uiPriority="39"/>
-    <w:lsdException w:name="toc 6" w:uiPriority="39"/>
-    <w:lsdException w:name="toc 7" w:uiPriority="39"/>
-    <w:lsdException w:name="toc 8" w:uiPriority="39"/>
-    <w:lsdException w:name="toc 9" w:uiPriority="39"/>
-    <w:lsdException w:name="caption" w:uiPriority="35" w:qFormat="1"/>
-    <w:lsdException w:name="Title" w:semiHidden="0" w:uiPriority="10" w:unhideWhenUsed="0" w:qFormat="1"/>
-    <w:lsdException w:name="Default Paragraph Font" w:uiPriority="1"/>
-    <w:lsdException w:name="Subtitle" w:semiHidden="0" w:uiPriority="11" w:unhideWhenUsed="0" w:qFormat="1"/>
-    <w:lsdException w:name="Strong" w:semiHidden="0" w:uiPriority="22" w:unhideWhenUsed="0" w:qFormat="1"/>
-    <w:lsdException w:name="Emphasis" w:semiHidden="0" w:uiPriority="20" w:unhideWhenUsed="0" w:qFormat="1"/>
-    <w:lsdException w:name="Table Grid" w:semiHidden="0" w:uiPriority="39" w:unhideWhenUsed="0"/>
-    <w:lsdException w:name="Placeholder Text" w:unhideWhenUsed="0"/>
-    <w:lsdException w:name="No Spacing" w:semiHidden="0" w:uiPriority="1" w:unhideWhenUsed="0" w:qFormat="1"/>
-    <w:lsdException w:name="Light Shading" w:semiHidden="0" w:uiPriority="60" w:unhideWhenUsed="0"/>
-    <w:lsdException w:name="Light List" w:semiHidden="0" w:uiPriority="61" w:unhideWhenUsed="0"/>
-    <w:lsdException w:name="Light Grid" w:semiHidden="0" w:uiPriority="62" w:unhideWhenUsed="0"/>
-    <w:lsdException w:name="Medium Shading 1" w:semiHidden="0" w:uiPriority="63" w:unhideWhenUsed="0"/>
-    <w:lsdException w:name="Medium Shading 2" w:semiHidden="0" w:uiPriority="64" w:unhideWhenUsed="0"/>
-    <w:lsdException w:name="Medium List 1" w:semiHidden="0" w:uiPriority="65" w:unhideWhenUsed="0"/>
-    <w:lsdException w:name="Medium List 2" w:semiHidden="0" w:uiPriority="66" w:unhideWhenUsed="0"/>
-    <w:lsdException w:name="Medium Grid 1" w:semiHidden="0" w:uiPriority="67" w:unhideWhenUsed="0"/>
-    <w:lsdException w:name="Medium Grid 2" w:semiHidden="0" w:uiPriority="68" w:unhideWhenUsed="0"/>
-    <w:lsdException w:name="Medium Grid 3" w:semiHidden="0" w:uiPriority="69" w:unhideWhenUsed="0"/>
-    <w:lsdException w:name="Dark List" w:semiHidden="0" w:uiPriority="70" w:unhideWhenUsed="0"/>
-    <w:lsdException w:name="Colorful Shading" w:semiHidden="0" w:uiPriority="71" w:unhideWhenUsed="0"/>
-    <w:lsdException w:name="Colorful List" w:semiHidden="0" w:uiPriority="72" w:unhideWhenUsed="0"/>
-    <w:lsdException w:name="Colorful Grid" w:semiHidden="0" w:uiPriority="73" w:unhideWhenUsed="0"/>
-    <w:lsdException w:name="Light Shading Accent 1" w:semiHidden="0" w:uiPriority="60" w:unhideWhenUsed="0"/>
-    <w:lsdException w:name="Light List Accent 1" w:semiHidden="0" w:uiPriority="61" w:unhideWhenUsed="0"/>
-    <w:lsdException w:name="Light Grid Accent 1" w:semiHidden="0" w:uiPriority="62" w:unhideWhenUsed="0"/>
-    <w:lsdException w:name="Medium Shading 1 Accent 1" w:semiHidden="0" w:uiPriority="63" w:unhideWhenUsed="0"/>
-    <w:lsdException w:name="Medium Shading 2 Accent 1" w:semiHidden="0" w:uiPriority="64" w:unhideWhenUsed="0"/>
-    <w:lsdException w:name="Medium List 1 Accent 1" w:semiHidden="0" w:uiPriority="65" w:unhideWhenUsed="0"/>
-    <w:lsdException w:name="Revision" w:unhideWhenUsed="0"/>
-    <w:lsdException w:name="List Paragraph" w:semiHidden="0" w:uiPriority="34" w:unhideWhenUsed="0" w:qFormat="1"/>
-    <w:lsdException w:name="Quote" w:semiHidden="0" w:uiPriority="29" w:unhideWhenUsed="0" w:qFormat="1"/>
-    <w:lsdException w:name="Intense Quote" w:semiHidden="0" w:uiPriority="30" w:unhideWhenUsed="0" w:qFormat="1"/>
-    <w:lsdException w:name="Medium List 2 Accent 1" w:semiHidden="0" w:uiPriority="66" w:unhideWhenUsed="0"/>
-    <w:lsdException w:name="Medium Grid 1 Accent 1" w:semiHidden="0" w:uiPriority="67" w:unhideWhenUsed="0"/>
-    <w:lsdException w:name="Medium Grid 2 Accent 1" w:semiHidden="0" w:uiPriority="68" w:unhideWhenUsed="0"/>
-    <w:lsdException w:name="Medium Grid 3 Accent 1" w:semiHidden="0" w:uiPriority="69" w:unhideWhenUsed="0"/>
-    <w:lsdException w:name="Dark List Accent 1" w:semiHidden="0" w:uiPriority="70" w:unhideWhenUsed="0"/>
-    <w:lsdException w:name="Colorful Shading Accent 1" w:semiHidden="0" w:uiPriority="71" w:unhideWhenUsed="0"/>
-    <w:lsdException w:name="Colorful List Accent 1" w:semiHidden="0" w:uiPriority="72" w:unhideWhenUsed="0"/>
-    <w:lsdException w:name="Colorful Grid Accent 1" w:semiHidden="0" w:uiPriority="73" w:unhideWhenUsed="0"/>
-    <w:lsdException w:name="Light Shading Accent 2" w:semiHidden="0" w:uiPriority="60" w:unhideWhenUsed="0"/>
-    <w:lsdException w:name="Light List Accent 2" w:semiHidden="0" w:uiPriority="61" w:unhideWhenUsed="0"/>
-    <w:lsdException w:name="Light Grid Accent 2" w:semiHidden="0" w:uiPriority="62" w:unhideWhenUsed="0"/>
-    <w:lsdException w:name="Medium Shading 1 Accent 2" w:semiHidden="0" w:uiPriority="63" w:unhideWhenUsed="0"/>
-    <w:lsdException w:name="Medium Shading 2 Accent 2" w:semiHidden="0" w:uiPriority="64" w:unhideWhenUsed="0"/>
-    <w:lsdException w:name="Medium List 1 Accent 2" w:semiHidden="0" w:uiPriority="65" w:unhideWhenUsed="0"/>
-    <w:lsdException w:name="Medium List 2 Accent 2" w:semiHidden="0" w:uiPriority="66" w:unhideWhenUsed="0"/>
-    <w:lsdException w:name="Medium Grid 1 Accent 2" w:semiHidden="0" w:uiPriority="67" w:unhideWhenUsed="0"/>
-    <w:lsdException w:name="Medium Grid 2 Accent 2" w:semiHidden="0" w:uiPriority="68" w:unhideWhenUsed="0"/>
-    <w:lsdException w:name="Medium Grid 3 Accent 2" w:semiHidden="0" w:uiPriority="69" w:unhideWhenUsed="0"/>
-    <w:lsdException w:name="Dark List Accent 2" w:semiHidden="0" w:uiPriority="70" w:unhideWhenUsed="0"/>
-    <w:lsdException w:name="Colorful Shading Accent 2" w:semiHidden="0" w:uiPriority="71" w:unhideWhenUsed="0"/>
-    <w:lsdException w:name="Colorful List Accent 2" w:semiHidden="0" w:uiPriority="72" w:unhideWhenUsed="0"/>
-    <w:lsdException w:name="Colorful Grid Accent 2" w:semiHidden="0" w:uiPriority="73" w:unhideWhenUsed="0"/>
-    <w:lsdException w:name="Light Shading Accent 3" w:semiHidden="0" w:uiPriority="60" w:unhideWhenUsed="0"/>
-    <w:lsdException w:name="Light List Accent 3" w:semiHidden="0" w:uiPriority="61" w:unhideWhenUsed="0"/>
-    <w:lsdException w:name="Light Grid Accent 3" w:semiHidden="0" w:uiPriority="62" w:unhideWhenUsed="0"/>
-    <w:lsdException w:name="Medium Shading 1 Accent 3" w:semiHidden="0" w:uiPriority="63" w:unhideWhenUsed="0"/>
-    <w:lsdException w:name="Medium Shading 2 Accent 3" w:semiHidden="0" w:uiPriority="64" w:unhideWhenUsed="0"/>
-    <w:lsdException w:name="Medium List 1 Accent 3" w:semiHidden="0" w:uiPriority="65" w:unhideWhenUsed="0"/>
-    <w:lsdException w:name="Medium List 2 Accent 3" w:semiHidden="0" w:uiPriority="66" w:unhideWhenUsed="0"/>
-    <w:lsdException w:name="Medium Grid 1 Accent 3" w:semiHidden="0" w:uiPriority="67" w:unhideWhenUsed="0"/>
-    <w:lsdException w:name="Medium Grid 2 Accent 3" w:semiHidden="0" w:uiPriority="68" w:unhideWhenUsed="0"/>
-    <w:lsdException w:name="Medium Grid 3 Accent 3" w:semiHidden="0" w:uiPriority="69" w:unhideWhenUsed="0"/>
-    <w:lsdException w:name="Dark List Accent 3" w:semiHidden="0" w:uiPriority="70" w:unhideWhenUsed="0"/>
-    <w:lsdException w:name="Colorful Shading Accent 3" w:semiHidden="0" w:uiPriority="71" w:unhideWhenUsed="0"/>
-    <w:lsdException w:name="Colorful List Accent 3" w:semiHidden="0" w:uiPriority="72" w:unhideWhenUsed="0"/>
-    <w:lsdException w:name="Colorful Grid Accent 3" w:semiHidden="0" w:uiPriority="73" w:unhideWhenUsed="0"/>
-    <w:lsdException w:name="Light Shading Accent 4" w:semiHidden="0" w:uiPriority="60" w:unhideWhenUsed="0"/>
-    <w:lsdException w:name="Light List Accent 4" w:semiHidden="0" w:uiPriority="61" w:unhideWhenUsed="0"/>
-    <w:lsdException w:name="Light Grid Accent 4" w:semiHidden="0" w:uiPriority="62" w:unhideWhenUsed="0"/>
-    <w:lsdException w:name="Medium Shading 1 Accent 4" w:semiHidden="0" w:uiPriority="63" w:unhideWhenUsed="0"/>
-    <w:lsdException w:name="Medium Shading 2 Accent 4" w:semiHidden="0" w:uiPriority="64" w:unhideWhenUsed="0"/>
-    <w:lsdException w:name="Medium List 1 Accent 4" w:semiHidden="0" w:uiPriority="65" w:unhideWhenUsed="0"/>
-    <w:lsdException w:name="Medium List 2 Accent 4" w:semiHidden="0" w:uiPriority="66" w:unhideWhenUsed="0"/>
-    <w:lsdException w:name="Medium Grid 1 Accent 4" w:semiHidden="0" w:uiPriority="67" w:unhideWhenUsed="0"/>
-    <w:lsdException w:name="Medium Grid 2 Accent 4" w:semiHidden="0" w:uiPriority="68" w:unhideWhenUsed="0"/>
-    <w:lsdException w:name="Medium Grid 3 Accent 4" w:semiHidden="0" w:uiPriority="69" w:unhideWhenUsed="0"/>
-    <w:lsdException w:name="Dark List Accent 4" w:semiHidden="0" w:uiPriority="70" w:unhideWhenUsed="0"/>
-    <w:lsdException w:name="Colorful Shading Accent 4" w:semiHidden="0" w:uiPriority="71" w:unhideWhenUsed="0"/>
-    <w:lsdException w:name="Colorful List Accent 4" w:semiHidden="0" w:uiPriority="72" w:unhideWhenUsed="0"/>
-    <w:lsdException w:name="Colorful Grid Accent 4" w:semiHidden="0" w:uiPriority="73" w:unhideWhenUsed="0"/>
-    <w:lsdException w:name="Light Shading Accent 5" w:semiHidden="0" w:uiPriority="60" w:unhideWhenUsed="0"/>
-    <w:lsdException w:name="Light List Accent 5" w:semiHidden="0" w:uiPriority="61" w:unhideWhenUsed="0"/>
-    <w:lsdException w:name="Light Grid Accent 5" w:semiHidden="0" w:uiPriority="62" w:unhideWhenUsed="0"/>
-    <w:lsdException w:name="Medium Shading 1 Accent 5" w:semiHidden="0" w:uiPriority="63" w:unhideWhenUsed="0"/>
-    <w:lsdException w:name="Medium Shading 2 Accent 5" w:semiHidden="0" w:uiPriority="64" w:unhideWhenUsed="0"/>
-    <w:lsdException w:name="Medium List 1 Accent 5" w:semiHidden="0" w:uiPriority="65" w:unhideWhenUsed="0"/>
-    <w:lsdException w:name="Medium List 2 Accent 5" w:semiHidden="0" w:uiPriority="66" w:unhideWhenUsed="0"/>
-    <w:lsdException w:name="Medium Grid 1 Accent 5" w:semiHidden="0" w:uiPriority="67" w:unhideWhenUsed="0"/>
-    <w:lsdException w:name="Medium Grid 2 Accent 5" w:semiHidden="0" w:uiPriority="68" w:unhideWhenUsed="0"/>
-    <w:lsdException w:name="Medium Grid 3 Accent 5" w:semiHidden="0" w:uiPriority="69" w:unhideWhenUsed="0"/>
-    <w:lsdException w:name="Dark List Accent 5" w:semiHidden="0" w:uiPriority="70" w:unhideWhenUsed="0"/>
-    <w:lsdException w:name="Colorful Shading Accent 5" w:semiHidden="0" w:uiPriority="71" w:unhideWhenUsed="0"/>
-    <w:lsdException w:name="Colorful List Accent 5" w:semiHidden="0" w:uiPriority="72" w:unhideWhenUsed="0"/>
-    <w:lsdException w:name="Colorful Grid Accent 5" w:semiHidden="0" w:uiPriority="73" w:unhideWhenUsed="0"/>
-    <w:lsdException w:name="Light Shading Accent 6" w:semiHidden="0" w:uiPriority="60" w:unhideWhenUsed="0"/>
-    <w:lsdException w:name="Light List Accent 6" w:semiHidden="0" w:uiPriority="61" w:unhideWhenUsed="0"/>
-    <w:lsdException w:name="Light Grid Accent 6" w:semiHidden="0" w:uiPriority="62" w:unhideWhenUsed="0"/>
-    <w:lsdException w:name="Medium Shading 1 Accent 6" w:semiHidden="0" w:uiPriority="63" w:unhideWhenUsed="0"/>
-    <w:lsdException w:name="Medium Shading 2 Accent 6" w:semiHidden="0" w:uiPriority="64" w:unhideWhenUsed="0"/>
-    <w:lsdException w:name="Medium List 1 Accent 6" w:semiHidden="0" w:uiPriority="65" w:unhideWhenUsed="0"/>
-    <w:lsdException w:name="Medium List 2 Accent 6" w:semiHidden="0" w:uiPriority="66" w:unhideWhenUsed="0"/>
-    <w:lsdException w:name="Medium Grid 1 Accent 6" w:semiHidden="0" w:uiPriority="67" w:unhideWhenUsed="0"/>
-    <w:lsdException w:name="Medium Grid 2 Accent 6" w:semiHidden="0" w:uiPriority="68" w:unhideWhenUsed="0"/>
-    <w:lsdException w:name="Medium Grid 3 Accent 6" w:semiHidden="0" w:uiPriority="69" w:unhideWhenUsed="0"/>
-    <w:lsdException w:name="Dark List Accent 6" w:semiHidden="0" w:uiPriority="70" w:unhideWhenUsed="0"/>
-    <w:lsdException w:name="Colorful Shading Accent 6" w:semiHidden="0" w:uiPriority="71" w:unhideWhenUsed="0"/>
-    <w:lsdException w:name="Colorful List Accent 6" w:semiHidden="0" w:uiPriority="72" w:unhideWhenUsed="0"/>
-    <w:lsdException w:name="Colorful Grid Accent 6" w:semiHidden="0" w:uiPriority="73" w:unhideWhenUsed="0"/>
-    <w:lsdException w:name="Subtle Emphasis" w:semiHidden="0" w:uiPriority="19" w:unhideWhenUsed="0" w:qFormat="1"/>
-    <w:lsdException w:name="Intense Emphasis" w:semiHidden="0" w:uiPriority="21" w:unhideWhenUsed="0" w:qFormat="1"/>
-    <w:lsdException w:name="Subtle Reference" w:semiHidden="0" w:uiPriority="31" w:unhideWhenUsed="0" w:qFormat="1"/>
-    <w:lsdException w:name="Intense Reference" w:semiHidden="0" w:uiPriority="32" w:unhideWhenUsed="0" w:qFormat="1"/>
-    <w:lsdException w:name="Book Title" w:semiHidden="0" w:uiPriority="33" w:unhideWhenUsed="0" w:qFormat="1"/>
-    <w:lsdException w:name="Bibliography" w:uiPriority="37"/>
-    <w:lsdException w:name="TOC Heading" w:uiPriority="39" w:qFormat="1"/>
-  </w:latentStyles>
-  <w:style w:type="paragraph" w:default="1" w:styleId="Normal">
-    <w:name w:val="Normal"/>
-    <w:qFormat/>
-  </w:style>
-  <w:style w:type="paragraph" w:styleId="Titre1">
-    <w:name w:val="heading 1"/>
-    <w:basedOn w:val="Normal"/>
-    <w:next w:val="Normal"/>
-    <w:link w:val="Titre1Car"/>
-    <w:uiPriority w:val="9"/>
-    <w:qFormat/>
-    <w:rsid w:val="00101765"/>
-    <w:pPr>
-      <w:keepNext/>
-      <w:keepLines/>
-      <w:numPr>
-        <w:numId w:val="1"/>
-      </w:numPr>
-      <w:spacing w:before="240" w:after="0"/>
-      <w:outlineLvl w:val="0"/>
-    </w:pPr>
-    <w:rPr>
-      <w:rFonts w:asciiTheme="majorHAnsi" w:eastAsiaTheme="majorEastAsia" w:hAnsiTheme="majorHAnsi" w:cstheme="majorBidi"/>
-      <w:color w:val="2E74B5" w:themeColor="accent1" w:themeShade="BF"/>
-      <w:sz w:val="32"/>
-      <w:szCs w:val="32"/>
-    </w:rPr>
-  </w:style>
-  <w:style w:type="paragraph" w:styleId="Titre2">
-    <w:name w:val="heading 2"/>
-    <w:basedOn w:val="Normal"/>
-    <w:next w:val="Normal"/>
-    <w:link w:val="Titre2Car"/>
-    <w:uiPriority w:val="9"/>
-    <w:unhideWhenUsed/>
-    <w:qFormat/>
-    <w:rsid w:val="00464285"/>
-    <w:pPr>
-      <w:keepNext/>
-      <w:keepLines/>
-      <w:numPr>
-        <w:ilvl w:val="1"/>
-        <w:numId w:val="1"/>
-      </w:numPr>
-      <w:pBdr>
-        <w:bottom w:val="dotted" w:sz="4" w:space="1" w:color="5B9BD5" w:themeColor="accent1"/>
-      </w:pBdr>
-      <w:spacing w:before="40" w:after="0"/>
-      <w:outlineLvl w:val="1"/>
-    </w:pPr>
-    <w:rPr>
-      <w:rFonts w:asciiTheme="majorHAnsi" w:eastAsiaTheme="majorEastAsia" w:hAnsiTheme="majorHAnsi" w:cstheme="majorBidi"/>
-      <w:color w:val="2E74B5" w:themeColor="accent1" w:themeShade="BF"/>
-      <w:sz w:val="26"/>
-      <w:szCs w:val="26"/>
-    </w:rPr>
-  </w:style>
-  <w:style w:type="paragraph" w:styleId="Titre3">
-    <w:name w:val="heading 3"/>
-    <w:basedOn w:val="Normal"/>
-    <w:next w:val="Normal"/>
-    <w:link w:val="Titre3Car"/>
-    <w:uiPriority w:val="9"/>
-    <w:unhideWhenUsed/>
-    <w:qFormat/>
-    <w:rsid w:val="001C7E1B"/>
-    <w:pPr>
-      <w:keepNext/>
-      <w:keepLines/>
-      <w:numPr>
-        <w:ilvl w:val="2"/>
-        <w:numId w:val="1"/>
-      </w:numPr>
-      <w:spacing w:before="40" w:after="0"/>
-      <w:outlineLvl w:val="2"/>
-    </w:pPr>
-    <w:rPr>
-      <w:rFonts w:asciiTheme="majorHAnsi" w:eastAsiaTheme="majorEastAsia" w:hAnsiTheme="majorHAnsi" w:cstheme="majorBidi"/>
-      <w:color w:val="1F4D78" w:themeColor="accent1" w:themeShade="7F"/>
-      <w:sz w:val="24"/>
-      <w:szCs w:val="24"/>
-    </w:rPr>
-  </w:style>
-  <w:style w:type="paragraph" w:styleId="Titre4">
-    <w:name w:val="heading 4"/>
-    <w:basedOn w:val="Normal"/>
-    <w:next w:val="Normal"/>
-    <w:link w:val="Titre4Car"/>
-    <w:uiPriority w:val="9"/>
-    <w:semiHidden/>
-    <w:unhideWhenUsed/>
-    <w:qFormat/>
-    <w:rsid w:val="00464285"/>
-    <w:pPr>
-      <w:keepNext/>
-      <w:keepLines/>
-      <w:numPr>
-        <w:ilvl w:val="3"/>
-        <w:numId w:val="1"/>
-      </w:numPr>
-      <w:spacing w:before="40" w:after="0"/>
-      <w:outlineLvl w:val="3"/>
-    </w:pPr>
-    <w:rPr>
-      <w:rFonts w:asciiTheme="majorHAnsi" w:eastAsiaTheme="majorEastAsia" w:hAnsiTheme="majorHAnsi" w:cstheme="majorBidi"/>
-      <w:i/>
-      <w:iCs/>
-      <w:color w:val="2E74B5" w:themeColor="accent1" w:themeShade="BF"/>
-    </w:rPr>
-  </w:style>
-  <w:style w:type="paragraph" w:styleId="Titre5">
-    <w:name w:val="heading 5"/>
-    <w:basedOn w:val="Normal"/>
-    <w:next w:val="Normal"/>
-    <w:link w:val="Titre5Car"/>
-    <w:uiPriority w:val="9"/>
-    <w:semiHidden/>
-    <w:unhideWhenUsed/>
-    <w:qFormat/>
-    <w:rsid w:val="00464285"/>
-    <w:pPr>
-      <w:keepNext/>
-      <w:keepLines/>
-      <w:numPr>
-        <w:ilvl w:val="4"/>
-        <w:numId w:val="1"/>
-      </w:numPr>
-      <w:spacing w:before="40" w:after="0"/>
-      <w:outlineLvl w:val="4"/>
-    </w:pPr>
-    <w:rPr>
-      <w:rFonts w:asciiTheme="majorHAnsi" w:eastAsiaTheme="majorEastAsia" w:hAnsiTheme="majorHAnsi" w:cstheme="majorBidi"/>
-      <w:color w:val="2E74B5" w:themeColor="accent1" w:themeShade="BF"/>
-    </w:rPr>
-  </w:style>
-  <w:style w:type="paragraph" w:styleId="Titre6">
-    <w:name w:val="heading 6"/>
-    <w:basedOn w:val="Normal"/>
-    <w:next w:val="Normal"/>
-    <w:link w:val="Titre6Car"/>
-    <w:uiPriority w:val="9"/>
-    <w:semiHidden/>
-    <w:unhideWhenUsed/>
-    <w:qFormat/>
-    <w:rsid w:val="00464285"/>
-    <w:pPr>
-      <w:keepNext/>
-      <w:keepLines/>
-      <w:numPr>
-        <w:ilvl w:val="5"/>
-        <w:numId w:val="1"/>
-      </w:numPr>
-      <w:spacing w:before="40" w:after="0"/>
-      <w:outlineLvl w:val="5"/>
-    </w:pPr>
-    <w:rPr>
-      <w:rFonts w:asciiTheme="majorHAnsi" w:eastAsiaTheme="majorEastAsia" w:hAnsiTheme="majorHAnsi" w:cstheme="majorBidi"/>
-      <w:color w:val="1F4D78" w:themeColor="accent1" w:themeShade="7F"/>
-    </w:rPr>
-  </w:style>
-  <w:style w:type="paragraph" w:styleId="Titre7">
-    <w:name w:val="heading 7"/>
-    <w:basedOn w:val="Normal"/>
-    <w:next w:val="Normal"/>
-    <w:link w:val="Titre7Car"/>
-    <w:uiPriority w:val="9"/>
-    <w:semiHidden/>
-    <w:unhideWhenUsed/>
-    <w:qFormat/>
-    <w:rsid w:val="00464285"/>
-    <w:pPr>
-      <w:keepNext/>
-      <w:keepLines/>
-      <w:numPr>
-        <w:ilvl w:val="6"/>
-        <w:numId w:val="1"/>
-      </w:numPr>
-      <w:spacing w:before="40" w:after="0"/>
-      <w:outlineLvl w:val="6"/>
-    </w:pPr>
-    <w:rPr>
-      <w:rFonts w:asciiTheme="majorHAnsi" w:eastAsiaTheme="majorEastAsia" w:hAnsiTheme="majorHAnsi" w:cstheme="majorBidi"/>
-      <w:i/>
-      <w:iCs/>
-      <w:color w:val="1F4D78" w:themeColor="accent1" w:themeShade="7F"/>
-    </w:rPr>
-  </w:style>
-  <w:style w:type="paragraph" w:styleId="Titre8">
-    <w:name w:val="heading 8"/>
-    <w:basedOn w:val="Normal"/>
-    <w:next w:val="Normal"/>
-    <w:link w:val="Titre8Car"/>
-    <w:uiPriority w:val="9"/>
-    <w:semiHidden/>
-    <w:unhideWhenUsed/>
-    <w:qFormat/>
-    <w:rsid w:val="00464285"/>
-    <w:pPr>
-      <w:keepNext/>
-      <w:keepLines/>
-      <w:numPr>
-        <w:ilvl w:val="7"/>
-        <w:numId w:val="1"/>
-      </w:numPr>
-      <w:spacing w:before="40" w:after="0"/>
-      <w:outlineLvl w:val="7"/>
-    </w:pPr>
-    <w:rPr>
-      <w:rFonts w:asciiTheme="majorHAnsi" w:eastAsiaTheme="majorEastAsia" w:hAnsiTheme="majorHAnsi" w:cstheme="majorBidi"/>
-      <w:color w:val="272727" w:themeColor="text1" w:themeTint="D8"/>
-      <w:sz w:val="21"/>
-      <w:szCs w:val="21"/>
-    </w:rPr>
-  </w:style>
-  <w:style w:type="paragraph" w:styleId="Titre9">
-    <w:name w:val="heading 9"/>
-    <w:basedOn w:val="Normal"/>
-    <w:next w:val="Normal"/>
-    <w:link w:val="Titre9Car"/>
-    <w:uiPriority w:val="9"/>
-    <w:semiHidden/>
-    <w:unhideWhenUsed/>
-    <w:qFormat/>
-    <w:rsid w:val="00464285"/>
-    <w:pPr>
-      <w:keepNext/>
-      <w:keepLines/>
-      <w:numPr>
-        <w:ilvl w:val="8"/>
-        <w:numId w:val="1"/>
-      </w:numPr>
-      <w:spacing w:before="40" w:after="0"/>
-      <w:outlineLvl w:val="8"/>
-    </w:pPr>
-    <w:rPr>
-      <w:rFonts w:asciiTheme="majorHAnsi" w:eastAsiaTheme="majorEastAsia" w:hAnsiTheme="majorHAnsi" w:cstheme="majorBidi"/>
-      <w:i/>
-      <w:iCs/>
-      <w:color w:val="272727" w:themeColor="text1" w:themeTint="D8"/>
-      <w:sz w:val="21"/>
-      <w:szCs w:val="21"/>
-    </w:rPr>
-  </w:style>
-  <w:style w:type="character" w:default="1" w:styleId="Policepardfaut">
-    <w:name w:val="Default Paragraph Font"/>
-    <w:uiPriority w:val="1"/>
-    <w:semiHidden/>
-    <w:unhideWhenUsed/>
-  </w:style>
-  <w:style w:type="table" w:default="1" w:styleId="TableauNormal">
-    <w:name w:val="Normal Table"/>
-    <w:uiPriority w:val="99"/>
-    <w:semiHidden/>
-    <w:unhideWhenUsed/>
-    <w:tblPr>
-      <w:tblInd w:w="0" w:type="dxa"/>
-      <w:tblCellMar>
-        <w:top w:w="0" w:type="dxa"/>
-        <w:left w:w="108" w:type="dxa"/>
-        <w:bottom w:w="0" w:type="dxa"/>
-        <w:right w:w="108" w:type="dxa"/>
-      </w:tblCellMar>
-    </w:tblPr>
-  </w:style>
-  <w:style w:type="numbering" w:default="1" w:styleId="Aucuneliste">
-    <w:name w:val="No List"/>
-    <w:uiPriority w:val="99"/>
-    <w:semiHidden/>
-    <w:unhideWhenUsed/>
-  </w:style>
-  <w:style w:type="paragraph" w:styleId="Sansinterligne">
-    <w:name w:val="No Spacing"/>
-    <w:link w:val="SansinterligneCar"/>
-    <w:uiPriority w:val="1"/>
-    <w:qFormat/>
-    <w:rsid w:val="006801C8"/>
-    <w:pPr>
-      <w:spacing w:after="0" w:line="240" w:lineRule="auto"/>
-    </w:pPr>
-    <w:rPr>
-      <w:rFonts w:eastAsiaTheme="minorEastAsia"/>
-      <w:lang w:eastAsia="fr-FR"/>
-    </w:rPr>
-  </w:style>
-  <w:style w:type="character" w:customStyle="1" w:styleId="SansinterligneCar">
-    <w:name w:val="Sans interligne Car"/>
-    <w:basedOn w:val="Policepardfaut"/>
-    <w:link w:val="Sansinterligne"/>
-    <w:uiPriority w:val="1"/>
-    <w:rsid w:val="006801C8"/>
-    <w:rPr>
-      <w:rFonts w:eastAsiaTheme="minorEastAsia"/>
-      <w:lang w:eastAsia="fr-FR"/>
-    </w:rPr>
-  </w:style>
-  <w:style w:type="character" w:customStyle="1" w:styleId="Titre1Car">
-    <w:name w:val="Titre 1 Car"/>
-    <w:basedOn w:val="Policepardfaut"/>
-    <w:link w:val="Titre1"/>
-    <w:uiPriority w:val="9"/>
-    <w:rsid w:val="00101765"/>
-    <w:rPr>
-      <w:rFonts w:asciiTheme="majorHAnsi" w:eastAsiaTheme="majorEastAsia" w:hAnsiTheme="majorHAnsi" w:cstheme="majorBidi"/>
-      <w:color w:val="2E74B5" w:themeColor="accent1" w:themeShade="BF"/>
-      <w:sz w:val="32"/>
-      <w:szCs w:val="32"/>
-    </w:rPr>
-  </w:style>
-  <w:style w:type="character" w:customStyle="1" w:styleId="Titre2Car">
-    <w:name w:val="Titre 2 Car"/>
-    <w:basedOn w:val="Policepardfaut"/>
-    <w:link w:val="Titre2"/>
-    <w:uiPriority w:val="9"/>
-    <w:rsid w:val="00464285"/>
-    <w:rPr>
-      <w:rFonts w:asciiTheme="majorHAnsi" w:eastAsiaTheme="majorEastAsia" w:hAnsiTheme="majorHAnsi" w:cstheme="majorBidi"/>
-      <w:color w:val="2E74B5" w:themeColor="accent1" w:themeShade="BF"/>
-      <w:sz w:val="26"/>
-      <w:szCs w:val="26"/>
-    </w:rPr>
-  </w:style>
-  <w:style w:type="character" w:customStyle="1" w:styleId="Titre3Car">
-    <w:name w:val="Titre 3 Car"/>
-    <w:basedOn w:val="Policepardfaut"/>
-    <w:link w:val="Titre3"/>
-    <w:uiPriority w:val="9"/>
-    <w:rsid w:val="001C7E1B"/>
-    <w:rPr>
-      <w:rFonts w:asciiTheme="majorHAnsi" w:eastAsiaTheme="majorEastAsia" w:hAnsiTheme="majorHAnsi" w:cstheme="majorBidi"/>
-      <w:color w:val="1F4D78" w:themeColor="accent1" w:themeShade="7F"/>
-      <w:sz w:val="24"/>
-      <w:szCs w:val="24"/>
-    </w:rPr>
-  </w:style>
-  <w:style w:type="character" w:customStyle="1" w:styleId="Titre4Car">
-    <w:name w:val="Titre 4 Car"/>
-    <w:basedOn w:val="Policepardfaut"/>
-    <w:link w:val="Titre4"/>
-    <w:uiPriority w:val="9"/>
-    <w:semiHidden/>
-    <w:rsid w:val="00464285"/>
-    <w:rPr>
-      <w:rFonts w:asciiTheme="majorHAnsi" w:eastAsiaTheme="majorEastAsia" w:hAnsiTheme="majorHAnsi" w:cstheme="majorBidi"/>
-      <w:i/>
-      <w:iCs/>
-      <w:color w:val="2E74B5" w:themeColor="accent1" w:themeShade="BF"/>
-    </w:rPr>
-  </w:style>
-  <w:style w:type="character" w:customStyle="1" w:styleId="Titre5Car">
-    <w:name w:val="Titre 5 Car"/>
-    <w:basedOn w:val="Policepardfaut"/>
-    <w:link w:val="Titre5"/>
-    <w:uiPriority w:val="9"/>
-    <w:semiHidden/>
-    <w:rsid w:val="00464285"/>
-    <w:rPr>
-      <w:rFonts w:asciiTheme="majorHAnsi" w:eastAsiaTheme="majorEastAsia" w:hAnsiTheme="majorHAnsi" w:cstheme="majorBidi"/>
-      <w:color w:val="2E74B5" w:themeColor="accent1" w:themeShade="BF"/>
-    </w:rPr>
-  </w:style>
-  <w:style w:type="character" w:customStyle="1" w:styleId="Titre6Car">
-    <w:name w:val="Titre 6 Car"/>
-    <w:basedOn w:val="Policepardfaut"/>
-    <w:link w:val="Titre6"/>
-    <w:uiPriority w:val="9"/>
-    <w:semiHidden/>
-    <w:rsid w:val="00464285"/>
-    <w:rPr>
-      <w:rFonts w:asciiTheme="majorHAnsi" w:eastAsiaTheme="majorEastAsia" w:hAnsiTheme="majorHAnsi" w:cstheme="majorBidi"/>
-      <w:color w:val="1F4D78" w:themeColor="accent1" w:themeShade="7F"/>
-    </w:rPr>
-  </w:style>
-  <w:style w:type="character" w:customStyle="1" w:styleId="Titre7Car">
-    <w:name w:val="Titre 7 Car"/>
-    <w:basedOn w:val="Policepardfaut"/>
-    <w:link w:val="Titre7"/>
-    <w:uiPriority w:val="9"/>
-    <w:semiHidden/>
-    <w:rsid w:val="00464285"/>
-    <w:rPr>
-      <w:rFonts w:asciiTheme="majorHAnsi" w:eastAsiaTheme="majorEastAsia" w:hAnsiTheme="majorHAnsi" w:cstheme="majorBidi"/>
-      <w:i/>
-      <w:iCs/>
-      <w:color w:val="1F4D78" w:themeColor="accent1" w:themeShade="7F"/>
-    </w:rPr>
-  </w:style>
-  <w:style w:type="character" w:customStyle="1" w:styleId="Titre8Car">
-    <w:name w:val="Titre 8 Car"/>
-    <w:basedOn w:val="Policepardfaut"/>
-    <w:link w:val="Titre8"/>
-    <w:uiPriority w:val="9"/>
-    <w:semiHidden/>
-    <w:rsid w:val="00464285"/>
-    <w:rPr>
-      <w:rFonts w:asciiTheme="majorHAnsi" w:eastAsiaTheme="majorEastAsia" w:hAnsiTheme="majorHAnsi" w:cstheme="majorBidi"/>
-      <w:color w:val="272727" w:themeColor="text1" w:themeTint="D8"/>
-      <w:sz w:val="21"/>
-      <w:szCs w:val="21"/>
-    </w:rPr>
-  </w:style>
-  <w:style w:type="character" w:customStyle="1" w:styleId="Titre9Car">
-    <w:name w:val="Titre 9 Car"/>
-    <w:basedOn w:val="Policepardfaut"/>
-    <w:link w:val="Titre9"/>
-    <w:uiPriority w:val="9"/>
-    <w:semiHidden/>
-    <w:rsid w:val="00464285"/>
-    <w:rPr>
-      <w:rFonts w:asciiTheme="majorHAnsi" w:eastAsiaTheme="majorEastAsia" w:hAnsiTheme="majorHAnsi" w:cstheme="majorBidi"/>
-      <w:i/>
-      <w:iCs/>
-      <w:color w:val="272727" w:themeColor="text1" w:themeTint="D8"/>
-      <w:sz w:val="21"/>
-      <w:szCs w:val="21"/>
-    </w:rPr>
-  </w:style>
-  <w:style w:type="table" w:styleId="Grilledutableau">
-    <w:name w:val="Table Grid"/>
-    <w:basedOn w:val="TableauNormal"/>
-    <w:uiPriority w:val="39"/>
-    <w:rsid w:val="00966280"/>
-    <w:pPr>
-      <w:spacing w:after="0" w:line="240" w:lineRule="auto"/>
-    </w:pPr>
-    <w:tblPr>
-      <w:tblInd w:w="0" w:type="dxa"/>
-      <w:tblBorders>
-        <w:top w:val="single" w:sz="4" w:space="0" w:color="auto"/>
-        <w:left w:val="single" w:sz="4" w:space="0" w:color="auto"/>
-        <w:bottom w:val="single" w:sz="4" w:space="0" w:color="auto"/>
-        <w:right w:val="single" w:sz="4" w:space="0" w:color="auto"/>
-        <w:insideH w:val="single" w:sz="4" w:space="0" w:color="auto"/>
-        <w:insideV w:val="single" w:sz="4" w:space="0" w:color="auto"/>
-      </w:tblBorders>
-      <w:tblCellMar>
-        <w:top w:w="0" w:type="dxa"/>
-        <w:left w:w="108" w:type="dxa"/>
-        <w:bottom w:w="0" w:type="dxa"/>
-        <w:right w:w="108" w:type="dxa"/>
-      </w:tblCellMar>
-    </w:tblPr>
-  </w:style>
-  <w:style w:type="paragraph" w:styleId="En-ttedetabledesmatires">
-    <w:name w:val="TOC Heading"/>
-    <w:basedOn w:val="Titre1"/>
-    <w:next w:val="Normal"/>
-    <w:uiPriority w:val="39"/>
-    <w:unhideWhenUsed/>
-    <w:qFormat/>
-    <w:rsid w:val="008839BD"/>
-    <w:pPr>
-      <w:numPr>
-        <w:numId w:val="0"/>
-      </w:numPr>
-      <w:outlineLvl w:val="9"/>
-    </w:pPr>
-    <w:rPr>
-      <w:lang w:eastAsia="fr-FR"/>
-    </w:rPr>
-  </w:style>
-  <w:style w:type="paragraph" w:styleId="TM1">
-    <w:name w:val="toc 1"/>
-    <w:basedOn w:val="Normal"/>
-    <w:next w:val="Normal"/>
-    <w:autoRedefine/>
-    <w:uiPriority w:val="39"/>
-    <w:unhideWhenUsed/>
-    <w:rsid w:val="008839BD"/>
-    <w:pPr>
-      <w:spacing w:after="100"/>
-    </w:pPr>
-  </w:style>
-  <w:style w:type="paragraph" w:styleId="TM2">
-    <w:name w:val="toc 2"/>
-    <w:basedOn w:val="Normal"/>
-    <w:next w:val="Normal"/>
-    <w:autoRedefine/>
-    <w:uiPriority w:val="39"/>
-    <w:unhideWhenUsed/>
-    <w:rsid w:val="008839BD"/>
-    <w:pPr>
-      <w:spacing w:after="100"/>
-      <w:ind w:left="220"/>
-    </w:pPr>
-  </w:style>
-  <w:style w:type="paragraph" w:styleId="TM3">
-    <w:name w:val="toc 3"/>
-    <w:basedOn w:val="Normal"/>
-    <w:next w:val="Normal"/>
-    <w:autoRedefine/>
-    <w:uiPriority w:val="39"/>
-    <w:unhideWhenUsed/>
-    <w:rsid w:val="008839BD"/>
-    <w:pPr>
-      <w:spacing w:after="100"/>
-      <w:ind w:left="440"/>
-    </w:pPr>
-  </w:style>
-  <w:style w:type="character" w:styleId="Lienhypertexte">
-    <w:name w:val="Hyperlink"/>
-    <w:basedOn w:val="Policepardfaut"/>
-    <w:uiPriority w:val="99"/>
-    <w:unhideWhenUsed/>
-    <w:rsid w:val="008839BD"/>
-    <w:rPr>
-      <w:color w:val="0563C1" w:themeColor="hyperlink"/>
-      <w:u w:val="single"/>
-    </w:rPr>
-  </w:style>
-  <w:style w:type="paragraph" w:styleId="En-tte">
-    <w:name w:val="header"/>
-    <w:basedOn w:val="Normal"/>
-    <w:link w:val="En-tteCar"/>
-    <w:uiPriority w:val="99"/>
-    <w:unhideWhenUsed/>
-    <w:rsid w:val="008839BD"/>
-    <w:pPr>
-      <w:tabs>
-        <w:tab w:val="center" w:pos="4536"/>
-        <w:tab w:val="right" w:pos="9072"/>
-      </w:tabs>
-      <w:spacing w:after="0" w:line="240" w:lineRule="auto"/>
-    </w:pPr>
-  </w:style>
-  <w:style w:type="character" w:customStyle="1" w:styleId="En-tteCar">
-    <w:name w:val="En-tête Car"/>
-    <w:basedOn w:val="Policepardfaut"/>
-    <w:link w:val="En-tte"/>
-    <w:uiPriority w:val="99"/>
-    <w:rsid w:val="008839BD"/>
-  </w:style>
-  <w:style w:type="paragraph" w:styleId="Pieddepage">
-    <w:name w:val="footer"/>
-    <w:basedOn w:val="Normal"/>
-    <w:link w:val="PieddepageCar"/>
-    <w:uiPriority w:val="99"/>
-    <w:unhideWhenUsed/>
-    <w:rsid w:val="008839BD"/>
-    <w:pPr>
-      <w:tabs>
-        <w:tab w:val="center" w:pos="4536"/>
-        <w:tab w:val="right" w:pos="9072"/>
-      </w:tabs>
-      <w:spacing w:after="0" w:line="240" w:lineRule="auto"/>
-    </w:pPr>
-  </w:style>
-  <w:style w:type="character" w:customStyle="1" w:styleId="PieddepageCar">
-    <w:name w:val="Pied de page Car"/>
-    <w:basedOn w:val="Policepardfaut"/>
-    <w:link w:val="Pieddepage"/>
-    <w:uiPriority w:val="99"/>
-    <w:rsid w:val="008839BD"/>
-  </w:style>
-  <w:style w:type="paragraph" w:styleId="Textedebulles">
-    <w:name w:val="Balloon Text"/>
-    <w:basedOn w:val="Normal"/>
-    <w:link w:val="TextedebullesCar"/>
-    <w:uiPriority w:val="99"/>
-    <w:semiHidden/>
-    <w:unhideWhenUsed/>
-    <w:rsid w:val="00BA0CDC"/>
-    <w:pPr>
-      <w:spacing w:after="0" w:line="240" w:lineRule="auto"/>
-    </w:pPr>
-    <w:rPr>
-      <w:rFonts w:ascii="Segoe UI" w:hAnsi="Segoe UI" w:cs="Segoe UI"/>
-      <w:sz w:val="18"/>
-      <w:szCs w:val="18"/>
-    </w:rPr>
-  </w:style>
-  <w:style w:type="character" w:customStyle="1" w:styleId="TextedebullesCar">
-    <w:name w:val="Texte de bulles Car"/>
-    <w:basedOn w:val="Policepardfaut"/>
-    <w:link w:val="Textedebulles"/>
-    <w:uiPriority w:val="99"/>
-    <w:semiHidden/>
-    <w:rsid w:val="00BA0CDC"/>
-    <w:rPr>
-      <w:rFonts w:ascii="Segoe UI" w:hAnsi="Segoe UI" w:cs="Segoe UI"/>
-      <w:sz w:val="18"/>
-      <w:szCs w:val="18"/>
-    </w:rPr>
-  </w:style>
-  <w:style w:type="paragraph" w:styleId="Paragraphedeliste">
-    <w:name w:val="List Paragraph"/>
-    <w:basedOn w:val="Normal"/>
-    <w:uiPriority w:val="34"/>
-    <w:qFormat/>
-    <w:rsid w:val="00854FBE"/>
-    <w:pPr>
-      <w:ind w:left="720"/>
-      <w:contextualSpacing/>
-    </w:pPr>
-  </w:style>
-  <w:style w:type="paragraph" w:styleId="Sous-titre">
-    <w:name w:val="Subtitle"/>
-    <w:basedOn w:val="Normal"/>
-    <w:next w:val="Normal"/>
-    <w:link w:val="Sous-titreCar"/>
-    <w:uiPriority w:val="11"/>
-    <w:qFormat/>
-    <w:rsid w:val="00662897"/>
-    <w:pPr>
-      <w:numPr>
-        <w:ilvl w:val="1"/>
-      </w:numPr>
-    </w:pPr>
-    <w:rPr>
-      <w:rFonts w:eastAsiaTheme="minorEastAsia"/>
-      <w:color w:val="5A5A5A" w:themeColor="text1" w:themeTint="A5"/>
-      <w:spacing w:val="15"/>
-    </w:rPr>
-  </w:style>
-  <w:style w:type="character" w:customStyle="1" w:styleId="Sous-titreCar">
-    <w:name w:val="Sous-titre Car"/>
-    <w:basedOn w:val="Policepardfaut"/>
-    <w:link w:val="Sous-titre"/>
-    <w:uiPriority w:val="11"/>
-    <w:rsid w:val="00662897"/>
-    <w:rPr>
-      <w:rFonts w:eastAsiaTheme="minorEastAsia"/>
-      <w:color w:val="5A5A5A" w:themeColor="text1" w:themeTint="A5"/>
-      <w:spacing w:val="15"/>
-    </w:rPr>
-  </w:style>
-  <w:style w:type="character" w:styleId="Lienhypertextesuivivisit">
-    <w:name w:val="FollowedHyperlink"/>
-    <w:basedOn w:val="Policepardfaut"/>
-    <w:uiPriority w:val="99"/>
-    <w:semiHidden/>
-    <w:unhideWhenUsed/>
-    <w:rsid w:val="006F57DD"/>
-    <w:rPr>
-      <w:color w:val="954F72" w:themeColor="followedHyperlink"/>
-      <w:u w:val="single"/>
-    </w:rPr>
-  </w:style>
-</w:styles>
-</file>
-
-<file path=word/stylesWithEffects.xml><?xml version="1.0" encoding="utf-8"?>
-<w:styles xmlns:wpc="http://schemas.microsoft.com/office/word/2010/wordprocessingCanvas" xmlns:mc="http://schemas.openxmlformats.org/markup-compatibility/2006" xmlns:o="urn:schemas-microsoft-com:office:office" xmlns:r="http://schemas.openxmlformats.org/officeDocument/2006/relationships" xmlns:m="http://schemas.openxmlformats.org/officeDocument/2006/math" xmlns:v="urn:schemas-microsoft-com:vml" xmlns:wp14="http://schemas.microsoft.com/office/word/2010/wordprocessingDrawing" xmlns:wp="http://schemas.openxmlformats.org/drawingml/2006/wordprocessingDrawing" xmlns:w10="urn:schemas-microsoft-com:office:word" xmlns:w="http://schemas.openxmlformats.org/wordprocessingml/2006/main" xmlns:w14="http://schemas.microsoft.com/office/word/2010/wordml" xmlns:wpg="http://schemas.microsoft.com/office/word/2010/wordprocessingGroup" xmlns:wpi="http://schemas.microsoft.com/office/word/2010/wordprocessingInk" xmlns:wne="http://schemas.microsoft.com/office/word/2006/wordml" xmlns:wps="http://schemas.microsoft.com/office/word/2010/wordprocessingShape" mc:Ignorable="w14 wp14">
-  <w:docDefaults>
-    <w:rPrDefault>
-      <w:rPr>
-        <w:rFonts w:asciiTheme="minorHAnsi" w:eastAsiaTheme="minorHAnsi" w:hAnsiTheme="minorHAnsi" w:cstheme="minorBidi"/>
-        <w:sz w:val="22"/>
-        <w:szCs w:val="22"/>
-        <w:lang w:val="fr-FR" w:eastAsia="en-US" w:bidi="ar-SA"/>
-      </w:rPr>
-    </w:rPrDefault>
-    <w:pPrDefault>
-      <w:pPr>
-        <w:spacing w:after="160" w:line="259" w:lineRule="auto"/>
-      </w:pPr>
-    </w:pPrDefault>
-  </w:docDefaults>
-  <w:latentStyles w:defLockedState="0" w:defUIPriority="99" w:defSemiHidden="1" w:defUnhideWhenUsed="1" w:defQFormat="0" w:count="267">
-    <w:lsdException w:name="Normal" w:semiHidden="0" w:uiPriority="0" w:unhideWhenUsed="0" w:qFormat="1"/>
-    <w:lsdException w:name="heading 1" w:semiHidden="0" w:uiPriority="9" w:unhideWhenUsed="0" w:qFormat="1"/>
-    <w:lsdException w:name="heading 2" w:uiPriority="9" w:qFormat="1"/>
-    <w:lsdException w:name="heading 3" w:uiPriority="9" w:qFormat="1"/>
-    <w:lsdException w:name="heading 4" w:uiPriority="9" w:qFormat="1"/>
-    <w:lsdException w:name="heading 5" w:uiPriority="9" w:qFormat="1"/>
-    <w:lsdException w:name="heading 6" w:uiPriority="9" w:qFormat="1"/>
-    <w:lsdException w:name="heading 7" w:uiPriority="9" w:qFormat="1"/>
-    <w:lsdException w:name="heading 8" w:uiPriority="9" w:qFormat="1"/>
-    <w:lsdException w:name="heading 9" w:uiPriority="9" w:qFormat="1"/>
-    <w:lsdException w:name="toc 1" w:uiPriority="39"/>
-    <w:lsdException w:name="toc 2" w:uiPriority="39"/>
-    <w:lsdException w:name="toc 3" w:uiPriority="39"/>
-    <w:lsdException w:name="toc 4" w:uiPriority="39"/>
-    <w:lsdException w:name="toc 5" w:uiPriority="39"/>
-    <w:lsdException w:name="toc 6" w:uiPriority="39"/>
-    <w:lsdException w:name="toc 7" w:uiPriority="39"/>
-    <w:lsdException w:name="toc 8" w:uiPriority="39"/>
-    <w:lsdException w:name="toc 9" w:uiPriority="39"/>
-    <w:lsdException w:name="caption" w:uiPriority="35" w:qFormat="1"/>
-    <w:lsdException w:name="Title" w:semiHidden="0" w:uiPriority="10" w:unhideWhenUsed="0" w:qFormat="1"/>
-    <w:lsdException w:name="Default Paragraph Font" w:uiPriority="1"/>
-    <w:lsdException w:name="Subtitle" w:semiHidden="0" w:uiPriority="11" w:unhideWhenUsed="0" w:qFormat="1"/>
-    <w:lsdException w:name="Strong" w:semiHidden="0" w:uiPriority="22" w:unhideWhenUsed="0" w:qFormat="1"/>
-    <w:lsdException w:name="Emphasis" w:semiHidden="0" w:uiPriority="20" w:unhideWhenUsed="0" w:qFormat="1"/>
-    <w:lsdException w:name="Table Grid" w:semiHidden="0" w:uiPriority="39" w:unhideWhenUsed="0"/>
-    <w:lsdException w:name="Placeholder Text" w:unhideWhenUsed="0"/>
-    <w:lsdException w:name="No Spacing" w:semiHidden="0" w:uiPriority="1" w:unhideWhenUsed="0" w:qFormat="1"/>
-    <w:lsdException w:name="Light Shading" w:semiHidden="0" w:uiPriority="60" w:unhideWhenUsed="0"/>
-    <w:lsdException w:name="Light List" w:semiHidden="0" w:uiPriority="61" w:unhideWhenUsed="0"/>
-    <w:lsdException w:name="Light Grid" w:semiHidden="0" w:uiPriority="62" w:unhideWhenUsed="0"/>
-    <w:lsdException w:name="Medium Shading 1" w:semiHidden="0" w:uiPriority="63" w:unhideWhenUsed="0"/>
-    <w:lsdException w:name="Medium Shading 2" w:semiHidden="0" w:uiPriority="64" w:unhideWhenUsed="0"/>
-    <w:lsdException w:name="Medium List 1" w:semiHidden="0" w:uiPriority="65" w:unhideWhenUsed="0"/>
-    <w:lsdException w:name="Medium List 2" w:semiHidden="0" w:uiPriority="66" w:unhideWhenUsed="0"/>
-    <w:lsdException w:name="Medium Grid 1" w:semiHidden="0" w:uiPriority="67" w:unhideWhenUsed="0"/>
-    <w:lsdException w:name="Medium Grid 2" w:semiHidden="0" w:uiPriority="68" w:unhideWhenUsed="0"/>
-    <w:lsdException w:name="Medium Grid 3" w:semiHidden="0" w:uiPriority="69" w:unhideWhenUsed="0"/>
-    <w:lsdException w:name="Dark List" w:semiHidden="0" w:uiPriority="70" w:unhideWhenUsed="0"/>
-    <w:lsdException w:name="Colorful Shading" w:semiHidden="0" w:uiPriority="71" w:unhideWhenUsed="0"/>
-    <w:lsdException w:name="Colorful List" w:semiHidden="0" w:uiPriority="72" w:unhideWhenUsed="0"/>
-    <w:lsdException w:name="Colorful Grid" w:semiHidden="0" w:uiPriority="73" w:unhideWhenUsed="0"/>
-    <w:lsdException w:name="Light Shading Accent 1" w:semiHidden="0" w:uiPriority="60" w:unhideWhenUsed="0"/>
-    <w:lsdException w:name="Light List Accent 1" w:semiHidden="0" w:uiPriority="61" w:unhideWhenUsed="0"/>
-    <w:lsdException w:name="Light Grid Accent 1" w:semiHidden="0" w:uiPriority="62" w:unhideWhenUsed="0"/>
-    <w:lsdException w:name="Medium Shading 1 Accent 1" w:semiHidden="0" w:uiPriority="63" w:unhideWhenUsed="0"/>
-    <w:lsdException w:name="Medium Shading 2 Accent 1" w:semiHidden="0" w:uiPriority="64" w:unhideWhenUsed="0"/>
-    <w:lsdException w:name="Medium List 1 Accent 1" w:semiHidden="0" w:uiPriority="65" w:unhideWhenUsed="0"/>
-    <w:lsdException w:name="Revision" w:unhideWhenUsed="0"/>
-    <w:lsdException w:name="List Paragraph" w:semiHidden="0" w:uiPriority="34" w:unhideWhenUsed="0" w:qFormat="1"/>
-    <w:lsdException w:name="Quote" w:semiHidden="0" w:uiPriority="29" w:unhideWhenUsed="0" w:qFormat="1"/>
-    <w:lsdException w:name="Intense Quote" w:semiHidden="0" w:uiPriority="30" w:unhideWhenUsed="0" w:qFormat="1"/>
-    <w:lsdException w:name="Medium List 2 Accent 1" w:semiHidden="0" w:uiPriority="66" w:unhideWhenUsed="0"/>
-    <w:lsdException w:name="Medium Grid 1 Accent 1" w:semiHidden="0" w:uiPriority="67" w:unhideWhenUsed="0"/>
-    <w:lsdException w:name="Medium Grid 2 Accent 1" w:semiHidden="0" w:uiPriority="68" w:unhideWhenUsed="0"/>
-    <w:lsdException w:name="Medium Grid 3 Accent 1" w:semiHidden="0" w:uiPriority="69" w:unhideWhenUsed="0"/>
-    <w:lsdException w:name="Dark List Accent 1" w:semiHidden="0" w:uiPriority="70" w:unhideWhenUsed="0"/>
-    <w:lsdException w:name="Colorful Shading Accent 1" w:semiHidden="0" w:uiPriority="71" w:unhideWhenUsed="0"/>
-    <w:lsdException w:name="Colorful List Accent 1" w:semiHidden="0" w:uiPriority="72" w:unhideWhenUsed="0"/>
-    <w:lsdException w:name="Colorful Grid Accent 1" w:semiHidden="0" w:uiPriority="73" w:unhideWhenUsed="0"/>
-    <w:lsdException w:name="Light Shading Accent 2" w:semiHidden="0" w:uiPriority="60" w:unhideWhenUsed="0"/>
-    <w:lsdException w:name="Light List Accent 2" w:semiHidden="0" w:uiPriority="61" w:unhideWhenUsed="0"/>
-    <w:lsdException w:name="Light Grid Accent 2" w:semiHidden="0" w:uiPriority="62" w:unhideWhenUsed="0"/>
-    <w:lsdException w:name="Medium Shading 1 Accent 2" w:semiHidden="0" w:uiPriority="63" w:unhideWhenUsed="0"/>
-    <w:lsdException w:name="Medium Shading 2 Accent 2" w:semiHidden="0" w:uiPriority="64" w:unhideWhenUsed="0"/>
-    <w:lsdException w:name="Medium List 1 Accent 2" w:semiHidden="0" w:uiPriority="65" w:unhideWhenUsed="0"/>
-    <w:lsdException w:name="Medium List 2 Accent 2" w:semiHidden="0" w:uiPriority="66" w:unhideWhenUsed="0"/>
-    <w:lsdException w:name="Medium Grid 1 Accent 2" w:semiHidden="0" w:uiPriority="67" w:unhideWhenUsed="0"/>
-    <w:lsdException w:name="Medium Grid 2 Accent 2" w:semiHidden="0" w:uiPriority="68" w:unhideWhenUsed="0"/>
-    <w:lsdException w:name="Medium Grid 3 Accent 2" w:semiHidden="0" w:uiPriority="69" w:unhideWhenUsed="0"/>
-    <w:lsdException w:name="Dark List Accent 2" w:semiHidden="0" w:uiPriority="70" w:unhideWhenUsed="0"/>
-    <w:lsdException w:name="Colorful Shading Accent 2" w:semiHidden="0" w:uiPriority="71" w:unhideWhenUsed="0"/>
-    <w:lsdException w:name="Colorful List Accent 2" w:semiHidden="0" w:uiPriority="72" w:unhideWhenUsed="0"/>
-    <w:lsdException w:name="Colorful Grid Accent 2" w:semiHidden="0" w:uiPriority="73" w:unhideWhenUsed="0"/>
-    <w:lsdException w:name="Light Shading Accent 3" w:semiHidden="0" w:uiPriority="60" w:unhideWhenUsed="0"/>
-    <w:lsdException w:name="Light List Accent 3" w:semiHidden="0" w:uiPriority="61" w:unhideWhenUsed="0"/>
-    <w:lsdException w:name="Light Grid Accent 3" w:semiHidden="0" w:uiPriority="62" w:unhideWhenUsed="0"/>
-    <w:lsdException w:name="Medium Shading 1 Accent 3" w:semiHidden="0" w:uiPriority="63" w:unhideWhenUsed="0"/>
-    <w:lsdException w:name="Medium Shading 2 Accent 3" w:semiHidden="0" w:uiPriority="64" w:unhideWhenUsed="0"/>
-    <w:lsdException w:name="Medium List 1 Accent 3" w:semiHidden="0" w:uiPriority="65" w:unhideWhenUsed="0"/>
-    <w:lsdException w:name="Medium List 2 Accent 3" w:semiHidden="0" w:uiPriority="66" w:unhideWhenUsed="0"/>
-    <w:lsdException w:name="Medium Grid 1 Accent 3" w:semiHidden="0" w:uiPriority="67" w:unhideWhenUsed="0"/>
-    <w:lsdException w:name="Medium Grid 2 Accent 3" w:semiHidden="0" w:uiPriority="68" w:unhideWhenUsed="0"/>
-    <w:lsdException w:name="Medium Grid 3 Accent 3" w:semiHidden="0" w:uiPriority="69" w:unhideWhenUsed="0"/>
-    <w:lsdException w:name="Dark List Accent 3" w:semiHidden="0" w:uiPriority="70" w:unhideWhenUsed="0"/>
-    <w:lsdException w:name="Colorful Shading Accent 3" w:semiHidden="0" w:uiPriority="71" w:unhideWhenUsed="0"/>
-    <w:lsdException w:name="Colorful List Accent 3" w:semiHidden="0" w:uiPriority="72" w:unhideWhenUsed="0"/>
-    <w:lsdException w:name="Colorful Grid Accent 3" w:semiHidden="0" w:uiPriority="73" w:unhideWhenUsed="0"/>
-    <w:lsdException w:name="Light Shading Accent 4" w:semiHidden="0" w:uiPriority="60" w:unhideWhenUsed="0"/>
-    <w:lsdException w:name="Light List Accent 4" w:semiHidden="0" w:uiPriority="61" w:unhideWhenUsed="0"/>
-    <w:lsdException w:name="Light Grid Accent 4" w:semiHidden="0" w:uiPriority="62" w:unhideWhenUsed="0"/>
-    <w:lsdException w:name="Medium Shading 1 Accent 4" w:semiHidden="0" w:uiPriority="63" w:unhideWhenUsed="0"/>
-    <w:lsdException w:name="Medium Shading 2 Accent 4" w:semiHidden="0" w:uiPriority="64" w:unhideWhenUsed="0"/>
-    <w:lsdException w:name="Medium List 1 Accent 4" w:semiHidden="0" w:uiPriority="65" w:unhideWhenUsed="0"/>
-    <w:lsdException w:name="Medium List 2 Accent 4" w:semiHidden="0" w:uiPriority="66" w:unhideWhenUsed="0"/>
-    <w:lsdException w:name="Medium Grid 1 Accent 4" w:semiHidden="0" w:uiPriority="67" w:unhideWhenUsed="0"/>
-    <w:lsdException w:name="Medium Grid 2 Accent 4" w:semiHidden="0" w:uiPriority="68" w:unhideWhenUsed="0"/>
-    <w:lsdException w:name="Medium Grid 3 Accent 4" w:semiHidden="0" w:uiPriority="69" w:unhideWhenUsed="0"/>
-    <w:lsdException w:name="Dark List Accent 4" w:semiHidden="0" w:uiPriority="70" w:unhideWhenUsed="0"/>
-    <w:lsdException w:name="Colorful Shading Accent 4" w:semiHidden="0" w:uiPriority="71" w:unhideWhenUsed="0"/>
-    <w:lsdException w:name="Colorful List Accent 4" w:semiHidden="0" w:uiPriority="72" w:unhideWhenUsed="0"/>
-    <w:lsdException w:name="Colorful Grid Accent 4" w:semiHidden="0" w:uiPriority="73" w:unhideWhenUsed="0"/>
-    <w:lsdException w:name="Light Shading Accent 5" w:semiHidden="0" w:uiPriority="60" w:unhideWhenUsed="0"/>
-    <w:lsdException w:name="Light List Accent 5" w:semiHidden="0" w:uiPriority="61" w:unhideWhenUsed="0"/>
-    <w:lsdException w:name="Light Grid Accent 5" w:semiHidden="0" w:uiPriority="62" w:unhideWhenUsed="0"/>
-    <w:lsdException w:name="Medium Shading 1 Accent 5" w:semiHidden="0" w:uiPriority="63" w:unhideWhenUsed="0"/>
-    <w:lsdException w:name="Medium Shading 2 Accent 5" w:semiHidden="0" w:uiPriority="64" w:unhideWhenUsed="0"/>
-    <w:lsdException w:name="Medium List 1 Accent 5" w:semiHidden="0" w:uiPriority="65" w:unhideWhenUsed="0"/>
-    <w:lsdException w:name="Medium List 2 Accent 5" w:semiHidden="0" w:uiPriority="66" w:unhideWhenUsed="0"/>
-    <w:lsdException w:name="Medium Grid 1 Accent 5" w:semiHidden="0" w:uiPriority="67" w:unhideWhenUsed="0"/>
-    <w:lsdException w:name="Medium Grid 2 Accent 5" w:semiHidden="0" w:uiPriority="68" w:unhideWhenUsed="0"/>
-    <w:lsdException w:name="Medium Grid 3 Accent 5" w:semiHidden="0" w:uiPriority="69" w:unhideWhenUsed="0"/>
-    <w:lsdException w:name="Dark List Accent 5" w:semiHidden="0" w:uiPriority="70" w:unhideWhenUsed="0"/>
-    <w:lsdException w:name="Colorful Shading Accent 5" w:semiHidden="0" w:uiPriority="71" w:unhideWhenUsed="0"/>
-    <w:lsdException w:name="Colorful List Accent 5" w:semiHidden="0" w:uiPriority="72" w:unhideWhenUsed="0"/>
-    <w:lsdException w:name="Colorful Grid Accent 5" w:semiHidden="0" w:uiPriority="73" w:unhideWhenUsed="0"/>
-    <w:lsdException w:name="Light Shading Accent 6" w:semiHidden="0" w:uiPriority="60" w:unhideWhenUsed="0"/>
-    <w:lsdException w:name="Light List Accent 6" w:semiHidden="0" w:uiPriority="61" w:unhideWhenUsed="0"/>
-    <w:lsdException w:name="Light Grid Accent 6" w:semiHidden="0" w:uiPriority="62" w:unhideWhenUsed="0"/>
-    <w:lsdException w:name="Medium Shading 1 Accent 6" w:semiHidden="0" w:uiPriority="63" w:unhideWhenUsed="0"/>
-    <w:lsdException w:name="Medium Shading 2 Accent 6" w:semiHidden="0" w:uiPriority="64" w:unhideWhenUsed="0"/>
-    <w:lsdException w:name="Medium List 1 Accent 6" w:semiHidden="0" w:uiPriority="65" w:unhideWhenUsed="0"/>
-    <w:lsdException w:name="Medium List 2 Accent 6" w:semiHidden="0" w:uiPriority="66" w:unhideWhenUsed="0"/>
-    <w:lsdException w:name="Medium Grid 1 Accent 6" w:semiHidden="0" w:uiPriority="67" w:unhideWhenUsed="0"/>
-    <w:lsdException w:name="Medium Grid 2 Accent 6" w:semiHidden="0" w:uiPriority="68" w:unhideWhenUsed="0"/>
-    <w:lsdException w:name="Medium Grid 3 Accent 6" w:semiHidden="0" w:uiPriority="69" w:unhideWhenUsed="0"/>
-    <w:lsdException w:name="Dark List Accent 6" w:semiHidden="0" w:uiPriority="70" w:unhideWhenUsed="0"/>
-    <w:lsdException w:name="Colorful Shading Accent 6" w:semiHidden="0" w:uiPriority="71" w:unhideWhenUsed="0"/>
-    <w:lsdException w:name="Colorful List Accent 6" w:semiHidden="0" w:uiPriority="72" w:unhideWhenUsed="0"/>
-    <w:lsdException w:name="Colorful Grid Accent 6" w:semiHidden="0" w:uiPriority="73" w:unhideWhenUsed="0"/>
-    <w:lsdException w:name="Subtle Emphasis" w:semiHidden="0" w:uiPriority="19" w:unhideWhenUsed="0" w:qFormat="1"/>
-    <w:lsdException w:name="Intense Emphasis" w:semiHidden="0" w:uiPriority="21" w:unhideWhenUsed="0" w:qFormat="1"/>
-    <w:lsdException w:name="Subtle Reference" w:semiHidden="0" w:uiPriority="31" w:unhideWhenUsed="0" w:qFormat="1"/>
-    <w:lsdException w:name="Intense Reference" w:semiHidden="0" w:uiPriority="32" w:unhideWhenUsed="0" w:qFormat="1"/>
-    <w:lsdException w:name="Book Title" w:semiHidden="0" w:uiPriority="33" w:unhideWhenUsed="0" w:qFormat="1"/>
-    <w:lsdException w:name="Bibliography" w:uiPriority="37"/>
-    <w:lsdException w:name="TOC Heading" w:uiPriority="39" w:qFormat="1"/>
+  <w:latentStyles w:defLockedState="0" w:defUIPriority="99" w:defSemiHidden="0" w:defUnhideWhenUsed="0" w:defQFormat="0" w:count="371">
+    <w:lsdException w:name="Normal" w:uiPriority="0" w:qFormat="1"/>
+    <w:lsdException w:name="heading 1" w:uiPriority="9" w:qFormat="1"/>
+    <w:lsdException w:name="heading 2" w:semiHidden="1" w:uiPriority="9" w:unhideWhenUsed="1" w:qFormat="1"/>
+    <w:lsdException w:name="heading 3" w:semiHidden="1" w:uiPriority="9" w:unhideWhenUsed="1" w:qFormat="1"/>
+    <w:lsdException w:name="heading 4" w:semiHidden="1" w:uiPriority="9" w:unhideWhenUsed="1" w:qFormat="1"/>
+    <w:lsdException w:name="heading 5" w:semiHidden="1" w:uiPriority="9" w:unhideWhenUsed="1" w:qFormat="1"/>
+    <w:lsdException w:name="heading 6" w:semiHidden="1" w:uiPriority="9" w:unhideWhenUsed="1" w:qFormat="1"/>
+    <w:lsdException w:name="heading 7" w:semiHidden="1" w:uiPriority="9" w:unhideWhenUsed="1" w:qFormat="1"/>
+    <w:lsdException w:name="heading 8" w:semiHidden="1" w:uiPriority="9" w:unhideWhenUsed="1" w:qFormat="1"/>
+    <w:lsdException w:name="heading 9" w:semiHidden="1" w:uiPriority="9" w:unhideWhenUsed="1" w:qFormat="1"/>
+    <w:lsdException w:name="index 1" w:semiHidden="1" w:unhideWhenUsed="1"/>
+    <w:lsdException w:name="index 2" w:semiHidden="1" w:unhideWhenUsed="1"/>
+    <w:lsdException w:name="index 3" w:semiHidden="1" w:unhideWhenUsed="1"/>
+    <w:lsdException w:name="index 4" w:semiHidden="1" w:unhideWhenUsed="1"/>
+    <w:lsdException w:name="index 5" w:semiHidden="1" w:unhideWhenUsed="1"/>
+    <w:lsdException w:name="index 6" w:semiHidden="1" w:unhideWhenUsed="1"/>
+    <w:lsdException w:name="index 7" w:semiHidden="1" w:unhideWhenUsed="1"/>
+    <w:lsdException w:name="index 8" w:semiHidden="1" w:unhideWhenUsed="1"/>
+    <w:lsdException w:name="index 9" w:semiHidden="1" w:unhideWhenUsed="1"/>
+    <w:lsdException w:name="toc 1" w:semiHidden="1" w:uiPriority="39" w:unhideWhenUsed="1"/>
+    <w:lsdException w:name="toc 2" w:semiHidden="1" w:uiPriority="39" w:unhideWhenUsed="1"/>
+    <w:lsdException w:name="toc 3" w:semiHidden="1" w:uiPriority="39" w:unhideWhenUsed="1"/>
+    <w:lsdException w:name="toc 4" w:semiHidden="1" w:uiPriority="39" w:unhideWhenUsed="1"/>
+    <w:lsdException w:name="toc 5" w:semiHidden="1" w:uiPriority="39" w:unhideWhenUsed="1"/>
+    <w:lsdException w:name="toc 6" w:semiHidden="1" w:uiPriority="39" w:unhideWhenUsed="1"/>
+    <w:lsdException w:name="toc 7" w:semiHidden="1" w:uiPriority="39" w:unhideWhenUsed="1"/>
+    <w:lsdException w:name="toc 8" w:semiHidden="1" w:uiPriority="39" w:unhideWhenUsed="1"/>
+    <w:lsdException w:name="toc 9" w:semiHidden="1" w:uiPriority="39" w:unhideWhenUsed="1"/>
+    <w:lsdException w:name="Normal Indent" w:semiHidden="1" w:unhideWhenUsed="1"/>
+    <w:lsdException w:name="footnote text" w:semiHidden="1" w:unhideWhenUsed="1"/>
+    <w:lsdException w:name="annotation text" w:semiHidden="1" w:unhideWhenUsed="1"/>
+    <w:lsdException w:name="header" w:semiHidden="1" w:unhideWhenUsed="1"/>
+    <w:lsdException w:name="footer" w:semiHidden="1" w:unhideWhenUsed="1"/>
+    <w:lsdException w:name="index heading" w:semiHidden="1" w:unhideWhenUsed="1"/>
+    <w:lsdException w:name="caption" w:semiHidden="1" w:uiPriority="35" w:unhideWhenUsed="1" w:qFormat="1"/>
+    <w:lsdException w:name="table of figures" w:semiHidden="1" w:unhideWhenUsed="1"/>
+    <w:lsdException w:name="envelope address" w:semiHidden="1" w:unhideWhenUsed="1"/>
+    <w:lsdException w:name="envelope return" w:semiHidden="1" w:unhideWhenUsed="1"/>
+    <w:lsdException w:name="footnote reference" w:semiHidden="1" w:unhideWhenUsed="1"/>
+    <w:lsdException w:name="annotation reference" w:semiHidden="1" w:unhideWhenUsed="1"/>
+    <w:lsdException w:name="line number" w:semiHidden="1" w:unhideWhenUsed="1"/>
+    <w:lsdException w:name="page number" w:semiHidden="1" w:unhideWhenUsed="1"/>
+    <w:lsdException w:name="endnote reference" w:semiHidden="1" w:unhideWhenUsed="1"/>
+    <w:lsdException w:name="endnote text" w:semiHidden="1" w:unhideWhenUsed="1"/>
+    <w:lsdException w:name="table of authorities" w:semiHidden="1" w:unhideWhenUsed="1"/>
+    <w:lsdException w:name="macro" w:semiHidden="1" w:unhideWhenUsed="1"/>
+    <w:lsdException w:name="toa heading" w:semiHidden="1" w:unhideWhenUsed="1"/>
+    <w:lsdException w:name="List" w:semiHidden="1" w:unhideWhenUsed="1"/>
+    <w:lsdException w:name="List Bullet" w:semiHidden="1" w:unhideWhenUsed="1"/>
+    <w:lsdException w:name="List Number" w:semiHidden="1" w:unhideWhenUsed="1"/>
+    <w:lsdException w:name="List 2" w:semiHidden="1" w:unhideWhenUsed="1"/>
+    <w:lsdException w:name="List 3" w:semiHidden="1" w:unhideWhenUsed="1"/>
+    <w:lsdException w:name="List 4" w:semiHidden="1" w:unhideWhenUsed="1"/>
+    <w:lsdException w:name="List 5" w:semiHidden="1" w:unhideWhenUsed="1"/>
+    <w:lsdException w:name="List Bullet 2" w:semiHidden="1" w:unhideWhenUsed="1"/>
+    <w:lsdException w:name="List Bullet 3" w:semiHidden="1" w:unhideWhenUsed="1"/>
+    <w:lsdException w:name="List Bullet 4" w:semiHidden="1" w:unhideWhenUsed="1"/>
+    <w:lsdException w:name="List Bullet 5" w:semiHidden="1" w:unhideWhenUsed="1"/>
+    <w:lsdException w:name="List Number 2" w:semiHidden="1" w:unhideWhenUsed="1"/>
+    <w:lsdException w:name="List Number 3" w:semiHidden="1" w:unhideWhenUsed="1"/>
+    <w:lsdException w:name="List Number 4" w:semiHidden="1" w:unhideWhenUsed="1"/>
+    <w:lsdException w:name="List Number 5" w:semiHidden="1" w:unhideWhenUsed="1"/>
+    <w:lsdException w:name="Title" w:uiPriority="10" w:qFormat="1"/>
+    <w:lsdException w:name="Closing" w:semiHidden="1" w:unhideWhenUsed="1"/>
+    <w:lsdException w:name="Signature" w:semiHidden="1" w:unhideWhenUsed="1"/>
+    <w:lsdException w:name="Default Paragraph Font" w:semiHidden="1" w:uiPriority="1" w:unhideWhenUsed="1"/>
+    <w:lsdException w:name="Body Text" w:semiHidden="1" w:unhideWhenUsed="1"/>
+    <w:lsdException w:name="Body Text Indent" w:semiHidden="1" w:unhideWhenUsed="1"/>
+    <w:lsdException w:name="List Continue" w:semiHidden="1" w:unhideWhenUsed="1"/>
+    <w:lsdException w:name="List Continue 2" w:semiHidden="1" w:unhideWhenUsed="1"/>
+    <w:lsdException w:name="List Continue 3" w:semiHidden="1" w:unhideWhenUsed="1"/>
+    <w:lsdException w:name="List Continue 4" w:semiHidden="1" w:unhideWhenUsed="1"/>
+    <w:lsdException w:name="List Continue 5" w:semiHidden="1" w:unhideWhenUsed="1"/>
+    <w:lsdException w:name="Message Header" w:semiHidden="1" w:unhideWhenUsed="1"/>
+    <w:lsdException w:name="Subtitle" w:uiPriority="11" w:qFormat="1"/>
+    <w:lsdException w:name="Salutation" w:semiHidden="1" w:unhideWhenUsed="1"/>
+    <w:lsdException w:name="Date" w:semiHidden="1" w:unhideWhenUsed="1"/>
+    <w:lsdException w:name="Body Text First Indent" w:semiHidden="1" w:unhideWhenUsed="1"/>
+    <w:lsdException w:name="Body Text First Indent 2" w:semiHidden="1" w:unhideWhenUsed="1"/>
+    <w:lsdException w:name="Note Heading" w:semiHidden="1" w:unhideWhenUsed="1"/>
+    <w:lsdException w:name="Body Text 2" w:semiHidden="1" w:unhideWhenUsed="1"/>
+    <w:lsdException w:name="Body Text 3" w:semiHidden="1" w:unhideWhenUsed="1"/>
+    <w:lsdException w:name="Body Text Indent 2" w:semiHidden="1" w:unhideWhenUsed="1"/>
+    <w:lsdException w:name="Body Text Indent 3" w:semiHidden="1" w:unhideWhenUsed="1"/>
+    <w:lsdException w:name="Block Text" w:semiHidden="1" w:unhideWhenUsed="1"/>
+    <w:lsdException w:name="Hyperlink" w:semiHidden="1" w:unhideWhenUsed="1"/>
+    <w:lsdException w:name="FollowedHyperlink" w:semiHidden="1" w:unhideWhenUsed="1"/>
+    <w:lsdException w:name="Strong" w:uiPriority="22" w:qFormat="1"/>
+    <w:lsdException w:name="Emphasis" w:uiPriority="20" w:qFormat="1"/>
+    <w:lsdException w:name="Document Map" w:semiHidden="1" w:unhideWhenUsed="1"/>
+    <w:lsdException w:name="Plain Text" w:semiHidden="1" w:unhideWhenUsed="1"/>
+    <w:lsdException w:name="E-mail Signature" w:semiHidden="1" w:unhideWhenUsed="1"/>
+    <w:lsdException w:name="HTML Top of Form" w:semiHidden="1" w:unhideWhenUsed="1"/>
+    <w:lsdException w:name="HTML Bottom of Form" w:semiHidden="1" w:unhideWhenUsed="1"/>
+    <w:lsdException w:name="Normal (Web)" w:semiHidden="1" w:unhideWhenUsed="1"/>
+    <w:lsdException w:name="HTML Acronym" w:semiHidden="1" w:unhideWhenUsed="1"/>
+    <w:lsdException w:name="HTML Address" w:semiHidden="1" w:unhideWhenUsed="1"/>
+    <w:lsdException w:name="HTML Cite" w:semiHidden="1" w:unhideWhenUsed="1"/>
+    <w:lsdException w:name="HTML Code" w:semiHidden="1" w:unhideWhenUsed="1"/>
+    <w:lsdException w:name="HTML Definition" w:semiHidden="1" w:unhideWhenUsed="1"/>
+    <w:lsdException w:name="HTML Keyboard" w:semiHidden="1" w:unhideWhenUsed="1"/>
+    <w:lsdException w:name="HTML Preformatted" w:semiHidden="1" w:unhideWhenUsed="1"/>
+    <w:lsdException w:name="HTML Sample" w:semiHidden="1" w:unhideWhenUsed="1"/>
+    <w:lsdException w:name="HTML Typewriter" w:semiHidden="1" w:unhideWhenUsed="1"/>
+    <w:lsdException w:name="HTML Variable" w:semiHidden="1" w:unhideWhenUsed="1"/>
+    <w:lsdException w:name="Normal Table" w:semiHidden="1" w:unhideWhenUsed="1"/>
+    <w:lsdException w:name="annotation subject" w:semiHidden="1" w:unhideWhenUsed="1"/>
+    <w:lsdException w:name="No List" w:semiHidden="1" w:unhideWhenUsed="1"/>
+    <w:lsdException w:name="Outline List 1" w:semiHidden="1" w:unhideWhenUsed="1"/>
+    <w:lsdException w:name="Outline List 2" w:semiHidden="1" w:unhideWhenUsed="1"/>
+    <w:lsdException w:name="Outline List 3" w:semiHidden="1" w:unhideWhenUsed="1"/>
+    <w:lsdException w:name="Table Simple 1" w:semiHidden="1" w:unhideWhenUsed="1"/>
+    <w:lsdException w:name="Table Simple 2" w:semiHidden="1" w:unhideWhenUsed="1"/>
+    <w:lsdException w:name="Table Simple 3" w:semiHidden="1" w:unhideWhenUsed="1"/>
+    <w:lsdException w:name="Table Classic 1" w:semiHidden="1" w:unhideWhenUsed="1"/>
+    <w:lsdException w:name="Table Classic 2" w:semiHidden="1" w:unhideWhenUsed="1"/>
+    <w:lsdException w:name="Table Classic 3" w:semiHidden="1" w:unhideWhenUsed="1"/>
+    <w:lsdException w:name="Table Classic 4" w:semiHidden="1" w:unhideWhenUsed="1"/>
+    <w:lsdException w:name="Table Colorful 1" w:semiHidden="1" w:unhideWhenUsed="1"/>
+    <w:lsdException w:name="Table Colorful 2" w:semiHidden="1" w:unhideWhenUsed="1"/>
+    <w:lsdException w:name="Table Colorful 3" w:semiHidden="1" w:unhideWhenUsed="1"/>
+    <w:lsdException w:name="Table Columns 1" w:semiHidden="1" w:unhideWhenUsed="1"/>
+    <w:lsdException w:name="Table Columns 2" w:semiHidden="1" w:unhideWhenUsed="1"/>
+    <w:lsdException w:name="Table Columns 3" w:semiHidden="1" w:unhideWhenUsed="1"/>
+    <w:lsdException w:name="Table Columns 4" w:semiHidden="1" w:unhideWhenUsed="1"/>
+    <w:lsdException w:name="Table Columns 5" w:semiHidden="1" w:unhideWhenUsed="1"/>
+    <w:lsdException w:name="Table Grid 1" w:semiHidden="1" w:unhideWhenUsed="1"/>
+    <w:lsdException w:name="Table Grid 2" w:semiHidden="1" w:unhideWhenUsed="1"/>
+    <w:lsdException w:name="Table Grid 3" w:semiHidden="1" w:unhideWhenUsed="1"/>
+    <w:lsdException w:name="Table Grid 4" w:semiHidden="1" w:unhideWhenUsed="1"/>
+    <w:lsdException w:name="Table Grid 5" w:semiHidden="1" w:unhideWhenUsed="1"/>
+    <w:lsdException w:name="Table Grid 6" w:semiHidden="1" w:unhideWhenUsed="1"/>
+    <w:lsdException w:name="Table Grid 7" w:semiHidden="1" w:unhideWhenUsed="1"/>
+    <w:lsdException w:name="Table Grid 8" w:semiHidden="1" w:unhideWhenUsed="1"/>
+    <w:lsdException w:name="Table List 1" w:semiHidden="1" w:unhideWhenUsed="1"/>
+    <w:lsdException w:name="Table List 2" w:semiHidden="1" w:unhideWhenUsed="1"/>
+    <w:lsdException w:name="Table List 3" w:semiHidden="1" w:unhideWhenUsed="1"/>
+    <w:lsdException w:name="Table List 4" w:semiHidden="1" w:unhideWhenUsed="1"/>
+    <w:lsdException w:name="Table List 5" w:semiHidden="1" w:unhideWhenUsed="1"/>
+    <w:lsdException w:name="Table List 6" w:semiHidden="1" w:unhideWhenUsed="1"/>
+    <w:lsdException w:name="Table List 7" w:semiHidden="1" w:unhideWhenUsed="1"/>
+    <w:lsdException w:name="Table List 8" w:semiHidden="1" w:unhideWhenUsed="1"/>
+    <w:lsdException w:name="Table 3D effects 1" w:semiHidden="1" w:unhideWhenUsed="1"/>
+    <w:lsdException w:name="Table 3D effects 2" w:semiHidden="1" w:unhideWhenUsed="1"/>
+    <w:lsdException w:name="Table 3D effects 3" w:semiHidden="1" w:unhideWhenUsed="1"/>
+    <w:lsdException w:name="Table Contemporary" w:semiHidden="1" w:unhideWhenUsed="1"/>
+    <w:lsdException w:name="Table Elegant" w:semiHidden="1" w:unhideWhenUsed="1"/>
+    <w:lsdException w:name="Table Professional" w:semiHidden="1" w:unhideWhenUsed="1"/>
+    <w:lsdException w:name="Table Subtle 1" w:semiHidden="1" w:unhideWhenUsed="1"/>
+    <w:lsdException w:name="Table Subtle 2" w:semiHidden="1" w:unhideWhenUsed="1"/>
+    <w:lsdException w:name="Table Web 1" w:semiHidden="1" w:unhideWhenUsed="1"/>
+    <w:lsdException w:name="Table Web 2" w:semiHidden="1" w:unhideWhenUsed="1"/>
+    <w:lsdException w:name="Table Web 3" w:semiHidden="1" w:unhideWhenUsed="1"/>
+    <w:lsdException w:name="Balloon Text" w:semiHidden="1" w:unhideWhenUsed="1"/>
+    <w:lsdException w:name="Table Grid" w:uiPriority="39"/>
+    <w:lsdException w:name="Table Theme" w:semiHidden="1" w:unhideWhenUsed="1"/>
+    <w:lsdException w:name="Placeholder Text" w:semiHidden="1"/>
+    <w:lsdException w:name="No Spacing" w:uiPriority="1" w:qFormat="1"/>
+    <w:lsdException w:name="Light Shading" w:uiPriority="60"/>
+    <w:lsdException w:name="Light List" w:uiPriority="61"/>
+    <w:lsdException w:name="Light Grid" w:uiPriority="62"/>
+    <w:lsdException w:name="Medium Shading 1" w:uiPriority="63"/>
+    <w:lsdException w:name="Medium Shading 2" w:uiPriority="64"/>
+    <w:lsdException w:name="Medium List 1" w:uiPriority="65"/>
+    <w:lsdException w:name="Medium List 2" w:uiPriority="66"/>
+    <w:lsdException w:name="Medium Grid 1" w:uiPriority="67"/>
+    <w:lsdException w:name="Medium Grid 2" w:uiPriority="68"/>
+    <w:lsdException w:name="Medium Grid 3" w:uiPriority="69"/>
+    <w:lsdException w:name="Dark List" w:uiPriority="70"/>
+    <w:lsdException w:name="Colorful Shading" w:uiPriority="71"/>
+    <w:lsdException w:name="Colorful List" w:uiPriority="72"/>
+    <w:lsdException w:name="Colorful Grid" w:uiPriority="73"/>
+    <w:lsdException w:name="Light Shading Accent 1" w:uiPriority="60"/>
+    <w:lsdException w:name="Light List Accent 1" w:uiPriority="61"/>
+    <w:lsdException w:name="Light Grid Accent 1" w:uiPriority="62"/>
+    <w:lsdException w:name="Medium Shading 1 Accent 1" w:uiPriority="63"/>
+    <w:lsdException w:name="Medium Shading 2 Accent 1" w:uiPriority="64"/>
+    <w:lsdException w:name="Medium List 1 Accent 1" w:uiPriority="65"/>
+    <w:lsdException w:name="Revision" w:semiHidden="1"/>
+    <w:lsdException w:name="List Paragraph" w:uiPriority="34" w:qFormat="1"/>
+    <w:lsdException w:name="Quote" w:uiPriority="29" w:qFormat="1"/>
+    <w:lsdException w:name="Intense Quote" w:uiPriority="30" w:qFormat="1"/>
+    <w:lsdException w:name="Medium List 2 Accent 1" w:uiPriority="66"/>
+    <w:lsdException w:name="Medium Grid 1 Accent 1" w:uiPriority="67"/>
+    <w:lsdException w:name="Medium Grid 2 Accent 1" w:uiPriority="68"/>
+    <w:lsdException w:name="Medium Grid 3 Accent 1" w:uiPriority="69"/>
+    <w:lsdException w:name="Dark List Accent 1" w:uiPriority="70"/>
+    <w:lsdException w:name="Colorful Shading Accent 1" w:uiPriority="71"/>
+    <w:lsdException w:name="Colorful List Accent 1" w:uiPriority="72"/>
+    <w:lsdException w:name="Colorful Grid Accent 1" w:uiPriority="73"/>
+    <w:lsdException w:name="Light Shading Accent 2" w:uiPriority="60"/>
+    <w:lsdException w:name="Light List Accent 2" w:uiPriority="61"/>
+    <w:lsdException w:name="Light Grid Accent 2" w:uiPriority="62"/>
+    <w:lsdException w:name="Medium Shading 1 Accent 2" w:uiPriority="63"/>
+    <w:lsdException w:name="Medium Shading 2 Accent 2" w:uiPriority="64"/>
+    <w:lsdException w:name="Medium List 1 Accent 2" w:uiPriority="65"/>
+    <w:lsdException w:name="Medium List 2 Accent 2" w:uiPriority="66"/>
+    <w:lsdException w:name="Medium Grid 1 Accent 2" w:uiPriority="67"/>
+    <w:lsdException w:name="Medium Grid 2 Accent 2" w:uiPriority="68"/>
+    <w:lsdException w:name="Medium Grid 3 Accent 2" w:uiPriority="69"/>
+    <w:lsdException w:name="Dark List Accent 2" w:uiPriority="70"/>
+    <w:lsdException w:name="Colorful Shading Accent 2" w:uiPriority="71"/>
+    <w:lsdException w:name="Colorful List Accent 2" w:uiPriority="72"/>
+    <w:lsdException w:name="Colorful Grid Accent 2" w:uiPriority="73"/>
+    <w:lsdException w:name="Light Shading Accent 3" w:uiPriority="60"/>
+    <w:lsdException w:name="Light List Accent 3" w:uiPriority="61"/>
+    <w:lsdException w:name="Light Grid Accent 3" w:uiPriority="62"/>
+    <w:lsdException w:name="Medium Shading 1 Accent 3" w:uiPriority="63"/>
+    <w:lsdException w:name="Medium Shading 2 Accent 3" w:uiPriority="64"/>
+    <w:lsdException w:name="Medium List 1 Accent 3" w:uiPriority="65"/>
+    <w:lsdException w:name="Medium List 2 Accent 3" w:uiPriority="66"/>
+    <w:lsdException w:name="Medium Grid 1 Accent 3" w:uiPriority="67"/>
+    <w:lsdException w:name="Medium Grid 2 Accent 3" w:uiPriority="68"/>
+    <w:lsdException w:name="Medium Grid 3 Accent 3" w:uiPriority="69"/>
+    <w:lsdException w:name="Dark List Accent 3" w:uiPriority="70"/>
+    <w:lsdException w:name="Colorful Shading Accent 3" w:uiPriority="71"/>
+    <w:lsdException w:name="Colorful List Accent 3" w:uiPriority="72"/>
+    <w:lsdException w:name="Colorful Grid Accent 3" w:uiPriority="73"/>
+    <w:lsdException w:name="Light Shading Accent 4" w:uiPriority="60"/>
+    <w:lsdException w:name="Light List Accent 4" w:uiPriority="61"/>
+    <w:lsdException w:name="Light Grid Accent 4" w:uiPriority="62"/>
+    <w:lsdException w:name="Medium Shading 1 Accent 4" w:uiPriority="63"/>
+    <w:lsdException w:name="Medium Shading 2 Accent 4" w:uiPriority="64"/>
+    <w:lsdException w:name="Medium List 1 Accent 4" w:uiPriority="65"/>
+    <w:lsdException w:name="Medium List 2 Accent 4" w:uiPriority="66"/>
+    <w:lsdException w:name="Medium Grid 1 Accent 4" w:uiPriority="67"/>
+    <w:lsdException w:name="Medium Grid 2 Accent 4" w:uiPriority="68"/>
+    <w:lsdException w:name="Medium Grid 3 Accent 4" w:uiPriority="69"/>
+    <w:lsdException w:name="Dark List Accent 4" w:uiPriority="70"/>
+    <w:lsdException w:name="Colorful Shading Accent 4" w:uiPriority="71"/>
+    <w:lsdException w:name="Colorful List Accent 4" w:uiPriority="72"/>
+    <w:lsdException w:name="Colorful Grid Accent 4" w:uiPriority="73"/>
+    <w:lsdException w:name="Light Shading Accent 5" w:uiPriority="60"/>
+    <w:lsdException w:name="Light List Accent 5" w:uiPriority="61"/>
+    <w:lsdException w:name="Light Grid Accent 5" w:uiPriority="62"/>
+    <w:lsdException w:name="Medium Shading 1 Accent 5" w:uiPriority="63"/>
+    <w:lsdException w:name="Medium Shading 2 Accent 5" w:uiPriority="64"/>
+    <w:lsdException w:name="Medium List 1 Accent 5" w:uiPriority="65"/>
+    <w:lsdException w:name="Medium List 2 Accent 5" w:uiPriority="66"/>
+    <w:lsdException w:name="Medium Grid 1 Accent 5" w:uiPriority="67"/>
+    <w:lsdException w:name="Medium Grid 2 Accent 5" w:uiPriority="68"/>
+    <w:lsdException w:name="Medium Grid 3 Accent 5" w:uiPriority="69"/>
+    <w:lsdException w:name="Dark List Accent 5" w:uiPriority="70"/>
+    <w:lsdException w:name="Colorful Shading Accent 5" w:uiPriority="71"/>
+    <w:lsdException w:name="Colorful List Accent 5" w:uiPriority="72"/>
+    <w:lsdException w:name="Colorful Grid Accent 5" w:uiPriority="73"/>
+    <w:lsdException w:name="Light Shading Accent 6" w:uiPriority="60"/>
+    <w:lsdException w:name="Light List Accent 6" w:uiPriority="61"/>
+    <w:lsdException w:name="Light Grid Accent 6" w:uiPriority="62"/>
+    <w:lsdException w:name="Medium Shading 1 Accent 6" w:uiPriority="63"/>
+    <w:lsdException w:name="Medium Shading 2 Accent 6" w:uiPriority="64"/>
+    <w:lsdException w:name="Medium List 1 Accent 6" w:uiPriority="65"/>
+    <w:lsdException w:name="Medium List 2 Accent 6" w:uiPriority="66"/>
+    <w:lsdException w:name="Medium Grid 1 Accent 6" w:uiPriority="67"/>
+    <w:lsdException w:name="Medium Grid 2 Accent 6" w:uiPriority="68"/>
+    <w:lsdException w:name="Medium Grid 3 Accent 6" w:uiPriority="69"/>
+    <w:lsdException w:name="Dark List Accent 6" w:uiPriority="70"/>
+    <w:lsdException w:name="Colorful Shading Accent 6" w:uiPriority="71"/>
+    <w:lsdException w:name="Colorful List Accent 6" w:uiPriority="72"/>
+    <w:lsdException w:name="Colorful Grid Accent 6" w:uiPriority="73"/>
+    <w:lsdException w:name="Subtle Emphasis" w:uiPriority="19" w:qFormat="1"/>
+    <w:lsdException w:name="Intense Emphasis" w:uiPriority="21" w:qFormat="1"/>
+    <w:lsdException w:name="Subtle Reference" w:uiPriority="31" w:qFormat="1"/>
+    <w:lsdException w:name="Intense Reference" w:uiPriority="32" w:qFormat="1"/>
+    <w:lsdException w:name="Book Title" w:uiPriority="33" w:qFormat="1"/>
+    <w:lsdException w:name="Bibliography" w:semiHidden="1" w:uiPriority="37" w:unhideWhenUsed="1"/>
+    <w:lsdException w:name="TOC Heading" w:semiHidden="1" w:uiPriority="39" w:unhideWhenUsed="1" w:qFormat="1"/>
+    <w:lsdException w:name="Plain Table 1" w:uiPriority="41"/>
+    <w:lsdException w:name="Plain Table 2" w:uiPriority="42"/>
+    <w:lsdException w:name="Plain Table 3" w:uiPriority="43"/>
+    <w:lsdException w:name="Plain Table 4" w:uiPriority="44"/>
+    <w:lsdException w:name="Plain Table 5" w:uiPriority="45"/>
+    <w:lsdException w:name="Grid Table Light" w:uiPriority="40"/>
+    <w:lsdException w:name="Grid Table 1 Light" w:uiPriority="46"/>
+    <w:lsdException w:name="Grid Table 2" w:uiPriority="47"/>
+    <w:lsdException w:name="Grid Table 3" w:uiPriority="48"/>
+    <w:lsdException w:name="Grid Table 4" w:uiPriority="49"/>
+    <w:lsdException w:name="Grid Table 5 Dark" w:uiPriority="50"/>
+    <w:lsdException w:name="Grid Table 6 Colorful" w:uiPriority="51"/>
+    <w:lsdException w:name="Grid Table 7 Colorful" w:uiPriority="52"/>
+    <w:lsdException w:name="Grid Table 1 Light Accent 1" w:uiPriority="46"/>
+    <w:lsdException w:name="Grid Table 2 Accent 1" w:uiPriority="47"/>
+    <w:lsdException w:name="Grid Table 3 Accent 1" w:uiPriority="48"/>
+    <w:lsdException w:name="Grid Table 4 Accent 1" w:uiPriority="49"/>
+    <w:lsdException w:name="Grid Table 5 Dark Accent 1" w:uiPriority="50"/>
+    <w:lsdException w:name="Grid Table 6 Colorful Accent 1" w:uiPriority="51"/>
+    <w:lsdException w:name="Grid Table 7 Colorful Accent 1" w:uiPriority="52"/>
+    <w:lsdException w:name="Grid Table 1 Light Accent 2" w:uiPriority="46"/>
+    <w:lsdException w:name="Grid Table 2 Accent 2" w:uiPriority="47"/>
+    <w:lsdException w:name="Grid Table 3 Accent 2" w:uiPriority="48"/>
+    <w:lsdException w:name="Grid Table 4 Accent 2" w:uiPriority="49"/>
+    <w:lsdException w:name="Grid Table 5 Dark Accent 2" w:uiPriority="50"/>
+    <w:lsdException w:name="Grid Table 6 Colorful Accent 2" w:uiPriority="51"/>
+    <w:lsdException w:name="Grid Table 7 Colorful Accent 2" w:uiPriority="52"/>
+    <w:lsdException w:name="Grid Table 1 Light Accent 3" w:uiPriority="46"/>
+    <w:lsdException w:name="Grid Table 2 Accent 3" w:uiPriority="47"/>
+    <w:lsdException w:name="Grid Table 3 Accent 3" w:uiPriority="48"/>
+    <w:lsdException w:name="Grid Table 4 Accent 3" w:uiPriority="49"/>
+    <w:lsdException w:name="Grid Table 5 Dark Accent 3" w:uiPriority="50"/>
+    <w:lsdException w:name="Grid Table 6 Colorful Accent 3" w:uiPriority="51"/>
+    <w:lsdException w:name="Grid Table 7 Colorful Accent 3" w:uiPriority="52"/>
+    <w:lsdException w:name="Grid Table 1 Light Accent 4" w:uiPriority="46"/>
+    <w:lsdException w:name="Grid Table 2 Accent 4" w:uiPriority="47"/>
+    <w:lsdException w:name="Grid Table 3 Accent 4" w:uiPriority="48"/>
+    <w:lsdException w:name="Grid Table 4 Accent 4" w:uiPriority="49"/>
+    <w:lsdException w:name="Grid Table 5 Dark Accent 4" w:uiPriority="50"/>
+    <w:lsdException w:name="Grid Table 6 Colorful Accent 4" w:uiPriority="51"/>
+    <w:lsdException w:name="Grid Table 7 Colorful Accent 4" w:uiPriority="52"/>
+    <w:lsdException w:name="Grid Table 1 Light Accent 5" w:uiPriority="46"/>
+    <w:lsdException w:name="Grid Table 2 Accent 5" w:uiPriority="47"/>
+    <w:lsdException w:name="Grid Table 3 Accent 5" w:uiPriority="48"/>
+    <w:lsdException w:name="Grid Table 4 Accent 5" w:uiPriority="49"/>
+    <w:lsdException w:name="Grid Table 5 Dark Accent 5" w:uiPriority="50"/>
+    <w:lsdException w:name="Grid Table 6 Colorful Accent 5" w:uiPriority="51"/>
+    <w:lsdException w:name="Grid Table 7 Colorful Accent 5" w:uiPriority="52"/>
+    <w:lsdException w:name="Grid Table 1 Light Accent 6" w:uiPriority="46"/>
+    <w:lsdException w:name="Grid Table 2 Accent 6" w:uiPriority="47"/>
+    <w:lsdException w:name="Grid Table 3 Accent 6" w:uiPriority="48"/>
+    <w:lsdException w:name="Grid Table 4 Accent 6" w:uiPriority="49"/>
+    <w:lsdException w:name="Grid Table 5 Dark Accent 6" w:uiPriority="50"/>
+    <w:lsdException w:name="Grid Table 6 Colorful Accent 6" w:uiPriority="51"/>
+    <w:lsdException w:name="Grid Table 7 Colorful Accent 6" w:uiPriority="52"/>
+    <w:lsdException w:name="List Table 1 Light" w:uiPriority="46"/>
+    <w:lsdException w:name="List Table 2" w:uiPriority="47"/>
+    <w:lsdException w:name="List Table 3" w:uiPriority="48"/>
+    <w:lsdException w:name="List Table 4" w:uiPriority="49"/>
+    <w:lsdException w:name="List Table 5 Dark" w:uiPriority="50"/>
+    <w:lsdException w:name="List Table 6 Colorful" w:uiPriority="51"/>
+    <w:lsdException w:name="List Table 7 Colorful" w:uiPriority="52"/>
+    <w:lsdException w:name="List Table 1 Light Accent 1" w:uiPriority="46"/>
+    <w:lsdException w:name="List Table 2 Accent 1" w:uiPriority="47"/>
+    <w:lsdException w:name="List Table 3 Accent 1" w:uiPriority="48"/>
+    <w:lsdException w:name="List Table 4 Accent 1" w:uiPriority="49"/>
+    <w:lsdException w:name="List Table 5 Dark Accent 1" w:uiPriority="50"/>
+    <w:lsdException w:name="List Table 6 Colorful Accent 1" w:uiPriority="51"/>
+    <w:lsdException w:name="List Table 7 Colorful Accent 1" w:uiPriority="52"/>
+    <w:lsdException w:name="List Table 1 Light Accent 2" w:uiPriority="46"/>
+    <w:lsdException w:name="List Table 2 Accent 2" w:uiPriority="47"/>
+    <w:lsdException w:name="List Table 3 Accent 2" w:uiPriority="48"/>
+    <w:lsdException w:name="List Table 4 Accent 2" w:uiPriority="49"/>
+    <w:lsdException w:name="List Table 5 Dark Accent 2" w:uiPriority="50"/>
+    <w:lsdException w:name="List Table 6 Colorful Accent 2" w:uiPriority="51"/>
+    <w:lsdException w:name="List Table 7 Colorful Accent 2" w:uiPriority="52"/>
+    <w:lsdException w:name="List Table 1 Light Accent 3" w:uiPriority="46"/>
+    <w:lsdException w:name="List Table 2 Accent 3" w:uiPriority="47"/>
+    <w:lsdException w:name="List Table 3 Accent 3" w:uiPriority="48"/>
+    <w:lsdException w:name="List Table 4 Accent 3" w:uiPriority="49"/>
+    <w:lsdException w:name="List Table 5 Dark Accent 3" w:uiPriority="50"/>
+    <w:lsdException w:name="List Table 6 Colorful Accent 3" w:uiPriority="51"/>
+    <w:lsdException w:name="List Table 7 Colorful Accent 3" w:uiPriority="52"/>
+    <w:lsdException w:name="List Table 1 Light Accent 4" w:uiPriority="46"/>
+    <w:lsdException w:name="List Table 2 Accent 4" w:uiPriority="47"/>
+    <w:lsdException w:name="List Table 3 Accent 4" w:uiPriority="48"/>
+    <w:lsdException w:name="List Table 4 Accent 4" w:uiPriority="49"/>
+    <w:lsdException w:name="List Table 5 Dark Accent 4" w:uiPriority="50"/>
+    <w:lsdException w:name="List Table 6 Colorful Accent 4" w:uiPriority="51"/>
+    <w:lsdException w:name="List Table 7 Colorful Accent 4" w:uiPriority="52"/>
+    <w:lsdException w:name="List Table 1 Light Accent 5" w:uiPriority="46"/>
+    <w:lsdException w:name="List Table 2 Accent 5" w:uiPriority="47"/>
+    <w:lsdException w:name="List Table 3 Accent 5" w:uiPriority="48"/>
+    <w:lsdException w:name="List Table 4 Accent 5" w:uiPriority="49"/>
+    <w:lsdException w:name="List Table 5 Dark Accent 5" w:uiPriority="50"/>
+    <w:lsdException w:name="List Table 6 Colorful Accent 5" w:uiPriority="51"/>
+    <w:lsdException w:name="List Table 7 Colorful Accent 5" w:uiPriority="52"/>
+    <w:lsdException w:name="List Table 1 Light Accent 6" w:uiPriority="46"/>
+    <w:lsdException w:name="List Table 2 Accent 6" w:uiPriority="47"/>
+    <w:lsdException w:name="List Table 3 Accent 6" w:uiPriority="48"/>
+    <w:lsdException w:name="List Table 4 Accent 6" w:uiPriority="49"/>
+    <w:lsdException w:name="List Table 5 Dark Accent 6" w:uiPriority="50"/>
+    <w:lsdException w:name="List Table 6 Colorful Accent 6" w:uiPriority="51"/>
+    <w:lsdException w:name="List Table 7 Colorful Accent 6" w:uiPriority="52"/>
   </w:latentStyles>
   <w:style w:type="paragraph" w:default="1" w:styleId="Normal">
     <w:name w:val="Normal"/>
@@ -12937,7 +12364,7 @@
   <a:extraClrSchemeLst/>
   <a:extLst>
     <a:ext uri="{05A4C25C-085E-4340-85A3-A5531E510DB2}">
-      <thm15:themeFamily xmlns:thm15="http://schemas.microsoft.com/office/thememl/2012/main" xmlns="" name="Office Theme" id="{62F939B6-93AF-4DB8-9C6B-D6C7DFDC589F}" vid="{4A3C46E8-61CC-4603-A589-7422A47A8E4A}"/>
+      <thm15:themeFamily xmlns:thm15="http://schemas.microsoft.com/office/thememl/2012/main" name="Office Theme" id="{62F939B6-93AF-4DB8-9C6B-D6C7DFDC589F}" vid="{4A3C46E8-61CC-4603-A589-7422A47A8E4A}"/>
     </a:ext>
   </a:extLst>
 </a:theme>
@@ -12967,7 +12394,7 @@
 </file>
 
 <file path=customXml/itemProps2.xml><?xml version="1.0" encoding="utf-8"?>
-<ds:datastoreItem xmlns:ds="http://schemas.openxmlformats.org/officeDocument/2006/customXml" ds:itemID="{8D65E22B-75FC-4A5B-AB4F-AA407F19D670}">
+<ds:datastoreItem xmlns:ds="http://schemas.openxmlformats.org/officeDocument/2006/customXml" ds:itemID="{A832A297-2762-4D1A-B59B-1D8E0E2D0A59}">
   <ds:schemaRefs>
     <ds:schemaRef ds:uri="http://schemas.openxmlformats.org/officeDocument/2006/bibliography"/>
   </ds:schemaRefs>

</xml_diff>